<commit_message>
aggiunta descrizione prodotto e documentazione
</commit_message>
<xml_diff>
--- a/docs/Relazione.docx
+++ b/docs/Relazione.docx
@@ -129,10 +129,19 @@
         <w:t xml:space="preserve">Il sistema di voto elettronico consentirà a un elettore idoneo di esprimere il proprio </w:t>
       </w:r>
       <w:r>
-        <w:t xml:space="preserve">voto </w:t>
-      </w:r>
-      <w:r>
-        <w:t xml:space="preserve">in occasione di elezioni politiche ed europee e referendum, e </w:t>
+        <w:t>voto</w:t>
+      </w:r>
+      <w:r>
+        <w:t xml:space="preserve"> </w:t>
+      </w:r>
+      <w:r>
+        <w:t>in occasione di elezioni politiche ed europee e referendum,</w:t>
+      </w:r>
+      <w:r>
+        <w:t xml:space="preserve"> sia in caso di voto a distanza e sia in presenza,</w:t>
+      </w:r>
+      <w:r>
+        <w:t xml:space="preserve"> e </w:t>
       </w:r>
       <w:r>
         <w:t xml:space="preserve">inoltre </w:t>
@@ -722,13 +731,14 @@
           <w:rFonts w:cstheme="minorHAnsi"/>
           <w:shd w:val="clear" w:color="auto" w:fill="FFFFFF"/>
         </w:rPr>
-        <w:t xml:space="preserve">termine generale per indicare tutti gli utilizzatori del sistema, compresi quindi elettori e gestori. </w:t>
-      </w:r>
-    </w:p>
-    <w:p/>
-    <w:p>
-      <w:r>
-        <w:t xml:space="preserve">Modalità di voto sessione: </w:t>
+        <w:t>termine generale per indicare tutti gli utilizzatori del sistema, compresi quindi elettori e gestori</w:t>
+      </w:r>
+      <w:r>
+        <w:rPr>
+          <w:rFonts w:cstheme="minorHAnsi"/>
+          <w:shd w:val="clear" w:color="auto" w:fill="FFFFFF"/>
+        </w:rPr>
+        <w:t xml:space="preserve"> e tutti coloro che non hanno effettuato la fase di autenticazione. </w:t>
       </w:r>
     </w:p>
     <w:p>
@@ -744,21 +754,13 @@
           <w:rFonts w:cstheme="minorHAnsi"/>
           <w:shd w:val="clear" w:color="auto" w:fill="FFFFFF"/>
         </w:rPr>
-        <w:t xml:space="preserve">Voto </w:t>
-      </w:r>
-      <w:r>
-        <w:rPr>
-          <w:rFonts w:cstheme="minorHAnsi"/>
-          <w:shd w:val="clear" w:color="auto" w:fill="FFFFFF"/>
-        </w:rPr>
-        <w:t>ordinale</w:t>
-      </w:r>
-      <w:r>
-        <w:rPr>
-          <w:rFonts w:cstheme="minorHAnsi"/>
-          <w:shd w:val="clear" w:color="auto" w:fill="FFFFFF"/>
-        </w:rPr>
-        <w:t xml:space="preserve">: all’elettore è richiesto di ordinare i candidati (o gruppi/partiti) presenti nella scheda in base alle proprie preferenze </w:t>
+        <w:t xml:space="preserve">Calcolatore: con questo termine indiamo in maniera generale i “computer” sia che questi siano fissi, quindi dispositivi desktop, sia portatili, quindi laptop. </w:t>
+      </w:r>
+    </w:p>
+    <w:p/>
+    <w:p>
+      <w:r>
+        <w:t xml:space="preserve">Modalità di voto sessione: </w:t>
       </w:r>
     </w:p>
     <w:p>
@@ -770,7 +772,25 @@
         </w:numPr>
       </w:pPr>
       <w:r>
-        <w:t>Voto categorico: l’elettore inserisce una preferenza per un candidato (o gruppo/partito)</w:t>
+        <w:rPr>
+          <w:rFonts w:cstheme="minorHAnsi"/>
+          <w:shd w:val="clear" w:color="auto" w:fill="FFFFFF"/>
+        </w:rPr>
+        <w:t xml:space="preserve">Voto </w:t>
+      </w:r>
+      <w:r>
+        <w:rPr>
+          <w:rFonts w:cstheme="minorHAnsi"/>
+          <w:shd w:val="clear" w:color="auto" w:fill="FFFFFF"/>
+        </w:rPr>
+        <w:t>ordinale</w:t>
+      </w:r>
+      <w:r>
+        <w:rPr>
+          <w:rFonts w:cstheme="minorHAnsi"/>
+          <w:shd w:val="clear" w:color="auto" w:fill="FFFFFF"/>
+        </w:rPr>
+        <w:t xml:space="preserve">: all’elettore è richiesto di ordinare i candidati (o gruppi/partiti) presenti nella scheda in base alle proprie preferenze </w:t>
       </w:r>
     </w:p>
     <w:p>
@@ -782,15 +802,7 @@
         </w:numPr>
       </w:pPr>
       <w:r>
-        <w:t>Voto categorico con preferenze: l’elettore inserisce una preferenza per un gruppo/partito</w:t>
-      </w:r>
-    </w:p>
-    <w:p>
-      <w:pPr>
-        <w:pStyle w:val="Paragrafoelenco"/>
-      </w:pPr>
-      <w:r>
-        <w:t>e ha la possibilità di indicare una o più preferenze tra i candidati del gruppo/partito selezionato (niente voto disgiunto)</w:t>
+        <w:t>Voto categorico: l’elettore inserisce una preferenza per un candidato (o gruppo/partito)</w:t>
       </w:r>
     </w:p>
     <w:p>
@@ -802,31 +814,15 @@
         </w:numPr>
       </w:pPr>
       <w:r>
-        <w:t xml:space="preserve">Voto disgiunto: possibilità di esprimere </w:t>
-      </w:r>
-      <w:proofErr w:type="gramStart"/>
-      <w:r>
-        <w:t>2</w:t>
-      </w:r>
-      <w:proofErr w:type="gramEnd"/>
-      <w:r>
-        <w:t xml:space="preserve"> voti, uno per la scelta del partito e l’altro per la scelta del candidato</w:t>
-      </w:r>
-      <w:r>
-        <w:t xml:space="preserve">. L’elettore può esprimere la preferenza anche per un candidato di un partito diverso da quello scelto. </w:t>
+        <w:t>Voto categorico con preferenze: l’elettore inserisce una preferenza per un gruppo/partito</w:t>
       </w:r>
     </w:p>
     <w:p>
       <w:pPr>
         <w:pStyle w:val="Paragrafoelenco"/>
-        <w:rPr>
-          <w:u w:val="single"/>
-        </w:rPr>
-      </w:pPr>
-    </w:p>
-    <w:p>
-      <w:r>
-        <w:t>Modalità vittoria sessione:</w:t>
+      </w:pPr>
+      <w:r>
+        <w:t>e ha la possibilità di indicare una o più preferenze tra i candidati del gruppo/partito selezionato (niente voto disgiunto)</w:t>
       </w:r>
     </w:p>
     <w:p>
@@ -838,7 +834,23 @@
         </w:numPr>
       </w:pPr>
       <w:r>
-        <w:t>Referendum: consiste in una domanda fatta all’elettorato con la quale si chiede se si sia favorevoli o contrati a un determinato quesito</w:t>
+        <w:t>Voto disgiunto: possibilità di esprimere 2 voti, uno per la scelta del partito e l’altro per la scelta del candidato</w:t>
+      </w:r>
+      <w:r>
+        <w:t xml:space="preserve">. L’elettore può esprimere la preferenza anche per un candidato di un partito diverso da quello scelto. </w:t>
+      </w:r>
+    </w:p>
+    <w:p>
+      <w:pPr>
+        <w:pStyle w:val="Paragrafoelenco"/>
+        <w:rPr>
+          <w:u w:val="single"/>
+        </w:rPr>
+      </w:pPr>
+    </w:p>
+    <w:p>
+      <w:r>
+        <w:t>Modalità vittoria sessione:</w:t>
       </w:r>
     </w:p>
     <w:p>
@@ -850,7 +862,7 @@
         </w:numPr>
       </w:pPr>
       <w:r>
-        <w:t>Maggioranza: il vincitore è il candidato che ha ottenuto il maggior numero di voti</w:t>
+        <w:t>Referendum: consiste in una domanda fatta all’elettorato con la quale si chiede se si sia favorevoli o contrati a un determinato quesito</w:t>
       </w:r>
     </w:p>
     <w:p>
@@ -862,7 +874,7 @@
         </w:numPr>
       </w:pPr>
       <w:r>
-        <w:t>Maggioranza assoluta: il vincitore è il candidato che ha ottenuto la maggioranza assoluta, cioè il 50% +1 dei voti stessi</w:t>
+        <w:t>Maggioranza: il vincitore è il candidato che ha ottenuto il maggior numero di voti</w:t>
       </w:r>
     </w:p>
     <w:p>
@@ -874,7 +886,7 @@
         </w:numPr>
       </w:pPr>
       <w:r>
-        <w:t>Referendum senza quorum: si procede al conteggio dei voti indipendentemente se abbia partecipato o meno alla consultazione la maggioranza degli aventi diritto di voto</w:t>
+        <w:t>Maggioranza assoluta: il vincitore è il candidato che ha ottenuto la maggioranza assoluta, cioè il 50% +1 dei voti stessi</w:t>
       </w:r>
     </w:p>
     <w:p>
@@ -886,9 +898,29 @@
         </w:numPr>
       </w:pPr>
       <w:r>
+        <w:t>Referendum senza quorum: si procede al conteggio dei voti indipendentemente se abbia partecipato o meno alla consultazione la maggioranza degli aventi diritto di voto</w:t>
+      </w:r>
+    </w:p>
+    <w:p>
+      <w:pPr>
+        <w:pStyle w:val="Paragrafoelenco"/>
+        <w:numPr>
+          <w:ilvl w:val="0"/>
+          <w:numId w:val="19"/>
+        </w:numPr>
+      </w:pPr>
+      <w:r>
         <w:t>Referendum con quorum: si procede al conteggio dei voti espressi solo nel caso in cui abbia partecipato alla consultazione la maggioranza degli aventi diritto al voto</w:t>
       </w:r>
     </w:p>
+    <w:p/>
+    <w:p/>
+    <w:p/>
+    <w:p/>
+    <w:p/>
+    <w:p/>
+    <w:p/>
+    <w:p/>
     <w:p/>
     <w:p>
       <w:r>
@@ -957,48 +989,206 @@
     </w:p>
     <w:p>
       <w:r>
+        <w:tab/>
+      </w:r>
+    </w:p>
+    <w:p/>
+    <w:p>
+      <w:pPr>
+        <w:pStyle w:val="Titolo1"/>
+      </w:pPr>
+      <w:bookmarkStart w:id="5" w:name="_Toc85558039"/>
+      <w:r>
+        <w:t>Descrizione generale</w:t>
+      </w:r>
+      <w:bookmarkEnd w:id="5"/>
+      <w:r>
+        <w:t xml:space="preserve"> </w:t>
+      </w:r>
+    </w:p>
+    <w:p/>
+    <w:p>
+      <w:pPr>
+        <w:pStyle w:val="Titolo2"/>
+      </w:pPr>
+      <w:bookmarkStart w:id="6" w:name="_Toc85558040"/>
+      <w:r>
+        <w:t>Caratteristiche del prodotto</w:t>
+      </w:r>
+      <w:bookmarkEnd w:id="6"/>
+    </w:p>
+    <w:p/>
+    <w:p>
+      <w:r>
+        <w:t>Il seguente software di votazione e scrutinio elettronico consente di gestire una sessione di voto in tutte le sue fasi, partendo dalla creazione di partiti e candidati, fino alla consultazione dei risultati della sessione di voto scrutinata</w:t>
+      </w:r>
+      <w:r>
+        <w:t xml:space="preserve">, e supporta la votazione sia in caso di voto in presenza e sia voto a distanza. </w:t>
+      </w:r>
+    </w:p>
+    <w:p/>
+    <w:p>
+      <w:r>
+        <w:t xml:space="preserve">I risultati delle votazioni, come previsto dalla normativa vigente, sono pubblici, e quindi tutti i cittadini hanno diritto di consultare i risultati di una sessione di voto scrutinata anche se non hanno </w:t>
+      </w:r>
+      <w:r>
+        <w:t xml:space="preserve">potere di voto o non </w:t>
+      </w:r>
+      <w:r>
+        <w:t>partecipato attivamente al voto</w:t>
+      </w:r>
+      <w:r>
+        <w:t xml:space="preserve">. Non è quindi richiesta un’autenticazione per accedere ai risultati delle sessioni di voto. </w:t>
+      </w:r>
+    </w:p>
+    <w:p>
+      <w:r>
+        <w:t xml:space="preserve">Il software </w:t>
+      </w:r>
+      <w:r>
+        <w:t>prevede invece</w:t>
+      </w:r>
+      <w:r>
+        <w:t xml:space="preserve"> una fase iniziale di </w:t>
+      </w:r>
+      <w:r>
+        <w:t>login</w:t>
+      </w:r>
+      <w:r>
+        <w:t xml:space="preserve"> per accedere alle altre funzionalità,</w:t>
+      </w:r>
+      <w:r>
+        <w:t xml:space="preserve"> dove solo gli elettori</w:t>
+      </w:r>
+      <w:r>
+        <w:t xml:space="preserve"> o</w:t>
+      </w:r>
+      <w:r>
+        <w:t xml:space="preserve"> gestori, previa autorizzazione da parte dell’organo competente, possono </w:t>
+      </w:r>
+      <w:bookmarkStart w:id="7" w:name="_Toc85558041"/>
+      <w:r>
+        <w:t>accedere.</w:t>
+      </w:r>
+    </w:p>
+    <w:p/>
+    <w:p>
+      <w:r>
+        <w:t xml:space="preserve">Il gestore ha la possibilità di gestire le liste elettorali, quindi partiti e candidati. Ha la possibilità di aggiungere nuovi partiti o candidati, di modificarli, o eliminarli dal sistema. </w:t>
+      </w:r>
+    </w:p>
+    <w:p>
+      <w:r>
+        <w:t>H</w:t>
+      </w:r>
+      <w:r>
+        <w:t>a la possibilità di gestire le sessioni di voto, e quindi creare una nuova sessione</w:t>
+      </w:r>
+      <w:r>
+        <w:t xml:space="preserve">, indicando i parametri di configurazione. </w:t>
+      </w:r>
+      <w:r>
+        <w:t>Una volta cre</w:t>
+      </w:r>
+      <w:r>
+        <w:t>ata la sessione può modificare la sessione stessa</w:t>
+      </w:r>
+      <w:r>
+        <w:t xml:space="preserve"> ed </w:t>
+      </w:r>
+      <w:r>
+        <w:t>eliminarla</w:t>
+      </w:r>
+      <w:r>
+        <w:t xml:space="preserve">. Una volta creata la sessione il gestore </w:t>
+      </w:r>
+      <w:r>
+        <w:t xml:space="preserve">può avviare la fase di votazione, durante la quale gli elettori potranno esprimere il proprio voto. </w:t>
+      </w:r>
+      <w:r>
+        <w:t>Alla fine,</w:t>
+      </w:r>
+      <w:r>
+        <w:t xml:space="preserve"> </w:t>
+      </w:r>
+      <w:r>
+        <w:t xml:space="preserve">gestore può concludere la fase di voto, impedendo quindi ad ulteriori elettori di esprimere la propria preferenza e avviare la fase di scrutinio, quindi di calcolo dei risultati della sessione. Come l’utente, anche il gestore può visualizzare tutte le sessioni scrutinate, e inoltre può visualizzate tutte le sessioni </w:t>
+      </w:r>
+      <w:r>
+        <w:t xml:space="preserve">create ma non avviante, quindi nello stato chiuso, ma anche le sessioni con stato in corso e conclusa. </w:t>
+      </w:r>
+    </w:p>
+    <w:p/>
+    <w:p>
+      <w:r>
+        <w:t>L’elettore ha la possibilità</w:t>
+      </w:r>
+      <w:r>
+        <w:t xml:space="preserve"> di consultare le sessioni scrutinate e quelle aperte per il </w:t>
+      </w:r>
+      <w:r>
+        <w:t>vot</w:t>
+      </w:r>
+      <w:r>
+        <w:t>o per cui l’elettore non ha ancora espresso una sua preferenza</w:t>
+      </w:r>
+      <w:r>
+        <w:t>. Una volta selezionata la sessione interessata, l’</w:t>
+      </w:r>
+      <w:r>
+        <w:t>elettore</w:t>
+      </w:r>
+      <w:r>
+        <w:t xml:space="preserve"> può esprimere il proprio voto </w:t>
+      </w:r>
+      <w:r>
+        <w:t xml:space="preserve">e confermare la propria scelta. </w:t>
+      </w:r>
+    </w:p>
+    <w:p/>
+    <w:p>
+      <w:pPr>
+        <w:pStyle w:val="Titolo2"/>
+      </w:pPr>
+      <w:r>
+        <w:t>Ambiente operativo</w:t>
+      </w:r>
+      <w:bookmarkEnd w:id="7"/>
+      <w:r>
+        <w:t xml:space="preserve"> </w:t>
+      </w:r>
+    </w:p>
+    <w:p/>
+    <w:p>
+      <w:pPr>
+        <w:rPr>
+          <w:u w:val="single"/>
+        </w:rPr>
+      </w:pPr>
+      <w:r>
+        <w:t xml:space="preserve">L’ambiente utilizzato consiste in un </w:t>
+      </w:r>
+      <w:r>
+        <w:t xml:space="preserve">solo </w:t>
+      </w:r>
+      <w:r>
+        <w:t xml:space="preserve">software applicativo da installare su un calcolatore, quale computer desktop o portatile. </w:t>
+      </w:r>
+      <w:r>
+        <w:t xml:space="preserve">Il software è pensato per poter essere installato su un dispositivo personale in caso, ad esempio, di votazione a distanza per l’elettore, o configurazione delle sessioni da parte del gestore, sia su calcolatori messi a disposizioni nel seggio per consentire il voto in presenza. </w:t>
+      </w:r>
+    </w:p>
+    <w:p/>
+    <w:p>
+      <w:pPr>
+        <w:pStyle w:val="Titolo2"/>
+      </w:pPr>
+      <w:bookmarkStart w:id="8" w:name="_Toc85558042"/>
+      <w:r>
         <w:lastRenderedPageBreak/>
-        <w:tab/>
-      </w:r>
-    </w:p>
-    <w:p>
-      <w:pPr>
-        <w:ind w:left="360"/>
-      </w:pPr>
-    </w:p>
-    <w:p/>
-    <w:p>
-      <w:pPr>
-        <w:pStyle w:val="Titolo1"/>
-      </w:pPr>
-      <w:bookmarkStart w:id="5" w:name="_Toc85558039"/>
-      <w:r>
-        <w:t>Descrizione generale</w:t>
-      </w:r>
-      <w:bookmarkEnd w:id="5"/>
-      <w:r>
-        <w:t xml:space="preserve"> </w:t>
-      </w:r>
-    </w:p>
-    <w:p/>
-    <w:p>
-      <w:pPr>
-        <w:pStyle w:val="Titolo2"/>
-      </w:pPr>
-      <w:bookmarkStart w:id="6" w:name="_Toc85558040"/>
-      <w:r>
-        <w:t>Caratteristiche del prodotto</w:t>
-      </w:r>
-      <w:bookmarkEnd w:id="6"/>
-    </w:p>
-    <w:p/>
-    <w:p>
-      <w:r>
-        <w:t xml:space="preserve">Il seguente software di votazione e scrutinio elettronico consente di gestire una sessione di voto in tutte le sue fasi, partendo dalla creazione di partiti e candidati, fino alla consultazione dei risultati della sessione di voto scrutinata. </w:t>
-      </w:r>
-      <w:r>
-        <w:t xml:space="preserve"> </w:t>
-      </w:r>
+        <w:t>Documentazione per l’utente</w:t>
+      </w:r>
+      <w:bookmarkEnd w:id="8"/>
     </w:p>
     <w:p/>
     <w:p>
@@ -1006,7 +1196,6 @@
         <w:rPr>
           <w:b/>
           <w:bCs/>
-          <w:u w:val="single"/>
         </w:rPr>
       </w:pPr>
       <w:r>
@@ -1014,49 +1203,38 @@
           <w:b/>
           <w:bCs/>
         </w:rPr>
-        <w:t>VOTO IN PRESENZA E A DISTANZA</w:t>
-      </w:r>
-    </w:p>
-    <w:p/>
-    <w:p>
-      <w:r>
-        <w:t xml:space="preserve">I risultati delle votazioni, come previsto dalla normativa vigente, sono pubblici, e quindi tutti i cittadini hanno diritto di consultare i risultati di una sessione di voto scrutinata anche se non hanno </w:t>
-      </w:r>
-      <w:r>
-        <w:t xml:space="preserve">potere di voto o non </w:t>
-      </w:r>
-      <w:r>
-        <w:t>partecipato attivamente al voto</w:t>
-      </w:r>
-      <w:r>
-        <w:t xml:space="preserve">. Non è quindi richiesta un’autenticazione per accedere ai risultati delle sessioni di voto. </w:t>
-      </w:r>
-    </w:p>
-    <w:p>
-      <w:r>
-        <w:t xml:space="preserve">Il software </w:t>
-      </w:r>
-      <w:r>
-        <w:t>prevede invece</w:t>
-      </w:r>
-      <w:r>
-        <w:t xml:space="preserve"> una fase iniziale di </w:t>
-      </w:r>
-      <w:r>
-        <w:t>login</w:t>
-      </w:r>
-      <w:r>
-        <w:t xml:space="preserve"> dove solo gli elettori</w:t>
-      </w:r>
-      <w:r>
-        <w:t xml:space="preserve"> o</w:t>
-      </w:r>
-      <w:r>
-        <w:t xml:space="preserve"> gestori, previa autorizzazione da parte dell’organo competente, possono accedere al software.</w:t>
-      </w:r>
-      <w:bookmarkStart w:id="7" w:name="_Toc85558041"/>
+        <w:t>Login</w:t>
+      </w:r>
+    </w:p>
+    <w:p>
+      <w:r>
+        <w:t>Per la fase di autenticazione iniziale l’utente deve selezionare</w:t>
+      </w:r>
+      <w:r>
+        <w:t xml:space="preserve"> la modalità di accesso e inserire i proprio dati.</w:t>
+      </w:r>
+    </w:p>
+    <w:p>
+      <w:r>
+        <w:t>il sistema usa</w:t>
+      </w:r>
       <w:r>
         <w:t xml:space="preserve"> </w:t>
+      </w:r>
+      <w:r>
+        <w:t xml:space="preserve">un sistema </w:t>
+      </w:r>
+      <w:r>
+        <w:t xml:space="preserve">di controllo di accesso </w:t>
+      </w:r>
+      <w:r>
+        <w:t xml:space="preserve">basato sull’inserimento di una password personale. Le password vengono memorizzate e gestite in modo conforme alle direttive sulla sicurezza e privacy e </w:t>
+      </w:r>
+      <w:r>
+        <w:t xml:space="preserve">quindi </w:t>
+      </w:r>
+      <w:r>
+        <w:t>vengono salvate in modo che non siano direttamente visibili e consultabili. In caso di autenticazione non avvenuta correttamente il sistema risponde con un messaggio di errore segnalato a schermo.</w:t>
       </w:r>
     </w:p>
     <w:p/>
@@ -1067,60 +1245,15 @@
           <w:bCs/>
         </w:rPr>
       </w:pPr>
-      <w:r>
+    </w:p>
+    <w:p>
+      <w:pPr>
         <w:rPr>
           <w:b/>
           <w:bCs/>
         </w:rPr>
-        <w:t>gestore</w:t>
-      </w:r>
-    </w:p>
-    <w:p>
-      <w:r>
-        <w:t xml:space="preserve">Il gestore ha la possibilità di gestire le liste elettorali, quindi partiti e candidati. Ha la possibilità di aggiungere nuovi partiti o candidati, di modificarli, o eliminarli dal sistema. </w:t>
-      </w:r>
-    </w:p>
-    <w:p>
-      <w:r>
-        <w:t>H</w:t>
-      </w:r>
-      <w:r>
-        <w:t>a la possibilità di gestire le sessioni di voto, e quindi creare una nuova sessione, defininendo nome, descrizione</w:t>
-      </w:r>
-      <w:r>
-        <w:t xml:space="preserve"> (opzionale)</w:t>
-      </w:r>
-      <w:r>
-        <w:t xml:space="preserve">, data, modalità di voto, modalità di vittoria, </w:t>
-      </w:r>
-      <w:proofErr w:type="gramStart"/>
-      <w:r>
-        <w:t>e</w:t>
-      </w:r>
-      <w:proofErr w:type="gramEnd"/>
-      <w:r>
-        <w:t xml:space="preserve"> eventuali partiti e candidati. Una volta cre</w:t>
-      </w:r>
-      <w:r>
-        <w:t>ata la sessione può modificare la sessione stessa</w:t>
-      </w:r>
-      <w:r>
-        <w:t xml:space="preserve"> ed </w:t>
-      </w:r>
-      <w:r>
-        <w:t>eliminarla</w:t>
-      </w:r>
-      <w:r>
-        <w:t xml:space="preserve">, se si trova ancora nello stato di chiuso, </w:t>
-      </w:r>
-      <w:r>
-        <w:t xml:space="preserve">e dare inizio alla fase di votazione. Il gestore può concludere la fase di voto, impedendo quindi ad ulteriori elettori di esprimere la propria preferenza e avviare la fase di scrutinio, quindi di calcolo dei risultati della sessione. Come l’utente, anche il gestore può visualizzare tutte le sessioni scrutinate, e inoltre può visualizzate tutte le sessioni </w:t>
-      </w:r>
-      <w:r>
-        <w:t xml:space="preserve">create ma non avviante, quindi nello stato chiuso, ma anche le sessioni con stato in corso e conclusa. </w:t>
-      </w:r>
-    </w:p>
-    <w:p/>
+      </w:pPr>
+    </w:p>
     <w:p>
       <w:pPr>
         <w:rPr>
@@ -1128,71 +1261,435 @@
           <w:bCs/>
         </w:rPr>
       </w:pPr>
-      <w:r>
+    </w:p>
+    <w:p>
+      <w:pPr>
         <w:rPr>
           <w:b/>
           <w:bCs/>
         </w:rPr>
-        <w:t>elettore</w:t>
-      </w:r>
+      </w:pPr>
       <w:r>
         <w:rPr>
           <w:b/>
           <w:bCs/>
         </w:rPr>
+        <w:t>Visualizzazione Risultati utente</w:t>
+      </w:r>
+    </w:p>
+    <w:p>
+      <w:pPr>
+        <w:rPr>
+          <w:b/>
+          <w:bCs/>
+        </w:rPr>
+      </w:pPr>
+      <w:r>
+        <w:t xml:space="preserve">Senza la fase di autenticazione è possibile visualizzare i risultati delle sessioni mediante il pulsante specifico nella pagina iniziale. Verrà mostrato un elenco con tutte le sessioni di voto scrutinate a cui è possibile accedere. </w:t>
+      </w:r>
+      <w:r>
+        <w:rPr>
+          <w:b/>
+          <w:bCs/>
+        </w:rPr>
         <w:t xml:space="preserve"> </w:t>
       </w:r>
     </w:p>
     <w:p>
-      <w:r>
-        <w:t>L’elettore ha la possibilità</w:t>
-      </w:r>
-      <w:r>
-        <w:t xml:space="preserve"> di consultare le sessioni scrutinate e quelle aperte per il </w:t>
-      </w:r>
-      <w:r>
-        <w:t xml:space="preserve">voto, quindi nello stato di corso. Una volta selezionata la sessione interessata, l’utente può esprimere il proprio voto e confermare la scelta. </w:t>
+      <w:pPr>
+        <w:rPr>
+          <w:b/>
+          <w:bCs/>
+        </w:rPr>
+      </w:pPr>
+    </w:p>
+    <w:p>
+      <w:r>
+        <w:rPr>
+          <w:b/>
+          <w:bCs/>
+        </w:rPr>
+        <w:t>Gestione Liste</w:t>
+      </w:r>
+    </w:p>
+    <w:p>
+      <w:r>
+        <w:t>I</w:t>
+      </w:r>
+      <w:r>
+        <w:t>l gestore</w:t>
+      </w:r>
+      <w:r>
+        <w:t xml:space="preserve">, mediante la pagina apposita, </w:t>
+      </w:r>
+      <w:r>
+        <w:t>può creare un nuovo partit</w:t>
+      </w:r>
+      <w:r>
+        <w:t>o</w:t>
+      </w:r>
+      <w:r>
+        <w:t xml:space="preserve"> indicando il nome del partito, oppure creare un nuovo candidato inserendo nome, cognome e partito del candidato stesso</w:t>
+      </w:r>
+      <w:r>
+        <w:t xml:space="preserve">. In caso di dati mancanti il gestore verrà avvisato con un messaggio a schermo. </w:t>
+      </w:r>
+    </w:p>
+    <w:p>
+      <w:r>
+        <w:rPr>
+          <w:rFonts w:ascii="Arial" w:eastAsia="Arial" w:hint="eastAsia"/>
+        </w:rPr>
+        <w:t>È</w:t>
+      </w:r>
+      <w:r>
+        <w:rPr>
+          <w:rFonts w:ascii="Arial" w:eastAsia="Arial"/>
+        </w:rPr>
+        <w:t xml:space="preserve"> </w:t>
+      </w:r>
+      <w:r>
+        <w:t xml:space="preserve">possibile </w:t>
+      </w:r>
+      <w:r>
+        <w:t>anche modificare partiti e candidati già esistenti o eliminarli. Attenzione che</w:t>
+      </w:r>
+      <w:r>
+        <w:t>,</w:t>
+      </w:r>
+      <w:r>
+        <w:t xml:space="preserve"> in caso di eliminazione di un partito</w:t>
+      </w:r>
+      <w:r>
+        <w:t xml:space="preserve"> e</w:t>
+      </w:r>
+      <w:r>
+        <w:t xml:space="preserve"> come segnalato durante la fase di eliminazione, anche tutti i candidati del partito verranno eliminati di conseguenza. Il software fornisce anche una funzione di ricerca per</w:t>
+      </w:r>
+      <w:r>
+        <w:t xml:space="preserve"> supportare l’attività del gestore. </w:t>
+      </w:r>
+      <w:r>
+        <w:t xml:space="preserve">Per </w:t>
+      </w:r>
+      <w:r>
+        <w:t>riportare la visualizzazione dei partiti e candidati alla situazione iniziale</w:t>
+      </w:r>
+      <w:r>
+        <w:t>,</w:t>
+      </w:r>
+      <w:r>
+        <w:t xml:space="preserve"> dopo aver effettuato una ricerca</w:t>
+      </w:r>
+      <w:r>
+        <w:t>,</w:t>
+      </w:r>
+      <w:r>
+        <w:t xml:space="preserve"> è sufficiente svuotare il campo di ricerca e cliccare sul tasto per ricercare. </w:t>
       </w:r>
     </w:p>
     <w:p/>
     <w:p>
-      <w:r>
-        <w:t>Per garantire sia la votazione in presenza</w:t>
-      </w:r>
-    </w:p>
-    <w:p>
-      <w:pPr>
-        <w:pStyle w:val="Titolo2"/>
-      </w:pPr>
-      <w:r>
-        <w:t>Ambiente operativo</w:t>
-      </w:r>
-      <w:bookmarkEnd w:id="7"/>
+      <w:pPr>
+        <w:rPr>
+          <w:b/>
+          <w:bCs/>
+        </w:rPr>
+      </w:pPr>
+      <w:r>
+        <w:rPr>
+          <w:b/>
+          <w:bCs/>
+        </w:rPr>
+        <w:t>Gestione Sessioni</w:t>
+      </w:r>
+    </w:p>
+    <w:p>
+      <w:r>
+        <w:t>il gestore</w:t>
+      </w:r>
+      <w:r>
+        <w:t>, mediante la pagina apposita,</w:t>
+      </w:r>
+      <w:r>
+        <w:t xml:space="preserve"> può creare una nuova sessione di voto, indicando nome, descrizione (opzionale), data, modalità di voto, modalità di vittoria, e</w:t>
+      </w:r>
+      <w:r>
+        <w:t>d</w:t>
+      </w:r>
+      <w:r>
+        <w:t xml:space="preserve"> eventuali partiti e candidati</w:t>
+      </w:r>
+      <w:r>
+        <w:t xml:space="preserve">. In caso di dati mancanti verrà visualizzato un messaggio a schermo. </w:t>
+      </w:r>
+    </w:p>
+    <w:p>
+      <w:r>
+        <w:t xml:space="preserve">Una volta creata </w:t>
+      </w:r>
+      <w:r>
+        <w:t>la</w:t>
+      </w:r>
+      <w:r>
+        <w:t xml:space="preserve"> sessione </w:t>
+      </w:r>
+      <w:r>
+        <w:t xml:space="preserve">questa </w:t>
+      </w:r>
+      <w:r>
+        <w:t>può essere modificata o eliminata</w:t>
+      </w:r>
+      <w:r>
+        <w:t>, ma</w:t>
+      </w:r>
+      <w:r>
+        <w:t xml:space="preserve"> solo finché questa si trova nello stato di</w:t>
+      </w:r>
       <w:r>
         <w:t xml:space="preserve"> </w:t>
       </w:r>
+      <w:r>
+        <w:t>chiuso.</w:t>
+      </w:r>
+      <w:r>
+        <w:t xml:space="preserve"> </w:t>
+      </w:r>
+    </w:p>
+    <w:p>
+      <w:r>
+        <w:t xml:space="preserve">Il software fornisce anche una funzione di ricerca per supportare l’attività del gestore. Per riportare la visualizzazione </w:t>
+      </w:r>
+      <w:r>
+        <w:t>delle sessioni</w:t>
+      </w:r>
+      <w:r>
+        <w:t xml:space="preserve"> alla situazione iniziale, dopo aver effettuato una ricerca, è sufficiente svuotare il campo di ricerca e cliccare sul tasto per ricercare. </w:t>
+      </w:r>
+    </w:p>
+    <w:p>
+      <w:r>
+        <w:t xml:space="preserve">Data una sessione di voto che si trova nello stato di chiuso il gestore può avviare la fase di votazione dopo un messaggio di </w:t>
+      </w:r>
+      <w:r>
+        <w:t>conferma</w:t>
+      </w:r>
+      <w:r>
+        <w:t xml:space="preserve">. </w:t>
+      </w:r>
+      <w:r>
+        <w:t xml:space="preserve">Avviata la votazione, la sessione considerata apparirà come opzione tra le sessioni disponibili per gli elettori, che quindi potranno ora esprimere </w:t>
+      </w:r>
+      <w:r>
+        <w:t>le proprie preferenze.</w:t>
+      </w:r>
+      <w:r>
+        <w:t xml:space="preserve"> </w:t>
+      </w:r>
+    </w:p>
+    <w:p>
+      <w:r>
+        <w:t>Per concludere la fase di votazione basta cliccare sul pulsante corrispondente nella schermata di gestione delle sessioni</w:t>
+      </w:r>
+      <w:r>
+        <w:t xml:space="preserve">, e sempre dopo un messaggio di conferma la fase di voto verrà conclusa. </w:t>
+      </w:r>
+    </w:p>
+    <w:p>
+      <w:r>
+        <w:t xml:space="preserve">Infine, data una sessione nello stato di conclusa, è possibile avviare la fase di scrutinio e visualizzare i risultati. </w:t>
+      </w:r>
     </w:p>
     <w:p/>
     <w:p>
-      <w:r>
-        <w:t>L’ambiente utilizzato consiste in un software applicativo da installare su un calcolatore, quale computer desktop o portatile. Il software è particolarmente leggere</w:t>
-      </w:r>
-    </w:p>
-    <w:p/>
-    <w:p>
-      <w:pPr>
-        <w:pStyle w:val="Titolo2"/>
-      </w:pPr>
-      <w:bookmarkStart w:id="8" w:name="_Toc85558042"/>
-      <w:r>
-        <w:t>Documentazione per l’utente</w:t>
-      </w:r>
-      <w:bookmarkEnd w:id="8"/>
+      <w:pPr>
+        <w:rPr>
+          <w:b/>
+          <w:bCs/>
+        </w:rPr>
+      </w:pPr>
+      <w:r>
+        <w:rPr>
+          <w:b/>
+          <w:bCs/>
+        </w:rPr>
+        <w:t>Risultati Sessione</w:t>
+      </w:r>
+    </w:p>
+    <w:p>
+      <w:r>
+        <w:t xml:space="preserve">Nella schermata destinata alla visualizzazione dei risultati di una sessione di voto vengono mostrati , oltre che i dati relativi alla sessione stessa, le informazioni riguardanti il numero di voti espressi, il numero totale di astenuti, e il numero di voti ottenuti per le diverse opzioni di voto.  In alcune circostanze il vincitore potrebbe non essere disponibile, e questo succede se: </w:t>
+      </w:r>
+    </w:p>
+    <w:p>
+      <w:pPr>
+        <w:pStyle w:val="Paragrafoelenco"/>
+        <w:numPr>
+          <w:ilvl w:val="0"/>
+          <w:numId w:val="2"/>
+        </w:numPr>
+      </w:pPr>
+      <w:r>
+        <w:t>Non c’è un unico vincitore ma la votazione è terminata con una situazione di pareggio tra 2 o più opzioni</w:t>
+      </w:r>
+    </w:p>
+    <w:p>
+      <w:pPr>
+        <w:pStyle w:val="Paragrafoelenco"/>
+        <w:numPr>
+          <w:ilvl w:val="0"/>
+          <w:numId w:val="2"/>
+        </w:numPr>
+      </w:pPr>
+      <w:r>
+        <w:t xml:space="preserve">Se le condizioni </w:t>
+      </w:r>
+      <w:r>
+        <w:t xml:space="preserve">previste dalla modalità di vittoria non sono state soddisfatte. </w:t>
+      </w:r>
     </w:p>
     <w:p/>
     <w:p/>
+    <w:p>
+      <w:pPr>
+        <w:rPr>
+          <w:b/>
+          <w:bCs/>
+        </w:rPr>
+      </w:pPr>
+      <w:r>
+        <w:rPr>
+          <w:b/>
+          <w:bCs/>
+        </w:rPr>
+        <w:t>Gestione Voto in presenza</w:t>
+      </w:r>
+    </w:p>
+    <w:p>
+      <w:r>
+        <w:t xml:space="preserve">Per la gestione del </w:t>
+      </w:r>
+      <w:r>
+        <w:t xml:space="preserve">voto in presenza il gestore deve scegliere la sessione interessata e cliccare sul pulsante </w:t>
+      </w:r>
+      <w:r>
+        <w:t>dedito alla votazione</w:t>
+      </w:r>
+      <w:r>
+        <w:t>. A questo punto il sistema</w:t>
+      </w:r>
+      <w:r>
+        <w:t xml:space="preserve"> entra in una sezione destinata alla votazione e non è possibile tornare indietro alla schermata precedente senza l’inserimento della password del gestore. Questo per evitare che un elettore, in </w:t>
+      </w:r>
+      <w:r>
+        <w:t>caso di voto in presenza</w:t>
+      </w:r>
+      <w:r>
+        <w:t xml:space="preserve">, tenti di uscire dalla modalità di votazione. </w:t>
+      </w:r>
+      <w:r>
+        <w:t xml:space="preserve">L’elettore, recatosi al seggio, deve prima essere identificato dal gestore mostrando un documento e la propria tessera elettorale, e dopo aver dimostrato la veridicità del documento e identificato dal gestore, può accedere al sistema. </w:t>
+      </w:r>
+      <w:r>
+        <w:t>la fase di voto viene spiegat</w:t>
+      </w:r>
+      <w:r>
+        <w:t>a</w:t>
+      </w:r>
+      <w:r>
+        <w:t xml:space="preserve"> </w:t>
+      </w:r>
+      <w:r>
+        <w:t>al</w:t>
+      </w:r>
+      <w:r>
+        <w:t xml:space="preserve"> </w:t>
+      </w:r>
+      <w:r>
+        <w:t>punto “votazione”</w:t>
+      </w:r>
+    </w:p>
     <w:p/>
+    <w:p>
+      <w:pPr>
+        <w:rPr>
+          <w:b/>
+          <w:bCs/>
+        </w:rPr>
+      </w:pPr>
+    </w:p>
+    <w:p>
+      <w:pPr>
+        <w:rPr>
+          <w:b/>
+          <w:bCs/>
+        </w:rPr>
+      </w:pPr>
+      <w:r>
+        <w:rPr>
+          <w:b/>
+          <w:bCs/>
+        </w:rPr>
+        <w:t>Gestione voto a distanza</w:t>
+      </w:r>
+    </w:p>
+    <w:p>
+      <w:r>
+        <w:t>In occasione di voto a distanza, l’elettore deve accedere dalla schermata di login iniziale con le proprie credenziali personali. Una volta effettuato l’accesso gli verranno mostrate tutte le sessioni per cui è abilitato al voto e per cui ovviamente non ha già precedentemente votato. Una volta selezionata la sessione interessata, l’elettore verrà portato nella schermata per il voto. la fase di voto viene spiegato nel punto “votazione”</w:t>
+      </w:r>
+    </w:p>
     <w:p/>
+    <w:p>
+      <w:pPr>
+        <w:rPr>
+          <w:b/>
+          <w:bCs/>
+        </w:rPr>
+      </w:pPr>
+      <w:r>
+        <w:rPr>
+          <w:b/>
+          <w:bCs/>
+        </w:rPr>
+        <w:t>votazione</w:t>
+      </w:r>
+    </w:p>
+    <w:p>
+      <w:r>
+        <w:t>L</w:t>
+      </w:r>
+      <w:r>
+        <w:t xml:space="preserve">’elettore si troverà davanti una schermata con le informazioni della sessione, un tempo massimo per esprimere il voto, e le opzioni di voto a disposizione. </w:t>
+      </w:r>
+      <w:r>
+        <w:t xml:space="preserve">Il sistema, come previsto per legge, permette al gestore anche di esprimere il voto “scheda bianca”, e per fare ciò è sufficiente non esprimere nessuna preferenza tra le opzioni mostrate a schermo per la sessione. A questo punto all’elettore verrà mostrata una pagina con il resoconto della preferenza da lui espressa, indicando le sue scelte di voto. è possibile quindi annullare e tornare indietro, oppure proseguire. Una volta confermato il voto, l’utente verrà segnalato del corretto salvataggio del proprio voto nel sistema e reindirizzato alla schermata iniziale. </w:t>
+      </w:r>
+    </w:p>
+    <w:p>
+      <w:r>
+        <w:t xml:space="preserve">Se il tempo massimo per la votazione scade prima che questo venga confermato dall’elettore, il voto viene registrato come scheda bianca e l’elettore non ha più possibilità di votare per la medesima sessione. </w:t>
+      </w:r>
+    </w:p>
+    <w:p>
+      <w:r>
+        <w:t xml:space="preserve">Tutti i voti vengono salvati nel rispetto delle normative vigenti, e nel rispetto della privacy e sicurezza. Per </w:t>
+      </w:r>
+      <w:r>
+        <w:t>questo motivo</w:t>
+      </w:r>
+      <w:r>
+        <w:t xml:space="preserve"> non è possibile</w:t>
+      </w:r>
+      <w:r>
+        <w:t xml:space="preserve"> </w:t>
+      </w:r>
+      <w:r>
+        <w:t>associare un elettore ai voti che quest’ultimo ha espresso</w:t>
+      </w:r>
+      <w:r>
+        <w:t xml:space="preserve">, e quindi risalire ai voti dei diversi elettori per le varie sessioni di voto. </w:t>
+      </w:r>
+    </w:p>
     <w:p/>
     <w:p>
       <w:pPr>
@@ -1207,7 +1704,6 @@
       </w:pPr>
       <w:bookmarkStart w:id="9" w:name="_Toc85558043"/>
       <w:r>
-        <w:lastRenderedPageBreak/>
         <w:t>Assunzioni, vincoli e dipendenze</w:t>
       </w:r>
       <w:bookmarkEnd w:id="9"/>
@@ -1215,7 +1711,19 @@
     <w:p/>
     <w:p>
       <w:r>
-        <w:t xml:space="preserve">Il software da installare non richiede particolari esigenze in termini di quantità di memoria libera sul sistema, e sia in termini di prestazioni della macchina. </w:t>
+        <w:t xml:space="preserve">Il software da installare non richiede particolari esigenze </w:t>
+      </w:r>
+      <w:r>
+        <w:t>né</w:t>
+      </w:r>
+      <w:r>
+        <w:t xml:space="preserve"> termini di quantità di memoria libera sul sistema</w:t>
+      </w:r>
+      <w:r>
+        <w:t xml:space="preserve">, e né </w:t>
+      </w:r>
+      <w:r>
+        <w:t xml:space="preserve">in termini di prestazioni della macchina. </w:t>
       </w:r>
     </w:p>
     <w:p>
@@ -1223,7 +1731,11 @@
         <w:t xml:space="preserve">Richiede tuttavia la disposizione di una connessione di rete poiché viene usato un archivio digitale presente in rete per reperire e salvare i dati relativi alle sessioni, agli elettori, e ai voti. </w:t>
       </w:r>
     </w:p>
-    <w:p/>
+    <w:p>
+      <w:r>
+        <w:t>Assicurarsi quindi di avere a disposizione una connessione di rete stabile per poter garantire tutte le funzioni dell’applicazione, soprattutto durante la fase di votazione.</w:t>
+      </w:r>
+    </w:p>
     <w:p/>
     <w:p>
       <w:pPr>
@@ -1323,6 +1835,7 @@
         <w:ind w:left="714" w:hanging="357"/>
       </w:pPr>
       <w:r>
+        <w:lastRenderedPageBreak/>
         <w:t>il sistema deve garantire al gestore del sistema la possibilità di impostare la sessione di voto, specificando le modalità di voto, il calcolo del vincitore, le liste dei candidati e impostare la chiusura delle votazioni</w:t>
       </w:r>
     </w:p>
@@ -1642,7 +2155,6 @@
         <w:ind w:left="708" w:hanging="708"/>
       </w:pPr>
       <w:r>
-        <w:lastRenderedPageBreak/>
         <w:t>1.2</w:t>
       </w:r>
       <w:r>
@@ -1777,6 +2289,7 @@
     </w:p>
     <w:p>
       <w:r>
+        <w:lastRenderedPageBreak/>
         <w:t xml:space="preserve">6 </w:t>
       </w:r>
       <w:r>
@@ -2097,7 +2610,6 @@
         </w:numPr>
       </w:pPr>
       <w:r>
-        <w:lastRenderedPageBreak/>
         <w:t>Dal momento in cui si inizia a votare elettronicamente il sistema deve essere sempre funzionante e performante e in caso di interruzione accidentale questo deve informare subito l’elettore in modo chiaro</w:t>
       </w:r>
     </w:p>
@@ -2811,6 +3323,119 @@
     </w:lvl>
   </w:abstractNum>
   <w:abstractNum w:abstractNumId="4" w15:restartNumberingAfterBreak="0">
+    <w:nsid w:val="1F9423A6"/>
+    <w:multiLevelType w:val="hybridMultilevel"/>
+    <w:tmpl w:val="870A072C"/>
+    <w:lvl w:ilvl="0" w:tplc="04100001">
+      <w:start w:val="1"/>
+      <w:numFmt w:val="bullet"/>
+      <w:lvlText w:val=""/>
+      <w:lvlJc w:val="left"/>
+      <w:pPr>
+        <w:ind w:left="720" w:hanging="360"/>
+      </w:pPr>
+      <w:rPr>
+        <w:rFonts w:ascii="Symbol" w:hAnsi="Symbol" w:hint="default"/>
+      </w:rPr>
+    </w:lvl>
+    <w:lvl w:ilvl="1" w:tplc="04100003" w:tentative="1">
+      <w:start w:val="1"/>
+      <w:numFmt w:val="bullet"/>
+      <w:lvlText w:val="o"/>
+      <w:lvlJc w:val="left"/>
+      <w:pPr>
+        <w:ind w:left="1440" w:hanging="360"/>
+      </w:pPr>
+      <w:rPr>
+        <w:rFonts w:ascii="Courier New" w:hAnsi="Courier New" w:cs="Courier New" w:hint="default"/>
+      </w:rPr>
+    </w:lvl>
+    <w:lvl w:ilvl="2" w:tplc="04100005" w:tentative="1">
+      <w:start w:val="1"/>
+      <w:numFmt w:val="bullet"/>
+      <w:lvlText w:val=""/>
+      <w:lvlJc w:val="left"/>
+      <w:pPr>
+        <w:ind w:left="2160" w:hanging="360"/>
+      </w:pPr>
+      <w:rPr>
+        <w:rFonts w:ascii="Wingdings" w:hAnsi="Wingdings" w:hint="default"/>
+      </w:rPr>
+    </w:lvl>
+    <w:lvl w:ilvl="3" w:tplc="04100001" w:tentative="1">
+      <w:start w:val="1"/>
+      <w:numFmt w:val="bullet"/>
+      <w:lvlText w:val=""/>
+      <w:lvlJc w:val="left"/>
+      <w:pPr>
+        <w:ind w:left="2880" w:hanging="360"/>
+      </w:pPr>
+      <w:rPr>
+        <w:rFonts w:ascii="Symbol" w:hAnsi="Symbol" w:hint="default"/>
+      </w:rPr>
+    </w:lvl>
+    <w:lvl w:ilvl="4" w:tplc="04100003" w:tentative="1">
+      <w:start w:val="1"/>
+      <w:numFmt w:val="bullet"/>
+      <w:lvlText w:val="o"/>
+      <w:lvlJc w:val="left"/>
+      <w:pPr>
+        <w:ind w:left="3600" w:hanging="360"/>
+      </w:pPr>
+      <w:rPr>
+        <w:rFonts w:ascii="Courier New" w:hAnsi="Courier New" w:cs="Courier New" w:hint="default"/>
+      </w:rPr>
+    </w:lvl>
+    <w:lvl w:ilvl="5" w:tplc="04100005" w:tentative="1">
+      <w:start w:val="1"/>
+      <w:numFmt w:val="bullet"/>
+      <w:lvlText w:val=""/>
+      <w:lvlJc w:val="left"/>
+      <w:pPr>
+        <w:ind w:left="4320" w:hanging="360"/>
+      </w:pPr>
+      <w:rPr>
+        <w:rFonts w:ascii="Wingdings" w:hAnsi="Wingdings" w:hint="default"/>
+      </w:rPr>
+    </w:lvl>
+    <w:lvl w:ilvl="6" w:tplc="04100001" w:tentative="1">
+      <w:start w:val="1"/>
+      <w:numFmt w:val="bullet"/>
+      <w:lvlText w:val=""/>
+      <w:lvlJc w:val="left"/>
+      <w:pPr>
+        <w:ind w:left="5040" w:hanging="360"/>
+      </w:pPr>
+      <w:rPr>
+        <w:rFonts w:ascii="Symbol" w:hAnsi="Symbol" w:hint="default"/>
+      </w:rPr>
+    </w:lvl>
+    <w:lvl w:ilvl="7" w:tplc="04100003" w:tentative="1">
+      <w:start w:val="1"/>
+      <w:numFmt w:val="bullet"/>
+      <w:lvlText w:val="o"/>
+      <w:lvlJc w:val="left"/>
+      <w:pPr>
+        <w:ind w:left="5760" w:hanging="360"/>
+      </w:pPr>
+      <w:rPr>
+        <w:rFonts w:ascii="Courier New" w:hAnsi="Courier New" w:cs="Courier New" w:hint="default"/>
+      </w:rPr>
+    </w:lvl>
+    <w:lvl w:ilvl="8" w:tplc="04100005" w:tentative="1">
+      <w:start w:val="1"/>
+      <w:numFmt w:val="bullet"/>
+      <w:lvlText w:val=""/>
+      <w:lvlJc w:val="left"/>
+      <w:pPr>
+        <w:ind w:left="6480" w:hanging="360"/>
+      </w:pPr>
+      <w:rPr>
+        <w:rFonts w:ascii="Wingdings" w:hAnsi="Wingdings" w:hint="default"/>
+      </w:rPr>
+    </w:lvl>
+  </w:abstractNum>
+  <w:abstractNum w:abstractNumId="5" w15:restartNumberingAfterBreak="0">
     <w:nsid w:val="244A57AF"/>
     <w:multiLevelType w:val="hybridMultilevel"/>
     <w:tmpl w:val="41664126"/>
@@ -2923,7 +3548,7 @@
       </w:rPr>
     </w:lvl>
   </w:abstractNum>
-  <w:abstractNum w:abstractNumId="5" w15:restartNumberingAfterBreak="0">
+  <w:abstractNum w:abstractNumId="6" w15:restartNumberingAfterBreak="0">
     <w:nsid w:val="26A7217C"/>
     <w:multiLevelType w:val="hybridMultilevel"/>
     <w:tmpl w:val="EF6243E4"/>
@@ -3036,7 +3661,7 @@
       </w:rPr>
     </w:lvl>
   </w:abstractNum>
-  <w:abstractNum w:abstractNumId="6" w15:restartNumberingAfterBreak="0">
+  <w:abstractNum w:abstractNumId="7" w15:restartNumberingAfterBreak="0">
     <w:nsid w:val="26DE57B2"/>
     <w:multiLevelType w:val="hybridMultilevel"/>
     <w:tmpl w:val="875697FC"/>
@@ -3149,7 +3774,7 @@
       </w:rPr>
     </w:lvl>
   </w:abstractNum>
-  <w:abstractNum w:abstractNumId="7" w15:restartNumberingAfterBreak="0">
+  <w:abstractNum w:abstractNumId="8" w15:restartNumberingAfterBreak="0">
     <w:nsid w:val="2D363CC8"/>
     <w:multiLevelType w:val="hybridMultilevel"/>
     <w:tmpl w:val="48381008"/>
@@ -3235,7 +3860,7 @@
       </w:pPr>
     </w:lvl>
   </w:abstractNum>
-  <w:abstractNum w:abstractNumId="8" w15:restartNumberingAfterBreak="0">
+  <w:abstractNum w:abstractNumId="9" w15:restartNumberingAfterBreak="0">
     <w:nsid w:val="2D997690"/>
     <w:multiLevelType w:val="hybridMultilevel"/>
     <w:tmpl w:val="9A1239CA"/>
@@ -3348,7 +3973,7 @@
       </w:rPr>
     </w:lvl>
   </w:abstractNum>
-  <w:abstractNum w:abstractNumId="9" w15:restartNumberingAfterBreak="0">
+  <w:abstractNum w:abstractNumId="10" w15:restartNumberingAfterBreak="0">
     <w:nsid w:val="30AB5F6C"/>
     <w:multiLevelType w:val="hybridMultilevel"/>
     <w:tmpl w:val="D8CC9280"/>
@@ -3461,7 +4086,7 @@
       </w:rPr>
     </w:lvl>
   </w:abstractNum>
-  <w:abstractNum w:abstractNumId="10" w15:restartNumberingAfterBreak="0">
+  <w:abstractNum w:abstractNumId="11" w15:restartNumberingAfterBreak="0">
     <w:nsid w:val="3615767D"/>
     <w:multiLevelType w:val="hybridMultilevel"/>
     <w:tmpl w:val="D888987E"/>
@@ -3574,7 +4199,7 @@
       </w:rPr>
     </w:lvl>
   </w:abstractNum>
-  <w:abstractNum w:abstractNumId="11" w15:restartNumberingAfterBreak="0">
+  <w:abstractNum w:abstractNumId="12" w15:restartNumberingAfterBreak="0">
     <w:nsid w:val="3B4B78DE"/>
     <w:multiLevelType w:val="hybridMultilevel"/>
     <w:tmpl w:val="3E06BC40"/>
@@ -3687,7 +4312,7 @@
       </w:rPr>
     </w:lvl>
   </w:abstractNum>
-  <w:abstractNum w:abstractNumId="12" w15:restartNumberingAfterBreak="0">
+  <w:abstractNum w:abstractNumId="13" w15:restartNumberingAfterBreak="0">
     <w:nsid w:val="3B9200AF"/>
     <w:multiLevelType w:val="multilevel"/>
     <w:tmpl w:val="04100025"/>
@@ -3782,7 +4407,7 @@
       </w:pPr>
     </w:lvl>
   </w:abstractNum>
-  <w:abstractNum w:abstractNumId="13" w15:restartNumberingAfterBreak="0">
+  <w:abstractNum w:abstractNumId="14" w15:restartNumberingAfterBreak="0">
     <w:nsid w:val="3C0F5A4F"/>
     <w:multiLevelType w:val="hybridMultilevel"/>
     <w:tmpl w:val="7F5427B4"/>
@@ -3895,7 +4520,7 @@
       </w:rPr>
     </w:lvl>
   </w:abstractNum>
-  <w:abstractNum w:abstractNumId="14" w15:restartNumberingAfterBreak="0">
+  <w:abstractNum w:abstractNumId="15" w15:restartNumberingAfterBreak="0">
     <w:nsid w:val="3C8C130D"/>
     <w:multiLevelType w:val="multilevel"/>
     <w:tmpl w:val="90A46A2C"/>
@@ -4016,7 +4641,7 @@
       </w:rPr>
     </w:lvl>
   </w:abstractNum>
-  <w:abstractNum w:abstractNumId="15" w15:restartNumberingAfterBreak="0">
+  <w:abstractNum w:abstractNumId="16" w15:restartNumberingAfterBreak="0">
     <w:nsid w:val="41633499"/>
     <w:multiLevelType w:val="hybridMultilevel"/>
     <w:tmpl w:val="637040D2"/>
@@ -4129,7 +4754,7 @@
       </w:rPr>
     </w:lvl>
   </w:abstractNum>
-  <w:abstractNum w:abstractNumId="16" w15:restartNumberingAfterBreak="0">
+  <w:abstractNum w:abstractNumId="17" w15:restartNumberingAfterBreak="0">
     <w:nsid w:val="448E4ACA"/>
     <w:multiLevelType w:val="hybridMultilevel"/>
     <w:tmpl w:val="26E43C88"/>
@@ -4242,7 +4867,7 @@
       </w:rPr>
     </w:lvl>
   </w:abstractNum>
-  <w:abstractNum w:abstractNumId="17" w15:restartNumberingAfterBreak="0">
+  <w:abstractNum w:abstractNumId="18" w15:restartNumberingAfterBreak="0">
     <w:nsid w:val="483B4FDA"/>
     <w:multiLevelType w:val="hybridMultilevel"/>
     <w:tmpl w:val="48381008"/>
@@ -4328,7 +4953,7 @@
       </w:pPr>
     </w:lvl>
   </w:abstractNum>
-  <w:abstractNum w:abstractNumId="18" w15:restartNumberingAfterBreak="0">
+  <w:abstractNum w:abstractNumId="19" w15:restartNumberingAfterBreak="0">
     <w:nsid w:val="5905650D"/>
     <w:multiLevelType w:val="multilevel"/>
     <w:tmpl w:val="61AA2D6A"/>
@@ -4446,7 +5071,7 @@
       </w:rPr>
     </w:lvl>
   </w:abstractNum>
-  <w:abstractNum w:abstractNumId="19" w15:restartNumberingAfterBreak="0">
+  <w:abstractNum w:abstractNumId="20" w15:restartNumberingAfterBreak="0">
     <w:nsid w:val="5A763B04"/>
     <w:multiLevelType w:val="hybridMultilevel"/>
     <w:tmpl w:val="B22CB75A"/>
@@ -4559,7 +5184,7 @@
       </w:rPr>
     </w:lvl>
   </w:abstractNum>
-  <w:abstractNum w:abstractNumId="20" w15:restartNumberingAfterBreak="0">
+  <w:abstractNum w:abstractNumId="21" w15:restartNumberingAfterBreak="0">
     <w:nsid w:val="691A491E"/>
     <w:multiLevelType w:val="hybridMultilevel"/>
     <w:tmpl w:val="30A21162"/>
@@ -4645,7 +5270,7 @@
       </w:pPr>
     </w:lvl>
   </w:abstractNum>
-  <w:abstractNum w:abstractNumId="21" w15:restartNumberingAfterBreak="0">
+  <w:abstractNum w:abstractNumId="22" w15:restartNumberingAfterBreak="0">
     <w:nsid w:val="6B28228F"/>
     <w:multiLevelType w:val="hybridMultilevel"/>
     <w:tmpl w:val="D6749752"/>
@@ -4758,7 +5383,7 @@
       </w:rPr>
     </w:lvl>
   </w:abstractNum>
-  <w:abstractNum w:abstractNumId="22" w15:restartNumberingAfterBreak="0">
+  <w:abstractNum w:abstractNumId="23" w15:restartNumberingAfterBreak="0">
     <w:nsid w:val="6F043298"/>
     <w:multiLevelType w:val="multilevel"/>
     <w:tmpl w:val="68B672A6"/>
@@ -4871,7 +5496,7 @@
       </w:rPr>
     </w:lvl>
   </w:abstractNum>
-  <w:abstractNum w:abstractNumId="23" w15:restartNumberingAfterBreak="0">
+  <w:abstractNum w:abstractNumId="24" w15:restartNumberingAfterBreak="0">
     <w:nsid w:val="6F36399B"/>
     <w:multiLevelType w:val="hybridMultilevel"/>
     <w:tmpl w:val="7A7AFFA4"/>
@@ -4984,7 +5609,7 @@
       </w:rPr>
     </w:lvl>
   </w:abstractNum>
-  <w:abstractNum w:abstractNumId="24" w15:restartNumberingAfterBreak="0">
+  <w:abstractNum w:abstractNumId="25" w15:restartNumberingAfterBreak="0">
     <w:nsid w:val="7FEC548D"/>
     <w:multiLevelType w:val="hybridMultilevel"/>
     <w:tmpl w:val="DEBA481A"/>
@@ -5098,52 +5723,52 @@
     </w:lvl>
   </w:abstractNum>
   <w:num w:numId="1" w16cid:durableId="1674214402">
-    <w:abstractNumId w:val="12"/>
+    <w:abstractNumId w:val="13"/>
   </w:num>
   <w:num w:numId="2" w16cid:durableId="884173667">
-    <w:abstractNumId w:val="6"/>
+    <w:abstractNumId w:val="7"/>
   </w:num>
   <w:num w:numId="3" w16cid:durableId="462576622">
-    <w:abstractNumId w:val="17"/>
+    <w:abstractNumId w:val="18"/>
   </w:num>
   <w:num w:numId="4" w16cid:durableId="2040203266">
-    <w:abstractNumId w:val="18"/>
+    <w:abstractNumId w:val="19"/>
   </w:num>
   <w:num w:numId="5" w16cid:durableId="1894122955">
     <w:abstractNumId w:val="1"/>
   </w:num>
   <w:num w:numId="6" w16cid:durableId="1925727316">
-    <w:abstractNumId w:val="16"/>
+    <w:abstractNumId w:val="17"/>
   </w:num>
   <w:num w:numId="7" w16cid:durableId="1215388030">
-    <w:abstractNumId w:val="19"/>
+    <w:abstractNumId w:val="20"/>
   </w:num>
   <w:num w:numId="8" w16cid:durableId="1817840104">
-    <w:abstractNumId w:val="23"/>
+    <w:abstractNumId w:val="24"/>
   </w:num>
   <w:num w:numId="9" w16cid:durableId="383021163">
+    <w:abstractNumId w:val="10"/>
+  </w:num>
+  <w:num w:numId="10" w16cid:durableId="256717017">
+    <w:abstractNumId w:val="25"/>
+  </w:num>
+  <w:num w:numId="11" w16cid:durableId="819150214">
     <w:abstractNumId w:val="9"/>
   </w:num>
-  <w:num w:numId="10" w16cid:durableId="256717017">
-    <w:abstractNumId w:val="24"/>
-  </w:num>
-  <w:num w:numId="11" w16cid:durableId="819150214">
-    <w:abstractNumId w:val="8"/>
-  </w:num>
   <w:num w:numId="12" w16cid:durableId="1996297935">
-    <w:abstractNumId w:val="10"/>
+    <w:abstractNumId w:val="11"/>
   </w:num>
   <w:num w:numId="13" w16cid:durableId="2106263123">
-    <w:abstractNumId w:val="4"/>
+    <w:abstractNumId w:val="5"/>
   </w:num>
   <w:num w:numId="14" w16cid:durableId="1998460145">
-    <w:abstractNumId w:val="4"/>
+    <w:abstractNumId w:val="5"/>
   </w:num>
   <w:num w:numId="15" w16cid:durableId="2083402639">
-    <w:abstractNumId w:val="13"/>
+    <w:abstractNumId w:val="14"/>
   </w:num>
   <w:num w:numId="16" w16cid:durableId="270288125">
-    <w:abstractNumId w:val="20"/>
+    <w:abstractNumId w:val="21"/>
     <w:lvlOverride w:ilvl="0">
       <w:startOverride w:val="1"/>
     </w:lvlOverride>
@@ -5173,34 +5798,37 @@
     </w:lvlOverride>
   </w:num>
   <w:num w:numId="17" w16cid:durableId="1204559339">
-    <w:abstractNumId w:val="21"/>
+    <w:abstractNumId w:val="22"/>
   </w:num>
   <w:num w:numId="18" w16cid:durableId="1249654217">
-    <w:abstractNumId w:val="15"/>
+    <w:abstractNumId w:val="16"/>
   </w:num>
   <w:num w:numId="19" w16cid:durableId="1965380442">
     <w:abstractNumId w:val="3"/>
   </w:num>
   <w:num w:numId="20" w16cid:durableId="293214474">
-    <w:abstractNumId w:val="5"/>
+    <w:abstractNumId w:val="6"/>
   </w:num>
   <w:num w:numId="21" w16cid:durableId="2146657890">
-    <w:abstractNumId w:val="14"/>
+    <w:abstractNumId w:val="15"/>
   </w:num>
   <w:num w:numId="22" w16cid:durableId="1027096406">
     <w:abstractNumId w:val="0"/>
   </w:num>
   <w:num w:numId="23" w16cid:durableId="298607201">
-    <w:abstractNumId w:val="7"/>
+    <w:abstractNumId w:val="8"/>
   </w:num>
   <w:num w:numId="24" w16cid:durableId="2009870702">
-    <w:abstractNumId w:val="22"/>
+    <w:abstractNumId w:val="23"/>
   </w:num>
   <w:num w:numId="25" w16cid:durableId="2075085564">
     <w:abstractNumId w:val="2"/>
   </w:num>
   <w:num w:numId="26" w16cid:durableId="1341348507">
-    <w:abstractNumId w:val="11"/>
+    <w:abstractNumId w:val="12"/>
+  </w:num>
+  <w:num w:numId="27" w16cid:durableId="635646489">
+    <w:abstractNumId w:val="4"/>
   </w:num>
   <w:numIdMacAtCleanup w:val="11"/>
 </w:numbering>
@@ -5211,7 +5839,7 @@
   <w:docDefaults>
     <w:rPrDefault>
       <w:rPr>
-        <w:rFonts w:asciiTheme="minorHAnsi" w:eastAsiaTheme="minorHAnsi" w:hAnsiTheme="minorHAnsi" w:cstheme="minorBidi"/>
+        <w:rFonts w:asciiTheme="minorHAnsi" w:eastAsia="SimSun" w:hAnsiTheme="minorHAnsi" w:cstheme="minorBidi"/>
         <w:sz w:val="22"/>
         <w:szCs w:val="22"/>
         <w:lang w:val="it-IT" w:eastAsia="en-US" w:bidi="ar-SA"/>
@@ -5600,6 +6228,7 @@
   <w:style w:type="paragraph" w:default="1" w:styleId="Normale">
     <w:name w:val="Normal"/>
     <w:qFormat/>
+    <w:rsid w:val="00791E84"/>
   </w:style>
   <w:style w:type="paragraph" w:styleId="Titolo1">
     <w:name w:val="heading 1"/>

</xml_diff>

<commit_message>
Aggiunta descrizione casi d'uso e scenari di esecuzione
</commit_message>
<xml_diff>
--- a/docs/Relazione.docx
+++ b/docs/Relazione.docx
@@ -567,7 +567,15 @@
         <w:t xml:space="preserve">, nel rispetto delle linee guide e norme </w:t>
       </w:r>
       <w:r>
-        <w:t>dell’AgID.</w:t>
+        <w:t>dell’</w:t>
+      </w:r>
+      <w:proofErr w:type="spellStart"/>
+      <w:r>
+        <w:t>AgID</w:t>
+      </w:r>
+      <w:proofErr w:type="spellEnd"/>
+      <w:r>
+        <w:t>.</w:t>
       </w:r>
       <w:r>
         <w:t xml:space="preserve"> </w:t>
@@ -597,12 +605,14 @@
           <w:numId w:val="19"/>
         </w:numPr>
       </w:pPr>
+      <w:proofErr w:type="spellStart"/>
       <w:r>
         <w:t>AgI</w:t>
       </w:r>
       <w:r>
         <w:t>D</w:t>
       </w:r>
+      <w:proofErr w:type="spellEnd"/>
       <w:r>
         <w:t xml:space="preserve"> : </w:t>
       </w:r>
@@ -3023,16 +3033,17 @@
         <w:t>Diagramma dei casi d’uso</w:t>
       </w:r>
     </w:p>
+    <w:p/>
     <w:p>
       <w:r>
         <w:rPr>
           <w:noProof/>
         </w:rPr>
         <w:drawing>
-          <wp:inline distT="0" distB="0" distL="0" distR="0" wp14:anchorId="5241720B" wp14:editId="1E53020C">
-            <wp:extent cx="2699192" cy="3538480"/>
-            <wp:effectExtent l="0" t="0" r="6350" b="5080"/>
-            <wp:docPr id="1" name="Immagine 1"/>
+          <wp:inline distT="0" distB="0" distL="0" distR="0" wp14:anchorId="7EFC9B19" wp14:editId="52392FF2">
+            <wp:extent cx="2664963" cy="3486915"/>
+            <wp:effectExtent l="0" t="0" r="2540" b="0"/>
+            <wp:docPr id="4" name="Immagine 4"/>
             <wp:cNvGraphicFramePr>
               <a:graphicFrameLocks xmlns:a="http://schemas.openxmlformats.org/drawingml/2006/main" noChangeAspect="1"/>
             </wp:cNvGraphicFramePr>
@@ -3040,7 +3051,7 @@
               <a:graphicData uri="http://schemas.openxmlformats.org/drawingml/2006/picture">
                 <pic:pic xmlns:pic="http://schemas.openxmlformats.org/drawingml/2006/picture">
                   <pic:nvPicPr>
-                    <pic:cNvPr id="1" name="Immagine 1"/>
+                    <pic:cNvPr id="4" name="Immagine 4"/>
                     <pic:cNvPicPr/>
                   </pic:nvPicPr>
                   <pic:blipFill>
@@ -3058,7 +3069,7 @@
                   <pic:spPr>
                     <a:xfrm>
                       <a:off x="0" y="0"/>
-                      <a:ext cx="2705311" cy="3546502"/>
+                      <a:ext cx="2684295" cy="3512209"/>
                     </a:xfrm>
                     <a:prstGeom prst="rect">
                       <a:avLst/>
@@ -3069,6 +3080,2515 @@
             </a:graphic>
           </wp:inline>
         </w:drawing>
+      </w:r>
+    </w:p>
+    <w:p>
+      <w:r>
+        <w:t>Di seguito viene presentata una breve descrizione per ogni caso d’uso</w:t>
+      </w:r>
+    </w:p>
+    <w:p/>
+    <w:p>
+      <w:r>
+        <w:rPr>
+          <w:b/>
+          <w:bCs/>
+        </w:rPr>
+        <w:t>Gestione Partiti</w:t>
+      </w:r>
+      <w:r>
+        <w:t xml:space="preserve">: il gestore ha la possibilità di aggiungere nuovi partiti, modificare quelli già esistenti </w:t>
+      </w:r>
+      <w:proofErr w:type="gramStart"/>
+      <w:r>
+        <w:t>e</w:t>
+      </w:r>
+      <w:proofErr w:type="gramEnd"/>
+      <w:r>
+        <w:t xml:space="preserve"> eliminarli. </w:t>
+      </w:r>
+    </w:p>
+    <w:p>
+      <w:pPr>
+        <w:rPr>
+          <w:b/>
+          <w:bCs/>
+        </w:rPr>
+      </w:pPr>
+      <w:r>
+        <w:rPr>
+          <w:b/>
+          <w:bCs/>
+        </w:rPr>
+        <w:t>Gestione Candidati</w:t>
+      </w:r>
+      <w:r>
+        <w:t>:</w:t>
+      </w:r>
+      <w:r>
+        <w:t xml:space="preserve"> il gestore ha la possibilità di aggiungere nuovi candidati ai diversi partiti, modificare quelli già esistenti ed eliminarli. </w:t>
+      </w:r>
+    </w:p>
+    <w:p>
+      <w:pPr>
+        <w:rPr>
+          <w:b/>
+          <w:bCs/>
+        </w:rPr>
+      </w:pPr>
+      <w:r>
+        <w:rPr>
+          <w:b/>
+          <w:bCs/>
+        </w:rPr>
+        <w:t>Gestione sessione di voto</w:t>
+      </w:r>
+      <w:r>
+        <w:t>:</w:t>
+      </w:r>
+      <w:r>
+        <w:t xml:space="preserve"> il gestore </w:t>
+      </w:r>
+      <w:r>
+        <w:t xml:space="preserve">può creare una nuova sessione di voto, modificare una già esistente ed eliminarla </w:t>
+      </w:r>
+      <w:r>
+        <w:t>(</w:t>
+      </w:r>
+      <w:r>
+        <w:t>queste due ultime azioni sono possibili solo se la sessione è ancora nello stato di chiuso</w:t>
+      </w:r>
+      <w:r>
+        <w:t>)</w:t>
+      </w:r>
+      <w:r>
+        <w:t xml:space="preserve">. </w:t>
+      </w:r>
+    </w:p>
+    <w:p>
+      <w:pPr>
+        <w:rPr>
+          <w:b/>
+          <w:bCs/>
+        </w:rPr>
+      </w:pPr>
+      <w:r>
+        <w:rPr>
+          <w:b/>
+          <w:bCs/>
+        </w:rPr>
+        <w:t>Votazione</w:t>
+      </w:r>
+      <w:r>
+        <w:t>:</w:t>
+      </w:r>
+      <w:r>
+        <w:t xml:space="preserve"> il gestore può avviare la fase di votazione per una sessione creata permettendo agli elettori di esprimere il proprio voto. il gestore può anche chiudere la votazione, fermando quindi la raccolta dei voti. </w:t>
+      </w:r>
+    </w:p>
+    <w:p>
+      <w:pPr>
+        <w:rPr>
+          <w:b/>
+          <w:bCs/>
+        </w:rPr>
+      </w:pPr>
+      <w:r>
+        <w:rPr>
+          <w:b/>
+          <w:bCs/>
+        </w:rPr>
+        <w:lastRenderedPageBreak/>
+        <w:t>Fase di scrutinio</w:t>
+      </w:r>
+      <w:r>
+        <w:t>:</w:t>
+      </w:r>
+      <w:r>
+        <w:t xml:space="preserve"> data una sessione conclusa, l’elettore può avviare lo scrutinio e quindi il calcolo dei risultati della sessione e del vincitore. </w:t>
+      </w:r>
+    </w:p>
+    <w:p>
+      <w:pPr>
+        <w:rPr>
+          <w:b/>
+          <w:bCs/>
+        </w:rPr>
+      </w:pPr>
+      <w:r>
+        <w:rPr>
+          <w:b/>
+          <w:bCs/>
+        </w:rPr>
+        <w:t xml:space="preserve">Visualizzazione risultati </w:t>
+      </w:r>
+      <w:r>
+        <w:rPr>
+          <w:b/>
+          <w:bCs/>
+        </w:rPr>
+        <w:t>sessioni</w:t>
+      </w:r>
+      <w:r>
+        <w:t xml:space="preserve">: </w:t>
+      </w:r>
+      <w:r>
+        <w:t xml:space="preserve">Tutti gli utenti hanno la possibilità di consultare i risultati per le sessioni di voto scrutinate. </w:t>
+      </w:r>
+    </w:p>
+    <w:p>
+      <w:pPr>
+        <w:rPr>
+          <w:b/>
+          <w:bCs/>
+        </w:rPr>
+      </w:pPr>
+      <w:r>
+        <w:rPr>
+          <w:b/>
+          <w:bCs/>
+        </w:rPr>
+        <w:t>Autenticazione</w:t>
+      </w:r>
+      <w:r>
+        <w:t>:</w:t>
+      </w:r>
+      <w:r>
+        <w:t xml:space="preserve"> Tutti gli aventi diritto d’accesso, quindi elettore e gestore registrati in precedenza dall’organo competente, possono effettuare la fase di accesso per accedere ai rispetti servizi. </w:t>
+      </w:r>
+    </w:p>
+    <w:p>
+      <w:r>
+        <w:rPr>
+          <w:b/>
+          <w:bCs/>
+        </w:rPr>
+        <w:t>Votazione</w:t>
+      </w:r>
+      <w:r>
+        <w:t>:</w:t>
+      </w:r>
+      <w:r>
+        <w:t xml:space="preserve"> gli elettori possono esprimere il proprio voto per una </w:t>
+      </w:r>
+      <w:r>
+        <w:t xml:space="preserve">sessione in corso a cui non hanno ancora partecipato. </w:t>
+      </w:r>
+    </w:p>
+    <w:p/>
+    <w:tbl>
+      <w:tblPr>
+        <w:tblStyle w:val="Grigliatabella"/>
+        <w:tblW w:w="0" w:type="auto"/>
+        <w:tblLook w:val="04A0" w:firstRow="1" w:lastRow="0" w:firstColumn="1" w:lastColumn="0" w:noHBand="0" w:noVBand="1"/>
+      </w:tblPr>
+      <w:tblGrid>
+        <w:gridCol w:w="1838"/>
+        <w:gridCol w:w="7790"/>
+      </w:tblGrid>
+      <w:tr>
+        <w:tc>
+          <w:tcPr>
+            <w:tcW w:w="1838" w:type="dxa"/>
+          </w:tcPr>
+          <w:p>
+            <w:pPr>
+              <w:rPr>
+                <w:b/>
+                <w:bCs/>
+              </w:rPr>
+            </w:pPr>
+            <w:r>
+              <w:rPr>
+                <w:b/>
+                <w:bCs/>
+              </w:rPr>
+              <w:t>Nome</w:t>
+            </w:r>
+          </w:p>
+        </w:tc>
+        <w:tc>
+          <w:tcPr>
+            <w:tcW w:w="7790" w:type="dxa"/>
+          </w:tcPr>
+          <w:p>
+            <w:pPr>
+              <w:rPr>
+                <w:b/>
+                <w:bCs/>
+              </w:rPr>
+            </w:pPr>
+            <w:r>
+              <w:rPr>
+                <w:b/>
+                <w:bCs/>
+              </w:rPr>
+              <w:t>Gestione Partiti</w:t>
+            </w:r>
+          </w:p>
+        </w:tc>
+      </w:tr>
+      <w:tr>
+        <w:tc>
+          <w:tcPr>
+            <w:tcW w:w="1838" w:type="dxa"/>
+          </w:tcPr>
+          <w:p>
+            <w:pPr>
+              <w:rPr>
+                <w:b/>
+                <w:bCs/>
+              </w:rPr>
+            </w:pPr>
+            <w:r>
+              <w:rPr>
+                <w:b/>
+                <w:bCs/>
+              </w:rPr>
+              <w:t>Scopo</w:t>
+            </w:r>
+          </w:p>
+        </w:tc>
+        <w:tc>
+          <w:tcPr>
+            <w:tcW w:w="7790" w:type="dxa"/>
+          </w:tcPr>
+          <w:p>
+            <w:r>
+              <w:t>Gestire i partiti per le sessioni di voto</w:t>
+            </w:r>
+          </w:p>
+        </w:tc>
+      </w:tr>
+      <w:tr>
+        <w:tc>
+          <w:tcPr>
+            <w:tcW w:w="1838" w:type="dxa"/>
+          </w:tcPr>
+          <w:p>
+            <w:pPr>
+              <w:rPr>
+                <w:b/>
+                <w:bCs/>
+              </w:rPr>
+            </w:pPr>
+            <w:r>
+              <w:rPr>
+                <w:b/>
+                <w:bCs/>
+              </w:rPr>
+              <w:t>Attore/i</w:t>
+            </w:r>
+          </w:p>
+        </w:tc>
+        <w:tc>
+          <w:tcPr>
+            <w:tcW w:w="7790" w:type="dxa"/>
+          </w:tcPr>
+          <w:p>
+            <w:r>
+              <w:t>Gestore</w:t>
+            </w:r>
+          </w:p>
+        </w:tc>
+      </w:tr>
+      <w:tr>
+        <w:tc>
+          <w:tcPr>
+            <w:tcW w:w="1838" w:type="dxa"/>
+          </w:tcPr>
+          <w:p>
+            <w:pPr>
+              <w:rPr>
+                <w:b/>
+                <w:bCs/>
+              </w:rPr>
+            </w:pPr>
+            <w:r>
+              <w:rPr>
+                <w:b/>
+                <w:bCs/>
+              </w:rPr>
+              <w:t>Pre-condizioni</w:t>
+            </w:r>
+          </w:p>
+        </w:tc>
+        <w:tc>
+          <w:tcPr>
+            <w:tcW w:w="7790" w:type="dxa"/>
+          </w:tcPr>
+          <w:p>
+            <w:pPr>
+              <w:pStyle w:val="Paragrafoelenco"/>
+              <w:numPr>
+                <w:ilvl w:val="0"/>
+                <w:numId w:val="2"/>
+              </w:numPr>
+            </w:pPr>
+          </w:p>
+        </w:tc>
+      </w:tr>
+      <w:tr>
+        <w:tc>
+          <w:tcPr>
+            <w:tcW w:w="1838" w:type="dxa"/>
+          </w:tcPr>
+          <w:p>
+            <w:pPr>
+              <w:rPr>
+                <w:b/>
+                <w:bCs/>
+              </w:rPr>
+            </w:pPr>
+            <w:r>
+              <w:rPr>
+                <w:b/>
+                <w:bCs/>
+              </w:rPr>
+              <w:t>Trigger</w:t>
+            </w:r>
+          </w:p>
+        </w:tc>
+        <w:tc>
+          <w:tcPr>
+            <w:tcW w:w="7790" w:type="dxa"/>
+          </w:tcPr>
+          <w:p>
+            <w:r>
+              <w:t xml:space="preserve">Gestore apre la pagina di </w:t>
+            </w:r>
+            <w:r>
+              <w:t>gestione dei partiti e candidati</w:t>
+            </w:r>
+          </w:p>
+        </w:tc>
+      </w:tr>
+      <w:tr>
+        <w:tc>
+          <w:tcPr>
+            <w:tcW w:w="1838" w:type="dxa"/>
+          </w:tcPr>
+          <w:p>
+            <w:pPr>
+              <w:rPr>
+                <w:b/>
+                <w:bCs/>
+              </w:rPr>
+            </w:pPr>
+            <w:r>
+              <w:rPr>
+                <w:b/>
+                <w:bCs/>
+              </w:rPr>
+              <w:t>Descrizione</w:t>
+            </w:r>
+          </w:p>
+          <w:p>
+            <w:pPr>
+              <w:rPr>
+                <w:b/>
+                <w:bCs/>
+              </w:rPr>
+            </w:pPr>
+            <w:r>
+              <w:rPr>
+                <w:b/>
+                <w:bCs/>
+              </w:rPr>
+              <w:t>sequenza eventi</w:t>
+            </w:r>
+          </w:p>
+        </w:tc>
+        <w:tc>
+          <w:tcPr>
+            <w:tcW w:w="7790" w:type="dxa"/>
+          </w:tcPr>
+          <w:p>
+            <w:pPr>
+              <w:pStyle w:val="Paragrafoelenco"/>
+              <w:numPr>
+                <w:ilvl w:val="0"/>
+                <w:numId w:val="28"/>
+              </w:numPr>
+            </w:pPr>
+            <w:r>
+              <w:t>Il gestore preme il pulsante per creare un nuovo partito</w:t>
+            </w:r>
+          </w:p>
+          <w:p>
+            <w:pPr>
+              <w:pStyle w:val="Paragrafoelenco"/>
+              <w:numPr>
+                <w:ilvl w:val="0"/>
+                <w:numId w:val="28"/>
+              </w:numPr>
+            </w:pPr>
+            <w:r>
+              <w:t xml:space="preserve">Il gestore inserisce il nome del partito </w:t>
+            </w:r>
+          </w:p>
+          <w:p>
+            <w:pPr>
+              <w:pStyle w:val="Paragrafoelenco"/>
+              <w:numPr>
+                <w:ilvl w:val="0"/>
+                <w:numId w:val="28"/>
+              </w:numPr>
+            </w:pPr>
+            <w:r>
+              <w:t>Il gestore preme il pulsante di conferma</w:t>
+            </w:r>
+          </w:p>
+          <w:p>
+            <w:pPr>
+              <w:pStyle w:val="Paragrafoelenco"/>
+              <w:numPr>
+                <w:ilvl w:val="0"/>
+                <w:numId w:val="28"/>
+              </w:numPr>
+            </w:pPr>
+            <w:r>
+              <w:t>Il sistema crea e memorizza la nuova sessione di voto</w:t>
+            </w:r>
+          </w:p>
+        </w:tc>
+      </w:tr>
+      <w:tr>
+        <w:tc>
+          <w:tcPr>
+            <w:tcW w:w="1838" w:type="dxa"/>
+          </w:tcPr>
+          <w:p>
+            <w:pPr>
+              <w:rPr>
+                <w:b/>
+                <w:bCs/>
+              </w:rPr>
+            </w:pPr>
+            <w:r>
+              <w:rPr>
+                <w:b/>
+                <w:bCs/>
+              </w:rPr>
+              <w:t>Alternativa/e</w:t>
+            </w:r>
+          </w:p>
+        </w:tc>
+        <w:tc>
+          <w:tcPr>
+            <w:tcW w:w="7790" w:type="dxa"/>
+          </w:tcPr>
+          <w:p>
+            <w:pPr>
+              <w:tabs>
+                <w:tab w:val="left" w:pos="454"/>
+              </w:tabs>
+            </w:pPr>
+            <w:r>
+              <w:t xml:space="preserve">      1a.   I</w:t>
+            </w:r>
+            <w:r>
+              <w:t xml:space="preserve">l gestore </w:t>
+            </w:r>
+            <w:r>
+              <w:t xml:space="preserve">preme il pulsante per modificare </w:t>
+            </w:r>
+            <w:r>
+              <w:t>un partito</w:t>
+            </w:r>
+            <w:r>
+              <w:t xml:space="preserve"> </w:t>
+            </w:r>
+          </w:p>
+          <w:p>
+            <w:pPr>
+              <w:tabs>
+                <w:tab w:val="left" w:pos="454"/>
+              </w:tabs>
+            </w:pPr>
+            <w:r>
+              <w:t xml:space="preserve">      2a.   Il gestore inserire i nuovi </w:t>
+            </w:r>
+            <w:r>
+              <w:t>parametri per il partito</w:t>
+            </w:r>
+          </w:p>
+          <w:p>
+            <w:pPr>
+              <w:tabs>
+                <w:tab w:val="left" w:pos="454"/>
+              </w:tabs>
+            </w:pPr>
+            <w:r>
+              <w:t xml:space="preserve">      3a.   Il gestore preme il pulsante di conferma</w:t>
+            </w:r>
+          </w:p>
+          <w:p>
+            <w:pPr>
+              <w:tabs>
+                <w:tab w:val="left" w:pos="454"/>
+              </w:tabs>
+            </w:pPr>
+            <w:r>
+              <w:t xml:space="preserve">      4a.   Il sistema </w:t>
+            </w:r>
+            <w:r>
+              <w:t>memorizza i nuovi dati per il partito</w:t>
+            </w:r>
+          </w:p>
+          <w:p>
+            <w:pPr>
+              <w:tabs>
+                <w:tab w:val="left" w:pos="454"/>
+              </w:tabs>
+            </w:pPr>
+          </w:p>
+          <w:p>
+            <w:pPr>
+              <w:tabs>
+                <w:tab w:val="left" w:pos="454"/>
+              </w:tabs>
+            </w:pPr>
+            <w:r>
+              <w:t xml:space="preserve">      1b.   Il gestore preme il pulsante per eliminare un</w:t>
+            </w:r>
+            <w:r>
+              <w:t xml:space="preserve"> partito</w:t>
+            </w:r>
+          </w:p>
+          <w:p>
+            <w:pPr>
+              <w:tabs>
+                <w:tab w:val="left" w:pos="454"/>
+              </w:tabs>
+            </w:pPr>
+            <w:r>
+              <w:t xml:space="preserve">      2b.   Il sistema chiede conferma dell’operazione al gestore</w:t>
+            </w:r>
+          </w:p>
+          <w:p>
+            <w:pPr>
+              <w:tabs>
+                <w:tab w:val="left" w:pos="454"/>
+              </w:tabs>
+            </w:pPr>
+            <w:r>
+              <w:t xml:space="preserve">      3b.   Il gestore preme il pulsante per confermare</w:t>
+            </w:r>
+          </w:p>
+          <w:p>
+            <w:pPr>
+              <w:tabs>
+                <w:tab w:val="left" w:pos="454"/>
+              </w:tabs>
+            </w:pPr>
+            <w:r>
+              <w:t xml:space="preserve">      4b.   Il sistema elimina </w:t>
+            </w:r>
+            <w:r>
+              <w:t>il partito selezionato</w:t>
+            </w:r>
+          </w:p>
+        </w:tc>
+      </w:tr>
+      <w:tr>
+        <w:tc>
+          <w:tcPr>
+            <w:tcW w:w="1838" w:type="dxa"/>
+          </w:tcPr>
+          <w:p>
+            <w:pPr>
+              <w:rPr>
+                <w:b/>
+                <w:bCs/>
+              </w:rPr>
+            </w:pPr>
+            <w:r>
+              <w:rPr>
+                <w:b/>
+                <w:bCs/>
+              </w:rPr>
+              <w:t>Error</w:t>
+            </w:r>
+            <w:r>
+              <w:rPr>
+                <w:b/>
+                <w:bCs/>
+              </w:rPr>
+              <w:t>i</w:t>
+            </w:r>
+          </w:p>
+        </w:tc>
+        <w:tc>
+          <w:tcPr>
+            <w:tcW w:w="7790" w:type="dxa"/>
+          </w:tcPr>
+          <w:p>
+            <w:r>
+              <w:t xml:space="preserve">      2.     Il gestore non inserisce tutti i dati richiesti</w:t>
+            </w:r>
+          </w:p>
+          <w:p>
+            <w:r>
+              <w:t xml:space="preserve">      2a.   Il gestore non inserisce tutti i dati richiesti</w:t>
+            </w:r>
+          </w:p>
+        </w:tc>
+      </w:tr>
+      <w:tr>
+        <w:tc>
+          <w:tcPr>
+            <w:tcW w:w="1838" w:type="dxa"/>
+          </w:tcPr>
+          <w:p>
+            <w:pPr>
+              <w:rPr>
+                <w:b/>
+                <w:bCs/>
+              </w:rPr>
+            </w:pPr>
+            <w:r>
+              <w:rPr>
+                <w:b/>
+                <w:bCs/>
+              </w:rPr>
+              <w:t>Post-condizioni</w:t>
+            </w:r>
+          </w:p>
+        </w:tc>
+        <w:tc>
+          <w:tcPr>
+            <w:tcW w:w="7790" w:type="dxa"/>
+          </w:tcPr>
+          <w:p>
+            <w:pPr>
+              <w:pStyle w:val="Paragrafoelenco"/>
+              <w:numPr>
+                <w:ilvl w:val="0"/>
+                <w:numId w:val="2"/>
+              </w:numPr>
+            </w:pPr>
+          </w:p>
+        </w:tc>
+      </w:tr>
+    </w:tbl>
+    <w:p/>
+    <w:p/>
+    <w:p/>
+    <w:p/>
+    <w:p/>
+    <w:p/>
+    <w:p/>
+    <w:p/>
+    <w:p/>
+    <w:p/>
+    <w:p/>
+    <w:p/>
+    <w:p/>
+    <w:p/>
+    <w:p/>
+    <w:p/>
+    <w:p/>
+    <w:p/>
+    <w:p/>
+    <w:p/>
+    <w:p/>
+    <w:p>
+      <w:pPr>
+        <w:rPr>
+          <w:b/>
+          <w:bCs/>
+        </w:rPr>
+      </w:pPr>
+      <w:r>
+        <w:t xml:space="preserve"> </w:t>
+      </w:r>
+    </w:p>
+    <w:tbl>
+      <w:tblPr>
+        <w:tblStyle w:val="Grigliatabella"/>
+        <w:tblW w:w="9665" w:type="dxa"/>
+        <w:tblLook w:val="04A0" w:firstRow="1" w:lastRow="0" w:firstColumn="1" w:lastColumn="0" w:noHBand="0" w:noVBand="1"/>
+      </w:tblPr>
+      <w:tblGrid>
+        <w:gridCol w:w="1845"/>
+        <w:gridCol w:w="7820"/>
+      </w:tblGrid>
+      <w:tr>
+        <w:trPr>
+          <w:trHeight w:val="272"/>
+        </w:trPr>
+        <w:tc>
+          <w:tcPr>
+            <w:tcW w:w="1845" w:type="dxa"/>
+          </w:tcPr>
+          <w:p>
+            <w:pPr>
+              <w:rPr>
+                <w:b/>
+                <w:bCs/>
+              </w:rPr>
+            </w:pPr>
+            <w:r>
+              <w:rPr>
+                <w:b/>
+                <w:bCs/>
+              </w:rPr>
+              <w:lastRenderedPageBreak/>
+              <w:t>Nome</w:t>
+            </w:r>
+          </w:p>
+        </w:tc>
+        <w:tc>
+          <w:tcPr>
+            <w:tcW w:w="7820" w:type="dxa"/>
+          </w:tcPr>
+          <w:p>
+            <w:pPr>
+              <w:rPr>
+                <w:b/>
+                <w:bCs/>
+                <w:u w:val="single"/>
+              </w:rPr>
+            </w:pPr>
+            <w:r>
+              <w:rPr>
+                <w:b/>
+                <w:bCs/>
+              </w:rPr>
+              <w:t>Gestione Sessione di Voto</w:t>
+            </w:r>
+          </w:p>
+        </w:tc>
+      </w:tr>
+      <w:tr>
+        <w:trPr>
+          <w:trHeight w:val="272"/>
+        </w:trPr>
+        <w:tc>
+          <w:tcPr>
+            <w:tcW w:w="1845" w:type="dxa"/>
+          </w:tcPr>
+          <w:p>
+            <w:pPr>
+              <w:rPr>
+                <w:b/>
+                <w:bCs/>
+              </w:rPr>
+            </w:pPr>
+            <w:r>
+              <w:rPr>
+                <w:b/>
+                <w:bCs/>
+              </w:rPr>
+              <w:t>Scopo</w:t>
+            </w:r>
+          </w:p>
+        </w:tc>
+        <w:tc>
+          <w:tcPr>
+            <w:tcW w:w="7820" w:type="dxa"/>
+          </w:tcPr>
+          <w:p>
+            <w:r>
+              <w:t>Creare, modificare ed eliminare le sessioni di voto</w:t>
+            </w:r>
+          </w:p>
+        </w:tc>
+      </w:tr>
+      <w:tr>
+        <w:trPr>
+          <w:trHeight w:val="279"/>
+        </w:trPr>
+        <w:tc>
+          <w:tcPr>
+            <w:tcW w:w="1845" w:type="dxa"/>
+          </w:tcPr>
+          <w:p>
+            <w:pPr>
+              <w:rPr>
+                <w:b/>
+                <w:bCs/>
+              </w:rPr>
+            </w:pPr>
+            <w:r>
+              <w:rPr>
+                <w:b/>
+                <w:bCs/>
+              </w:rPr>
+              <w:t>Attore/i</w:t>
+            </w:r>
+          </w:p>
+        </w:tc>
+        <w:tc>
+          <w:tcPr>
+            <w:tcW w:w="7820" w:type="dxa"/>
+          </w:tcPr>
+          <w:p>
+            <w:r>
+              <w:t>Gestore</w:t>
+            </w:r>
+          </w:p>
+        </w:tc>
+      </w:tr>
+      <w:tr>
+        <w:trPr>
+          <w:trHeight w:val="272"/>
+        </w:trPr>
+        <w:tc>
+          <w:tcPr>
+            <w:tcW w:w="1845" w:type="dxa"/>
+          </w:tcPr>
+          <w:p>
+            <w:pPr>
+              <w:rPr>
+                <w:b/>
+                <w:bCs/>
+              </w:rPr>
+            </w:pPr>
+            <w:r>
+              <w:rPr>
+                <w:b/>
+                <w:bCs/>
+              </w:rPr>
+              <w:t>Pre-condizioni</w:t>
+            </w:r>
+          </w:p>
+        </w:tc>
+        <w:tc>
+          <w:tcPr>
+            <w:tcW w:w="7820" w:type="dxa"/>
+          </w:tcPr>
+          <w:p>
+            <w:pPr>
+              <w:pStyle w:val="Paragrafoelenco"/>
+              <w:numPr>
+                <w:ilvl w:val="0"/>
+                <w:numId w:val="2"/>
+              </w:numPr>
+            </w:pPr>
+          </w:p>
+        </w:tc>
+      </w:tr>
+      <w:tr>
+        <w:trPr>
+          <w:trHeight w:val="272"/>
+        </w:trPr>
+        <w:tc>
+          <w:tcPr>
+            <w:tcW w:w="1845" w:type="dxa"/>
+          </w:tcPr>
+          <w:p>
+            <w:pPr>
+              <w:rPr>
+                <w:b/>
+                <w:bCs/>
+              </w:rPr>
+            </w:pPr>
+            <w:r>
+              <w:rPr>
+                <w:b/>
+                <w:bCs/>
+              </w:rPr>
+              <w:t>Trigger</w:t>
+            </w:r>
+          </w:p>
+        </w:tc>
+        <w:tc>
+          <w:tcPr>
+            <w:tcW w:w="7820" w:type="dxa"/>
+          </w:tcPr>
+          <w:p>
+            <w:r>
+              <w:t>Il gestore apre la schermata dedicata alla gestione delle sessioni</w:t>
+            </w:r>
+          </w:p>
+        </w:tc>
+      </w:tr>
+      <w:tr>
+        <w:trPr>
+          <w:trHeight w:val="1359"/>
+        </w:trPr>
+        <w:tc>
+          <w:tcPr>
+            <w:tcW w:w="1845" w:type="dxa"/>
+          </w:tcPr>
+          <w:p>
+            <w:pPr>
+              <w:rPr>
+                <w:b/>
+                <w:bCs/>
+              </w:rPr>
+            </w:pPr>
+            <w:r>
+              <w:rPr>
+                <w:b/>
+                <w:bCs/>
+              </w:rPr>
+              <w:t>Descrizione</w:t>
+            </w:r>
+          </w:p>
+          <w:p>
+            <w:pPr>
+              <w:rPr>
+                <w:b/>
+                <w:bCs/>
+              </w:rPr>
+            </w:pPr>
+            <w:r>
+              <w:rPr>
+                <w:b/>
+                <w:bCs/>
+              </w:rPr>
+              <w:t>sequenza eventi</w:t>
+            </w:r>
+          </w:p>
+        </w:tc>
+        <w:tc>
+          <w:tcPr>
+            <w:tcW w:w="7820" w:type="dxa"/>
+          </w:tcPr>
+          <w:p>
+            <w:pPr>
+              <w:pStyle w:val="Paragrafoelenco"/>
+              <w:numPr>
+                <w:ilvl w:val="0"/>
+                <w:numId w:val="29"/>
+              </w:numPr>
+            </w:pPr>
+            <w:r>
+              <w:t>Il gestore preme il pulsante per creare una nuova sessione di voto</w:t>
+            </w:r>
+          </w:p>
+          <w:p>
+            <w:pPr>
+              <w:pStyle w:val="Paragrafoelenco"/>
+              <w:numPr>
+                <w:ilvl w:val="0"/>
+                <w:numId w:val="29"/>
+              </w:numPr>
+            </w:pPr>
+            <w:r>
+              <w:t xml:space="preserve">Il gestore inserire i </w:t>
+            </w:r>
+            <w:r>
+              <w:t>dati</w:t>
+            </w:r>
+            <w:r>
+              <w:t xml:space="preserve"> richiesti</w:t>
+            </w:r>
+            <w:r>
+              <w:t xml:space="preserve">, quali nome, descrizione (opzionale), data, modalità di voto, modalità di vittoria, opzioni di voto. </w:t>
+            </w:r>
+          </w:p>
+          <w:p>
+            <w:pPr>
+              <w:pStyle w:val="Paragrafoelenco"/>
+              <w:numPr>
+                <w:ilvl w:val="0"/>
+                <w:numId w:val="29"/>
+              </w:numPr>
+            </w:pPr>
+            <w:r>
+              <w:t>Il gestore preme il pulsante di conferma</w:t>
+            </w:r>
+          </w:p>
+          <w:p>
+            <w:pPr>
+              <w:pStyle w:val="Paragrafoelenco"/>
+              <w:numPr>
+                <w:ilvl w:val="0"/>
+                <w:numId w:val="29"/>
+              </w:numPr>
+            </w:pPr>
+            <w:r>
+              <w:t xml:space="preserve">Il sistema crea e memorizza la nuova sessione di voto </w:t>
+            </w:r>
+          </w:p>
+        </w:tc>
+      </w:tr>
+      <w:tr>
+        <w:trPr>
+          <w:trHeight w:val="2438"/>
+        </w:trPr>
+        <w:tc>
+          <w:tcPr>
+            <w:tcW w:w="1845" w:type="dxa"/>
+          </w:tcPr>
+          <w:p>
+            <w:pPr>
+              <w:rPr>
+                <w:b/>
+                <w:bCs/>
+              </w:rPr>
+            </w:pPr>
+            <w:r>
+              <w:rPr>
+                <w:b/>
+                <w:bCs/>
+              </w:rPr>
+              <w:t>Alternativa/e</w:t>
+            </w:r>
+          </w:p>
+        </w:tc>
+        <w:tc>
+          <w:tcPr>
+            <w:tcW w:w="7820" w:type="dxa"/>
+          </w:tcPr>
+          <w:p>
+            <w:pPr>
+              <w:tabs>
+                <w:tab w:val="left" w:pos="454"/>
+              </w:tabs>
+            </w:pPr>
+            <w:r>
+              <w:t xml:space="preserve">      1a.   I</w:t>
+            </w:r>
+            <w:r>
+              <w:t xml:space="preserve">l gestore </w:t>
+            </w:r>
+            <w:r>
+              <w:t>preme il pulsante per modificare una sessione</w:t>
+            </w:r>
+            <w:r>
+              <w:t xml:space="preserve"> </w:t>
+            </w:r>
+          </w:p>
+          <w:p>
+            <w:pPr>
+              <w:tabs>
+                <w:tab w:val="left" w:pos="454"/>
+              </w:tabs>
+            </w:pPr>
+            <w:r>
+              <w:t xml:space="preserve">      2a.   I</w:t>
+            </w:r>
+            <w:r>
+              <w:t>l gestore inserire i nuovi parametri per la sessione</w:t>
+            </w:r>
+          </w:p>
+          <w:p>
+            <w:pPr>
+              <w:tabs>
+                <w:tab w:val="left" w:pos="454"/>
+              </w:tabs>
+            </w:pPr>
+            <w:r>
+              <w:t xml:space="preserve">      3a.   I</w:t>
+            </w:r>
+            <w:r>
+              <w:t>l gestore preme il pulsante di conferma</w:t>
+            </w:r>
+          </w:p>
+          <w:p>
+            <w:pPr>
+              <w:tabs>
+                <w:tab w:val="left" w:pos="454"/>
+              </w:tabs>
+            </w:pPr>
+            <w:r>
+              <w:t xml:space="preserve">      4a.   I</w:t>
+            </w:r>
+            <w:r>
+              <w:t>l sistema memorizza i nuovi parametri per la sessione</w:t>
+            </w:r>
+          </w:p>
+          <w:p>
+            <w:pPr>
+              <w:tabs>
+                <w:tab w:val="left" w:pos="454"/>
+              </w:tabs>
+            </w:pPr>
+          </w:p>
+          <w:p>
+            <w:pPr>
+              <w:tabs>
+                <w:tab w:val="left" w:pos="454"/>
+              </w:tabs>
+            </w:pPr>
+            <w:r>
+              <w:t xml:space="preserve">      1b.   I</w:t>
+            </w:r>
+            <w:r>
+              <w:t>l gestore preme il pulsante per eliminare una sessione</w:t>
+            </w:r>
+          </w:p>
+          <w:p>
+            <w:pPr>
+              <w:tabs>
+                <w:tab w:val="left" w:pos="454"/>
+              </w:tabs>
+            </w:pPr>
+            <w:r>
+              <w:t xml:space="preserve">      2b.   I</w:t>
+            </w:r>
+            <w:r>
+              <w:t>l sistema chiede conferma dell’operazione al gestore</w:t>
+            </w:r>
+          </w:p>
+          <w:p>
+            <w:pPr>
+              <w:tabs>
+                <w:tab w:val="left" w:pos="454"/>
+              </w:tabs>
+            </w:pPr>
+            <w:r>
+              <w:t xml:space="preserve">      3b.   I</w:t>
+            </w:r>
+            <w:r>
+              <w:t>l gestore preme il pulsante per confermare</w:t>
+            </w:r>
+          </w:p>
+          <w:p>
+            <w:pPr>
+              <w:tabs>
+                <w:tab w:val="left" w:pos="454"/>
+              </w:tabs>
+            </w:pPr>
+            <w:r>
+              <w:t xml:space="preserve">      4b.   I</w:t>
+            </w:r>
+            <w:r>
+              <w:t>l sistema elimina la sessione selezionata</w:t>
+            </w:r>
+          </w:p>
+        </w:tc>
+      </w:tr>
+      <w:tr>
+        <w:trPr>
+          <w:trHeight w:val="272"/>
+        </w:trPr>
+        <w:tc>
+          <w:tcPr>
+            <w:tcW w:w="1845" w:type="dxa"/>
+          </w:tcPr>
+          <w:p>
+            <w:pPr>
+              <w:rPr>
+                <w:b/>
+                <w:bCs/>
+              </w:rPr>
+            </w:pPr>
+            <w:r>
+              <w:rPr>
+                <w:b/>
+                <w:bCs/>
+              </w:rPr>
+              <w:t>Error</w:t>
+            </w:r>
+            <w:r>
+              <w:rPr>
+                <w:b/>
+                <w:bCs/>
+              </w:rPr>
+              <w:t>i</w:t>
+            </w:r>
+          </w:p>
+        </w:tc>
+        <w:tc>
+          <w:tcPr>
+            <w:tcW w:w="7820" w:type="dxa"/>
+          </w:tcPr>
+          <w:p>
+            <w:r>
+              <w:t xml:space="preserve">      2.     </w:t>
+            </w:r>
+            <w:r>
+              <w:t>Il gestore</w:t>
+            </w:r>
+            <w:r>
+              <w:t xml:space="preserve"> non inserisce tutti i dati richiesti</w:t>
+            </w:r>
+          </w:p>
+          <w:p>
+            <w:r>
+              <w:t xml:space="preserve">      </w:t>
+            </w:r>
+            <w:r>
+              <w:t>2a.   Il gestore non inserisce tutti i dati richiesti</w:t>
+            </w:r>
+          </w:p>
+        </w:tc>
+      </w:tr>
+      <w:tr>
+        <w:trPr>
+          <w:trHeight w:val="272"/>
+        </w:trPr>
+        <w:tc>
+          <w:tcPr>
+            <w:tcW w:w="1845" w:type="dxa"/>
+          </w:tcPr>
+          <w:p>
+            <w:pPr>
+              <w:rPr>
+                <w:b/>
+                <w:bCs/>
+              </w:rPr>
+            </w:pPr>
+            <w:r>
+              <w:rPr>
+                <w:b/>
+                <w:bCs/>
+              </w:rPr>
+              <w:t>Post-condizioni</w:t>
+            </w:r>
+          </w:p>
+        </w:tc>
+        <w:tc>
+          <w:tcPr>
+            <w:tcW w:w="7820" w:type="dxa"/>
+          </w:tcPr>
+          <w:p>
+            <w:pPr>
+              <w:pStyle w:val="Paragrafoelenco"/>
+              <w:numPr>
+                <w:ilvl w:val="0"/>
+                <w:numId w:val="2"/>
+              </w:numPr>
+            </w:pPr>
+          </w:p>
+        </w:tc>
+      </w:tr>
+    </w:tbl>
+    <w:p>
+      <w:pPr>
+        <w:rPr>
+          <w:b/>
+          <w:bCs/>
+        </w:rPr>
+      </w:pPr>
+    </w:p>
+    <w:tbl>
+      <w:tblPr>
+        <w:tblStyle w:val="Grigliatabella"/>
+        <w:tblW w:w="0" w:type="auto"/>
+        <w:tblLook w:val="04A0" w:firstRow="1" w:lastRow="0" w:firstColumn="1" w:lastColumn="0" w:noHBand="0" w:noVBand="1"/>
+      </w:tblPr>
+      <w:tblGrid>
+        <w:gridCol w:w="1838"/>
+        <w:gridCol w:w="7790"/>
+      </w:tblGrid>
+      <w:tr>
+        <w:tc>
+          <w:tcPr>
+            <w:tcW w:w="1838" w:type="dxa"/>
+          </w:tcPr>
+          <w:p>
+            <w:pPr>
+              <w:rPr>
+                <w:b/>
+                <w:bCs/>
+              </w:rPr>
+            </w:pPr>
+            <w:r>
+              <w:rPr>
+                <w:b/>
+                <w:bCs/>
+              </w:rPr>
+              <w:t>Nome</w:t>
+            </w:r>
+          </w:p>
+        </w:tc>
+        <w:tc>
+          <w:tcPr>
+            <w:tcW w:w="7790" w:type="dxa"/>
+          </w:tcPr>
+          <w:p>
+            <w:pPr>
+              <w:rPr>
+                <w:b/>
+                <w:bCs/>
+              </w:rPr>
+            </w:pPr>
+            <w:r>
+              <w:rPr>
+                <w:b/>
+                <w:bCs/>
+              </w:rPr>
+              <w:t>Fase di scrutinio</w:t>
+            </w:r>
+          </w:p>
+        </w:tc>
+      </w:tr>
+      <w:tr>
+        <w:tc>
+          <w:tcPr>
+            <w:tcW w:w="1838" w:type="dxa"/>
+          </w:tcPr>
+          <w:p>
+            <w:pPr>
+              <w:rPr>
+                <w:b/>
+                <w:bCs/>
+              </w:rPr>
+            </w:pPr>
+            <w:r>
+              <w:rPr>
+                <w:b/>
+                <w:bCs/>
+              </w:rPr>
+              <w:t>Scopo</w:t>
+            </w:r>
+          </w:p>
+        </w:tc>
+        <w:tc>
+          <w:tcPr>
+            <w:tcW w:w="7790" w:type="dxa"/>
+          </w:tcPr>
+          <w:p>
+            <w:r>
+              <w:t>Calcolare e ottenere i risultati di una sessione di voto conclusa</w:t>
+            </w:r>
+          </w:p>
+        </w:tc>
+      </w:tr>
+      <w:tr>
+        <w:tc>
+          <w:tcPr>
+            <w:tcW w:w="1838" w:type="dxa"/>
+          </w:tcPr>
+          <w:p>
+            <w:pPr>
+              <w:rPr>
+                <w:b/>
+                <w:bCs/>
+              </w:rPr>
+            </w:pPr>
+            <w:r>
+              <w:rPr>
+                <w:b/>
+                <w:bCs/>
+              </w:rPr>
+              <w:t>Attore/i</w:t>
+            </w:r>
+          </w:p>
+        </w:tc>
+        <w:tc>
+          <w:tcPr>
+            <w:tcW w:w="7790" w:type="dxa"/>
+          </w:tcPr>
+          <w:p>
+            <w:r>
+              <w:t>Gestore</w:t>
+            </w:r>
+          </w:p>
+        </w:tc>
+      </w:tr>
+      <w:tr>
+        <w:tc>
+          <w:tcPr>
+            <w:tcW w:w="1838" w:type="dxa"/>
+          </w:tcPr>
+          <w:p>
+            <w:pPr>
+              <w:rPr>
+                <w:b/>
+                <w:bCs/>
+              </w:rPr>
+            </w:pPr>
+            <w:r>
+              <w:rPr>
+                <w:b/>
+                <w:bCs/>
+              </w:rPr>
+              <w:t>Pre-condizioni</w:t>
+            </w:r>
+          </w:p>
+        </w:tc>
+        <w:tc>
+          <w:tcPr>
+            <w:tcW w:w="7790" w:type="dxa"/>
+          </w:tcPr>
+          <w:p>
+            <w:r>
+              <w:t>Esiste almeno una sessione di voto conclusa</w:t>
+            </w:r>
+          </w:p>
+        </w:tc>
+      </w:tr>
+      <w:tr>
+        <w:tc>
+          <w:tcPr>
+            <w:tcW w:w="1838" w:type="dxa"/>
+          </w:tcPr>
+          <w:p>
+            <w:pPr>
+              <w:rPr>
+                <w:b/>
+                <w:bCs/>
+              </w:rPr>
+            </w:pPr>
+            <w:r>
+              <w:rPr>
+                <w:b/>
+                <w:bCs/>
+              </w:rPr>
+              <w:t>Trigger</w:t>
+            </w:r>
+          </w:p>
+        </w:tc>
+        <w:tc>
+          <w:tcPr>
+            <w:tcW w:w="7790" w:type="dxa"/>
+          </w:tcPr>
+          <w:p>
+            <w:r>
+              <w:t>Il gestore apre la schermata per la gestione delle sessioni</w:t>
+            </w:r>
+          </w:p>
+        </w:tc>
+      </w:tr>
+      <w:tr>
+        <w:tc>
+          <w:tcPr>
+            <w:tcW w:w="1838" w:type="dxa"/>
+          </w:tcPr>
+          <w:p>
+            <w:pPr>
+              <w:rPr>
+                <w:b/>
+                <w:bCs/>
+              </w:rPr>
+            </w:pPr>
+            <w:r>
+              <w:rPr>
+                <w:b/>
+                <w:bCs/>
+              </w:rPr>
+              <w:t>Descrizione</w:t>
+            </w:r>
+          </w:p>
+          <w:p>
+            <w:pPr>
+              <w:rPr>
+                <w:b/>
+                <w:bCs/>
+              </w:rPr>
+            </w:pPr>
+            <w:r>
+              <w:rPr>
+                <w:b/>
+                <w:bCs/>
+              </w:rPr>
+              <w:t>sequenza eventi</w:t>
+            </w:r>
+          </w:p>
+        </w:tc>
+        <w:tc>
+          <w:tcPr>
+            <w:tcW w:w="7790" w:type="dxa"/>
+          </w:tcPr>
+          <w:p>
+            <w:pPr>
+              <w:pStyle w:val="Paragrafoelenco"/>
+              <w:numPr>
+                <w:ilvl w:val="0"/>
+                <w:numId w:val="32"/>
+              </w:numPr>
+            </w:pPr>
+            <w:r>
+              <w:t>Il gestore seleziona la sessione conclusa di cui calcolare i risultati</w:t>
+            </w:r>
+          </w:p>
+          <w:p>
+            <w:pPr>
+              <w:pStyle w:val="Paragrafoelenco"/>
+              <w:numPr>
+                <w:ilvl w:val="0"/>
+                <w:numId w:val="32"/>
+              </w:numPr>
+            </w:pPr>
+            <w:r>
+              <w:t>Il sistema calcola i risultati della sessione</w:t>
+            </w:r>
+          </w:p>
+          <w:p>
+            <w:pPr>
+              <w:pStyle w:val="Paragrafoelenco"/>
+              <w:numPr>
+                <w:ilvl w:val="0"/>
+                <w:numId w:val="32"/>
+              </w:numPr>
+            </w:pPr>
+            <w:r>
+              <w:t xml:space="preserve">Il sistema aggiorna lo stato della sessione </w:t>
+            </w:r>
+          </w:p>
+        </w:tc>
+      </w:tr>
+      <w:tr>
+        <w:tc>
+          <w:tcPr>
+            <w:tcW w:w="1838" w:type="dxa"/>
+          </w:tcPr>
+          <w:p>
+            <w:pPr>
+              <w:rPr>
+                <w:b/>
+                <w:bCs/>
+              </w:rPr>
+            </w:pPr>
+            <w:r>
+              <w:rPr>
+                <w:b/>
+                <w:bCs/>
+              </w:rPr>
+              <w:t>Alternativa/e</w:t>
+            </w:r>
+          </w:p>
+        </w:tc>
+        <w:tc>
+          <w:tcPr>
+            <w:tcW w:w="7790" w:type="dxa"/>
+          </w:tcPr>
+          <w:p>
+            <w:pPr>
+              <w:pStyle w:val="Paragrafoelenco"/>
+              <w:numPr>
+                <w:ilvl w:val="0"/>
+                <w:numId w:val="2"/>
+              </w:numPr>
+              <w:tabs>
+                <w:tab w:val="left" w:pos="454"/>
+              </w:tabs>
+            </w:pPr>
+          </w:p>
+        </w:tc>
+      </w:tr>
+      <w:tr>
+        <w:tc>
+          <w:tcPr>
+            <w:tcW w:w="1838" w:type="dxa"/>
+          </w:tcPr>
+          <w:p>
+            <w:pPr>
+              <w:rPr>
+                <w:b/>
+                <w:bCs/>
+              </w:rPr>
+            </w:pPr>
+            <w:r>
+              <w:rPr>
+                <w:b/>
+                <w:bCs/>
+              </w:rPr>
+              <w:t>Errori</w:t>
+            </w:r>
+          </w:p>
+        </w:tc>
+        <w:tc>
+          <w:tcPr>
+            <w:tcW w:w="7790" w:type="dxa"/>
+          </w:tcPr>
+          <w:p>
+            <w:pPr>
+              <w:pStyle w:val="Paragrafoelenco"/>
+              <w:numPr>
+                <w:ilvl w:val="0"/>
+                <w:numId w:val="2"/>
+              </w:numPr>
+            </w:pPr>
+          </w:p>
+        </w:tc>
+      </w:tr>
+      <w:tr>
+        <w:tc>
+          <w:tcPr>
+            <w:tcW w:w="1838" w:type="dxa"/>
+          </w:tcPr>
+          <w:p>
+            <w:pPr>
+              <w:rPr>
+                <w:b/>
+                <w:bCs/>
+              </w:rPr>
+            </w:pPr>
+            <w:r>
+              <w:rPr>
+                <w:b/>
+                <w:bCs/>
+              </w:rPr>
+              <w:t>Post-condizioni</w:t>
+            </w:r>
+          </w:p>
+        </w:tc>
+        <w:tc>
+          <w:tcPr>
+            <w:tcW w:w="7790" w:type="dxa"/>
+          </w:tcPr>
+          <w:p>
+            <w:r>
+              <w:t>Ora è possib</w:t>
+            </w:r>
+            <w:r>
+              <w:t>ile visualizzare i risultati della sessione scrutinata</w:t>
+            </w:r>
+          </w:p>
+        </w:tc>
+      </w:tr>
+    </w:tbl>
+    <w:p/>
+    <w:tbl>
+      <w:tblPr>
+        <w:tblStyle w:val="Grigliatabella"/>
+        <w:tblW w:w="0" w:type="auto"/>
+        <w:tblLook w:val="04A0" w:firstRow="1" w:lastRow="0" w:firstColumn="1" w:lastColumn="0" w:noHBand="0" w:noVBand="1"/>
+      </w:tblPr>
+      <w:tblGrid>
+        <w:gridCol w:w="1838"/>
+        <w:gridCol w:w="7790"/>
+      </w:tblGrid>
+      <w:tr>
+        <w:tc>
+          <w:tcPr>
+            <w:tcW w:w="1838" w:type="dxa"/>
+          </w:tcPr>
+          <w:p>
+            <w:pPr>
+              <w:rPr>
+                <w:b/>
+                <w:bCs/>
+              </w:rPr>
+            </w:pPr>
+            <w:r>
+              <w:rPr>
+                <w:b/>
+                <w:bCs/>
+              </w:rPr>
+              <w:t>Nome</w:t>
+            </w:r>
+          </w:p>
+        </w:tc>
+        <w:tc>
+          <w:tcPr>
+            <w:tcW w:w="7790" w:type="dxa"/>
+          </w:tcPr>
+          <w:p>
+            <w:pPr>
+              <w:rPr>
+                <w:b/>
+                <w:bCs/>
+              </w:rPr>
+            </w:pPr>
+            <w:r>
+              <w:rPr>
+                <w:b/>
+                <w:bCs/>
+              </w:rPr>
+              <w:t>Autenticazione</w:t>
+            </w:r>
+          </w:p>
+        </w:tc>
+      </w:tr>
+      <w:tr>
+        <w:tc>
+          <w:tcPr>
+            <w:tcW w:w="1838" w:type="dxa"/>
+          </w:tcPr>
+          <w:p>
+            <w:pPr>
+              <w:rPr>
+                <w:b/>
+                <w:bCs/>
+              </w:rPr>
+            </w:pPr>
+            <w:r>
+              <w:rPr>
+                <w:b/>
+                <w:bCs/>
+              </w:rPr>
+              <w:t>Scopo</w:t>
+            </w:r>
+          </w:p>
+        </w:tc>
+        <w:tc>
+          <w:tcPr>
+            <w:tcW w:w="7790" w:type="dxa"/>
+          </w:tcPr>
+          <w:p>
+            <w:r>
+              <w:t xml:space="preserve">Garantire l’accesso al sistema solo alle persone autorizzate </w:t>
+            </w:r>
+          </w:p>
+        </w:tc>
+      </w:tr>
+      <w:tr>
+        <w:tc>
+          <w:tcPr>
+            <w:tcW w:w="1838" w:type="dxa"/>
+          </w:tcPr>
+          <w:p>
+            <w:pPr>
+              <w:rPr>
+                <w:b/>
+                <w:bCs/>
+              </w:rPr>
+            </w:pPr>
+            <w:r>
+              <w:rPr>
+                <w:b/>
+                <w:bCs/>
+              </w:rPr>
+              <w:t>Attore/i</w:t>
+            </w:r>
+          </w:p>
+        </w:tc>
+        <w:tc>
+          <w:tcPr>
+            <w:tcW w:w="7790" w:type="dxa"/>
+          </w:tcPr>
+          <w:p>
+            <w:r>
+              <w:t>Utente</w:t>
+            </w:r>
+          </w:p>
+        </w:tc>
+      </w:tr>
+      <w:tr>
+        <w:tc>
+          <w:tcPr>
+            <w:tcW w:w="1838" w:type="dxa"/>
+          </w:tcPr>
+          <w:p>
+            <w:pPr>
+              <w:rPr>
+                <w:b/>
+                <w:bCs/>
+              </w:rPr>
+            </w:pPr>
+            <w:r>
+              <w:rPr>
+                <w:b/>
+                <w:bCs/>
+              </w:rPr>
+              <w:t>Pre-condizioni</w:t>
+            </w:r>
+          </w:p>
+        </w:tc>
+        <w:tc>
+          <w:tcPr>
+            <w:tcW w:w="7790" w:type="dxa"/>
+          </w:tcPr>
+          <w:p>
+            <w:pPr>
+              <w:pStyle w:val="Paragrafoelenco"/>
+              <w:numPr>
+                <w:ilvl w:val="0"/>
+                <w:numId w:val="2"/>
+              </w:numPr>
+            </w:pPr>
+          </w:p>
+        </w:tc>
+      </w:tr>
+      <w:tr>
+        <w:tc>
+          <w:tcPr>
+            <w:tcW w:w="1838" w:type="dxa"/>
+          </w:tcPr>
+          <w:p>
+            <w:pPr>
+              <w:rPr>
+                <w:b/>
+                <w:bCs/>
+              </w:rPr>
+            </w:pPr>
+            <w:r>
+              <w:rPr>
+                <w:b/>
+                <w:bCs/>
+              </w:rPr>
+              <w:t>Trigger</w:t>
+            </w:r>
+          </w:p>
+        </w:tc>
+        <w:tc>
+          <w:tcPr>
+            <w:tcW w:w="7790" w:type="dxa"/>
+          </w:tcPr>
+          <w:p>
+            <w:pPr>
+              <w:pStyle w:val="Paragrafoelenco"/>
+              <w:numPr>
+                <w:ilvl w:val="0"/>
+                <w:numId w:val="2"/>
+              </w:numPr>
+            </w:pPr>
+          </w:p>
+        </w:tc>
+      </w:tr>
+      <w:tr>
+        <w:tc>
+          <w:tcPr>
+            <w:tcW w:w="1838" w:type="dxa"/>
+          </w:tcPr>
+          <w:p>
+            <w:pPr>
+              <w:rPr>
+                <w:b/>
+                <w:bCs/>
+              </w:rPr>
+            </w:pPr>
+            <w:r>
+              <w:rPr>
+                <w:b/>
+                <w:bCs/>
+              </w:rPr>
+              <w:t>Descrizione</w:t>
+            </w:r>
+          </w:p>
+          <w:p>
+            <w:pPr>
+              <w:rPr>
+                <w:b/>
+                <w:bCs/>
+              </w:rPr>
+            </w:pPr>
+            <w:r>
+              <w:rPr>
+                <w:b/>
+                <w:bCs/>
+              </w:rPr>
+              <w:t>sequenza eventi</w:t>
+            </w:r>
+          </w:p>
+        </w:tc>
+        <w:tc>
+          <w:tcPr>
+            <w:tcW w:w="7790" w:type="dxa"/>
+          </w:tcPr>
+          <w:p>
+            <w:pPr>
+              <w:pStyle w:val="Paragrafoelenco"/>
+              <w:numPr>
+                <w:ilvl w:val="0"/>
+                <w:numId w:val="33"/>
+              </w:numPr>
+            </w:pPr>
+            <w:r>
+              <w:t>L’utente seleziona la modalità di accesso, se elettore o gestore</w:t>
+            </w:r>
+          </w:p>
+          <w:p>
+            <w:pPr>
+              <w:pStyle w:val="Paragrafoelenco"/>
+              <w:numPr>
+                <w:ilvl w:val="0"/>
+                <w:numId w:val="33"/>
+              </w:numPr>
+            </w:pPr>
+            <w:r>
+              <w:t xml:space="preserve">L’utente </w:t>
+            </w:r>
+            <w:r>
+              <w:t>inserire le proprie credenziali</w:t>
+            </w:r>
+          </w:p>
+          <w:p>
+            <w:pPr>
+              <w:pStyle w:val="Paragrafoelenco"/>
+              <w:numPr>
+                <w:ilvl w:val="0"/>
+                <w:numId w:val="33"/>
+              </w:numPr>
+            </w:pPr>
+            <w:r>
+              <w:t xml:space="preserve">Il sistema verifica </w:t>
+            </w:r>
+            <w:r>
+              <w:t>le credenziali</w:t>
+            </w:r>
+          </w:p>
+          <w:p>
+            <w:pPr>
+              <w:pStyle w:val="Paragrafoelenco"/>
+              <w:numPr>
+                <w:ilvl w:val="0"/>
+                <w:numId w:val="33"/>
+              </w:numPr>
+            </w:pPr>
+            <w:r>
+              <w:t>Il sistema permette all’utente di accedere al sistema</w:t>
+            </w:r>
+          </w:p>
+        </w:tc>
+      </w:tr>
+      <w:tr>
+        <w:tc>
+          <w:tcPr>
+            <w:tcW w:w="1838" w:type="dxa"/>
+          </w:tcPr>
+          <w:p>
+            <w:pPr>
+              <w:rPr>
+                <w:b/>
+                <w:bCs/>
+              </w:rPr>
+            </w:pPr>
+            <w:r>
+              <w:rPr>
+                <w:b/>
+                <w:bCs/>
+              </w:rPr>
+              <w:t>Alternativa/e</w:t>
+            </w:r>
+          </w:p>
+        </w:tc>
+        <w:tc>
+          <w:tcPr>
+            <w:tcW w:w="7790" w:type="dxa"/>
+          </w:tcPr>
+          <w:p>
+            <w:pPr>
+              <w:tabs>
+                <w:tab w:val="left" w:pos="454"/>
+              </w:tabs>
+            </w:pPr>
+          </w:p>
+        </w:tc>
+      </w:tr>
+      <w:tr>
+        <w:tc>
+          <w:tcPr>
+            <w:tcW w:w="1838" w:type="dxa"/>
+          </w:tcPr>
+          <w:p>
+            <w:pPr>
+              <w:rPr>
+                <w:b/>
+                <w:bCs/>
+              </w:rPr>
+            </w:pPr>
+            <w:r>
+              <w:rPr>
+                <w:b/>
+                <w:bCs/>
+              </w:rPr>
+              <w:t>Errori</w:t>
+            </w:r>
+          </w:p>
+        </w:tc>
+        <w:tc>
+          <w:tcPr>
+            <w:tcW w:w="7790" w:type="dxa"/>
+          </w:tcPr>
+          <w:p>
+            <w:r>
+              <w:t xml:space="preserve">      3.  Le credenziali non sono corrette o non esiste un utente associato</w:t>
+            </w:r>
+          </w:p>
+          <w:p>
+            <w:r>
+              <w:t xml:space="preserve">      4.  Il sistema impedisce l’accesso all’utente</w:t>
+            </w:r>
+          </w:p>
+        </w:tc>
+      </w:tr>
+      <w:tr>
+        <w:tc>
+          <w:tcPr>
+            <w:tcW w:w="1838" w:type="dxa"/>
+          </w:tcPr>
+          <w:p>
+            <w:pPr>
+              <w:rPr>
+                <w:b/>
+                <w:bCs/>
+              </w:rPr>
+            </w:pPr>
+            <w:r>
+              <w:rPr>
+                <w:b/>
+                <w:bCs/>
+              </w:rPr>
+              <w:t>Post-condizioni</w:t>
+            </w:r>
+          </w:p>
+        </w:tc>
+        <w:tc>
+          <w:tcPr>
+            <w:tcW w:w="7790" w:type="dxa"/>
+          </w:tcPr>
+          <w:p>
+            <w:pPr>
+              <w:rPr>
+                <w:u w:val="single"/>
+              </w:rPr>
+            </w:pPr>
+            <w:r>
+              <w:t>L’utente ha accesso al sistema come Elettore o Gestore</w:t>
+            </w:r>
+          </w:p>
+        </w:tc>
+      </w:tr>
+    </w:tbl>
+    <w:p/>
+    <w:p/>
+    <w:p>
+      <w:pPr>
+        <w:rPr>
+          <w:b/>
+          <w:bCs/>
+        </w:rPr>
+      </w:pPr>
+    </w:p>
+    <w:tbl>
+      <w:tblPr>
+        <w:tblStyle w:val="Grigliatabella"/>
+        <w:tblW w:w="0" w:type="auto"/>
+        <w:tblLook w:val="04A0" w:firstRow="1" w:lastRow="0" w:firstColumn="1" w:lastColumn="0" w:noHBand="0" w:noVBand="1"/>
+      </w:tblPr>
+      <w:tblGrid>
+        <w:gridCol w:w="1838"/>
+        <w:gridCol w:w="7790"/>
+      </w:tblGrid>
+      <w:tr>
+        <w:tc>
+          <w:tcPr>
+            <w:tcW w:w="1838" w:type="dxa"/>
+          </w:tcPr>
+          <w:p>
+            <w:pPr>
+              <w:rPr>
+                <w:b/>
+                <w:bCs/>
+              </w:rPr>
+            </w:pPr>
+            <w:r>
+              <w:rPr>
+                <w:b/>
+                <w:bCs/>
+              </w:rPr>
+              <w:lastRenderedPageBreak/>
+              <w:t>Nome</w:t>
+            </w:r>
+          </w:p>
+        </w:tc>
+        <w:tc>
+          <w:tcPr>
+            <w:tcW w:w="7790" w:type="dxa"/>
+          </w:tcPr>
+          <w:p>
+            <w:pPr>
+              <w:rPr>
+                <w:b/>
+                <w:bCs/>
+              </w:rPr>
+            </w:pPr>
+            <w:r>
+              <w:rPr>
+                <w:b/>
+                <w:bCs/>
+              </w:rPr>
+              <w:t>Vot</w:t>
+            </w:r>
+            <w:r>
+              <w:rPr>
+                <w:b/>
+                <w:bCs/>
+              </w:rPr>
+              <w:t>azione</w:t>
+            </w:r>
+          </w:p>
+        </w:tc>
+      </w:tr>
+      <w:tr>
+        <w:tc>
+          <w:tcPr>
+            <w:tcW w:w="1838" w:type="dxa"/>
+          </w:tcPr>
+          <w:p>
+            <w:pPr>
+              <w:rPr>
+                <w:b/>
+                <w:bCs/>
+              </w:rPr>
+            </w:pPr>
+            <w:r>
+              <w:rPr>
+                <w:b/>
+                <w:bCs/>
+              </w:rPr>
+              <w:t>Scopo</w:t>
+            </w:r>
+          </w:p>
+        </w:tc>
+        <w:tc>
+          <w:tcPr>
+            <w:tcW w:w="7790" w:type="dxa"/>
+          </w:tcPr>
+          <w:p>
+            <w:r>
+              <w:t xml:space="preserve">Permette all’Elettore di esprimere il proprio diritto di voto </w:t>
+            </w:r>
+          </w:p>
+        </w:tc>
+      </w:tr>
+      <w:tr>
+        <w:tc>
+          <w:tcPr>
+            <w:tcW w:w="1838" w:type="dxa"/>
+          </w:tcPr>
+          <w:p>
+            <w:pPr>
+              <w:rPr>
+                <w:b/>
+                <w:bCs/>
+              </w:rPr>
+            </w:pPr>
+            <w:r>
+              <w:rPr>
+                <w:b/>
+                <w:bCs/>
+              </w:rPr>
+              <w:t>Attore/i</w:t>
+            </w:r>
+          </w:p>
+        </w:tc>
+        <w:tc>
+          <w:tcPr>
+            <w:tcW w:w="7790" w:type="dxa"/>
+          </w:tcPr>
+          <w:p>
+            <w:r>
+              <w:t>Elettore</w:t>
+            </w:r>
+          </w:p>
+        </w:tc>
+      </w:tr>
+      <w:tr>
+        <w:tc>
+          <w:tcPr>
+            <w:tcW w:w="1838" w:type="dxa"/>
+          </w:tcPr>
+          <w:p>
+            <w:pPr>
+              <w:rPr>
+                <w:b/>
+                <w:bCs/>
+              </w:rPr>
+            </w:pPr>
+            <w:r>
+              <w:rPr>
+                <w:b/>
+                <w:bCs/>
+              </w:rPr>
+              <w:t>Pre-condizioni</w:t>
+            </w:r>
+          </w:p>
+        </w:tc>
+        <w:tc>
+          <w:tcPr>
+            <w:tcW w:w="7790" w:type="dxa"/>
+          </w:tcPr>
+          <w:p>
+            <w:r>
+              <w:t>L’elettore ha eseguito la fase di autenticazione correttamente ed esiste una sessione di voto a cui l’elettore può partecipare</w:t>
+            </w:r>
+          </w:p>
+        </w:tc>
+      </w:tr>
+      <w:tr>
+        <w:tc>
+          <w:tcPr>
+            <w:tcW w:w="1838" w:type="dxa"/>
+          </w:tcPr>
+          <w:p>
+            <w:pPr>
+              <w:rPr>
+                <w:b/>
+                <w:bCs/>
+              </w:rPr>
+            </w:pPr>
+            <w:r>
+              <w:rPr>
+                <w:b/>
+                <w:bCs/>
+              </w:rPr>
+              <w:t>Trigger</w:t>
+            </w:r>
+          </w:p>
+        </w:tc>
+        <w:tc>
+          <w:tcPr>
+            <w:tcW w:w="7790" w:type="dxa"/>
+          </w:tcPr>
+          <w:p>
+            <w:r>
+              <w:t>L’elettore seleziona la sessione di voto interessata</w:t>
+            </w:r>
+          </w:p>
+        </w:tc>
+      </w:tr>
+      <w:tr>
+        <w:tc>
+          <w:tcPr>
+            <w:tcW w:w="1838" w:type="dxa"/>
+          </w:tcPr>
+          <w:p>
+            <w:pPr>
+              <w:rPr>
+                <w:b/>
+                <w:bCs/>
+              </w:rPr>
+            </w:pPr>
+            <w:r>
+              <w:rPr>
+                <w:b/>
+                <w:bCs/>
+              </w:rPr>
+              <w:t>Descrizione</w:t>
+            </w:r>
+          </w:p>
+          <w:p>
+            <w:pPr>
+              <w:rPr>
+                <w:b/>
+                <w:bCs/>
+              </w:rPr>
+            </w:pPr>
+            <w:r>
+              <w:rPr>
+                <w:b/>
+                <w:bCs/>
+              </w:rPr>
+              <w:t>sequenza eventi</w:t>
+            </w:r>
+          </w:p>
+        </w:tc>
+        <w:tc>
+          <w:tcPr>
+            <w:tcW w:w="7790" w:type="dxa"/>
+          </w:tcPr>
+          <w:p>
+            <w:pPr>
+              <w:pStyle w:val="Paragrafoelenco"/>
+              <w:numPr>
+                <w:ilvl w:val="0"/>
+                <w:numId w:val="34"/>
+              </w:numPr>
+            </w:pPr>
+            <w:r>
+              <w:t>L’utente esprime la propria preferenza di voto</w:t>
+            </w:r>
+          </w:p>
+          <w:p>
+            <w:pPr>
+              <w:pStyle w:val="Paragrafoelenco"/>
+              <w:numPr>
+                <w:ilvl w:val="0"/>
+                <w:numId w:val="34"/>
+              </w:numPr>
+            </w:pPr>
+            <w:r>
+              <w:t>L’utente prosegue cliccando sul pulsante corrispondente</w:t>
+            </w:r>
+          </w:p>
+          <w:p>
+            <w:pPr>
+              <w:pStyle w:val="Paragrafoelenco"/>
+              <w:numPr>
+                <w:ilvl w:val="0"/>
+                <w:numId w:val="34"/>
+              </w:numPr>
+            </w:pPr>
+            <w:r>
+              <w:t>Il sistema chiede conferma all’elettore mostrato la sua scelta</w:t>
+            </w:r>
+          </w:p>
+          <w:p>
+            <w:pPr>
+              <w:pStyle w:val="Paragrafoelenco"/>
+              <w:numPr>
+                <w:ilvl w:val="0"/>
+                <w:numId w:val="34"/>
+              </w:numPr>
+            </w:pPr>
+            <w:r>
+              <w:t>L’utente conferma la propria scelta cliccando sul pulsante corrispondente</w:t>
+            </w:r>
+          </w:p>
+          <w:p>
+            <w:pPr>
+              <w:pStyle w:val="Paragrafoelenco"/>
+              <w:numPr>
+                <w:ilvl w:val="0"/>
+                <w:numId w:val="34"/>
+              </w:numPr>
+            </w:pPr>
+            <w:r>
+              <w:t xml:space="preserve">Il sistema registra il voto </w:t>
+            </w:r>
+          </w:p>
+          <w:p>
+            <w:pPr>
+              <w:pStyle w:val="Paragrafoelenco"/>
+              <w:numPr>
+                <w:ilvl w:val="0"/>
+                <w:numId w:val="34"/>
+              </w:numPr>
+            </w:pPr>
+            <w:r>
+              <w:t>Il sistema registra che l’elettore ha espresso il proprio voto per quella sessione</w:t>
+            </w:r>
+          </w:p>
+          <w:p>
+            <w:pPr>
+              <w:pStyle w:val="Paragrafoelenco"/>
+              <w:numPr>
+                <w:ilvl w:val="0"/>
+                <w:numId w:val="34"/>
+              </w:numPr>
+            </w:pPr>
+            <w:r>
+              <w:t>Il sistema mostra un messaggio di avvenuta registrazione all’elettore</w:t>
+            </w:r>
+          </w:p>
+        </w:tc>
+      </w:tr>
+      <w:tr>
+        <w:tc>
+          <w:tcPr>
+            <w:tcW w:w="1838" w:type="dxa"/>
+          </w:tcPr>
+          <w:p>
+            <w:pPr>
+              <w:rPr>
+                <w:b/>
+                <w:bCs/>
+              </w:rPr>
+            </w:pPr>
+            <w:r>
+              <w:rPr>
+                <w:b/>
+                <w:bCs/>
+              </w:rPr>
+              <w:t>Alternativa/e</w:t>
+            </w:r>
+          </w:p>
+        </w:tc>
+        <w:tc>
+          <w:tcPr>
+            <w:tcW w:w="7790" w:type="dxa"/>
+          </w:tcPr>
+          <w:p>
+            <w:pPr>
+              <w:tabs>
+                <w:tab w:val="left" w:pos="454"/>
+              </w:tabs>
+            </w:pPr>
+            <w:r>
+              <w:t xml:space="preserve">       </w:t>
+            </w:r>
+            <w:r>
+              <w:t>4</w:t>
+            </w:r>
+            <w:r>
+              <w:t>a.</w:t>
+            </w:r>
+            <w:r>
+              <w:t xml:space="preserve">  L’utente torna indietro per modificare la propria preferenza</w:t>
+            </w:r>
+          </w:p>
+        </w:tc>
+      </w:tr>
+      <w:tr>
+        <w:tc>
+          <w:tcPr>
+            <w:tcW w:w="1838" w:type="dxa"/>
+          </w:tcPr>
+          <w:p>
+            <w:pPr>
+              <w:rPr>
+                <w:b/>
+                <w:bCs/>
+              </w:rPr>
+            </w:pPr>
+            <w:r>
+              <w:rPr>
+                <w:b/>
+                <w:bCs/>
+              </w:rPr>
+              <w:t>Errori</w:t>
+            </w:r>
+          </w:p>
+        </w:tc>
+        <w:tc>
+          <w:tcPr>
+            <w:tcW w:w="7790" w:type="dxa"/>
+          </w:tcPr>
+          <w:p>
+            <w:pPr>
+              <w:pStyle w:val="Paragrafoelenco"/>
+              <w:numPr>
+                <w:ilvl w:val="0"/>
+                <w:numId w:val="2"/>
+              </w:numPr>
+              <w:tabs>
+                <w:tab w:val="left" w:pos="454"/>
+              </w:tabs>
+            </w:pPr>
+          </w:p>
+        </w:tc>
+      </w:tr>
+      <w:tr>
+        <w:tc>
+          <w:tcPr>
+            <w:tcW w:w="1838" w:type="dxa"/>
+          </w:tcPr>
+          <w:p>
+            <w:pPr>
+              <w:rPr>
+                <w:b/>
+                <w:bCs/>
+              </w:rPr>
+            </w:pPr>
+            <w:r>
+              <w:rPr>
+                <w:b/>
+                <w:bCs/>
+              </w:rPr>
+              <w:t>Post-condizioni</w:t>
+            </w:r>
+          </w:p>
+        </w:tc>
+        <w:tc>
+          <w:tcPr>
+            <w:tcW w:w="7790" w:type="dxa"/>
+          </w:tcPr>
+          <w:p>
+            <w:r>
+              <w:t xml:space="preserve">L’elettore non può esprimere nuovamente il voto per la sessione </w:t>
+            </w:r>
+            <w:r>
+              <w:t>appena scelta</w:t>
+            </w:r>
+          </w:p>
+        </w:tc>
+      </w:tr>
+    </w:tbl>
+    <w:p>
+      <w:pPr>
+        <w:rPr>
+          <w:b/>
+          <w:bCs/>
+          <w:u w:val="single"/>
+        </w:rPr>
+      </w:pPr>
+    </w:p>
+    <w:p>
+      <w:pPr>
+        <w:pStyle w:val="Titolo2"/>
+      </w:pPr>
+      <w:r>
+        <w:t>Diagramma delle classi</w:t>
+      </w:r>
+    </w:p>
+    <w:p>
+      <w:pPr>
+        <w:pStyle w:val="Titolo2"/>
+      </w:pPr>
+      <w:r>
+        <w:t>Diagramma di Sequenza</w:t>
       </w:r>
     </w:p>
     <w:sectPr>
@@ -3341,6 +5861,95 @@
     </w:lvl>
   </w:abstractNum>
   <w:abstractNum w:abstractNumId="2" w15:restartNumberingAfterBreak="0">
+    <w:nsid w:val="0D467517"/>
+    <w:multiLevelType w:val="hybridMultilevel"/>
+    <w:tmpl w:val="2A74EACC"/>
+    <w:lvl w:ilvl="0" w:tplc="0410000F">
+      <w:start w:val="1"/>
+      <w:numFmt w:val="decimal"/>
+      <w:lvlText w:val="%1."/>
+      <w:lvlJc w:val="left"/>
+      <w:pPr>
+        <w:ind w:left="720" w:hanging="360"/>
+      </w:pPr>
+      <w:rPr>
+        <w:rFonts w:hint="default"/>
+      </w:rPr>
+    </w:lvl>
+    <w:lvl w:ilvl="1" w:tplc="04100019" w:tentative="1">
+      <w:start w:val="1"/>
+      <w:numFmt w:val="lowerLetter"/>
+      <w:lvlText w:val="%2."/>
+      <w:lvlJc w:val="left"/>
+      <w:pPr>
+        <w:ind w:left="1440" w:hanging="360"/>
+      </w:pPr>
+    </w:lvl>
+    <w:lvl w:ilvl="2" w:tplc="0410001B" w:tentative="1">
+      <w:start w:val="1"/>
+      <w:numFmt w:val="lowerRoman"/>
+      <w:lvlText w:val="%3."/>
+      <w:lvlJc w:val="right"/>
+      <w:pPr>
+        <w:ind w:left="2160" w:hanging="180"/>
+      </w:pPr>
+    </w:lvl>
+    <w:lvl w:ilvl="3" w:tplc="0410000F" w:tentative="1">
+      <w:start w:val="1"/>
+      <w:numFmt w:val="decimal"/>
+      <w:lvlText w:val="%4."/>
+      <w:lvlJc w:val="left"/>
+      <w:pPr>
+        <w:ind w:left="2880" w:hanging="360"/>
+      </w:pPr>
+    </w:lvl>
+    <w:lvl w:ilvl="4" w:tplc="04100019" w:tentative="1">
+      <w:start w:val="1"/>
+      <w:numFmt w:val="lowerLetter"/>
+      <w:lvlText w:val="%5."/>
+      <w:lvlJc w:val="left"/>
+      <w:pPr>
+        <w:ind w:left="3600" w:hanging="360"/>
+      </w:pPr>
+    </w:lvl>
+    <w:lvl w:ilvl="5" w:tplc="0410001B" w:tentative="1">
+      <w:start w:val="1"/>
+      <w:numFmt w:val="lowerRoman"/>
+      <w:lvlText w:val="%6."/>
+      <w:lvlJc w:val="right"/>
+      <w:pPr>
+        <w:ind w:left="4320" w:hanging="180"/>
+      </w:pPr>
+    </w:lvl>
+    <w:lvl w:ilvl="6" w:tplc="0410000F" w:tentative="1">
+      <w:start w:val="1"/>
+      <w:numFmt w:val="decimal"/>
+      <w:lvlText w:val="%7."/>
+      <w:lvlJc w:val="left"/>
+      <w:pPr>
+        <w:ind w:left="5040" w:hanging="360"/>
+      </w:pPr>
+    </w:lvl>
+    <w:lvl w:ilvl="7" w:tplc="04100019" w:tentative="1">
+      <w:start w:val="1"/>
+      <w:numFmt w:val="lowerLetter"/>
+      <w:lvlText w:val="%8."/>
+      <w:lvlJc w:val="left"/>
+      <w:pPr>
+        <w:ind w:left="5760" w:hanging="360"/>
+      </w:pPr>
+    </w:lvl>
+    <w:lvl w:ilvl="8" w:tplc="0410001B" w:tentative="1">
+      <w:start w:val="1"/>
+      <w:numFmt w:val="lowerRoman"/>
+      <w:lvlText w:val="%9."/>
+      <w:lvlJc w:val="right"/>
+      <w:pPr>
+        <w:ind w:left="6480" w:hanging="180"/>
+      </w:pPr>
+    </w:lvl>
+  </w:abstractNum>
+  <w:abstractNum w:abstractNumId="3" w15:restartNumberingAfterBreak="0">
     <w:nsid w:val="124E604A"/>
     <w:multiLevelType w:val="multilevel"/>
     <w:tmpl w:val="90A46A2C"/>
@@ -3461,7 +6070,7 @@
       </w:rPr>
     </w:lvl>
   </w:abstractNum>
-  <w:abstractNum w:abstractNumId="3" w15:restartNumberingAfterBreak="0">
+  <w:abstractNum w:abstractNumId="4" w15:restartNumberingAfterBreak="0">
     <w:nsid w:val="1994080A"/>
     <w:multiLevelType w:val="hybridMultilevel"/>
     <w:tmpl w:val="7C3814A4"/>
@@ -3574,7 +6183,120 @@
       </w:rPr>
     </w:lvl>
   </w:abstractNum>
-  <w:abstractNum w:abstractNumId="4" w15:restartNumberingAfterBreak="0">
+  <w:abstractNum w:abstractNumId="5" w15:restartNumberingAfterBreak="0">
+    <w:nsid w:val="1AB42FE2"/>
+    <w:multiLevelType w:val="multilevel"/>
+    <w:tmpl w:val="45845CA6"/>
+    <w:lvl w:ilvl="0">
+      <w:start w:val="1"/>
+      <w:numFmt w:val="decimal"/>
+      <w:lvlText w:val="%1."/>
+      <w:lvlJc w:val="left"/>
+      <w:pPr>
+        <w:ind w:left="360" w:hanging="360"/>
+      </w:pPr>
+      <w:rPr>
+        <w:rFonts w:hint="default"/>
+      </w:rPr>
+    </w:lvl>
+    <w:lvl w:ilvl="1">
+      <w:start w:val="1"/>
+      <w:numFmt w:val="decimal"/>
+      <w:lvlText w:val="%1.%2."/>
+      <w:lvlJc w:val="left"/>
+      <w:pPr>
+        <w:ind w:left="710" w:hanging="360"/>
+      </w:pPr>
+      <w:rPr>
+        <w:rFonts w:hint="default"/>
+      </w:rPr>
+    </w:lvl>
+    <w:lvl w:ilvl="2">
+      <w:start w:val="1"/>
+      <w:numFmt w:val="decimal"/>
+      <w:lvlText w:val="%1.%2.%3."/>
+      <w:lvlJc w:val="left"/>
+      <w:pPr>
+        <w:ind w:left="1420" w:hanging="720"/>
+      </w:pPr>
+      <w:rPr>
+        <w:rFonts w:hint="default"/>
+      </w:rPr>
+    </w:lvl>
+    <w:lvl w:ilvl="3">
+      <w:start w:val="1"/>
+      <w:numFmt w:val="decimal"/>
+      <w:lvlText w:val="%1.%2.%3.%4."/>
+      <w:lvlJc w:val="left"/>
+      <w:pPr>
+        <w:ind w:left="1770" w:hanging="720"/>
+      </w:pPr>
+      <w:rPr>
+        <w:rFonts w:hint="default"/>
+      </w:rPr>
+    </w:lvl>
+    <w:lvl w:ilvl="4">
+      <w:start w:val="1"/>
+      <w:numFmt w:val="decimal"/>
+      <w:lvlText w:val="%1.%2.%3.%4.%5."/>
+      <w:lvlJc w:val="left"/>
+      <w:pPr>
+        <w:ind w:left="2480" w:hanging="1080"/>
+      </w:pPr>
+      <w:rPr>
+        <w:rFonts w:hint="default"/>
+      </w:rPr>
+    </w:lvl>
+    <w:lvl w:ilvl="5">
+      <w:start w:val="1"/>
+      <w:numFmt w:val="decimal"/>
+      <w:lvlText w:val="%1.%2.%3.%4.%5.%6."/>
+      <w:lvlJc w:val="left"/>
+      <w:pPr>
+        <w:ind w:left="2830" w:hanging="1080"/>
+      </w:pPr>
+      <w:rPr>
+        <w:rFonts w:hint="default"/>
+      </w:rPr>
+    </w:lvl>
+    <w:lvl w:ilvl="6">
+      <w:start w:val="1"/>
+      <w:numFmt w:val="decimal"/>
+      <w:lvlText w:val="%1.%2.%3.%4.%5.%6.%7."/>
+      <w:lvlJc w:val="left"/>
+      <w:pPr>
+        <w:ind w:left="3540" w:hanging="1440"/>
+      </w:pPr>
+      <w:rPr>
+        <w:rFonts w:hint="default"/>
+      </w:rPr>
+    </w:lvl>
+    <w:lvl w:ilvl="7">
+      <w:start w:val="1"/>
+      <w:numFmt w:val="decimal"/>
+      <w:lvlText w:val="%1.%2.%3.%4.%5.%6.%7.%8."/>
+      <w:lvlJc w:val="left"/>
+      <w:pPr>
+        <w:ind w:left="3890" w:hanging="1440"/>
+      </w:pPr>
+      <w:rPr>
+        <w:rFonts w:hint="default"/>
+      </w:rPr>
+    </w:lvl>
+    <w:lvl w:ilvl="8">
+      <w:start w:val="1"/>
+      <w:numFmt w:val="decimal"/>
+      <w:lvlText w:val="%1.%2.%3.%4.%5.%6.%7.%8.%9."/>
+      <w:lvlJc w:val="left"/>
+      <w:pPr>
+        <w:ind w:left="4600" w:hanging="1800"/>
+      </w:pPr>
+      <w:rPr>
+        <w:rFonts w:hint="default"/>
+      </w:rPr>
+    </w:lvl>
+  </w:abstractNum>
+  <w:abstractNum w:abstractNumId="6" w15:restartNumberingAfterBreak="0">
     <w:nsid w:val="1F9423A6"/>
     <w:multiLevelType w:val="hybridMultilevel"/>
     <w:tmpl w:val="870A072C"/>
@@ -3687,7 +6409,7 @@
       </w:rPr>
     </w:lvl>
   </w:abstractNum>
-  <w:abstractNum w:abstractNumId="5" w15:restartNumberingAfterBreak="0">
+  <w:abstractNum w:abstractNumId="7" w15:restartNumberingAfterBreak="0">
     <w:nsid w:val="244A57AF"/>
     <w:multiLevelType w:val="hybridMultilevel"/>
     <w:tmpl w:val="41664126"/>
@@ -3800,7 +6522,7 @@
       </w:rPr>
     </w:lvl>
   </w:abstractNum>
-  <w:abstractNum w:abstractNumId="6" w15:restartNumberingAfterBreak="0">
+  <w:abstractNum w:abstractNumId="8" w15:restartNumberingAfterBreak="0">
     <w:nsid w:val="26A7217C"/>
     <w:multiLevelType w:val="hybridMultilevel"/>
     <w:tmpl w:val="EF6243E4"/>
@@ -3913,7 +6635,7 @@
       </w:rPr>
     </w:lvl>
   </w:abstractNum>
-  <w:abstractNum w:abstractNumId="7" w15:restartNumberingAfterBreak="0">
+  <w:abstractNum w:abstractNumId="9" w15:restartNumberingAfterBreak="0">
     <w:nsid w:val="26DE57B2"/>
     <w:multiLevelType w:val="hybridMultilevel"/>
     <w:tmpl w:val="875697FC"/>
@@ -4026,7 +6748,96 @@
       </w:rPr>
     </w:lvl>
   </w:abstractNum>
-  <w:abstractNum w:abstractNumId="8" w15:restartNumberingAfterBreak="0">
+  <w:abstractNum w:abstractNumId="10" w15:restartNumberingAfterBreak="0">
+    <w:nsid w:val="2C917DA5"/>
+    <w:multiLevelType w:val="hybridMultilevel"/>
+    <w:tmpl w:val="54F25EDC"/>
+    <w:lvl w:ilvl="0" w:tplc="FFFFFFFF">
+      <w:start w:val="1"/>
+      <w:numFmt w:val="decimal"/>
+      <w:lvlText w:val="%1."/>
+      <w:lvlJc w:val="left"/>
+      <w:pPr>
+        <w:ind w:left="720" w:hanging="360"/>
+      </w:pPr>
+      <w:rPr>
+        <w:rFonts w:hint="default"/>
+      </w:rPr>
+    </w:lvl>
+    <w:lvl w:ilvl="1" w:tplc="FFFFFFFF" w:tentative="1">
+      <w:start w:val="1"/>
+      <w:numFmt w:val="lowerLetter"/>
+      <w:lvlText w:val="%2."/>
+      <w:lvlJc w:val="left"/>
+      <w:pPr>
+        <w:ind w:left="1440" w:hanging="360"/>
+      </w:pPr>
+    </w:lvl>
+    <w:lvl w:ilvl="2" w:tplc="FFFFFFFF" w:tentative="1">
+      <w:start w:val="1"/>
+      <w:numFmt w:val="lowerRoman"/>
+      <w:lvlText w:val="%3."/>
+      <w:lvlJc w:val="right"/>
+      <w:pPr>
+        <w:ind w:left="2160" w:hanging="180"/>
+      </w:pPr>
+    </w:lvl>
+    <w:lvl w:ilvl="3" w:tplc="FFFFFFFF" w:tentative="1">
+      <w:start w:val="1"/>
+      <w:numFmt w:val="decimal"/>
+      <w:lvlText w:val="%4."/>
+      <w:lvlJc w:val="left"/>
+      <w:pPr>
+        <w:ind w:left="2880" w:hanging="360"/>
+      </w:pPr>
+    </w:lvl>
+    <w:lvl w:ilvl="4" w:tplc="FFFFFFFF" w:tentative="1">
+      <w:start w:val="1"/>
+      <w:numFmt w:val="lowerLetter"/>
+      <w:lvlText w:val="%5."/>
+      <w:lvlJc w:val="left"/>
+      <w:pPr>
+        <w:ind w:left="3600" w:hanging="360"/>
+      </w:pPr>
+    </w:lvl>
+    <w:lvl w:ilvl="5" w:tplc="FFFFFFFF" w:tentative="1">
+      <w:start w:val="1"/>
+      <w:numFmt w:val="lowerRoman"/>
+      <w:lvlText w:val="%6."/>
+      <w:lvlJc w:val="right"/>
+      <w:pPr>
+        <w:ind w:left="4320" w:hanging="180"/>
+      </w:pPr>
+    </w:lvl>
+    <w:lvl w:ilvl="6" w:tplc="FFFFFFFF" w:tentative="1">
+      <w:start w:val="1"/>
+      <w:numFmt w:val="decimal"/>
+      <w:lvlText w:val="%7."/>
+      <w:lvlJc w:val="left"/>
+      <w:pPr>
+        <w:ind w:left="5040" w:hanging="360"/>
+      </w:pPr>
+    </w:lvl>
+    <w:lvl w:ilvl="7" w:tplc="FFFFFFFF" w:tentative="1">
+      <w:start w:val="1"/>
+      <w:numFmt w:val="lowerLetter"/>
+      <w:lvlText w:val="%8."/>
+      <w:lvlJc w:val="left"/>
+      <w:pPr>
+        <w:ind w:left="5760" w:hanging="360"/>
+      </w:pPr>
+    </w:lvl>
+    <w:lvl w:ilvl="8" w:tplc="FFFFFFFF" w:tentative="1">
+      <w:start w:val="1"/>
+      <w:numFmt w:val="lowerRoman"/>
+      <w:lvlText w:val="%9."/>
+      <w:lvlJc w:val="right"/>
+      <w:pPr>
+        <w:ind w:left="6480" w:hanging="180"/>
+      </w:pPr>
+    </w:lvl>
+  </w:abstractNum>
+  <w:abstractNum w:abstractNumId="11" w15:restartNumberingAfterBreak="0">
     <w:nsid w:val="2D363CC8"/>
     <w:multiLevelType w:val="hybridMultilevel"/>
     <w:tmpl w:val="48381008"/>
@@ -4112,7 +6923,7 @@
       </w:pPr>
     </w:lvl>
   </w:abstractNum>
-  <w:abstractNum w:abstractNumId="9" w15:restartNumberingAfterBreak="0">
+  <w:abstractNum w:abstractNumId="12" w15:restartNumberingAfterBreak="0">
     <w:nsid w:val="2D997690"/>
     <w:multiLevelType w:val="hybridMultilevel"/>
     <w:tmpl w:val="9A1239CA"/>
@@ -4225,7 +7036,7 @@
       </w:rPr>
     </w:lvl>
   </w:abstractNum>
-  <w:abstractNum w:abstractNumId="10" w15:restartNumberingAfterBreak="0">
+  <w:abstractNum w:abstractNumId="13" w15:restartNumberingAfterBreak="0">
     <w:nsid w:val="30AB5F6C"/>
     <w:multiLevelType w:val="hybridMultilevel"/>
     <w:tmpl w:val="D8CC9280"/>
@@ -4338,7 +7149,7 @@
       </w:rPr>
     </w:lvl>
   </w:abstractNum>
-  <w:abstractNum w:abstractNumId="11" w15:restartNumberingAfterBreak="0">
+  <w:abstractNum w:abstractNumId="14" w15:restartNumberingAfterBreak="0">
     <w:nsid w:val="3615767D"/>
     <w:multiLevelType w:val="hybridMultilevel"/>
     <w:tmpl w:val="D888987E"/>
@@ -4451,7 +7262,7 @@
       </w:rPr>
     </w:lvl>
   </w:abstractNum>
-  <w:abstractNum w:abstractNumId="12" w15:restartNumberingAfterBreak="0">
+  <w:abstractNum w:abstractNumId="15" w15:restartNumberingAfterBreak="0">
     <w:nsid w:val="3B4B78DE"/>
     <w:multiLevelType w:val="hybridMultilevel"/>
     <w:tmpl w:val="3E06BC40"/>
@@ -4564,7 +7375,7 @@
       </w:rPr>
     </w:lvl>
   </w:abstractNum>
-  <w:abstractNum w:abstractNumId="13" w15:restartNumberingAfterBreak="0">
+  <w:abstractNum w:abstractNumId="16" w15:restartNumberingAfterBreak="0">
     <w:nsid w:val="3B9200AF"/>
     <w:multiLevelType w:val="multilevel"/>
     <w:tmpl w:val="04100025"/>
@@ -4659,7 +7470,7 @@
       </w:pPr>
     </w:lvl>
   </w:abstractNum>
-  <w:abstractNum w:abstractNumId="14" w15:restartNumberingAfterBreak="0">
+  <w:abstractNum w:abstractNumId="17" w15:restartNumberingAfterBreak="0">
     <w:nsid w:val="3C0F5A4F"/>
     <w:multiLevelType w:val="hybridMultilevel"/>
     <w:tmpl w:val="7F5427B4"/>
@@ -4772,7 +7583,7 @@
       </w:rPr>
     </w:lvl>
   </w:abstractNum>
-  <w:abstractNum w:abstractNumId="15" w15:restartNumberingAfterBreak="0">
+  <w:abstractNum w:abstractNumId="18" w15:restartNumberingAfterBreak="0">
     <w:nsid w:val="3C8C130D"/>
     <w:multiLevelType w:val="multilevel"/>
     <w:tmpl w:val="90A46A2C"/>
@@ -4893,7 +7704,7 @@
       </w:rPr>
     </w:lvl>
   </w:abstractNum>
-  <w:abstractNum w:abstractNumId="16" w15:restartNumberingAfterBreak="0">
+  <w:abstractNum w:abstractNumId="19" w15:restartNumberingAfterBreak="0">
     <w:nsid w:val="41633499"/>
     <w:multiLevelType w:val="hybridMultilevel"/>
     <w:tmpl w:val="637040D2"/>
@@ -5006,7 +7817,120 @@
       </w:rPr>
     </w:lvl>
   </w:abstractNum>
-  <w:abstractNum w:abstractNumId="17" w15:restartNumberingAfterBreak="0">
+  <w:abstractNum w:abstractNumId="20" w15:restartNumberingAfterBreak="0">
+    <w:nsid w:val="41673FCC"/>
+    <w:multiLevelType w:val="multilevel"/>
+    <w:tmpl w:val="45845CA6"/>
+    <w:lvl w:ilvl="0">
+      <w:start w:val="1"/>
+      <w:numFmt w:val="decimal"/>
+      <w:lvlText w:val="%1."/>
+      <w:lvlJc w:val="left"/>
+      <w:pPr>
+        <w:ind w:left="360" w:hanging="360"/>
+      </w:pPr>
+      <w:rPr>
+        <w:rFonts w:hint="default"/>
+      </w:rPr>
+    </w:lvl>
+    <w:lvl w:ilvl="1">
+      <w:start w:val="1"/>
+      <w:numFmt w:val="decimal"/>
+      <w:lvlText w:val="%1.%2."/>
+      <w:lvlJc w:val="left"/>
+      <w:pPr>
+        <w:ind w:left="710" w:hanging="360"/>
+      </w:pPr>
+      <w:rPr>
+        <w:rFonts w:hint="default"/>
+      </w:rPr>
+    </w:lvl>
+    <w:lvl w:ilvl="2">
+      <w:start w:val="1"/>
+      <w:numFmt w:val="decimal"/>
+      <w:lvlText w:val="%1.%2.%3."/>
+      <w:lvlJc w:val="left"/>
+      <w:pPr>
+        <w:ind w:left="1420" w:hanging="720"/>
+      </w:pPr>
+      <w:rPr>
+        <w:rFonts w:hint="default"/>
+      </w:rPr>
+    </w:lvl>
+    <w:lvl w:ilvl="3">
+      <w:start w:val="1"/>
+      <w:numFmt w:val="decimal"/>
+      <w:lvlText w:val="%1.%2.%3.%4."/>
+      <w:lvlJc w:val="left"/>
+      <w:pPr>
+        <w:ind w:left="1770" w:hanging="720"/>
+      </w:pPr>
+      <w:rPr>
+        <w:rFonts w:hint="default"/>
+      </w:rPr>
+    </w:lvl>
+    <w:lvl w:ilvl="4">
+      <w:start w:val="1"/>
+      <w:numFmt w:val="decimal"/>
+      <w:lvlText w:val="%1.%2.%3.%4.%5."/>
+      <w:lvlJc w:val="left"/>
+      <w:pPr>
+        <w:ind w:left="2480" w:hanging="1080"/>
+      </w:pPr>
+      <w:rPr>
+        <w:rFonts w:hint="default"/>
+      </w:rPr>
+    </w:lvl>
+    <w:lvl w:ilvl="5">
+      <w:start w:val="1"/>
+      <w:numFmt w:val="decimal"/>
+      <w:lvlText w:val="%1.%2.%3.%4.%5.%6."/>
+      <w:lvlJc w:val="left"/>
+      <w:pPr>
+        <w:ind w:left="2830" w:hanging="1080"/>
+      </w:pPr>
+      <w:rPr>
+        <w:rFonts w:hint="default"/>
+      </w:rPr>
+    </w:lvl>
+    <w:lvl w:ilvl="6">
+      <w:start w:val="1"/>
+      <w:numFmt w:val="decimal"/>
+      <w:lvlText w:val="%1.%2.%3.%4.%5.%6.%7."/>
+      <w:lvlJc w:val="left"/>
+      <w:pPr>
+        <w:ind w:left="3540" w:hanging="1440"/>
+      </w:pPr>
+      <w:rPr>
+        <w:rFonts w:hint="default"/>
+      </w:rPr>
+    </w:lvl>
+    <w:lvl w:ilvl="7">
+      <w:start w:val="1"/>
+      <w:numFmt w:val="decimal"/>
+      <w:lvlText w:val="%1.%2.%3.%4.%5.%6.%7.%8."/>
+      <w:lvlJc w:val="left"/>
+      <w:pPr>
+        <w:ind w:left="3890" w:hanging="1440"/>
+      </w:pPr>
+      <w:rPr>
+        <w:rFonts w:hint="default"/>
+      </w:rPr>
+    </w:lvl>
+    <w:lvl w:ilvl="8">
+      <w:start w:val="1"/>
+      <w:numFmt w:val="decimal"/>
+      <w:lvlText w:val="%1.%2.%3.%4.%5.%6.%7.%8.%9."/>
+      <w:lvlJc w:val="left"/>
+      <w:pPr>
+        <w:ind w:left="4600" w:hanging="1800"/>
+      </w:pPr>
+      <w:rPr>
+        <w:rFonts w:hint="default"/>
+      </w:rPr>
+    </w:lvl>
+  </w:abstractNum>
+  <w:abstractNum w:abstractNumId="21" w15:restartNumberingAfterBreak="0">
     <w:nsid w:val="448E4ACA"/>
     <w:multiLevelType w:val="hybridMultilevel"/>
     <w:tmpl w:val="26E43C88"/>
@@ -5119,7 +8043,7 @@
       </w:rPr>
     </w:lvl>
   </w:abstractNum>
-  <w:abstractNum w:abstractNumId="18" w15:restartNumberingAfterBreak="0">
+  <w:abstractNum w:abstractNumId="22" w15:restartNumberingAfterBreak="0">
     <w:nsid w:val="483B4FDA"/>
     <w:multiLevelType w:val="hybridMultilevel"/>
     <w:tmpl w:val="48381008"/>
@@ -5205,7 +8129,185 @@
       </w:pPr>
     </w:lvl>
   </w:abstractNum>
-  <w:abstractNum w:abstractNumId="19" w15:restartNumberingAfterBreak="0">
+  <w:abstractNum w:abstractNumId="23" w15:restartNumberingAfterBreak="0">
+    <w:nsid w:val="4C244A3F"/>
+    <w:multiLevelType w:val="hybridMultilevel"/>
+    <w:tmpl w:val="54F25EDC"/>
+    <w:lvl w:ilvl="0" w:tplc="0410000F">
+      <w:start w:val="1"/>
+      <w:numFmt w:val="decimal"/>
+      <w:lvlText w:val="%1."/>
+      <w:lvlJc w:val="left"/>
+      <w:pPr>
+        <w:ind w:left="720" w:hanging="360"/>
+      </w:pPr>
+      <w:rPr>
+        <w:rFonts w:hint="default"/>
+      </w:rPr>
+    </w:lvl>
+    <w:lvl w:ilvl="1" w:tplc="04100019" w:tentative="1">
+      <w:start w:val="1"/>
+      <w:numFmt w:val="lowerLetter"/>
+      <w:lvlText w:val="%2."/>
+      <w:lvlJc w:val="left"/>
+      <w:pPr>
+        <w:ind w:left="1440" w:hanging="360"/>
+      </w:pPr>
+    </w:lvl>
+    <w:lvl w:ilvl="2" w:tplc="0410001B" w:tentative="1">
+      <w:start w:val="1"/>
+      <w:numFmt w:val="lowerRoman"/>
+      <w:lvlText w:val="%3."/>
+      <w:lvlJc w:val="right"/>
+      <w:pPr>
+        <w:ind w:left="2160" w:hanging="180"/>
+      </w:pPr>
+    </w:lvl>
+    <w:lvl w:ilvl="3" w:tplc="0410000F" w:tentative="1">
+      <w:start w:val="1"/>
+      <w:numFmt w:val="decimal"/>
+      <w:lvlText w:val="%4."/>
+      <w:lvlJc w:val="left"/>
+      <w:pPr>
+        <w:ind w:left="2880" w:hanging="360"/>
+      </w:pPr>
+    </w:lvl>
+    <w:lvl w:ilvl="4" w:tplc="04100019" w:tentative="1">
+      <w:start w:val="1"/>
+      <w:numFmt w:val="lowerLetter"/>
+      <w:lvlText w:val="%5."/>
+      <w:lvlJc w:val="left"/>
+      <w:pPr>
+        <w:ind w:left="3600" w:hanging="360"/>
+      </w:pPr>
+    </w:lvl>
+    <w:lvl w:ilvl="5" w:tplc="0410001B" w:tentative="1">
+      <w:start w:val="1"/>
+      <w:numFmt w:val="lowerRoman"/>
+      <w:lvlText w:val="%6."/>
+      <w:lvlJc w:val="right"/>
+      <w:pPr>
+        <w:ind w:left="4320" w:hanging="180"/>
+      </w:pPr>
+    </w:lvl>
+    <w:lvl w:ilvl="6" w:tplc="0410000F" w:tentative="1">
+      <w:start w:val="1"/>
+      <w:numFmt w:val="decimal"/>
+      <w:lvlText w:val="%7."/>
+      <w:lvlJc w:val="left"/>
+      <w:pPr>
+        <w:ind w:left="5040" w:hanging="360"/>
+      </w:pPr>
+    </w:lvl>
+    <w:lvl w:ilvl="7" w:tplc="04100019" w:tentative="1">
+      <w:start w:val="1"/>
+      <w:numFmt w:val="lowerLetter"/>
+      <w:lvlText w:val="%8."/>
+      <w:lvlJc w:val="left"/>
+      <w:pPr>
+        <w:ind w:left="5760" w:hanging="360"/>
+      </w:pPr>
+    </w:lvl>
+    <w:lvl w:ilvl="8" w:tplc="0410001B" w:tentative="1">
+      <w:start w:val="1"/>
+      <w:numFmt w:val="lowerRoman"/>
+      <w:lvlText w:val="%9."/>
+      <w:lvlJc w:val="right"/>
+      <w:pPr>
+        <w:ind w:left="6480" w:hanging="180"/>
+      </w:pPr>
+    </w:lvl>
+  </w:abstractNum>
+  <w:abstractNum w:abstractNumId="24" w15:restartNumberingAfterBreak="0">
+    <w:nsid w:val="52F955BE"/>
+    <w:multiLevelType w:val="hybridMultilevel"/>
+    <w:tmpl w:val="54F25EDC"/>
+    <w:lvl w:ilvl="0" w:tplc="FFFFFFFF">
+      <w:start w:val="1"/>
+      <w:numFmt w:val="decimal"/>
+      <w:lvlText w:val="%1."/>
+      <w:lvlJc w:val="left"/>
+      <w:pPr>
+        <w:ind w:left="720" w:hanging="360"/>
+      </w:pPr>
+      <w:rPr>
+        <w:rFonts w:hint="default"/>
+      </w:rPr>
+    </w:lvl>
+    <w:lvl w:ilvl="1" w:tplc="FFFFFFFF" w:tentative="1">
+      <w:start w:val="1"/>
+      <w:numFmt w:val="lowerLetter"/>
+      <w:lvlText w:val="%2."/>
+      <w:lvlJc w:val="left"/>
+      <w:pPr>
+        <w:ind w:left="1440" w:hanging="360"/>
+      </w:pPr>
+    </w:lvl>
+    <w:lvl w:ilvl="2" w:tplc="FFFFFFFF" w:tentative="1">
+      <w:start w:val="1"/>
+      <w:numFmt w:val="lowerRoman"/>
+      <w:lvlText w:val="%3."/>
+      <w:lvlJc w:val="right"/>
+      <w:pPr>
+        <w:ind w:left="2160" w:hanging="180"/>
+      </w:pPr>
+    </w:lvl>
+    <w:lvl w:ilvl="3" w:tplc="FFFFFFFF" w:tentative="1">
+      <w:start w:val="1"/>
+      <w:numFmt w:val="decimal"/>
+      <w:lvlText w:val="%4."/>
+      <w:lvlJc w:val="left"/>
+      <w:pPr>
+        <w:ind w:left="2880" w:hanging="360"/>
+      </w:pPr>
+    </w:lvl>
+    <w:lvl w:ilvl="4" w:tplc="FFFFFFFF" w:tentative="1">
+      <w:start w:val="1"/>
+      <w:numFmt w:val="lowerLetter"/>
+      <w:lvlText w:val="%5."/>
+      <w:lvlJc w:val="left"/>
+      <w:pPr>
+        <w:ind w:left="3600" w:hanging="360"/>
+      </w:pPr>
+    </w:lvl>
+    <w:lvl w:ilvl="5" w:tplc="FFFFFFFF" w:tentative="1">
+      <w:start w:val="1"/>
+      <w:numFmt w:val="lowerRoman"/>
+      <w:lvlText w:val="%6."/>
+      <w:lvlJc w:val="right"/>
+      <w:pPr>
+        <w:ind w:left="4320" w:hanging="180"/>
+      </w:pPr>
+    </w:lvl>
+    <w:lvl w:ilvl="6" w:tplc="FFFFFFFF" w:tentative="1">
+      <w:start w:val="1"/>
+      <w:numFmt w:val="decimal"/>
+      <w:lvlText w:val="%7."/>
+      <w:lvlJc w:val="left"/>
+      <w:pPr>
+        <w:ind w:left="5040" w:hanging="360"/>
+      </w:pPr>
+    </w:lvl>
+    <w:lvl w:ilvl="7" w:tplc="FFFFFFFF" w:tentative="1">
+      <w:start w:val="1"/>
+      <w:numFmt w:val="lowerLetter"/>
+      <w:lvlText w:val="%8."/>
+      <w:lvlJc w:val="left"/>
+      <w:pPr>
+        <w:ind w:left="5760" w:hanging="360"/>
+      </w:pPr>
+    </w:lvl>
+    <w:lvl w:ilvl="8" w:tplc="FFFFFFFF" w:tentative="1">
+      <w:start w:val="1"/>
+      <w:numFmt w:val="lowerRoman"/>
+      <w:lvlText w:val="%9."/>
+      <w:lvlJc w:val="right"/>
+      <w:pPr>
+        <w:ind w:left="6480" w:hanging="180"/>
+      </w:pPr>
+    </w:lvl>
+  </w:abstractNum>
+  <w:abstractNum w:abstractNumId="25" w15:restartNumberingAfterBreak="0">
     <w:nsid w:val="5905650D"/>
     <w:multiLevelType w:val="multilevel"/>
     <w:tmpl w:val="61AA2D6A"/>
@@ -5323,7 +8425,7 @@
       </w:rPr>
     </w:lvl>
   </w:abstractNum>
-  <w:abstractNum w:abstractNumId="20" w15:restartNumberingAfterBreak="0">
+  <w:abstractNum w:abstractNumId="26" w15:restartNumberingAfterBreak="0">
     <w:nsid w:val="5A763B04"/>
     <w:multiLevelType w:val="hybridMultilevel"/>
     <w:tmpl w:val="B22CB75A"/>
@@ -5436,7 +8538,7 @@
       </w:rPr>
     </w:lvl>
   </w:abstractNum>
-  <w:abstractNum w:abstractNumId="21" w15:restartNumberingAfterBreak="0">
+  <w:abstractNum w:abstractNumId="27" w15:restartNumberingAfterBreak="0">
     <w:nsid w:val="691A491E"/>
     <w:multiLevelType w:val="hybridMultilevel"/>
     <w:tmpl w:val="30A21162"/>
@@ -5522,7 +8624,7 @@
       </w:pPr>
     </w:lvl>
   </w:abstractNum>
-  <w:abstractNum w:abstractNumId="22" w15:restartNumberingAfterBreak="0">
+  <w:abstractNum w:abstractNumId="28" w15:restartNumberingAfterBreak="0">
     <w:nsid w:val="6B28228F"/>
     <w:multiLevelType w:val="hybridMultilevel"/>
     <w:tmpl w:val="D6749752"/>
@@ -5635,7 +8737,96 @@
       </w:rPr>
     </w:lvl>
   </w:abstractNum>
-  <w:abstractNum w:abstractNumId="23" w15:restartNumberingAfterBreak="0">
+  <w:abstractNum w:abstractNumId="29" w15:restartNumberingAfterBreak="0">
+    <w:nsid w:val="6DB875D2"/>
+    <w:multiLevelType w:val="hybridMultilevel"/>
+    <w:tmpl w:val="2A74EACC"/>
+    <w:lvl w:ilvl="0" w:tplc="FFFFFFFF">
+      <w:start w:val="1"/>
+      <w:numFmt w:val="decimal"/>
+      <w:lvlText w:val="%1."/>
+      <w:lvlJc w:val="left"/>
+      <w:pPr>
+        <w:ind w:left="720" w:hanging="360"/>
+      </w:pPr>
+      <w:rPr>
+        <w:rFonts w:hint="default"/>
+      </w:rPr>
+    </w:lvl>
+    <w:lvl w:ilvl="1" w:tplc="FFFFFFFF" w:tentative="1">
+      <w:start w:val="1"/>
+      <w:numFmt w:val="lowerLetter"/>
+      <w:lvlText w:val="%2."/>
+      <w:lvlJc w:val="left"/>
+      <w:pPr>
+        <w:ind w:left="1440" w:hanging="360"/>
+      </w:pPr>
+    </w:lvl>
+    <w:lvl w:ilvl="2" w:tplc="FFFFFFFF" w:tentative="1">
+      <w:start w:val="1"/>
+      <w:numFmt w:val="lowerRoman"/>
+      <w:lvlText w:val="%3."/>
+      <w:lvlJc w:val="right"/>
+      <w:pPr>
+        <w:ind w:left="2160" w:hanging="180"/>
+      </w:pPr>
+    </w:lvl>
+    <w:lvl w:ilvl="3" w:tplc="FFFFFFFF" w:tentative="1">
+      <w:start w:val="1"/>
+      <w:numFmt w:val="decimal"/>
+      <w:lvlText w:val="%4."/>
+      <w:lvlJc w:val="left"/>
+      <w:pPr>
+        <w:ind w:left="2880" w:hanging="360"/>
+      </w:pPr>
+    </w:lvl>
+    <w:lvl w:ilvl="4" w:tplc="FFFFFFFF" w:tentative="1">
+      <w:start w:val="1"/>
+      <w:numFmt w:val="lowerLetter"/>
+      <w:lvlText w:val="%5."/>
+      <w:lvlJc w:val="left"/>
+      <w:pPr>
+        <w:ind w:left="3600" w:hanging="360"/>
+      </w:pPr>
+    </w:lvl>
+    <w:lvl w:ilvl="5" w:tplc="FFFFFFFF" w:tentative="1">
+      <w:start w:val="1"/>
+      <w:numFmt w:val="lowerRoman"/>
+      <w:lvlText w:val="%6."/>
+      <w:lvlJc w:val="right"/>
+      <w:pPr>
+        <w:ind w:left="4320" w:hanging="180"/>
+      </w:pPr>
+    </w:lvl>
+    <w:lvl w:ilvl="6" w:tplc="FFFFFFFF" w:tentative="1">
+      <w:start w:val="1"/>
+      <w:numFmt w:val="decimal"/>
+      <w:lvlText w:val="%7."/>
+      <w:lvlJc w:val="left"/>
+      <w:pPr>
+        <w:ind w:left="5040" w:hanging="360"/>
+      </w:pPr>
+    </w:lvl>
+    <w:lvl w:ilvl="7" w:tplc="FFFFFFFF" w:tentative="1">
+      <w:start w:val="1"/>
+      <w:numFmt w:val="lowerLetter"/>
+      <w:lvlText w:val="%8."/>
+      <w:lvlJc w:val="left"/>
+      <w:pPr>
+        <w:ind w:left="5760" w:hanging="360"/>
+      </w:pPr>
+    </w:lvl>
+    <w:lvl w:ilvl="8" w:tplc="FFFFFFFF" w:tentative="1">
+      <w:start w:val="1"/>
+      <w:numFmt w:val="lowerRoman"/>
+      <w:lvlText w:val="%9."/>
+      <w:lvlJc w:val="right"/>
+      <w:pPr>
+        <w:ind w:left="6480" w:hanging="180"/>
+      </w:pPr>
+    </w:lvl>
+  </w:abstractNum>
+  <w:abstractNum w:abstractNumId="30" w15:restartNumberingAfterBreak="0">
     <w:nsid w:val="6F043298"/>
     <w:multiLevelType w:val="multilevel"/>
     <w:tmpl w:val="68B672A6"/>
@@ -5748,7 +8939,7 @@
       </w:rPr>
     </w:lvl>
   </w:abstractNum>
-  <w:abstractNum w:abstractNumId="24" w15:restartNumberingAfterBreak="0">
+  <w:abstractNum w:abstractNumId="31" w15:restartNumberingAfterBreak="0">
     <w:nsid w:val="6F36399B"/>
     <w:multiLevelType w:val="hybridMultilevel"/>
     <w:tmpl w:val="7A7AFFA4"/>
@@ -5861,7 +9052,7 @@
       </w:rPr>
     </w:lvl>
   </w:abstractNum>
-  <w:abstractNum w:abstractNumId="25" w15:restartNumberingAfterBreak="0">
+  <w:abstractNum w:abstractNumId="32" w15:restartNumberingAfterBreak="0">
     <w:nsid w:val="7FEC548D"/>
     <w:multiLevelType w:val="hybridMultilevel"/>
     <w:tmpl w:val="DEBA481A"/>
@@ -5975,52 +9166,52 @@
     </w:lvl>
   </w:abstractNum>
   <w:num w:numId="1" w16cid:durableId="1674214402">
-    <w:abstractNumId w:val="13"/>
+    <w:abstractNumId w:val="16"/>
   </w:num>
   <w:num w:numId="2" w16cid:durableId="884173667">
-    <w:abstractNumId w:val="7"/>
+    <w:abstractNumId w:val="9"/>
   </w:num>
   <w:num w:numId="3" w16cid:durableId="462576622">
-    <w:abstractNumId w:val="18"/>
+    <w:abstractNumId w:val="22"/>
   </w:num>
   <w:num w:numId="4" w16cid:durableId="2040203266">
-    <w:abstractNumId w:val="19"/>
+    <w:abstractNumId w:val="25"/>
   </w:num>
   <w:num w:numId="5" w16cid:durableId="1894122955">
     <w:abstractNumId w:val="1"/>
   </w:num>
   <w:num w:numId="6" w16cid:durableId="1925727316">
+    <w:abstractNumId w:val="21"/>
+  </w:num>
+  <w:num w:numId="7" w16cid:durableId="1215388030">
+    <w:abstractNumId w:val="26"/>
+  </w:num>
+  <w:num w:numId="8" w16cid:durableId="1817840104">
+    <w:abstractNumId w:val="31"/>
+  </w:num>
+  <w:num w:numId="9" w16cid:durableId="383021163">
+    <w:abstractNumId w:val="13"/>
+  </w:num>
+  <w:num w:numId="10" w16cid:durableId="256717017">
+    <w:abstractNumId w:val="32"/>
+  </w:num>
+  <w:num w:numId="11" w16cid:durableId="819150214">
+    <w:abstractNumId w:val="12"/>
+  </w:num>
+  <w:num w:numId="12" w16cid:durableId="1996297935">
+    <w:abstractNumId w:val="14"/>
+  </w:num>
+  <w:num w:numId="13" w16cid:durableId="2106263123">
+    <w:abstractNumId w:val="7"/>
+  </w:num>
+  <w:num w:numId="14" w16cid:durableId="1998460145">
+    <w:abstractNumId w:val="7"/>
+  </w:num>
+  <w:num w:numId="15" w16cid:durableId="2083402639">
     <w:abstractNumId w:val="17"/>
   </w:num>
-  <w:num w:numId="7" w16cid:durableId="1215388030">
-    <w:abstractNumId w:val="20"/>
-  </w:num>
-  <w:num w:numId="8" w16cid:durableId="1817840104">
-    <w:abstractNumId w:val="24"/>
-  </w:num>
-  <w:num w:numId="9" w16cid:durableId="383021163">
-    <w:abstractNumId w:val="10"/>
-  </w:num>
-  <w:num w:numId="10" w16cid:durableId="256717017">
-    <w:abstractNumId w:val="25"/>
-  </w:num>
-  <w:num w:numId="11" w16cid:durableId="819150214">
-    <w:abstractNumId w:val="9"/>
-  </w:num>
-  <w:num w:numId="12" w16cid:durableId="1996297935">
-    <w:abstractNumId w:val="11"/>
-  </w:num>
-  <w:num w:numId="13" w16cid:durableId="2106263123">
-    <w:abstractNumId w:val="5"/>
-  </w:num>
-  <w:num w:numId="14" w16cid:durableId="1998460145">
-    <w:abstractNumId w:val="5"/>
-  </w:num>
-  <w:num w:numId="15" w16cid:durableId="2083402639">
-    <w:abstractNumId w:val="14"/>
-  </w:num>
   <w:num w:numId="16" w16cid:durableId="270288125">
-    <w:abstractNumId w:val="21"/>
+    <w:abstractNumId w:val="27"/>
     <w:lvlOverride w:ilvl="0">
       <w:startOverride w:val="1"/>
     </w:lvlOverride>
@@ -6050,37 +9241,58 @@
     </w:lvlOverride>
   </w:num>
   <w:num w:numId="17" w16cid:durableId="1204559339">
-    <w:abstractNumId w:val="22"/>
+    <w:abstractNumId w:val="28"/>
   </w:num>
   <w:num w:numId="18" w16cid:durableId="1249654217">
-    <w:abstractNumId w:val="16"/>
+    <w:abstractNumId w:val="19"/>
   </w:num>
   <w:num w:numId="19" w16cid:durableId="1965380442">
-    <w:abstractNumId w:val="3"/>
+    <w:abstractNumId w:val="4"/>
   </w:num>
   <w:num w:numId="20" w16cid:durableId="293214474">
-    <w:abstractNumId w:val="6"/>
+    <w:abstractNumId w:val="8"/>
   </w:num>
   <w:num w:numId="21" w16cid:durableId="2146657890">
-    <w:abstractNumId w:val="15"/>
+    <w:abstractNumId w:val="18"/>
   </w:num>
   <w:num w:numId="22" w16cid:durableId="1027096406">
     <w:abstractNumId w:val="0"/>
   </w:num>
   <w:num w:numId="23" w16cid:durableId="298607201">
-    <w:abstractNumId w:val="8"/>
+    <w:abstractNumId w:val="11"/>
   </w:num>
   <w:num w:numId="24" w16cid:durableId="2009870702">
+    <w:abstractNumId w:val="30"/>
+  </w:num>
+  <w:num w:numId="25" w16cid:durableId="2075085564">
+    <w:abstractNumId w:val="3"/>
+  </w:num>
+  <w:num w:numId="26" w16cid:durableId="1341348507">
+    <w:abstractNumId w:val="15"/>
+  </w:num>
+  <w:num w:numId="27" w16cid:durableId="635646489">
+    <w:abstractNumId w:val="6"/>
+  </w:num>
+  <w:num w:numId="28" w16cid:durableId="692389635">
     <w:abstractNumId w:val="23"/>
   </w:num>
-  <w:num w:numId="25" w16cid:durableId="2075085564">
+  <w:num w:numId="29" w16cid:durableId="350298391">
+    <w:abstractNumId w:val="24"/>
+  </w:num>
+  <w:num w:numId="30" w16cid:durableId="1516962243">
+    <w:abstractNumId w:val="5"/>
+  </w:num>
+  <w:num w:numId="31" w16cid:durableId="1985431668">
+    <w:abstractNumId w:val="20"/>
+  </w:num>
+  <w:num w:numId="32" w16cid:durableId="1339966167">
+    <w:abstractNumId w:val="10"/>
+  </w:num>
+  <w:num w:numId="33" w16cid:durableId="1009798446">
     <w:abstractNumId w:val="2"/>
   </w:num>
-  <w:num w:numId="26" w16cid:durableId="1341348507">
-    <w:abstractNumId w:val="12"/>
-  </w:num>
-  <w:num w:numId="27" w16cid:durableId="635646489">
-    <w:abstractNumId w:val="4"/>
+  <w:num w:numId="34" w16cid:durableId="372272048">
+    <w:abstractNumId w:val="29"/>
   </w:num>
   <w:numIdMacAtCleanup w:val="11"/>
 </w:numbering>
@@ -6480,7 +9692,7 @@
   <w:style w:type="paragraph" w:default="1" w:styleId="Normale">
     <w:name w:val="Normal"/>
     <w:qFormat/>
-    <w:rsid w:val="00791E84"/>
+    <w:rsid w:val="00A65F69"/>
   </w:style>
   <w:style w:type="paragraph" w:styleId="Titolo1">
     <w:name w:val="heading 1"/>
@@ -7007,6 +10219,25 @@
     <w:qFormat/>
     <w:rsid w:val="00A21D04"/>
   </w:style>
+  <w:style w:type="table" w:styleId="Grigliatabella">
+    <w:name w:val="Table Grid"/>
+    <w:basedOn w:val="Tabellanormale"/>
+    <w:uiPriority w:val="39"/>
+    <w:rsid w:val="00B973B4"/>
+    <w:rPr>
+      <w:rFonts w:eastAsiaTheme="minorHAnsi"/>
+    </w:rPr>
+    <w:tblPr>
+      <w:tblBorders>
+        <w:top w:val="single" w:sz="4" w:space="0" w:color="auto"/>
+        <w:left w:val="single" w:sz="4" w:space="0" w:color="auto"/>
+        <w:bottom w:val="single" w:sz="4" w:space="0" w:color="auto"/>
+        <w:right w:val="single" w:sz="4" w:space="0" w:color="auto"/>
+        <w:insideH w:val="single" w:sz="4" w:space="0" w:color="auto"/>
+        <w:insideV w:val="single" w:sz="4" w:space="0" w:color="auto"/>
+      </w:tblBorders>
+    </w:tblPr>
+  </w:style>
 </w:styles>
 </file>
 

</xml_diff>

<commit_message>
aggiunti diagrammi di sequenza
</commit_message>
<xml_diff>
--- a/docs/Relazione.docx
+++ b/docs/Relazione.docx
@@ -3150,19 +3150,7 @@
         <w:t xml:space="preserve"> il gestore </w:t>
       </w:r>
       <w:r>
-        <w:t xml:space="preserve">può creare una nuova sessione di voto, modificare una già esistente ed eliminarla </w:t>
-      </w:r>
-      <w:r>
-        <w:t>(</w:t>
-      </w:r>
-      <w:r>
-        <w:t>queste due ultime azioni sono possibili solo se la sessione è ancora nello stato di chiuso</w:t>
-      </w:r>
-      <w:r>
-        <w:t>)</w:t>
-      </w:r>
-      <w:r>
-        <w:t xml:space="preserve">. </w:t>
+        <w:t xml:space="preserve">può creare una nuova sessione di voto, modificare una già esistente ed eliminarla (queste due ultime azioni sono possibili solo se la sessione è ancora nello stato di chiuso). </w:t>
       </w:r>
     </w:p>
     <w:p>
@@ -3276,6 +3264,21 @@
       </w:r>
     </w:p>
     <w:p/>
+    <w:p>
+      <w:pPr>
+        <w:pStyle w:val="Titolo2"/>
+      </w:pPr>
+      <w:r>
+        <w:t xml:space="preserve">Descrizione degli scenari </w:t>
+      </w:r>
+    </w:p>
+    <w:p>
+      <w:pPr>
+        <w:rPr>
+          <w:u w:val="single"/>
+        </w:rPr>
+      </w:pPr>
+    </w:p>
     <w:tbl>
       <w:tblPr>
         <w:tblStyle w:val="Grigliatabella"/>
@@ -3591,10 +3594,7 @@
               <w:t xml:space="preserve">l gestore </w:t>
             </w:r>
             <w:r>
-              <w:t xml:space="preserve">preme il pulsante per modificare </w:t>
-            </w:r>
-            <w:r>
-              <w:t>un partito</w:t>
+              <w:t>preme il pulsante per modificare un partito</w:t>
             </w:r>
             <w:r>
               <w:t xml:space="preserve"> </w:t>
@@ -3607,10 +3607,7 @@
               </w:tabs>
             </w:pPr>
             <w:r>
-              <w:t xml:space="preserve">      2a.   Il gestore inserire i nuovi </w:t>
-            </w:r>
-            <w:r>
-              <w:t>parametri per il partito</w:t>
+              <w:t xml:space="preserve">      2a.   Il gestore inserire i nuovi parametri per il partito</w:t>
             </w:r>
           </w:p>
           <w:p>
@@ -3630,10 +3627,7 @@
               </w:tabs>
             </w:pPr>
             <w:r>
-              <w:t xml:space="preserve">      4a.   Il sistema </w:t>
-            </w:r>
-            <w:r>
-              <w:t>memorizza i nuovi dati per il partito</w:t>
+              <w:t xml:space="preserve">      4a.   Il sistema memorizza i nuovi dati per il partito</w:t>
             </w:r>
           </w:p>
           <w:p>
@@ -3650,10 +3644,7 @@
               </w:tabs>
             </w:pPr>
             <w:r>
-              <w:t xml:space="preserve">      1b.   Il gestore preme il pulsante per eliminare un</w:t>
-            </w:r>
-            <w:r>
-              <w:t xml:space="preserve"> partito</w:t>
+              <w:t xml:space="preserve">      1b.   Il gestore preme il pulsante per eliminare un partito</w:t>
             </w:r>
           </w:p>
           <w:p>
@@ -3683,10 +3674,7 @@
               </w:tabs>
             </w:pPr>
             <w:r>
-              <w:t xml:space="preserve">      4b.   Il sistema elimina </w:t>
-            </w:r>
-            <w:r>
-              <w:t>il partito selezionato</w:t>
+              <w:t xml:space="preserve">      4b.   Il sistema elimina il partito selezionato</w:t>
             </w:r>
           </w:p>
         </w:tc>
@@ -3708,14 +3696,7 @@
                 <w:b/>
                 <w:bCs/>
               </w:rPr>
-              <w:t>Error</w:t>
-            </w:r>
-            <w:r>
-              <w:rPr>
-                <w:b/>
-                <w:bCs/>
-              </w:rPr>
-              <w:t>i</w:t>
+              <w:t>Errori</w:t>
             </w:r>
           </w:p>
         </w:tc>
@@ -3834,7 +3815,6 @@
                 <w:b/>
                 <w:bCs/>
               </w:rPr>
-              <w:lastRenderedPageBreak/>
               <w:t>Nome</w:t>
             </w:r>
           </w:p>
@@ -4977,10 +4957,7 @@
               </w:numPr>
             </w:pPr>
             <w:r>
-              <w:t xml:space="preserve">L’utente </w:t>
-            </w:r>
-            <w:r>
-              <w:t>inserire le proprie credenziali</w:t>
+              <w:t>L’utente inserire le proprie credenziali</w:t>
             </w:r>
           </w:p>
           <w:p>
@@ -4992,10 +4969,7 @@
               </w:numPr>
             </w:pPr>
             <w:r>
-              <w:t xml:space="preserve">Il sistema verifica </w:t>
-            </w:r>
-            <w:r>
-              <w:t>le credenziali</w:t>
+              <w:t>Il sistema verifica le credenziali</w:t>
             </w:r>
           </w:p>
           <w:p>
@@ -5158,7 +5132,6 @@
                 <w:b/>
                 <w:bCs/>
               </w:rPr>
-              <w:lastRenderedPageBreak/>
               <w:t>Nome</w:t>
             </w:r>
           </w:p>
@@ -5591,8 +5564,411 @@
         <w:t>Diagramma di Sequenza</w:t>
       </w:r>
     </w:p>
+    <w:p/>
+    <w:p>
+      <w:pPr>
+        <w:pStyle w:val="Titolo3"/>
+      </w:pPr>
+      <w:r>
+        <w:t>Gestione partiti – aggiunta nuovo partito</w:t>
+      </w:r>
+    </w:p>
+    <w:p>
+      <w:pPr>
+        <w:rPr>
+          <w:noProof/>
+        </w:rPr>
+      </w:pPr>
+    </w:p>
+    <w:p>
+      <w:r>
+        <w:rPr>
+          <w:noProof/>
+        </w:rPr>
+        <w:drawing>
+          <wp:inline distT="0" distB="0" distL="0" distR="0" wp14:anchorId="1805FFC9" wp14:editId="13C9C861">
+            <wp:extent cx="5041425" cy="2627420"/>
+            <wp:effectExtent l="0" t="0" r="6985" b="1905"/>
+            <wp:docPr id="1" name="Immagine 1"/>
+            <wp:cNvGraphicFramePr>
+              <a:graphicFrameLocks xmlns:a="http://schemas.openxmlformats.org/drawingml/2006/main" noChangeAspect="1"/>
+            </wp:cNvGraphicFramePr>
+            <a:graphic xmlns:a="http://schemas.openxmlformats.org/drawingml/2006/main">
+              <a:graphicData uri="http://schemas.openxmlformats.org/drawingml/2006/picture">
+                <pic:pic xmlns:pic="http://schemas.openxmlformats.org/drawingml/2006/picture">
+                  <pic:nvPicPr>
+                    <pic:cNvPr id="1" name="Immagine 1"/>
+                    <pic:cNvPicPr/>
+                  </pic:nvPicPr>
+                  <pic:blipFill>
+                    <a:blip r:embed="rId13">
+                      <a:extLst>
+                        <a:ext uri="{28A0092B-C50C-407E-A947-70E740481C1C}">
+                          <a14:useLocalDpi xmlns:a14="http://schemas.microsoft.com/office/drawing/2010/main" val="0"/>
+                        </a:ext>
+                      </a:extLst>
+                    </a:blip>
+                    <a:stretch>
+                      <a:fillRect/>
+                    </a:stretch>
+                  </pic:blipFill>
+                  <pic:spPr>
+                    <a:xfrm>
+                      <a:off x="0" y="0"/>
+                      <a:ext cx="5080098" cy="2647575"/>
+                    </a:xfrm>
+                    <a:prstGeom prst="rect">
+                      <a:avLst/>
+                    </a:prstGeom>
+                  </pic:spPr>
+                </pic:pic>
+              </a:graphicData>
+            </a:graphic>
+          </wp:inline>
+        </w:drawing>
+      </w:r>
+    </w:p>
+    <w:p/>
+    <w:p/>
+    <w:p/>
+    <w:p/>
+    <w:p/>
+    <w:p/>
+    <w:p/>
+    <w:p/>
+    <w:p/>
+    <w:p/>
+    <w:p>
+      <w:pPr>
+        <w:pStyle w:val="Titolo3"/>
+      </w:pPr>
+      <w:r>
+        <w:lastRenderedPageBreak/>
+        <w:t>Gestione sessione di voto – aggiunta nuova sessione</w:t>
+      </w:r>
+    </w:p>
+    <w:p/>
+    <w:p/>
+    <w:p>
+      <w:r>
+        <w:rPr>
+          <w:noProof/>
+        </w:rPr>
+        <w:drawing>
+          <wp:inline distT="0" distB="0" distL="0" distR="0" wp14:anchorId="0017B576" wp14:editId="50013DC8">
+            <wp:extent cx="4876800" cy="3177156"/>
+            <wp:effectExtent l="0" t="0" r="0" b="4445"/>
+            <wp:docPr id="2" name="Immagine 2"/>
+            <wp:cNvGraphicFramePr>
+              <a:graphicFrameLocks xmlns:a="http://schemas.openxmlformats.org/drawingml/2006/main" noChangeAspect="1"/>
+            </wp:cNvGraphicFramePr>
+            <a:graphic xmlns:a="http://schemas.openxmlformats.org/drawingml/2006/main">
+              <a:graphicData uri="http://schemas.openxmlformats.org/drawingml/2006/picture">
+                <pic:pic xmlns:pic="http://schemas.openxmlformats.org/drawingml/2006/picture">
+                  <pic:nvPicPr>
+                    <pic:cNvPr id="2" name="Immagine 2"/>
+                    <pic:cNvPicPr/>
+                  </pic:nvPicPr>
+                  <pic:blipFill>
+                    <a:blip r:embed="rId14" cstate="print">
+                      <a:extLst>
+                        <a:ext uri="{28A0092B-C50C-407E-A947-70E740481C1C}">
+                          <a14:useLocalDpi xmlns:a14="http://schemas.microsoft.com/office/drawing/2010/main" val="0"/>
+                        </a:ext>
+                      </a:extLst>
+                    </a:blip>
+                    <a:stretch>
+                      <a:fillRect/>
+                    </a:stretch>
+                  </pic:blipFill>
+                  <pic:spPr>
+                    <a:xfrm>
+                      <a:off x="0" y="0"/>
+                      <a:ext cx="4883869" cy="3181761"/>
+                    </a:xfrm>
+                    <a:prstGeom prst="rect">
+                      <a:avLst/>
+                    </a:prstGeom>
+                  </pic:spPr>
+                </pic:pic>
+              </a:graphicData>
+            </a:graphic>
+          </wp:inline>
+        </w:drawing>
+      </w:r>
+    </w:p>
+    <w:p/>
+    <w:p>
+      <w:pPr>
+        <w:pStyle w:val="Titolo3"/>
+      </w:pPr>
+      <w:r>
+        <w:t>Fase di scrutinio</w:t>
+      </w:r>
+    </w:p>
+    <w:p>
+      <w:r>
+        <w:rPr>
+          <w:noProof/>
+        </w:rPr>
+        <w:drawing>
+          <wp:anchor distT="0" distB="0" distL="114300" distR="114300" simplePos="0" relativeHeight="251658240" behindDoc="0" locked="0" layoutInCell="1" allowOverlap="1" wp14:anchorId="592713F5" wp14:editId="719A3807">
+            <wp:simplePos x="0" y="0"/>
+            <wp:positionH relativeFrom="column">
+              <wp:posOffset>3810</wp:posOffset>
+            </wp:positionH>
+            <wp:positionV relativeFrom="page">
+              <wp:posOffset>5217795</wp:posOffset>
+            </wp:positionV>
+            <wp:extent cx="6532880" cy="4100195"/>
+            <wp:effectExtent l="0" t="0" r="1270" b="0"/>
+            <wp:wrapTopAndBottom/>
+            <wp:docPr id="3" name="Immagine 3"/>
+            <wp:cNvGraphicFramePr>
+              <a:graphicFrameLocks xmlns:a="http://schemas.openxmlformats.org/drawingml/2006/main" noChangeAspect="1"/>
+            </wp:cNvGraphicFramePr>
+            <a:graphic xmlns:a="http://schemas.openxmlformats.org/drawingml/2006/main">
+              <a:graphicData uri="http://schemas.openxmlformats.org/drawingml/2006/picture">
+                <pic:pic xmlns:pic="http://schemas.openxmlformats.org/drawingml/2006/picture">
+                  <pic:nvPicPr>
+                    <pic:cNvPr id="3" name="Immagine 3"/>
+                    <pic:cNvPicPr/>
+                  </pic:nvPicPr>
+                  <pic:blipFill>
+                    <a:blip r:embed="rId15" cstate="print">
+                      <a:extLst>
+                        <a:ext uri="{28A0092B-C50C-407E-A947-70E740481C1C}">
+                          <a14:useLocalDpi xmlns:a14="http://schemas.microsoft.com/office/drawing/2010/main" val="0"/>
+                        </a:ext>
+                      </a:extLst>
+                    </a:blip>
+                    <a:stretch>
+                      <a:fillRect/>
+                    </a:stretch>
+                  </pic:blipFill>
+                  <pic:spPr>
+                    <a:xfrm>
+                      <a:off x="0" y="0"/>
+                      <a:ext cx="6532880" cy="4100195"/>
+                    </a:xfrm>
+                    <a:prstGeom prst="rect">
+                      <a:avLst/>
+                    </a:prstGeom>
+                  </pic:spPr>
+                </pic:pic>
+              </a:graphicData>
+            </a:graphic>
+            <wp14:sizeRelH relativeFrom="margin">
+              <wp14:pctWidth>0</wp14:pctWidth>
+            </wp14:sizeRelH>
+            <wp14:sizeRelV relativeFrom="margin">
+              <wp14:pctHeight>0</wp14:pctHeight>
+            </wp14:sizeRelV>
+          </wp:anchor>
+        </w:drawing>
+      </w:r>
+    </w:p>
+    <w:p/>
+    <w:p/>
+    <w:p>
+      <w:pPr>
+        <w:pStyle w:val="Titolo3"/>
+      </w:pPr>
+      <w:r>
+        <w:lastRenderedPageBreak/>
+        <w:t>Autenticazione</w:t>
+      </w:r>
+    </w:p>
+    <w:p>
+      <w:pPr>
+        <w:rPr>
+          <w:noProof/>
+        </w:rPr>
+      </w:pPr>
+    </w:p>
+    <w:p>
+      <w:pPr>
+        <w:rPr>
+          <w:noProof/>
+        </w:rPr>
+      </w:pPr>
+    </w:p>
+    <w:p>
+      <w:pPr>
+        <w:pStyle w:val="Titolo3"/>
+      </w:pPr>
+      <w:r>
+        <w:rPr>
+          <w:noProof/>
+        </w:rPr>
+        <w:drawing>
+          <wp:anchor distT="0" distB="0" distL="114300" distR="114300" simplePos="0" relativeHeight="251659264" behindDoc="0" locked="0" layoutInCell="1" allowOverlap="1" wp14:anchorId="298AC4C6" wp14:editId="7FF294C1">
+            <wp:simplePos x="0" y="0"/>
+            <wp:positionH relativeFrom="column">
+              <wp:posOffset>3479</wp:posOffset>
+            </wp:positionH>
+            <wp:positionV relativeFrom="page">
+              <wp:posOffset>1264257</wp:posOffset>
+            </wp:positionV>
+            <wp:extent cx="4945380" cy="5160010"/>
+            <wp:effectExtent l="0" t="0" r="7620" b="2540"/>
+            <wp:wrapTopAndBottom/>
+            <wp:docPr id="5" name="Immagine 5"/>
+            <wp:cNvGraphicFramePr>
+              <a:graphicFrameLocks xmlns:a="http://schemas.openxmlformats.org/drawingml/2006/main" noChangeAspect="1"/>
+            </wp:cNvGraphicFramePr>
+            <a:graphic xmlns:a="http://schemas.openxmlformats.org/drawingml/2006/main">
+              <a:graphicData uri="http://schemas.openxmlformats.org/drawingml/2006/picture">
+                <pic:pic xmlns:pic="http://schemas.openxmlformats.org/drawingml/2006/picture">
+                  <pic:nvPicPr>
+                    <pic:cNvPr id="5" name="Immagine 5"/>
+                    <pic:cNvPicPr/>
+                  </pic:nvPicPr>
+                  <pic:blipFill>
+                    <a:blip r:embed="rId16">
+                      <a:extLst>
+                        <a:ext uri="{28A0092B-C50C-407E-A947-70E740481C1C}">
+                          <a14:useLocalDpi xmlns:a14="http://schemas.microsoft.com/office/drawing/2010/main" val="0"/>
+                        </a:ext>
+                      </a:extLst>
+                    </a:blip>
+                    <a:stretch>
+                      <a:fillRect/>
+                    </a:stretch>
+                  </pic:blipFill>
+                  <pic:spPr>
+                    <a:xfrm>
+                      <a:off x="0" y="0"/>
+                      <a:ext cx="4945380" cy="5160010"/>
+                    </a:xfrm>
+                    <a:prstGeom prst="rect">
+                      <a:avLst/>
+                    </a:prstGeom>
+                  </pic:spPr>
+                </pic:pic>
+              </a:graphicData>
+            </a:graphic>
+          </wp:anchor>
+        </w:drawing>
+      </w:r>
+      <w:r>
+        <w:t>Votazione</w:t>
+      </w:r>
+    </w:p>
+    <w:p>
+      <w:r>
+        <w:rPr>
+          <w:noProof/>
+        </w:rPr>
+        <w:drawing>
+          <wp:anchor distT="0" distB="0" distL="114300" distR="114300" simplePos="0" relativeHeight="251661312" behindDoc="0" locked="0" layoutInCell="1" allowOverlap="1" wp14:anchorId="4F89B465" wp14:editId="70DA55E3">
+            <wp:simplePos x="0" y="0"/>
+            <wp:positionH relativeFrom="column">
+              <wp:posOffset>0</wp:posOffset>
+            </wp:positionH>
+            <wp:positionV relativeFrom="paragraph">
+              <wp:posOffset>173990</wp:posOffset>
+            </wp:positionV>
+            <wp:extent cx="4762500" cy="2400935"/>
+            <wp:effectExtent l="0" t="0" r="0" b="0"/>
+            <wp:wrapTopAndBottom/>
+            <wp:docPr id="7" name="Immagine 7"/>
+            <wp:cNvGraphicFramePr>
+              <a:graphicFrameLocks xmlns:a="http://schemas.openxmlformats.org/drawingml/2006/main" noChangeAspect="1"/>
+            </wp:cNvGraphicFramePr>
+            <a:graphic xmlns:a="http://schemas.openxmlformats.org/drawingml/2006/main">
+              <a:graphicData uri="http://schemas.openxmlformats.org/drawingml/2006/picture">
+                <pic:pic xmlns:pic="http://schemas.openxmlformats.org/drawingml/2006/picture">
+                  <pic:nvPicPr>
+                    <pic:cNvPr id="7" name="Immagine 7"/>
+                    <pic:cNvPicPr/>
+                  </pic:nvPicPr>
+                  <pic:blipFill>
+                    <a:blip r:embed="rId17" cstate="print">
+                      <a:extLst>
+                        <a:ext uri="{28A0092B-C50C-407E-A947-70E740481C1C}">
+                          <a14:useLocalDpi xmlns:a14="http://schemas.microsoft.com/office/drawing/2010/main" val="0"/>
+                        </a:ext>
+                      </a:extLst>
+                    </a:blip>
+                    <a:stretch>
+                      <a:fillRect/>
+                    </a:stretch>
+                  </pic:blipFill>
+                  <pic:spPr>
+                    <a:xfrm>
+                      <a:off x="0" y="0"/>
+                      <a:ext cx="4762500" cy="2400935"/>
+                    </a:xfrm>
+                    <a:prstGeom prst="rect">
+                      <a:avLst/>
+                    </a:prstGeom>
+                  </pic:spPr>
+                </pic:pic>
+              </a:graphicData>
+            </a:graphic>
+          </wp:anchor>
+        </w:drawing>
+      </w:r>
+    </w:p>
+    <w:p>
+      <w:pPr>
+        <w:rPr>
+          <w:b/>
+          <w:bCs/>
+        </w:rPr>
+      </w:pPr>
+      <w:r>
+        <w:rPr>
+          <w:b/>
+          <w:bCs/>
+        </w:rPr>
+        <w:t xml:space="preserve">I sorgenti dei digrammi di sequenza si trovano nella cartella </w:t>
+      </w:r>
+      <w:proofErr w:type="spellStart"/>
+      <w:r>
+        <w:rPr>
+          <w:b/>
+          <w:bCs/>
+        </w:rPr>
+        <w:t>docs</w:t>
+      </w:r>
+      <w:proofErr w:type="spellEnd"/>
+      <w:r>
+        <w:rPr>
+          <w:b/>
+          <w:bCs/>
+        </w:rPr>
+        <w:t xml:space="preserve">, e sono disponibili sia nel formato originale </w:t>
+      </w:r>
+      <w:proofErr w:type="spellStart"/>
+      <w:r>
+        <w:rPr>
+          <w:b/>
+          <w:bCs/>
+        </w:rPr>
+        <w:t>drawio</w:t>
+      </w:r>
+      <w:proofErr w:type="spellEnd"/>
+      <w:r>
+        <w:rPr>
+          <w:b/>
+          <w:bCs/>
+        </w:rPr>
+        <w:t xml:space="preserve">, sia come immagine png nella cartella Images </w:t>
+      </w:r>
+      <w:proofErr w:type="spellStart"/>
+      <w:r>
+        <w:rPr>
+          <w:b/>
+          <w:bCs/>
+        </w:rPr>
+        <w:t>Diagrams</w:t>
+      </w:r>
+      <w:proofErr w:type="spellEnd"/>
+    </w:p>
     <w:sectPr>
-      <w:footerReference w:type="default" r:id="rId13"/>
+      <w:footerReference w:type="default" r:id="rId18"/>
       <w:pgSz w:w="11906" w:h="16838"/>
       <w:pgMar w:top="1417" w:right="1134" w:bottom="1134" w:left="1134" w:header="708" w:footer="708" w:gutter="0"/>
       <w:cols w:space="708"/>

</xml_diff>

<commit_message>
Aggiunta descrizione calcolo vincitore
</commit_message>
<xml_diff>
--- a/docs/Relazione.docx
+++ b/docs/Relazione.docx
@@ -1515,15 +1515,18 @@
     </w:p>
     <w:p>
       <w:r>
-        <w:t xml:space="preserve">Nella schermata destinata alla visualizzazione dei risultati di una sessione di voto vengono </w:t>
-      </w:r>
-      <w:proofErr w:type="gramStart"/>
-      <w:r>
-        <w:t>mostrati ,</w:t>
-      </w:r>
-      <w:proofErr w:type="gramEnd"/>
-      <w:r>
-        <w:t xml:space="preserve"> oltre che i dati relativi alla sessione stessa, le informazioni riguardanti il numero di voti espressi, il numero totale di astenuti, e il numero di voti ottenuti per le diverse opzioni di voto.  In alcune circostanze il vincitore potrebbe non essere disponibile, e questo succede se: </w:t>
+        <w:t xml:space="preserve">Nella schermata destinata alla visualizzazione dei risultati di una sessione di voto vengono mostrati, oltre che i dati relativi alla sessione stessa, le informazioni riguardanti il numero di voti espressi, il numero totale di astenuti, e il numero di voti ottenuti per le diverse opzioni di voto. </w:t>
+      </w:r>
+    </w:p>
+    <w:p>
+      <w:r>
+        <w:t xml:space="preserve">Il calcolo del vincitore avviene secondo </w:t>
+      </w:r>
+      <w:r>
+        <w:t>la seguente:</w:t>
+      </w:r>
+      <w:r>
+        <w:t xml:space="preserve"> </w:t>
       </w:r>
     </w:p>
     <w:p>
@@ -1531,19 +1534,11 @@
         <w:pStyle w:val="Paragrafoelenco"/>
         <w:numPr>
           <w:ilvl w:val="0"/>
-          <w:numId w:val="2"/>
+          <w:numId w:val="35"/>
         </w:numPr>
       </w:pPr>
       <w:r>
-        <w:t xml:space="preserve">Non c’è un unico vincitore ma la votazione è terminata con una situazione di pareggio tra </w:t>
-      </w:r>
-      <w:proofErr w:type="gramStart"/>
-      <w:r>
-        <w:t>2</w:t>
-      </w:r>
-      <w:proofErr w:type="gramEnd"/>
-      <w:r>
-        <w:t xml:space="preserve"> o più opzioni</w:t>
+        <w:t>Si controlla se le condizioni di voto dipendenti dalla modalità di vittoria scelta in fase di configurazione della sessione sono state rispettate. Se sono rispettate, si prosegue con il calcolo del vincitore, altrimenti non è disponibile un vincitore per la sessione.</w:t>
       </w:r>
     </w:p>
     <w:p>
@@ -1551,15 +1546,43 @@
         <w:pStyle w:val="Paragrafoelenco"/>
         <w:numPr>
           <w:ilvl w:val="0"/>
-          <w:numId w:val="2"/>
+          <w:numId w:val="35"/>
         </w:numPr>
       </w:pPr>
       <w:r>
-        <w:t xml:space="preserve">Se le condizioni </w:t>
-      </w:r>
-      <w:r>
-        <w:t xml:space="preserve">previste dalla modalità di vittoria non sono state soddisfatte. </w:t>
-      </w:r>
+        <w:t xml:space="preserve">Se le condizioni sono rispettate si calcola il vincitore della sessione. Se è presente un unico vincitore la fase di scrutinio termina. Nel caso in cui non ci fosse un unico vincitore, a causa di una situazione </w:t>
+      </w:r>
+      <w:r>
+        <w:lastRenderedPageBreak/>
+        <w:t xml:space="preserve">di parità, vengono considerati anche i voti dei partiti. Ai candidati con numero maggiore di voti ottenuti (e in condizione di pareggio) si aggiungono i voti del relativo partito e si procede nuovamente al calcolo del vincitore. </w:t>
+      </w:r>
+    </w:p>
+    <w:p>
+      <w:pPr>
+        <w:pStyle w:val="Paragrafoelenco"/>
+        <w:numPr>
+          <w:ilvl w:val="0"/>
+          <w:numId w:val="35"/>
+        </w:numPr>
+      </w:pPr>
+      <w:r>
+        <w:t xml:space="preserve">Se continua a sussistere una condizione di parità, allora non viene </w:t>
+      </w:r>
+      <w:r>
+        <w:t>decretato un vincitore per la sessione.</w:t>
+      </w:r>
+    </w:p>
+    <w:p>
+      <w:r>
+        <w:t xml:space="preserve">Nel caso di una sessione di voto di tipo referendum il procedimento è il medesimo, meno la considerazione die partiti perché non presenti. Viene quindi verificato il rispetto delle condizioni di voto, e successivamente si prosegue con il calcolo dei voti per determinare l’opzione con numero di voti ottenuti maggiore. In caso di parità non viene decretato un’opzione vincitrice per la sessione. </w:t>
+      </w:r>
+    </w:p>
+    <w:p>
+      <w:pPr>
+        <w:rPr>
+          <w:u w:val="single"/>
+        </w:rPr>
+      </w:pPr>
     </w:p>
     <w:p/>
     <w:p/>
@@ -1575,7 +1598,6 @@
           <w:b/>
           <w:bCs/>
         </w:rPr>
-        <w:lastRenderedPageBreak/>
         <w:t>Gestione Voto in presenza</w:t>
       </w:r>
     </w:p>
@@ -1671,7 +1693,13 @@
         <w:t>L</w:t>
       </w:r>
       <w:r>
-        <w:t xml:space="preserve">’elettore si troverà davanti una schermata con le informazioni della sessione, un tempo massimo per esprimere il voto, e le opzioni di voto a disposizione. </w:t>
+        <w:t>’elettore si troverà davanti una schermata con le informazioni della sessione, un tempo massimo</w:t>
+      </w:r>
+      <w:r>
+        <w:t xml:space="preserve"> di 15 minuti</w:t>
+      </w:r>
+      <w:r>
+        <w:t xml:space="preserve"> per esprimere il voto, e le opzioni di voto a disposizione. </w:t>
       </w:r>
       <w:r>
         <w:t>Il sistema, come previsto per legge, permette al gestore anche di esprimere il voto “scheda bianca”, e per fare ciò è sufficiente non esprimere nessuna preferenza tra le opzioni mostrate a schermo per la sessione. A questo punto all’elettore verrà mostrata una pagina con il resoconto della preferenza da lui espressa, indicando le sue scelte di voto.</w:t>
@@ -1790,6 +1818,7 @@
     </w:p>
     <w:p>
       <w:r>
+        <w:lastRenderedPageBreak/>
         <w:t>Assicurarsi quindi di avere a disposizione una connessione di rete stabile per poter garantire tutte le funzioni dell’applicazione, soprattutto durante la fase di votazione.</w:t>
       </w:r>
     </w:p>
@@ -1806,7 +1835,6 @@
       </w:pPr>
       <w:bookmarkStart w:id="10" w:name="_Toc85558044"/>
       <w:r>
-        <w:lastRenderedPageBreak/>
         <w:t>Specifica dei requisiti</w:t>
       </w:r>
       <w:bookmarkEnd w:id="10"/>
@@ -2399,7 +2427,6 @@
         <w:ind w:left="708" w:hanging="708"/>
       </w:pPr>
       <w:r>
-        <w:lastRenderedPageBreak/>
         <w:t xml:space="preserve">3.2 </w:t>
       </w:r>
       <w:r>
@@ -2773,6 +2800,7 @@
         </w:numPr>
       </w:pPr>
       <w:r>
+        <w:lastRenderedPageBreak/>
         <w:t xml:space="preserve">Dal momento </w:t>
       </w:r>
       <w:r>
@@ -2844,7 +2872,6 @@
           <w:b/>
           <w:bCs/>
         </w:rPr>
-        <w:lastRenderedPageBreak/>
         <w:t xml:space="preserve">Requisiti di </w:t>
       </w:r>
       <w:r>
@@ -3186,7 +3213,6 @@
           <w:b/>
           <w:bCs/>
         </w:rPr>
-        <w:lastRenderedPageBreak/>
         <w:t>Fase di scrutinio</w:t>
       </w:r>
       <w:r>
@@ -4913,6 +4939,7 @@
                 <w:b/>
                 <w:bCs/>
               </w:rPr>
+              <w:lastRenderedPageBreak/>
               <w:t>Descrizione</w:t>
             </w:r>
           </w:p>
@@ -5643,7 +5670,6 @@
         <w:pStyle w:val="Titolo3"/>
       </w:pPr>
       <w:r>
-        <w:lastRenderedPageBreak/>
         <w:t>Gestione sessione di voto – aggiunta nuova sessione</w:t>
       </w:r>
     </w:p>
@@ -5703,6 +5729,7 @@
         <w:pStyle w:val="Titolo3"/>
       </w:pPr>
       <w:r>
+        <w:lastRenderedPageBreak/>
         <w:t>Fase di scrutinio</w:t>
       </w:r>
     </w:p>
@@ -5775,32 +5802,32 @@
         <w:pStyle w:val="Titolo3"/>
       </w:pPr>
       <w:r>
+        <w:t>Autenticazione</w:t>
+      </w:r>
+    </w:p>
+    <w:p>
+      <w:pPr>
+        <w:rPr>
+          <w:noProof/>
+        </w:rPr>
+      </w:pPr>
+    </w:p>
+    <w:p>
+      <w:pPr>
+        <w:rPr>
+          <w:noProof/>
+        </w:rPr>
+      </w:pPr>
+    </w:p>
+    <w:p>
+      <w:pPr>
+        <w:pStyle w:val="Titolo3"/>
+      </w:pPr>
+      <w:r>
+        <w:rPr>
+          <w:noProof/>
+        </w:rPr>
         <w:lastRenderedPageBreak/>
-        <w:t>Autenticazione</w:t>
-      </w:r>
-    </w:p>
-    <w:p>
-      <w:pPr>
-        <w:rPr>
-          <w:noProof/>
-        </w:rPr>
-      </w:pPr>
-    </w:p>
-    <w:p>
-      <w:pPr>
-        <w:rPr>
-          <w:noProof/>
-        </w:rPr>
-      </w:pPr>
-    </w:p>
-    <w:p>
-      <w:pPr>
-        <w:pStyle w:val="Titolo3"/>
-      </w:pPr>
-      <w:r>
-        <w:rPr>
-          <w:noProof/>
-        </w:rPr>
         <w:drawing>
           <wp:anchor distT="0" distB="0" distL="114300" distR="114300" simplePos="0" relativeHeight="251659264" behindDoc="0" locked="0" layoutInCell="1" allowOverlap="1" wp14:anchorId="298AC4C6" wp14:editId="7FF294C1">
             <wp:simplePos x="0" y="0"/>
@@ -8684,6 +8711,119 @@
     </w:lvl>
   </w:abstractNum>
   <w:abstractNum w:abstractNumId="25" w15:restartNumberingAfterBreak="0">
+    <w:nsid w:val="56036F89"/>
+    <w:multiLevelType w:val="hybridMultilevel"/>
+    <w:tmpl w:val="C79AF404"/>
+    <w:lvl w:ilvl="0" w:tplc="0410000F">
+      <w:start w:val="1"/>
+      <w:numFmt w:val="decimal"/>
+      <w:lvlText w:val="%1."/>
+      <w:lvlJc w:val="left"/>
+      <w:pPr>
+        <w:ind w:left="720" w:hanging="360"/>
+      </w:pPr>
+      <w:rPr>
+        <w:rFonts w:hint="default"/>
+      </w:rPr>
+    </w:lvl>
+    <w:lvl w:ilvl="1" w:tplc="FFFFFFFF">
+      <w:start w:val="1"/>
+      <w:numFmt w:val="bullet"/>
+      <w:lvlText w:val="o"/>
+      <w:lvlJc w:val="left"/>
+      <w:pPr>
+        <w:ind w:left="1440" w:hanging="360"/>
+      </w:pPr>
+      <w:rPr>
+        <w:rFonts w:ascii="Courier New" w:hAnsi="Courier New" w:cs="Courier New" w:hint="default"/>
+      </w:rPr>
+    </w:lvl>
+    <w:lvl w:ilvl="2" w:tplc="FFFFFFFF" w:tentative="1">
+      <w:start w:val="1"/>
+      <w:numFmt w:val="bullet"/>
+      <w:lvlText w:val=""/>
+      <w:lvlJc w:val="left"/>
+      <w:pPr>
+        <w:ind w:left="2160" w:hanging="360"/>
+      </w:pPr>
+      <w:rPr>
+        <w:rFonts w:ascii="Wingdings" w:hAnsi="Wingdings" w:hint="default"/>
+      </w:rPr>
+    </w:lvl>
+    <w:lvl w:ilvl="3" w:tplc="FFFFFFFF" w:tentative="1">
+      <w:start w:val="1"/>
+      <w:numFmt w:val="bullet"/>
+      <w:lvlText w:val=""/>
+      <w:lvlJc w:val="left"/>
+      <w:pPr>
+        <w:ind w:left="2880" w:hanging="360"/>
+      </w:pPr>
+      <w:rPr>
+        <w:rFonts w:ascii="Symbol" w:hAnsi="Symbol" w:hint="default"/>
+      </w:rPr>
+    </w:lvl>
+    <w:lvl w:ilvl="4" w:tplc="FFFFFFFF" w:tentative="1">
+      <w:start w:val="1"/>
+      <w:numFmt w:val="bullet"/>
+      <w:lvlText w:val="o"/>
+      <w:lvlJc w:val="left"/>
+      <w:pPr>
+        <w:ind w:left="3600" w:hanging="360"/>
+      </w:pPr>
+      <w:rPr>
+        <w:rFonts w:ascii="Courier New" w:hAnsi="Courier New" w:cs="Courier New" w:hint="default"/>
+      </w:rPr>
+    </w:lvl>
+    <w:lvl w:ilvl="5" w:tplc="FFFFFFFF" w:tentative="1">
+      <w:start w:val="1"/>
+      <w:numFmt w:val="bullet"/>
+      <w:lvlText w:val=""/>
+      <w:lvlJc w:val="left"/>
+      <w:pPr>
+        <w:ind w:left="4320" w:hanging="360"/>
+      </w:pPr>
+      <w:rPr>
+        <w:rFonts w:ascii="Wingdings" w:hAnsi="Wingdings" w:hint="default"/>
+      </w:rPr>
+    </w:lvl>
+    <w:lvl w:ilvl="6" w:tplc="FFFFFFFF" w:tentative="1">
+      <w:start w:val="1"/>
+      <w:numFmt w:val="bullet"/>
+      <w:lvlText w:val=""/>
+      <w:lvlJc w:val="left"/>
+      <w:pPr>
+        <w:ind w:left="5040" w:hanging="360"/>
+      </w:pPr>
+      <w:rPr>
+        <w:rFonts w:ascii="Symbol" w:hAnsi="Symbol" w:hint="default"/>
+      </w:rPr>
+    </w:lvl>
+    <w:lvl w:ilvl="7" w:tplc="FFFFFFFF" w:tentative="1">
+      <w:start w:val="1"/>
+      <w:numFmt w:val="bullet"/>
+      <w:lvlText w:val="o"/>
+      <w:lvlJc w:val="left"/>
+      <w:pPr>
+        <w:ind w:left="5760" w:hanging="360"/>
+      </w:pPr>
+      <w:rPr>
+        <w:rFonts w:ascii="Courier New" w:hAnsi="Courier New" w:cs="Courier New" w:hint="default"/>
+      </w:rPr>
+    </w:lvl>
+    <w:lvl w:ilvl="8" w:tplc="FFFFFFFF" w:tentative="1">
+      <w:start w:val="1"/>
+      <w:numFmt w:val="bullet"/>
+      <w:lvlText w:val=""/>
+      <w:lvlJc w:val="left"/>
+      <w:pPr>
+        <w:ind w:left="6480" w:hanging="360"/>
+      </w:pPr>
+      <w:rPr>
+        <w:rFonts w:ascii="Wingdings" w:hAnsi="Wingdings" w:hint="default"/>
+      </w:rPr>
+    </w:lvl>
+  </w:abstractNum>
+  <w:abstractNum w:abstractNumId="26" w15:restartNumberingAfterBreak="0">
     <w:nsid w:val="5905650D"/>
     <w:multiLevelType w:val="multilevel"/>
     <w:tmpl w:val="61AA2D6A"/>
@@ -8801,7 +8941,7 @@
       </w:rPr>
     </w:lvl>
   </w:abstractNum>
-  <w:abstractNum w:abstractNumId="26" w15:restartNumberingAfterBreak="0">
+  <w:abstractNum w:abstractNumId="27" w15:restartNumberingAfterBreak="0">
     <w:nsid w:val="5A763B04"/>
     <w:multiLevelType w:val="hybridMultilevel"/>
     <w:tmpl w:val="B22CB75A"/>
@@ -8914,7 +9054,7 @@
       </w:rPr>
     </w:lvl>
   </w:abstractNum>
-  <w:abstractNum w:abstractNumId="27" w15:restartNumberingAfterBreak="0">
+  <w:abstractNum w:abstractNumId="28" w15:restartNumberingAfterBreak="0">
     <w:nsid w:val="691A491E"/>
     <w:multiLevelType w:val="hybridMultilevel"/>
     <w:tmpl w:val="30A21162"/>
@@ -9000,7 +9140,7 @@
       </w:pPr>
     </w:lvl>
   </w:abstractNum>
-  <w:abstractNum w:abstractNumId="28" w15:restartNumberingAfterBreak="0">
+  <w:abstractNum w:abstractNumId="29" w15:restartNumberingAfterBreak="0">
     <w:nsid w:val="6B28228F"/>
     <w:multiLevelType w:val="hybridMultilevel"/>
     <w:tmpl w:val="D6749752"/>
@@ -9113,7 +9253,7 @@
       </w:rPr>
     </w:lvl>
   </w:abstractNum>
-  <w:abstractNum w:abstractNumId="29" w15:restartNumberingAfterBreak="0">
+  <w:abstractNum w:abstractNumId="30" w15:restartNumberingAfterBreak="0">
     <w:nsid w:val="6DB875D2"/>
     <w:multiLevelType w:val="hybridMultilevel"/>
     <w:tmpl w:val="2A74EACC"/>
@@ -9202,7 +9342,7 @@
       </w:pPr>
     </w:lvl>
   </w:abstractNum>
-  <w:abstractNum w:abstractNumId="30" w15:restartNumberingAfterBreak="0">
+  <w:abstractNum w:abstractNumId="31" w15:restartNumberingAfterBreak="0">
     <w:nsid w:val="6F043298"/>
     <w:multiLevelType w:val="multilevel"/>
     <w:tmpl w:val="68B672A6"/>
@@ -9315,7 +9455,7 @@
       </w:rPr>
     </w:lvl>
   </w:abstractNum>
-  <w:abstractNum w:abstractNumId="31" w15:restartNumberingAfterBreak="0">
+  <w:abstractNum w:abstractNumId="32" w15:restartNumberingAfterBreak="0">
     <w:nsid w:val="6F36399B"/>
     <w:multiLevelType w:val="hybridMultilevel"/>
     <w:tmpl w:val="7A7AFFA4"/>
@@ -9428,7 +9568,7 @@
       </w:rPr>
     </w:lvl>
   </w:abstractNum>
-  <w:abstractNum w:abstractNumId="32" w15:restartNumberingAfterBreak="0">
+  <w:abstractNum w:abstractNumId="33" w15:restartNumberingAfterBreak="0">
     <w:nsid w:val="7FEC548D"/>
     <w:multiLevelType w:val="hybridMultilevel"/>
     <w:tmpl w:val="DEBA481A"/>
@@ -9551,7 +9691,7 @@
     <w:abstractNumId w:val="22"/>
   </w:num>
   <w:num w:numId="4" w16cid:durableId="2040203266">
-    <w:abstractNumId w:val="25"/>
+    <w:abstractNumId w:val="26"/>
   </w:num>
   <w:num w:numId="5" w16cid:durableId="1894122955">
     <w:abstractNumId w:val="1"/>
@@ -9560,16 +9700,16 @@
     <w:abstractNumId w:val="21"/>
   </w:num>
   <w:num w:numId="7" w16cid:durableId="1215388030">
-    <w:abstractNumId w:val="26"/>
+    <w:abstractNumId w:val="27"/>
   </w:num>
   <w:num w:numId="8" w16cid:durableId="1817840104">
-    <w:abstractNumId w:val="31"/>
+    <w:abstractNumId w:val="32"/>
   </w:num>
   <w:num w:numId="9" w16cid:durableId="383021163">
     <w:abstractNumId w:val="13"/>
   </w:num>
   <w:num w:numId="10" w16cid:durableId="256717017">
-    <w:abstractNumId w:val="32"/>
+    <w:abstractNumId w:val="33"/>
   </w:num>
   <w:num w:numId="11" w16cid:durableId="819150214">
     <w:abstractNumId w:val="12"/>
@@ -9587,7 +9727,7 @@
     <w:abstractNumId w:val="17"/>
   </w:num>
   <w:num w:numId="16" w16cid:durableId="270288125">
-    <w:abstractNumId w:val="27"/>
+    <w:abstractNumId w:val="28"/>
     <w:lvlOverride w:ilvl="0">
       <w:startOverride w:val="1"/>
     </w:lvlOverride>
@@ -9617,7 +9757,7 @@
     </w:lvlOverride>
   </w:num>
   <w:num w:numId="17" w16cid:durableId="1204559339">
-    <w:abstractNumId w:val="28"/>
+    <w:abstractNumId w:val="29"/>
   </w:num>
   <w:num w:numId="18" w16cid:durableId="1249654217">
     <w:abstractNumId w:val="19"/>
@@ -9638,7 +9778,7 @@
     <w:abstractNumId w:val="11"/>
   </w:num>
   <w:num w:numId="24" w16cid:durableId="2009870702">
-    <w:abstractNumId w:val="30"/>
+    <w:abstractNumId w:val="31"/>
   </w:num>
   <w:num w:numId="25" w16cid:durableId="2075085564">
     <w:abstractNumId w:val="3"/>
@@ -9668,7 +9808,10 @@
     <w:abstractNumId w:val="2"/>
   </w:num>
   <w:num w:numId="34" w16cid:durableId="372272048">
-    <w:abstractNumId w:val="29"/>
+    <w:abstractNumId w:val="30"/>
+  </w:num>
+  <w:num w:numId="35" w16cid:durableId="701907674">
+    <w:abstractNumId w:val="25"/>
   </w:num>
   <w:numIdMacAtCleanup w:val="11"/>
 </w:numbering>

</xml_diff>

<commit_message>
aggiunta descrizione calcolo voto. Aggiunti diagrammi di sequenza con relavite descrizioni e riferimenti file
</commit_message>
<xml_diff>
--- a/docs/Relazione.docx
+++ b/docs/Relazione.docx
@@ -567,15 +567,7 @@
         <w:t xml:space="preserve">, nel rispetto delle linee guide e norme </w:t>
       </w:r>
       <w:r>
-        <w:t>dell’</w:t>
-      </w:r>
-      <w:proofErr w:type="spellStart"/>
-      <w:r>
-        <w:t>AgID</w:t>
-      </w:r>
-      <w:proofErr w:type="spellEnd"/>
-      <w:r>
-        <w:t>.</w:t>
+        <w:t>dell’AgID.</w:t>
       </w:r>
       <w:r>
         <w:t xml:space="preserve"> </w:t>
@@ -605,14 +597,12 @@
           <w:numId w:val="19"/>
         </w:numPr>
       </w:pPr>
-      <w:proofErr w:type="spellStart"/>
       <w:r>
         <w:t>AgI</w:t>
       </w:r>
       <w:r>
         <w:t>D</w:t>
       </w:r>
-      <w:proofErr w:type="spellEnd"/>
       <w:r>
         <w:t xml:space="preserve"> : </w:t>
       </w:r>
@@ -839,15 +829,7 @@
         </w:numPr>
       </w:pPr>
       <w:r>
-        <w:t xml:space="preserve">Voto disgiunto: possibilità di esprimere </w:t>
-      </w:r>
-      <w:proofErr w:type="gramStart"/>
-      <w:r>
-        <w:t>2</w:t>
-      </w:r>
-      <w:proofErr w:type="gramEnd"/>
-      <w:r>
-        <w:t xml:space="preserve"> voti, uno per la scelta del partito e l’altro per la scelta del candidato</w:t>
+        <w:t>Voto disgiunto: possibilità di esprimere 2 voti, uno per la scelta del partito e l’altro per la scelta del candidato</w:t>
       </w:r>
       <w:r>
         <w:t xml:space="preserve">. L’elettore può esprimere la preferenza anche per un candidato di un partito diverso da quello scelto. </w:t>
@@ -1800,15 +1782,7 @@
         </w:rPr>
       </w:pPr>
       <w:r>
-        <w:t xml:space="preserve">L’unico prerequisito necessario a livello software è un’installazione di Java JRE (versione </w:t>
-      </w:r>
-      <w:proofErr w:type="gramStart"/>
-      <w:r>
-        <w:t>11</w:t>
-      </w:r>
-      <w:proofErr w:type="gramEnd"/>
-      <w:r>
-        <w:t xml:space="preserve"> o successiva).</w:t>
+        <w:t>L’unico prerequisito necessario a livello software è un’installazione di Java JRE (versione 11 o successiva).</w:t>
       </w:r>
     </w:p>
     <w:p>
@@ -1822,12 +1796,6 @@
         <w:t>Assicurarsi quindi di avere a disposizione una connessione di rete stabile per poter garantire tutte le funzioni dell’applicazione, soprattutto durante la fase di votazione.</w:t>
       </w:r>
     </w:p>
-    <w:p/>
-    <w:p/>
-    <w:p/>
-    <w:p/>
-    <w:p/>
-    <w:p/>
     <w:p/>
     <w:p>
       <w:pPr>
@@ -2361,15 +2329,7 @@
         <w:tab/>
       </w:r>
       <w:r>
-        <w:t xml:space="preserve">il sistema deve fornire un’interfaccia con cui effettuare la scelta della tipologia di utente </w:t>
-      </w:r>
-      <w:proofErr w:type="gramStart"/>
-      <w:r>
-        <w:t>e</w:t>
-      </w:r>
-      <w:proofErr w:type="gramEnd"/>
-      <w:r>
-        <w:t xml:space="preserve"> effettuare l’operazione di autenticazione. </w:t>
+        <w:t xml:space="preserve">il sistema deve fornire un’interfaccia con cui effettuare la scelta della tipologia di utente e effettuare l’operazione di autenticazione. </w:t>
       </w:r>
     </w:p>
     <w:p>
@@ -2392,6 +2352,7 @@
         <w:ind w:left="708" w:hanging="708"/>
       </w:pPr>
       <w:r>
+        <w:lastRenderedPageBreak/>
         <w:t xml:space="preserve">2.2 </w:t>
       </w:r>
       <w:r>
@@ -2800,7 +2761,6 @@
         </w:numPr>
       </w:pPr>
       <w:r>
-        <w:lastRenderedPageBreak/>
         <w:t xml:space="preserve">Dal momento </w:t>
       </w:r>
       <w:r>
@@ -2840,6 +2800,7 @@
         </w:numPr>
       </w:pPr>
       <w:r>
+        <w:lastRenderedPageBreak/>
         <w:t>Dal momento in cui si inizia a votare elettronicamente il sistema deve essere sempre funzionante e performante e in caso di interruzione accidentale questo deve informare subito l’elettore in modo chiaro</w:t>
       </w:r>
     </w:p>
@@ -3124,15 +3085,7 @@
         <w:t>Gestione Partiti</w:t>
       </w:r>
       <w:r>
-        <w:t xml:space="preserve">: il gestore ha la possibilità di aggiungere nuovi partiti, modificare quelli già esistenti </w:t>
-      </w:r>
-      <w:proofErr w:type="gramStart"/>
-      <w:r>
-        <w:t>e</w:t>
-      </w:r>
-      <w:proofErr w:type="gramEnd"/>
-      <w:r>
-        <w:t xml:space="preserve"> eliminarli. </w:t>
+        <w:t xml:space="preserve">: il gestore ha la possibilità di aggiungere nuovi partiti, modificare quelli già esistenti e eliminarli. </w:t>
       </w:r>
     </w:p>
     <w:p>
@@ -3168,6 +3121,7 @@
           <w:b/>
           <w:bCs/>
         </w:rPr>
+        <w:lastRenderedPageBreak/>
         <w:t>Gestione sessione di voto</w:t>
       </w:r>
       <w:r>
@@ -4939,7 +4893,6 @@
                 <w:b/>
                 <w:bCs/>
               </w:rPr>
-              <w:lastRenderedPageBreak/>
               <w:t>Descrizione</w:t>
             </w:r>
           </w:p>
@@ -5064,6 +5017,7 @@
                 <w:b/>
                 <w:bCs/>
               </w:rPr>
+              <w:lastRenderedPageBreak/>
               <w:t>Errori</w:t>
             </w:r>
           </w:p>
@@ -5577,21 +5531,250 @@
     </w:p>
     <w:p>
       <w:pPr>
+        <w:rPr>
+          <w:b/>
+          <w:bCs/>
+          <w:u w:val="single"/>
+        </w:rPr>
+      </w:pPr>
+    </w:p>
+    <w:p>
+      <w:r>
+        <w:t xml:space="preserve">Si è deciso di riportare un unico diagramma delle classi (quello di programma), </w:t>
+      </w:r>
+      <w:r>
+        <w:t>esposto più avanti nel paragrafo relativo alla descrizione del sistema. Di seguito sono riportati i diagrammi di sequenza e di attività dei casi d’uso: Gestione partiti (aggiunta nuovo partito), Gestione sessione di voto (aggiunta nuova sessione), Fase di scrutinio, Autenticazione, e Votazione. Dunque, all’interno di questi diagrammi sono già presenti le classi che utilizzano di design pattern scelti per la progettazione, i quali verranno giustificati e esposti nel paragrafo dedicato.</w:t>
+      </w:r>
+    </w:p>
+    <w:p>
+      <w:pPr>
+        <w:rPr>
+          <w:b/>
+          <w:bCs/>
+          <w:u w:val="single"/>
+        </w:rPr>
+      </w:pPr>
+    </w:p>
+    <w:p>
+      <w:pPr>
+        <w:rPr>
+          <w:b/>
+          <w:bCs/>
+        </w:rPr>
+      </w:pPr>
+      <w:r>
+        <w:rPr>
+          <w:b/>
+          <w:bCs/>
+        </w:rPr>
+        <w:t xml:space="preserve">Se le immagini di alcuni diagrammi </w:t>
+      </w:r>
+      <w:r>
+        <w:rPr>
+          <w:b/>
+          <w:bCs/>
+        </w:rPr>
+        <w:t xml:space="preserve">esposti di seguito </w:t>
+      </w:r>
+      <w:r>
+        <w:rPr>
+          <w:b/>
+          <w:bCs/>
+        </w:rPr>
+        <w:t xml:space="preserve">risultassero poco leggibili a causa della loro </w:t>
+      </w:r>
+      <w:r>
+        <w:rPr>
+          <w:b/>
+          <w:bCs/>
+        </w:rPr>
+        <w:t>risoluzione, verrebbero messe a disposizione direttamente le immagini, raccolte nella cartella Im</w:t>
+      </w:r>
+      <w:r>
+        <w:rPr>
+          <w:b/>
+          <w:bCs/>
+        </w:rPr>
+        <w:t>ages</w:t>
+      </w:r>
+      <w:r>
+        <w:rPr>
+          <w:b/>
+          <w:bCs/>
+        </w:rPr>
+        <w:t xml:space="preserve"> Diagram</w:t>
+      </w:r>
+      <w:r>
+        <w:rPr>
+          <w:b/>
+          <w:bCs/>
+        </w:rPr>
+        <w:t>s</w:t>
+      </w:r>
+      <w:r>
+        <w:rPr>
+          <w:b/>
+          <w:bCs/>
+        </w:rPr>
+        <w:t xml:space="preserve"> all’interno di docs. Sotto ogni diagramma viene riportato il nome del file immagine originale. Inoltre, se anche le immagini sono </w:t>
+      </w:r>
+      <w:r>
+        <w:rPr>
+          <w:b/>
+          <w:bCs/>
+        </w:rPr>
+        <w:t>erano sufficienti</w:t>
+      </w:r>
+      <w:r>
+        <w:rPr>
+          <w:b/>
+          <w:bCs/>
+        </w:rPr>
+        <w:t xml:space="preserve">, vengono messi a disposizione anche i file con </w:t>
+      </w:r>
+      <w:r>
+        <w:rPr>
+          <w:b/>
+          <w:bCs/>
+        </w:rPr>
+        <w:t>i diagrammi originali. Tutti i diagrammi sono stati realizzati con drawio, a eccezione del diagramma di attività Autenticazione, Fase scrutinio e votazione realizzati con starUML</w:t>
+      </w:r>
+    </w:p>
+    <w:p>
+      <w:pPr>
+        <w:rPr>
+          <w:b/>
+          <w:bCs/>
+          <w:u w:val="single"/>
+        </w:rPr>
+      </w:pPr>
+    </w:p>
+    <w:p>
+      <w:pPr>
+        <w:rPr>
+          <w:b/>
+          <w:bCs/>
+          <w:u w:val="single"/>
+        </w:rPr>
+      </w:pPr>
+    </w:p>
+    <w:p>
+      <w:pPr>
+        <w:rPr>
+          <w:b/>
+          <w:bCs/>
+          <w:u w:val="single"/>
+        </w:rPr>
+      </w:pPr>
+    </w:p>
+    <w:p>
+      <w:pPr>
+        <w:rPr>
+          <w:b/>
+          <w:bCs/>
+          <w:u w:val="single"/>
+        </w:rPr>
+      </w:pPr>
+    </w:p>
+    <w:p>
+      <w:pPr>
+        <w:rPr>
+          <w:b/>
+          <w:bCs/>
+          <w:u w:val="single"/>
+        </w:rPr>
+      </w:pPr>
+    </w:p>
+    <w:p>
+      <w:pPr>
+        <w:rPr>
+          <w:b/>
+          <w:bCs/>
+          <w:u w:val="single"/>
+        </w:rPr>
+      </w:pPr>
+    </w:p>
+    <w:p>
+      <w:pPr>
+        <w:rPr>
+          <w:b/>
+          <w:bCs/>
+          <w:u w:val="single"/>
+        </w:rPr>
+      </w:pPr>
+    </w:p>
+    <w:p>
+      <w:pPr>
+        <w:rPr>
+          <w:b/>
+          <w:bCs/>
+          <w:u w:val="single"/>
+        </w:rPr>
+      </w:pPr>
+    </w:p>
+    <w:p>
+      <w:pPr>
+        <w:rPr>
+          <w:b/>
+          <w:bCs/>
+          <w:u w:val="single"/>
+        </w:rPr>
+      </w:pPr>
+    </w:p>
+    <w:p>
+      <w:pPr>
+        <w:rPr>
+          <w:b/>
+          <w:bCs/>
+          <w:u w:val="single"/>
+        </w:rPr>
+      </w:pPr>
+    </w:p>
+    <w:p>
+      <w:pPr>
+        <w:rPr>
+          <w:b/>
+          <w:bCs/>
+          <w:u w:val="single"/>
+        </w:rPr>
+      </w:pPr>
+    </w:p>
+    <w:p>
+      <w:pPr>
+        <w:rPr>
+          <w:b/>
+          <w:bCs/>
+          <w:u w:val="single"/>
+        </w:rPr>
+      </w:pPr>
+    </w:p>
+    <w:p>
+      <w:pPr>
+        <w:rPr>
+          <w:b/>
+          <w:bCs/>
+          <w:u w:val="single"/>
+        </w:rPr>
+      </w:pPr>
+    </w:p>
+    <w:p>
+      <w:pPr>
+        <w:rPr>
+          <w:b/>
+          <w:bCs/>
+          <w:u w:val="single"/>
+        </w:rPr>
+      </w:pPr>
+    </w:p>
+    <w:p>
+      <w:pPr>
         <w:pStyle w:val="Titolo2"/>
       </w:pPr>
       <w:r>
-        <w:t>Diagramma delle classi</w:t>
-      </w:r>
-    </w:p>
-    <w:p>
-      <w:pPr>
-        <w:pStyle w:val="Titolo2"/>
-      </w:pPr>
-      <w:r>
+        <w:lastRenderedPageBreak/>
         <w:t>Diagramma di Sequenza</w:t>
       </w:r>
     </w:p>
-    <w:p/>
     <w:p>
       <w:pPr>
         <w:pStyle w:val="Titolo3"/>
@@ -5613,9 +5796,9 @@
           <w:noProof/>
         </w:rPr>
         <w:drawing>
-          <wp:inline distT="0" distB="0" distL="0" distR="0" wp14:anchorId="1805FFC9" wp14:editId="13C9C861">
-            <wp:extent cx="5041425" cy="2627420"/>
-            <wp:effectExtent l="0" t="0" r="6985" b="1905"/>
+          <wp:inline distT="0" distB="0" distL="0" distR="0" wp14:anchorId="1805FFC9" wp14:editId="0FE4495D">
+            <wp:extent cx="4936066" cy="2572178"/>
+            <wp:effectExtent l="0" t="0" r="0" b="0"/>
             <wp:docPr id="1" name="Immagine 1"/>
             <wp:cNvGraphicFramePr>
               <a:graphicFrameLocks xmlns:a="http://schemas.openxmlformats.org/drawingml/2006/main" noChangeAspect="1"/>
@@ -5642,7 +5825,7 @@
                   <pic:spPr>
                     <a:xfrm>
                       <a:off x="0" y="0"/>
-                      <a:ext cx="5080098" cy="2647575"/>
+                      <a:ext cx="5057335" cy="2635371"/>
                     </a:xfrm>
                     <a:prstGeom prst="rect">
                       <a:avLst/>
@@ -5655,36 +5838,58 @@
         </w:drawing>
       </w:r>
     </w:p>
+    <w:p>
+      <w:r>
+        <w:t>[</w:t>
+      </w:r>
+      <w:r>
+        <w:rPr>
+          <w:b/>
+          <w:bCs/>
+        </w:rPr>
+        <w:t>SeqDiagram AggiuntiPartito</w:t>
+      </w:r>
+      <w:r>
+        <w:t>]</w:t>
+      </w:r>
+    </w:p>
+    <w:p>
+      <w:r>
+        <w:t>Il diagramma rappresenta il caso d’uso gestione partiti, e in particolare lo scenario relativo alla creazione di un nuovo partito. Cliccando sul bottone Aggiunti Partito, il gestore avvia la fase di aggiunta di un nuovo partito. L’esecuzione passa al controller della view dedicata</w:t>
+      </w:r>
+      <w:r>
+        <w:t>, dove il gestore deve indicare il nome del partito che vuole aggiungere. Una volta inserito il nome confermerà la creazione cliccando sul bottone SalvaButton, che farà intervenire l’</w:t>
+      </w:r>
+      <w:r>
+        <w:t>A</w:t>
+      </w:r>
+      <w:r>
+        <w:t xml:space="preserve">ctionListener per il salvataggio del partito. Innanzitutto, viene verificato se il gestore ha inserito tutti i dati richiesti, e quindi se il nome non è stato inserito viene mostrato a schermo un messaggio di errore segnalando la mancanza di dati. Se invece il gestore ha inserito i dati richiesti si procede alla creazione di un nuovo oggetto di tipo partito, e si prosegue a memorizzare il partito nel database (secondo il pattern DAO) tramite la classe dedicata PartitoDAOImpl. Infine, completata la procedura, </w:t>
+      </w:r>
+      <w:r>
+        <w:t xml:space="preserve">il gestore viene riportato alla schermata principale di gestore dei partiti e candidati. </w:t>
+      </w:r>
+    </w:p>
     <w:p/>
-    <w:p/>
-    <w:p/>
-    <w:p/>
-    <w:p/>
-    <w:p/>
-    <w:p/>
-    <w:p/>
-    <w:p/>
-    <w:p/>
     <w:p>
       <w:pPr>
         <w:pStyle w:val="Titolo3"/>
       </w:pPr>
       <w:r>
+        <w:lastRenderedPageBreak/>
         <w:t>Gestione sessione di voto – aggiunta nuova sessione</w:t>
       </w:r>
     </w:p>
-    <w:p/>
-    <w:p/>
     <w:p>
       <w:r>
         <w:rPr>
           <w:noProof/>
         </w:rPr>
         <w:drawing>
-          <wp:inline distT="0" distB="0" distL="0" distR="0" wp14:anchorId="0017B576" wp14:editId="50013DC8">
-            <wp:extent cx="4876800" cy="3177156"/>
-            <wp:effectExtent l="0" t="0" r="0" b="4445"/>
-            <wp:docPr id="2" name="Immagine 2"/>
+          <wp:inline distT="0" distB="0" distL="0" distR="0" wp14:anchorId="24C8B1C6" wp14:editId="44B9BABC">
+            <wp:extent cx="6414247" cy="3963816"/>
+            <wp:effectExtent l="0" t="0" r="5715" b="0"/>
+            <wp:docPr id="8" name="Immagine 8"/>
             <wp:cNvGraphicFramePr>
               <a:graphicFrameLocks xmlns:a="http://schemas.openxmlformats.org/drawingml/2006/main" noChangeAspect="1"/>
             </wp:cNvGraphicFramePr>
@@ -5692,11 +5897,11 @@
               <a:graphicData uri="http://schemas.openxmlformats.org/drawingml/2006/picture">
                 <pic:pic xmlns:pic="http://schemas.openxmlformats.org/drawingml/2006/picture">
                   <pic:nvPicPr>
-                    <pic:cNvPr id="2" name="Immagine 2"/>
+                    <pic:cNvPr id="8" name="Immagine 8"/>
                     <pic:cNvPicPr/>
                   </pic:nvPicPr>
                   <pic:blipFill>
-                    <a:blip r:embed="rId14" cstate="print">
+                    <a:blip r:embed="rId14">
                       <a:extLst>
                         <a:ext uri="{28A0092B-C50C-407E-A947-70E740481C1C}">
                           <a14:useLocalDpi xmlns:a14="http://schemas.microsoft.com/office/drawing/2010/main" val="0"/>
@@ -5710,7 +5915,7 @@
                   <pic:spPr>
                     <a:xfrm>
                       <a:off x="0" y="0"/>
-                      <a:ext cx="4883869" cy="3181761"/>
+                      <a:ext cx="6421918" cy="3968556"/>
                     </a:xfrm>
                     <a:prstGeom prst="rect">
                       <a:avLst/>
@@ -5723,6 +5928,65 @@
         </w:drawing>
       </w:r>
     </w:p>
+    <w:p>
+      <w:r>
+        <w:t>[</w:t>
+      </w:r>
+      <w:r>
+        <w:rPr>
+          <w:b/>
+          <w:bCs/>
+        </w:rPr>
+        <w:t xml:space="preserve">SeqDiagram </w:t>
+      </w:r>
+      <w:r>
+        <w:rPr>
+          <w:b/>
+          <w:bCs/>
+        </w:rPr>
+        <w:t>AggiuntaSessione</w:t>
+      </w:r>
+      <w:r>
+        <w:t>]</w:t>
+      </w:r>
+    </w:p>
+    <w:p>
+      <w:r>
+        <w:t xml:space="preserve">Il diagramma rappresenta il caso d’uso relativo alla gestione delle sessioni di voto, e in particolare allo scenario di creazione di una nuova sessione. </w:t>
+      </w:r>
+    </w:p>
+    <w:p>
+      <w:r>
+        <w:t xml:space="preserve">Il gestore, data la schermata di gestione delle sessioni, clicca il bottone relativo per avviare la fase di aggiunta di una nuova sessione di voto. L’esecuzione passa al controller AggiuntaSessione, controller della view dedicata a gestire la creazione, dove il gestore deve inserire i dati relativi alla nuova sessione. Tutti i dati indicati sono obbligatori, a eccezione della descrizione che è un campo opzionale. </w:t>
+      </w:r>
+      <w:r>
+        <w:t xml:space="preserve">Se la sessione di voto che si vuole creare è di tipo referendum non sarà allora possibile selezionare i partiti e i candidati. </w:t>
+      </w:r>
+    </w:p>
+    <w:p>
+      <w:r>
+        <w:t xml:space="preserve">Inseriti i dati, il gestore clicca il pulsante Save per proseguire con il salvataggio della sessione. Il pulsante attiva un ActionListener, dove prima di tutto viene fatto un controllo sui dati inseriti e in caso di dati mancanti viene mostrato un messaggio a schermo e non sarà possibile creare la sessione. </w:t>
+      </w:r>
+    </w:p>
+    <w:p>
+      <w:r>
+        <w:t>Se tutti i dati richiesti invece sono stati inseriti allora si prosegue con la creazione di un nuovo oggetto SessioneDiVoto</w:t>
+      </w:r>
+      <w:r>
+        <w:t xml:space="preserve"> che viene passato (secondo il patter DAO) alla classe SessioniDiVotoDAOImpl per essere memorizzato nel database. Successivamente vengono aggiunti nel database i record per la gestione della sessione durante la fase di votazione e di scrutinio. Quindi vengono aggiunte le informazioni per la raccolta dei voti Astenuti, tramite la classe VotiAstenutiDAOImpl, e vengono aggiunti i partiti e candidati tramite le classi VotiPartitiDAOImpl e CandidatiDAOImpl. In caso di sessione con modalità di voto referendum , oltre alla gestione degli Astenuti, vengono aggiunte invece le informazioni per gestire le </w:t>
+      </w:r>
+      <w:r>
+        <w:t>2 opzioni di voto tramite la classe VotiReferendumDAOImpl</w:t>
+      </w:r>
+    </w:p>
+    <w:p/>
+    <w:p/>
+    <w:p/>
+    <w:p/>
+    <w:p/>
+    <w:p/>
+    <w:p/>
+    <w:p/>
     <w:p/>
     <w:p>
       <w:pPr>
@@ -5734,22 +5998,21 @@
       </w:r>
     </w:p>
     <w:p>
-      <w:r>
+      <w:pPr>
         <w:rPr>
           <w:noProof/>
         </w:rPr>
+      </w:pPr>
+    </w:p>
+    <w:p>
+      <w:r>
+        <w:rPr>
+          <w:noProof/>
+        </w:rPr>
         <w:drawing>
-          <wp:anchor distT="0" distB="0" distL="114300" distR="114300" simplePos="0" relativeHeight="251658240" behindDoc="0" locked="0" layoutInCell="1" allowOverlap="1" wp14:anchorId="592713F5" wp14:editId="719A3807">
-            <wp:simplePos x="0" y="0"/>
-            <wp:positionH relativeFrom="column">
-              <wp:posOffset>3810</wp:posOffset>
-            </wp:positionH>
-            <wp:positionV relativeFrom="page">
-              <wp:posOffset>5217795</wp:posOffset>
-            </wp:positionV>
-            <wp:extent cx="6532880" cy="4100195"/>
-            <wp:effectExtent l="0" t="0" r="1270" b="0"/>
-            <wp:wrapTopAndBottom/>
+          <wp:inline distT="0" distB="0" distL="0" distR="0" wp14:anchorId="5D3F5E74" wp14:editId="0CA960F0">
+            <wp:extent cx="6738265" cy="4229100"/>
+            <wp:effectExtent l="0" t="0" r="5715" b="0"/>
             <wp:docPr id="3" name="Immagine 3"/>
             <wp:cNvGraphicFramePr>
               <a:graphicFrameLocks xmlns:a="http://schemas.openxmlformats.org/drawingml/2006/main" noChangeAspect="1"/>
@@ -5776,7 +6039,7 @@
                   <pic:spPr>
                     <a:xfrm>
                       <a:off x="0" y="0"/>
-                      <a:ext cx="6532880" cy="4100195"/>
+                      <a:ext cx="6748235" cy="4235358"/>
                     </a:xfrm>
                     <a:prstGeom prst="rect">
                       <a:avLst/>
@@ -5785,18 +6048,150 @@
                 </pic:pic>
               </a:graphicData>
             </a:graphic>
-            <wp14:sizeRelH relativeFrom="margin">
-              <wp14:pctWidth>0</wp14:pctWidth>
-            </wp14:sizeRelH>
-            <wp14:sizeRelV relativeFrom="margin">
-              <wp14:pctHeight>0</wp14:pctHeight>
-            </wp14:sizeRelV>
-          </wp:anchor>
+          </wp:inline>
         </w:drawing>
       </w:r>
     </w:p>
+    <w:p>
+      <w:r>
+        <w:t>[</w:t>
+      </w:r>
+      <w:r>
+        <w:rPr>
+          <w:b/>
+          <w:bCs/>
+        </w:rPr>
+        <w:t>SeqDiagram FaseScrutinio</w:t>
+      </w:r>
+      <w:r>
+        <w:t>]</w:t>
+      </w:r>
+    </w:p>
+    <w:p>
+      <w:r>
+        <w:t xml:space="preserve">Il digramma rappresenta il caso d’uso per la gestione della fase di scrutinio di una sessione di voto. </w:t>
+      </w:r>
+    </w:p>
+    <w:p>
+      <w:r>
+        <w:t xml:space="preserve">Il gestore, che vuole avviare la fase di scrutinio e quindi calcolo dei voti per determinare il vincitore, clicca sul pulsante ScrutinioSessioni della pagina dedicata alla gestione delle sessioni </w:t>
+      </w:r>
+      <w:r>
+        <w:t>per avviare il conteggio dei voti.</w:t>
+      </w:r>
+      <w:r>
+        <w:t xml:space="preserve"> Il conteggio avviene in modo differente a seconda se la modalità di voto della sessione scelta è di tipo referendum o </w:t>
+      </w:r>
+      <w:r>
+        <w:t>una modalità differente.</w:t>
+      </w:r>
+    </w:p>
+    <w:p>
+      <w:r>
+        <w:t xml:space="preserve">Se la modalità di voto della sessione è diversa da referendum </w:t>
+      </w:r>
+      <w:r>
+        <w:t xml:space="preserve">per prima cosa, vengono ottenuti tutti i candidati relativi alla sessione con il numero di voti che </w:t>
+      </w:r>
+      <w:r>
+        <w:t>ciascuno di questi ha</w:t>
+      </w:r>
+      <w:r>
+        <w:t xml:space="preserve"> ottenuto. A questo punto si procede con il calcolo del vincitore invocando il metodo calcolaVincitore dell</w:t>
+      </w:r>
+      <w:r>
+        <w:t>a</w:t>
+      </w:r>
+      <w:r>
+        <w:t xml:space="preserve"> classe astratta Sessione Di Voto, che come parametro richiede le opzioni di voto con il numero di voti ottenut</w:t>
+      </w:r>
+      <w:r>
+        <w:t>i</w:t>
+      </w:r>
+      <w:r>
+        <w:t xml:space="preserve"> e </w:t>
+      </w:r>
+      <w:r>
+        <w:t>restituisce</w:t>
+      </w:r>
+      <w:r>
+        <w:t xml:space="preserve"> un elenco con l’opzione di voto, o le opzioni in caso di condizione di pareggio, che hanno ottenuto più voti. </w:t>
+      </w:r>
+      <w:r>
+        <w:t>In seguito,</w:t>
+      </w:r>
+      <w:r>
+        <w:t xml:space="preserve"> si passa alla verifica delle condizioni di voto</w:t>
+      </w:r>
+      <w:r>
+        <w:t xml:space="preserve"> per la modalità di vittoria della sessione scelta.</w:t>
+      </w:r>
+      <w:r>
+        <w:t xml:space="preserve"> Per fare questo si invoca il metodo condizioneVoto della classe astratta SessioneDiVoto, passando come parametri il numero totale di voti espressi per la sessione e i voti dell’opzione/opzioni vincitrici. Se le condizioni non sono soddisfatte, allora non verrà decretato un vincitore e verrà memorizzato un valore nullo. Se le condizioni invece sono soddisfatte e non siamo in una condizione di pareggio allora viene decretato il vincitore e viene memorizzato. Nel caso in cui</w:t>
+      </w:r>
+      <w:r>
+        <w:t>,</w:t>
+      </w:r>
+      <w:r>
+        <w:t xml:space="preserve"> invece, </w:t>
+      </w:r>
+      <w:r>
+        <w:t xml:space="preserve">le condizioni fossero soddisfatte e però </w:t>
+      </w:r>
+      <w:r>
+        <w:t xml:space="preserve">fossimo in una condizione di pareggio, allora viene rifatta la stessa procedura proposta </w:t>
+      </w:r>
+      <w:r>
+        <w:t xml:space="preserve">in precedenza </w:t>
+      </w:r>
+      <w:r>
+        <w:t xml:space="preserve">per determinare il vincitore considerando questa volta però anche il numero di voti che i partiti, </w:t>
+      </w:r>
+      <w:r>
+        <w:t>relativi</w:t>
+      </w:r>
+      <w:r>
+        <w:t xml:space="preserve"> ai candidati con più voti, hanno ottenuto, per </w:t>
+      </w:r>
+      <w:r>
+        <w:t xml:space="preserve">poter così </w:t>
+      </w:r>
+      <w:r>
+        <w:t>considerare anche quei voti espressi solo per i partiti e</w:t>
+      </w:r>
+      <w:r>
+        <w:t xml:space="preserve"> senza specificare i candidati. </w:t>
+      </w:r>
+      <w:r>
+        <w:t xml:space="preserve"> </w:t>
+      </w:r>
+    </w:p>
+    <w:p>
+      <w:r>
+        <w:t xml:space="preserve">Se, considerando anche i voti dei partiti, è presente ora un solo vincitore, questo allora viene memorizzato nel database, </w:t>
+      </w:r>
+      <w:r>
+        <w:t>altrimenti,</w:t>
+      </w:r>
+      <w:r>
+        <w:t xml:space="preserve"> come in occasione della condizione di voto non soddisfatta, non viene decretato un vincitore e viene memorizzato un valore nullo. </w:t>
+      </w:r>
+    </w:p>
+    <w:p>
+      <w:r>
+        <w:lastRenderedPageBreak/>
+        <w:t xml:space="preserve">Se la modalità di voto invece fosse di tipo referendum allora il procedimento risulta simile a quello esposto sopra ma considerando il numero di voti ottenuti per le due opzioni disponibili, quindi favorevole e contrario. Viene invocato il metodo condizioneVoto passando come parametri il numero totale degli elettori e il numero di voti totali che ha ottenuto la sessione. Se le condizioni di voto, previste dalla modalità di vittoria scelta, sono soddisfatte, allora si procede a ottenere dal database il numero di voti ottenuti per le due opzioni di voto e viene calcolato il vincitore. Se le condizioni di voto non sono soddisfatte o ci </w:t>
+      </w:r>
+      <w:r>
+        <w:t xml:space="preserve">fossimo in una condizione di pareggio, allora non viene decretato un vincitore e viene salvato nel database un valore null, altrimenti viene decretato il vincitore e memorizzato. </w:t>
+      </w:r>
+    </w:p>
+    <w:p>
+      <w:r>
+        <w:t xml:space="preserve">Infine, viene aggiornato lo stato della sessione a scrutinata e viene memorizzato il numero totale di voti espressi per la sessione. </w:t>
+      </w:r>
+    </w:p>
     <w:p/>
-    <w:p/>
     <w:p>
       <w:pPr>
         <w:pStyle w:val="Titolo3"/>
@@ -5818,28 +6213,14 @@
           <w:noProof/>
         </w:rPr>
       </w:pPr>
-    </w:p>
-    <w:p>
-      <w:pPr>
-        <w:pStyle w:val="Titolo3"/>
-      </w:pPr>
       <w:r>
         <w:rPr>
           <w:noProof/>
         </w:rPr>
-        <w:lastRenderedPageBreak/>
         <w:drawing>
-          <wp:anchor distT="0" distB="0" distL="114300" distR="114300" simplePos="0" relativeHeight="251659264" behindDoc="0" locked="0" layoutInCell="1" allowOverlap="1" wp14:anchorId="298AC4C6" wp14:editId="7FF294C1">
-            <wp:simplePos x="0" y="0"/>
-            <wp:positionH relativeFrom="column">
-              <wp:posOffset>3479</wp:posOffset>
-            </wp:positionH>
-            <wp:positionV relativeFrom="page">
-              <wp:posOffset>1264257</wp:posOffset>
-            </wp:positionV>
-            <wp:extent cx="4945380" cy="5160010"/>
-            <wp:effectExtent l="0" t="0" r="7620" b="2540"/>
-            <wp:wrapTopAndBottom/>
+          <wp:inline distT="0" distB="0" distL="0" distR="0" wp14:anchorId="298AC4C6" wp14:editId="574F0671">
+            <wp:extent cx="5096934" cy="5318142"/>
+            <wp:effectExtent l="0" t="0" r="8890" b="0"/>
             <wp:docPr id="5" name="Immagine 5"/>
             <wp:cNvGraphicFramePr>
               <a:graphicFrameLocks xmlns:a="http://schemas.openxmlformats.org/drawingml/2006/main" noChangeAspect="1"/>
@@ -5866,7 +6247,7 @@
                   <pic:spPr>
                     <a:xfrm>
                       <a:off x="0" y="0"/>
-                      <a:ext cx="4945380" cy="5160010"/>
+                      <a:ext cx="5127613" cy="5350152"/>
                     </a:xfrm>
                     <a:prstGeom prst="rect">
                       <a:avLst/>
@@ -5875,9 +6256,49 @@
                 </pic:pic>
               </a:graphicData>
             </a:graphic>
-          </wp:anchor>
+          </wp:inline>
         </w:drawing>
       </w:r>
+    </w:p>
+    <w:p>
+      <w:r>
+        <w:t>[</w:t>
+      </w:r>
+      <w:r>
+        <w:rPr>
+          <w:b/>
+          <w:bCs/>
+        </w:rPr>
+        <w:t>SeqDiagram Autenticazione</w:t>
+      </w:r>
+      <w:r>
+        <w:t>]</w:t>
+      </w:r>
+    </w:p>
+    <w:p>
+      <w:r>
+        <w:t xml:space="preserve">Il digramma rappresenta il caso d’uso relativo alla fase di autenticazione. </w:t>
+      </w:r>
+    </w:p>
+    <w:p>
+      <w:r>
+        <w:t xml:space="preserve">L’utente, avviata l’applicazione, può effettuare la fase di autenticazione selezionando la modalità di accesso, inserendo il proprio username e password, e cliccando sul buttone di Login. Il sistema verificherà prima di tutto che l’utente abbia inserito tutti i dati richiesti e, in caso contrario, segnalerà all’utente la mancanza di dati tramite un messaggio a schermo. </w:t>
+      </w:r>
+    </w:p>
+    <w:p>
+      <w:r>
+        <w:t xml:space="preserve">La modalità di identificazione a verifica delle credenziali è la medesima per elettore e gestore. Il sistema ottiene la password per l’username specificato e la confronta con quella inserita. Se queste non coincidono </w:t>
+      </w:r>
+      <w:r>
+        <w:lastRenderedPageBreak/>
+        <w:t xml:space="preserve">o non esiste un utente con l’username specificato non viene consentito l’accesso e viene mostrato un messaggio a schermo. Se invece la password inserita è corretta allora viene consentito l’accesso secondo la tipologia di utente scelta. </w:t>
+      </w:r>
+    </w:p>
+    <w:p/>
+    <w:p>
+      <w:pPr>
+        <w:pStyle w:val="Titolo3"/>
+      </w:pPr>
       <w:r>
         <w:t>Votazione</w:t>
       </w:r>
@@ -5888,18 +6309,10 @@
           <w:noProof/>
         </w:rPr>
         <w:drawing>
-          <wp:anchor distT="0" distB="0" distL="114300" distR="114300" simplePos="0" relativeHeight="251661312" behindDoc="0" locked="0" layoutInCell="1" allowOverlap="1" wp14:anchorId="4F89B465" wp14:editId="70DA55E3">
-            <wp:simplePos x="0" y="0"/>
-            <wp:positionH relativeFrom="column">
-              <wp:posOffset>0</wp:posOffset>
-            </wp:positionH>
-            <wp:positionV relativeFrom="paragraph">
-              <wp:posOffset>173990</wp:posOffset>
-            </wp:positionV>
-            <wp:extent cx="4762500" cy="2400935"/>
-            <wp:effectExtent l="0" t="0" r="0" b="0"/>
-            <wp:wrapTopAndBottom/>
-            <wp:docPr id="7" name="Immagine 7"/>
+          <wp:inline distT="0" distB="0" distL="0" distR="0" wp14:anchorId="0B9F8442" wp14:editId="3F1E9D20">
+            <wp:extent cx="6120130" cy="3085465"/>
+            <wp:effectExtent l="0" t="0" r="0" b="635"/>
+            <wp:docPr id="6" name="Immagine 6"/>
             <wp:cNvGraphicFramePr>
               <a:graphicFrameLocks xmlns:a="http://schemas.openxmlformats.org/drawingml/2006/main" noChangeAspect="1"/>
             </wp:cNvGraphicFramePr>
@@ -5907,11 +6320,11 @@
               <a:graphicData uri="http://schemas.openxmlformats.org/drawingml/2006/picture">
                 <pic:pic xmlns:pic="http://schemas.openxmlformats.org/drawingml/2006/picture">
                   <pic:nvPicPr>
-                    <pic:cNvPr id="7" name="Immagine 7"/>
+                    <pic:cNvPr id="6" name="Immagine 6"/>
                     <pic:cNvPicPr/>
                   </pic:nvPicPr>
                   <pic:blipFill>
-                    <a:blip r:embed="rId17" cstate="print">
+                    <a:blip r:embed="rId17">
                       <a:extLst>
                         <a:ext uri="{28A0092B-C50C-407E-A947-70E740481C1C}">
                           <a14:useLocalDpi xmlns:a14="http://schemas.microsoft.com/office/drawing/2010/main" val="0"/>
@@ -5925,7 +6338,7 @@
                   <pic:spPr>
                     <a:xfrm>
                       <a:off x="0" y="0"/>
-                      <a:ext cx="4762500" cy="2400935"/>
+                      <a:ext cx="6120130" cy="3085465"/>
                     </a:xfrm>
                     <a:prstGeom prst="rect">
                       <a:avLst/>
@@ -5934,65 +6347,198 @@
                 </pic:pic>
               </a:graphicData>
             </a:graphic>
-          </wp:anchor>
+          </wp:inline>
         </w:drawing>
       </w:r>
     </w:p>
     <w:p>
-      <w:pPr>
-        <w:rPr>
-          <w:b/>
-          <w:bCs/>
-        </w:rPr>
-      </w:pPr>
-      <w:r>
-        <w:rPr>
-          <w:b/>
-          <w:bCs/>
-        </w:rPr>
-        <w:t xml:space="preserve">I sorgenti dei digrammi di sequenza si trovano nella cartella </w:t>
-      </w:r>
-      <w:proofErr w:type="spellStart"/>
-      <w:r>
-        <w:rPr>
-          <w:b/>
-          <w:bCs/>
-        </w:rPr>
-        <w:t>docs</w:t>
-      </w:r>
-      <w:proofErr w:type="spellEnd"/>
-      <w:r>
-        <w:rPr>
-          <w:b/>
-          <w:bCs/>
-        </w:rPr>
-        <w:t xml:space="preserve">, e sono disponibili sia nel formato originale </w:t>
-      </w:r>
-      <w:proofErr w:type="spellStart"/>
-      <w:r>
-        <w:rPr>
-          <w:b/>
-          <w:bCs/>
-        </w:rPr>
-        <w:t>drawio</w:t>
-      </w:r>
-      <w:proofErr w:type="spellEnd"/>
-      <w:r>
-        <w:rPr>
-          <w:b/>
-          <w:bCs/>
-        </w:rPr>
-        <w:t xml:space="preserve">, sia come immagine png nella cartella Images </w:t>
-      </w:r>
-      <w:proofErr w:type="spellStart"/>
-      <w:r>
-        <w:rPr>
-          <w:b/>
-          <w:bCs/>
-        </w:rPr>
-        <w:t>Diagrams</w:t>
-      </w:r>
-      <w:proofErr w:type="spellEnd"/>
+      <w:r>
+        <w:t>[</w:t>
+      </w:r>
+      <w:r>
+        <w:rPr>
+          <w:b/>
+          <w:bCs/>
+        </w:rPr>
+        <w:t>SeqDiagram Autenticazione</w:t>
+      </w:r>
+      <w:r>
+        <w:t>]</w:t>
+      </w:r>
+    </w:p>
+    <w:p>
+      <w:r>
+        <w:t>Il diagramma rappresentazione il caso d’uso relativo alla fase di votazione di una sessione di voto non referendum</w:t>
+      </w:r>
+      <w:r>
+        <w:t>.</w:t>
+      </w:r>
+    </w:p>
+    <w:p>
+      <w:pPr>
+        <w:rPr>
+          <w:u w:val="single"/>
+        </w:rPr>
+      </w:pPr>
+      <w:r>
+        <w:t xml:space="preserve">L’elettore può esprimere la propria preferenza di voto selezionando i partiti e candidati da votare, secondo la modalità di voto prevista dalla sessione stessa. Potrebbe anche non esprimere nessuna preferenza e lasciare così “scheda bianca”. Successivamente l’elettore clicca sul pulsante VotaButton per proseguire e il sistema mostra una nuova schermata con il riepilogo delle preferenze appena espresse. L’elettore può revisionare il proprio voto e quindi può decidere di tornare indietro per modificarlo, oppure può confermarlo, cliccando sul pulsante Conferma Voto. </w:t>
+      </w:r>
+      <w:r>
+        <w:t xml:space="preserve">Confermato il voto, il sistema memorizza il voto espresso, scheda bianca nel caso in cui l’elettore non abbia espresso preferenza, oppure il voto per i partiti e eventualmente candidati selezionati. Infine, registra che l’elettore ha espresso il voto per quella specifica sessione in modo da non poter votare nuovamente per la medesima sessione. </w:t>
+      </w:r>
+    </w:p>
+    <w:p>
+      <w:pPr>
+        <w:rPr>
+          <w:b/>
+          <w:bCs/>
+        </w:rPr>
+      </w:pPr>
+    </w:p>
+    <w:p>
+      <w:pPr>
+        <w:rPr>
+          <w:b/>
+          <w:bCs/>
+        </w:rPr>
+      </w:pPr>
+    </w:p>
+    <w:p>
+      <w:pPr>
+        <w:rPr>
+          <w:b/>
+          <w:bCs/>
+        </w:rPr>
+      </w:pPr>
+    </w:p>
+    <w:p>
+      <w:pPr>
+        <w:rPr>
+          <w:b/>
+          <w:bCs/>
+        </w:rPr>
+      </w:pPr>
+    </w:p>
+    <w:p>
+      <w:pPr>
+        <w:rPr>
+          <w:b/>
+          <w:bCs/>
+        </w:rPr>
+      </w:pPr>
+    </w:p>
+    <w:p>
+      <w:pPr>
+        <w:rPr>
+          <w:b/>
+          <w:bCs/>
+        </w:rPr>
+      </w:pPr>
+    </w:p>
+    <w:p>
+      <w:pPr>
+        <w:rPr>
+          <w:b/>
+          <w:bCs/>
+        </w:rPr>
+      </w:pPr>
+    </w:p>
+    <w:p>
+      <w:pPr>
+        <w:rPr>
+          <w:b/>
+          <w:bCs/>
+        </w:rPr>
+      </w:pPr>
+    </w:p>
+    <w:p>
+      <w:pPr>
+        <w:rPr>
+          <w:b/>
+          <w:bCs/>
+        </w:rPr>
+      </w:pPr>
+    </w:p>
+    <w:p>
+      <w:pPr>
+        <w:rPr>
+          <w:b/>
+          <w:bCs/>
+        </w:rPr>
+      </w:pPr>
+    </w:p>
+    <w:p>
+      <w:pPr>
+        <w:rPr>
+          <w:b/>
+          <w:bCs/>
+        </w:rPr>
+      </w:pPr>
+    </w:p>
+    <w:p>
+      <w:pPr>
+        <w:rPr>
+          <w:b/>
+          <w:bCs/>
+        </w:rPr>
+      </w:pPr>
+    </w:p>
+    <w:p>
+      <w:pPr>
+        <w:rPr>
+          <w:b/>
+          <w:bCs/>
+        </w:rPr>
+      </w:pPr>
+    </w:p>
+    <w:p>
+      <w:pPr>
+        <w:rPr>
+          <w:b/>
+          <w:bCs/>
+        </w:rPr>
+      </w:pPr>
+    </w:p>
+    <w:p>
+      <w:pPr>
+        <w:rPr>
+          <w:b/>
+          <w:bCs/>
+        </w:rPr>
+      </w:pPr>
+    </w:p>
+    <w:p>
+      <w:pPr>
+        <w:rPr>
+          <w:b/>
+          <w:bCs/>
+        </w:rPr>
+      </w:pPr>
+    </w:p>
+    <w:p>
+      <w:pPr>
+        <w:rPr>
+          <w:b/>
+          <w:bCs/>
+        </w:rPr>
+      </w:pPr>
+    </w:p>
+    <w:p>
+      <w:pPr>
+        <w:pStyle w:val="Titolo2"/>
+      </w:pPr>
+      <w:r>
+        <w:lastRenderedPageBreak/>
+        <w:t>Diagramma delle attività</w:t>
+      </w:r>
+    </w:p>
+    <w:p>
+      <w:pPr>
+        <w:pStyle w:val="Titolo3"/>
+      </w:pPr>
+      <w:r>
+        <w:t>Gestione partiti – aggiunta nuovo partito</w:t>
+      </w:r>
     </w:p>
     <w:sectPr>
       <w:footerReference w:type="default" r:id="rId18"/>

</xml_diff>

<commit_message>
aggiunti diagrammi di attività e descrizione per creazione partiti e sessioni
</commit_message>
<xml_diff>
--- a/docs/Relazione.docx
+++ b/docs/Relazione.docx
@@ -567,7 +567,15 @@
         <w:t xml:space="preserve">, nel rispetto delle linee guide e norme </w:t>
       </w:r>
       <w:r>
-        <w:t>dell’AgID.</w:t>
+        <w:t>dell’</w:t>
+      </w:r>
+      <w:proofErr w:type="spellStart"/>
+      <w:r>
+        <w:t>AgID</w:t>
+      </w:r>
+      <w:proofErr w:type="spellEnd"/>
+      <w:r>
+        <w:t>.</w:t>
       </w:r>
       <w:r>
         <w:t xml:space="preserve"> </w:t>
@@ -597,12 +605,14 @@
           <w:numId w:val="19"/>
         </w:numPr>
       </w:pPr>
+      <w:proofErr w:type="spellStart"/>
       <w:r>
         <w:t>AgI</w:t>
       </w:r>
       <w:r>
         <w:t>D</w:t>
       </w:r>
+      <w:proofErr w:type="spellEnd"/>
       <w:r>
         <w:t xml:space="preserve"> : </w:t>
       </w:r>
@@ -829,7 +839,15 @@
         </w:numPr>
       </w:pPr>
       <w:r>
-        <w:t>Voto disgiunto: possibilità di esprimere 2 voti, uno per la scelta del partito e l’altro per la scelta del candidato</w:t>
+        <w:t xml:space="preserve">Voto disgiunto: possibilità di esprimere </w:t>
+      </w:r>
+      <w:proofErr w:type="gramStart"/>
+      <w:r>
+        <w:t>2</w:t>
+      </w:r>
+      <w:proofErr w:type="gramEnd"/>
+      <w:r>
+        <w:t xml:space="preserve"> voti, uno per la scelta del partito e l’altro per la scelta del candidato</w:t>
       </w:r>
       <w:r>
         <w:t xml:space="preserve">. L’elettore può esprimere la preferenza anche per un candidato di un partito diverso da quello scelto. </w:t>
@@ -1782,7 +1800,15 @@
         </w:rPr>
       </w:pPr>
       <w:r>
-        <w:t>L’unico prerequisito necessario a livello software è un’installazione di Java JRE (versione 11 o successiva).</w:t>
+        <w:t xml:space="preserve">L’unico prerequisito necessario a livello software è un’installazione di Java JRE (versione </w:t>
+      </w:r>
+      <w:proofErr w:type="gramStart"/>
+      <w:r>
+        <w:t>11</w:t>
+      </w:r>
+      <w:proofErr w:type="gramEnd"/>
+      <w:r>
+        <w:t xml:space="preserve"> o successiva).</w:t>
       </w:r>
     </w:p>
     <w:p>
@@ -2329,7 +2355,15 @@
         <w:tab/>
       </w:r>
       <w:r>
-        <w:t xml:space="preserve">il sistema deve fornire un’interfaccia con cui effettuare la scelta della tipologia di utente e effettuare l’operazione di autenticazione. </w:t>
+        <w:t xml:space="preserve">il sistema deve fornire un’interfaccia con cui effettuare la scelta della tipologia di utente </w:t>
+      </w:r>
+      <w:proofErr w:type="gramStart"/>
+      <w:r>
+        <w:t>e</w:t>
+      </w:r>
+      <w:proofErr w:type="gramEnd"/>
+      <w:r>
+        <w:t xml:space="preserve"> effettuare l’operazione di autenticazione. </w:t>
       </w:r>
     </w:p>
     <w:p>
@@ -3085,7 +3119,15 @@
         <w:t>Gestione Partiti</w:t>
       </w:r>
       <w:r>
-        <w:t xml:space="preserve">: il gestore ha la possibilità di aggiungere nuovi partiti, modificare quelli già esistenti e eliminarli. </w:t>
+        <w:t xml:space="preserve">: il gestore ha la possibilità di aggiungere nuovi partiti, modificare quelli già esistenti </w:t>
+      </w:r>
+      <w:proofErr w:type="gramStart"/>
+      <w:r>
+        <w:t>e</w:t>
+      </w:r>
+      <w:proofErr w:type="gramEnd"/>
+      <w:r>
+        <w:t xml:space="preserve"> eliminarli. </w:t>
       </w:r>
     </w:p>
     <w:p>
@@ -5543,7 +5585,15 @@
         <w:t xml:space="preserve">Si è deciso di riportare un unico diagramma delle classi (quello di programma), </w:t>
       </w:r>
       <w:r>
-        <w:t>esposto più avanti nel paragrafo relativo alla descrizione del sistema. Di seguito sono riportati i diagrammi di sequenza e di attività dei casi d’uso: Gestione partiti (aggiunta nuovo partito), Gestione sessione di voto (aggiunta nuova sessione), Fase di scrutinio, Autenticazione, e Votazione. Dunque, all’interno di questi diagrammi sono già presenti le classi che utilizzano di design pattern scelti per la progettazione, i quali verranno giustificati e esposti nel paragrafo dedicato.</w:t>
+        <w:t xml:space="preserve">esposto più avanti nel paragrafo relativo alla descrizione del sistema. Di seguito sono riportati i diagrammi di sequenza e di attività dei casi d’uso: Gestione partiti (aggiunta nuovo partito), Gestione sessione di voto (aggiunta nuova sessione), Fase di scrutinio, Autenticazione, e Votazione. Dunque, all’interno di questi diagrammi sono già presenti le classi che utilizzano di design pattern scelti per la progettazione, i quali verranno giustificati </w:t>
+      </w:r>
+      <w:proofErr w:type="gramStart"/>
+      <w:r>
+        <w:t>e</w:t>
+      </w:r>
+      <w:proofErr w:type="gramEnd"/>
+      <w:r>
+        <w:t xml:space="preserve"> esposti nel paragrafo dedicato.</w:t>
       </w:r>
     </w:p>
     <w:p>
@@ -5602,7 +5652,15 @@
           <w:b/>
           <w:bCs/>
         </w:rPr>
-        <w:t xml:space="preserve"> Diagram</w:t>
+        <w:t xml:space="preserve"> </w:t>
+      </w:r>
+      <w:proofErr w:type="spellStart"/>
+      <w:r>
+        <w:rPr>
+          <w:b/>
+          <w:bCs/>
+        </w:rPr>
+        <w:t>Diagram</w:t>
       </w:r>
       <w:r>
         <w:rPr>
@@ -5611,12 +5669,29 @@
         </w:rPr>
         <w:t>s</w:t>
       </w:r>
-      <w:r>
-        <w:rPr>
-          <w:b/>
-          <w:bCs/>
-        </w:rPr>
-        <w:t xml:space="preserve"> all’interno di docs. Sotto ogni diagramma viene riportato il nome del file immagine originale. Inoltre, se anche le immagini sono </w:t>
+      <w:proofErr w:type="spellEnd"/>
+      <w:r>
+        <w:rPr>
+          <w:b/>
+          <w:bCs/>
+        </w:rPr>
+        <w:t xml:space="preserve"> all’interno di </w:t>
+      </w:r>
+      <w:proofErr w:type="spellStart"/>
+      <w:r>
+        <w:rPr>
+          <w:b/>
+          <w:bCs/>
+        </w:rPr>
+        <w:t>docs</w:t>
+      </w:r>
+      <w:proofErr w:type="spellEnd"/>
+      <w:r>
+        <w:rPr>
+          <w:b/>
+          <w:bCs/>
+        </w:rPr>
+        <w:t xml:space="preserve">. Sotto ogni diagramma viene riportato il nome del file immagine originale. Inoltre, se anche le immagini sono </w:t>
       </w:r>
       <w:r>
         <w:rPr>
@@ -5637,8 +5712,33 @@
           <w:b/>
           <w:bCs/>
         </w:rPr>
-        <w:t>i diagrammi originali. Tutti i diagrammi sono stati realizzati con drawio, a eccezione del diagramma di attività Autenticazione, Fase scrutinio e votazione realizzati con starUML</w:t>
-      </w:r>
+        <w:t xml:space="preserve">i diagrammi originali. Tutti i diagrammi sono stati realizzati con </w:t>
+      </w:r>
+      <w:proofErr w:type="spellStart"/>
+      <w:r>
+        <w:rPr>
+          <w:b/>
+          <w:bCs/>
+        </w:rPr>
+        <w:t>drawio</w:t>
+      </w:r>
+      <w:proofErr w:type="spellEnd"/>
+      <w:r>
+        <w:rPr>
+          <w:b/>
+          <w:bCs/>
+        </w:rPr>
+        <w:t xml:space="preserve">, a eccezione del diagramma di attività Autenticazione, Fase scrutinio e votazione realizzati con </w:t>
+      </w:r>
+      <w:proofErr w:type="spellStart"/>
+      <w:r>
+        <w:rPr>
+          <w:b/>
+          <w:bCs/>
+        </w:rPr>
+        <w:t>starUML</w:t>
+      </w:r>
+      <w:proofErr w:type="spellEnd"/>
     </w:p>
     <w:p>
       <w:pPr>
@@ -5842,13 +5942,31 @@
       <w:r>
         <w:t>[</w:t>
       </w:r>
-      <w:r>
-        <w:rPr>
-          <w:b/>
-          <w:bCs/>
-        </w:rPr>
-        <w:t>SeqDiagram AggiuntiPartito</w:t>
-      </w:r>
+      <w:proofErr w:type="spellStart"/>
+      <w:r>
+        <w:rPr>
+          <w:b/>
+          <w:bCs/>
+        </w:rPr>
+        <w:t>SeqDiagram</w:t>
+      </w:r>
+      <w:proofErr w:type="spellEnd"/>
+      <w:r>
+        <w:rPr>
+          <w:b/>
+          <w:bCs/>
+        </w:rPr>
+        <w:t xml:space="preserve"> </w:t>
+      </w:r>
+      <w:proofErr w:type="spellStart"/>
+      <w:r>
+        <w:rPr>
+          <w:b/>
+          <w:bCs/>
+        </w:rPr>
+        <w:t>AggiuntiPartito</w:t>
+      </w:r>
+      <w:proofErr w:type="spellEnd"/>
       <w:r>
         <w:t>]</w:t>
       </w:r>
@@ -5858,13 +5976,36 @@
         <w:t>Il diagramma rappresenta il caso d’uso gestione partiti, e in particolare lo scenario relativo alla creazione di un nuovo partito. Cliccando sul bottone Aggiunti Partito, il gestore avvia la fase di aggiunta di un nuovo partito. L’esecuzione passa al controller della view dedicata</w:t>
       </w:r>
       <w:r>
-        <w:t>, dove il gestore deve indicare il nome del partito che vuole aggiungere. Una volta inserito il nome confermerà la creazione cliccando sul bottone SalvaButton, che farà intervenire l’</w:t>
-      </w:r>
+        <w:t xml:space="preserve">, dove il gestore deve indicare il nome del partito che vuole aggiungere. Una volta inserito il nome confermerà la creazione cliccando sul bottone </w:t>
+      </w:r>
+      <w:proofErr w:type="spellStart"/>
+      <w:proofErr w:type="gramStart"/>
+      <w:r>
+        <w:t>SalvaButton</w:t>
+      </w:r>
+      <w:proofErr w:type="spellEnd"/>
+      <w:proofErr w:type="gramEnd"/>
+      <w:r>
+        <w:t>, che farà intervenire l’</w:t>
+      </w:r>
+      <w:proofErr w:type="spellStart"/>
       <w:r>
         <w:t>A</w:t>
       </w:r>
       <w:r>
-        <w:t xml:space="preserve">ctionListener per il salvataggio del partito. Innanzitutto, viene verificato se il gestore ha inserito tutti i dati richiesti, e quindi se il nome non è stato inserito viene mostrato a schermo un messaggio di errore segnalando la mancanza di dati. Se invece il gestore ha inserito i dati richiesti si procede alla creazione di un nuovo oggetto di tipo partito, e si prosegue a memorizzare il partito nel database (secondo il pattern DAO) tramite la classe dedicata PartitoDAOImpl. Infine, completata la procedura, </w:t>
+        <w:t>ctionListener</w:t>
+      </w:r>
+      <w:proofErr w:type="spellEnd"/>
+      <w:r>
+        <w:t xml:space="preserve"> per il salvataggio del partito. Innanzitutto, viene verificato se il gestore ha inserito tutti i dati richiesti, e quindi se il nome non è stato inserito viene mostrato a schermo un messaggio di errore segnalando la mancanza di dati. Se invece il gestore ha inserito i dati richiesti si procede alla creazione di un nuovo oggetto di tipo partito, e si prosegue a memorizzare il partito nel database (secondo il pattern DAO) tramite la classe dedicata </w:t>
+      </w:r>
+      <w:proofErr w:type="spellStart"/>
+      <w:r>
+        <w:t>PartitoDAOImpl</w:t>
+      </w:r>
+      <w:proofErr w:type="spellEnd"/>
+      <w:r>
+        <w:t xml:space="preserve">. Infine, completata la procedura, </w:t>
       </w:r>
       <w:r>
         <w:t xml:space="preserve">il gestore viene riportato alla schermata principale di gestore dei partiti e candidati. </w:t>
@@ -5932,13 +6073,23 @@
       <w:r>
         <w:t>[</w:t>
       </w:r>
-      <w:r>
-        <w:rPr>
-          <w:b/>
-          <w:bCs/>
-        </w:rPr>
-        <w:t xml:space="preserve">SeqDiagram </w:t>
-      </w:r>
+      <w:proofErr w:type="spellStart"/>
+      <w:r>
+        <w:rPr>
+          <w:b/>
+          <w:bCs/>
+        </w:rPr>
+        <w:t>SeqDiagram</w:t>
+      </w:r>
+      <w:proofErr w:type="spellEnd"/>
+      <w:r>
+        <w:rPr>
+          <w:b/>
+          <w:bCs/>
+        </w:rPr>
+        <w:t xml:space="preserve"> </w:t>
+      </w:r>
+      <w:proofErr w:type="spellStart"/>
       <w:r>
         <w:rPr>
           <w:b/>
@@ -5946,6 +6097,7 @@
         </w:rPr>
         <w:t>AggiuntaSessione</w:t>
       </w:r>
+      <w:proofErr w:type="spellEnd"/>
       <w:r>
         <w:t>]</w:t>
       </w:r>
@@ -5957,7 +6109,17 @@
     </w:p>
     <w:p>
       <w:r>
-        <w:t xml:space="preserve">Il gestore, data la schermata di gestione delle sessioni, clicca il bottone relativo per avviare la fase di aggiunta di una nuova sessione di voto. L’esecuzione passa al controller AggiuntaSessione, controller della view dedicata a gestire la creazione, dove il gestore deve inserire i dati relativi alla nuova sessione. Tutti i dati indicati sono obbligatori, a eccezione della descrizione che è un campo opzionale. </w:t>
+        <w:t xml:space="preserve">Il gestore, data la schermata di gestione delle sessioni, clicca il bottone relativo per avviare la fase di aggiunta di una nuova sessione di voto. L’esecuzione passa al controller </w:t>
+      </w:r>
+      <w:proofErr w:type="spellStart"/>
+      <w:proofErr w:type="gramStart"/>
+      <w:r>
+        <w:t>AggiuntaSessione</w:t>
+      </w:r>
+      <w:proofErr w:type="spellEnd"/>
+      <w:proofErr w:type="gramEnd"/>
+      <w:r>
+        <w:t xml:space="preserve">, controller della view dedicata a gestire la creazione, dove il gestore deve inserire i dati relativi alla nuova sessione. Tutti i dati indicati sono obbligatori, a eccezione della descrizione che è un campo opzionale. </w:t>
       </w:r>
       <w:r>
         <w:t xml:space="preserve">Se la sessione di voto che si vuole creare è di tipo referendum non sarà allora possibile selezionare i partiti e i candidati. </w:t>
@@ -5965,19 +6127,77 @@
     </w:p>
     <w:p>
       <w:r>
-        <w:t xml:space="preserve">Inseriti i dati, il gestore clicca il pulsante Save per proseguire con il salvataggio della sessione. Il pulsante attiva un ActionListener, dove prima di tutto viene fatto un controllo sui dati inseriti e in caso di dati mancanti viene mostrato un messaggio a schermo e non sarà possibile creare la sessione. </w:t>
-      </w:r>
-    </w:p>
-    <w:p>
-      <w:r>
-        <w:t>Se tutti i dati richiesti invece sono stati inseriti allora si prosegue con la creazione di un nuovo oggetto SessioneDiVoto</w:t>
-      </w:r>
-      <w:r>
-        <w:t xml:space="preserve"> che viene passato (secondo il patter DAO) alla classe SessioniDiVotoDAOImpl per essere memorizzato nel database. Successivamente vengono aggiunti nel database i record per la gestione della sessione durante la fase di votazione e di scrutinio. Quindi vengono aggiunte le informazioni per la raccolta dei voti Astenuti, tramite la classe VotiAstenutiDAOImpl, e vengono aggiunti i partiti e candidati tramite le classi VotiPartitiDAOImpl e CandidatiDAOImpl. In caso di sessione con modalità di voto referendum , oltre alla gestione degli Astenuti, vengono aggiunte invece le informazioni per gestire le </w:t>
-      </w:r>
-      <w:r>
-        <w:t>2 opzioni di voto tramite la classe VotiReferendumDAOImpl</w:t>
-      </w:r>
+        <w:t xml:space="preserve">Inseriti i dati, il gestore clicca il pulsante Save per proseguire con il salvataggio della sessione. Il pulsante attiva un </w:t>
+      </w:r>
+      <w:proofErr w:type="spellStart"/>
+      <w:r>
+        <w:t>ActionListener</w:t>
+      </w:r>
+      <w:proofErr w:type="spellEnd"/>
+      <w:r>
+        <w:t xml:space="preserve">, dove prima di tutto viene fatto un controllo sui dati inseriti e in caso di dati mancanti viene mostrato un messaggio a schermo e non sarà possibile creare la sessione. </w:t>
+      </w:r>
+    </w:p>
+    <w:p>
+      <w:r>
+        <w:t xml:space="preserve">Se tutti i dati richiesti invece sono stati inseriti allora si prosegue con la creazione di un nuovo oggetto </w:t>
+      </w:r>
+      <w:proofErr w:type="spellStart"/>
+      <w:r>
+        <w:t>SessioneDiVoto</w:t>
+      </w:r>
+      <w:proofErr w:type="spellEnd"/>
+      <w:r>
+        <w:t xml:space="preserve"> che viene passato (secondo il patter DAO) alla classe </w:t>
+      </w:r>
+      <w:proofErr w:type="spellStart"/>
+      <w:r>
+        <w:t>SessioniDiVotoDAOImpl</w:t>
+      </w:r>
+      <w:proofErr w:type="spellEnd"/>
+      <w:r>
+        <w:t xml:space="preserve"> per essere memorizzato nel database. Successivamente vengono aggiunti nel database i record per la gestione della sessione durante la fase di votazione e di scrutinio. Quindi vengono aggiunte le informazioni per la raccolta dei voti Astenuti, tramite la classe </w:t>
+      </w:r>
+      <w:proofErr w:type="spellStart"/>
+      <w:r>
+        <w:t>VotiAstenutiDAOImpl</w:t>
+      </w:r>
+      <w:proofErr w:type="spellEnd"/>
+      <w:r>
+        <w:t xml:space="preserve">, e vengono aggiunti i partiti e candidati tramite le classi </w:t>
+      </w:r>
+      <w:proofErr w:type="spellStart"/>
+      <w:r>
+        <w:t>VotiPartitiDAOImpl</w:t>
+      </w:r>
+      <w:proofErr w:type="spellEnd"/>
+      <w:r>
+        <w:t xml:space="preserve"> e </w:t>
+      </w:r>
+      <w:proofErr w:type="spellStart"/>
+      <w:r>
+        <w:t>CandidatiDAOImpl</w:t>
+      </w:r>
+      <w:proofErr w:type="spellEnd"/>
+      <w:r>
+        <w:t xml:space="preserve">. In caso di sessione con modalità di voto </w:t>
+      </w:r>
+      <w:proofErr w:type="gramStart"/>
+      <w:r>
+        <w:t>referendum ,</w:t>
+      </w:r>
+      <w:proofErr w:type="gramEnd"/>
+      <w:r>
+        <w:t xml:space="preserve"> oltre alla gestione degli Astenuti, vengono aggiunte invece le informazioni per gestire le </w:t>
+      </w:r>
+      <w:r>
+        <w:t xml:space="preserve">2 opzioni di voto tramite la classe </w:t>
+      </w:r>
+      <w:proofErr w:type="spellStart"/>
+      <w:r>
+        <w:t>VotiReferendumDAOImpl</w:t>
+      </w:r>
+      <w:proofErr w:type="spellEnd"/>
     </w:p>
     <w:p/>
     <w:p/>
@@ -6056,13 +6276,31 @@
       <w:r>
         <w:t>[</w:t>
       </w:r>
-      <w:r>
-        <w:rPr>
-          <w:b/>
-          <w:bCs/>
-        </w:rPr>
-        <w:t>SeqDiagram FaseScrutinio</w:t>
-      </w:r>
+      <w:proofErr w:type="spellStart"/>
+      <w:r>
+        <w:rPr>
+          <w:b/>
+          <w:bCs/>
+        </w:rPr>
+        <w:t>SeqDiagram</w:t>
+      </w:r>
+      <w:proofErr w:type="spellEnd"/>
+      <w:r>
+        <w:rPr>
+          <w:b/>
+          <w:bCs/>
+        </w:rPr>
+        <w:t xml:space="preserve"> </w:t>
+      </w:r>
+      <w:proofErr w:type="spellStart"/>
+      <w:r>
+        <w:rPr>
+          <w:b/>
+          <w:bCs/>
+        </w:rPr>
+        <w:t>FaseScrutinio</w:t>
+      </w:r>
+      <w:proofErr w:type="spellEnd"/>
       <w:r>
         <w:t>]</w:t>
       </w:r>
@@ -6074,7 +6312,17 @@
     </w:p>
     <w:p>
       <w:r>
-        <w:t xml:space="preserve">Il gestore, che vuole avviare la fase di scrutinio e quindi calcolo dei voti per determinare il vincitore, clicca sul pulsante ScrutinioSessioni della pagina dedicata alla gestione delle sessioni </w:t>
+        <w:t xml:space="preserve">Il gestore, che vuole avviare la fase di scrutinio e quindi calcolo dei voti per determinare il vincitore, clicca sul pulsante </w:t>
+      </w:r>
+      <w:proofErr w:type="spellStart"/>
+      <w:proofErr w:type="gramStart"/>
+      <w:r>
+        <w:t>ScrutinioSessioni</w:t>
+      </w:r>
+      <w:proofErr w:type="spellEnd"/>
+      <w:proofErr w:type="gramEnd"/>
+      <w:r>
+        <w:t xml:space="preserve"> della pagina dedicata alla gestione delle sessioni </w:t>
       </w:r>
       <w:r>
         <w:t>per avviare il conteggio dei voti.</w:t>
@@ -6097,7 +6345,17 @@
         <w:t>ciascuno di questi ha</w:t>
       </w:r>
       <w:r>
-        <w:t xml:space="preserve"> ottenuto. A questo punto si procede con il calcolo del vincitore invocando il metodo calcolaVincitore dell</w:t>
+        <w:t xml:space="preserve"> ottenuto. A questo punto si procede con il calcolo del vincitore invocando il metodo </w:t>
+      </w:r>
+      <w:proofErr w:type="spellStart"/>
+      <w:proofErr w:type="gramStart"/>
+      <w:r>
+        <w:t>calcolaVincitore</w:t>
+      </w:r>
+      <w:proofErr w:type="spellEnd"/>
+      <w:proofErr w:type="gramEnd"/>
+      <w:r>
+        <w:t xml:space="preserve"> dell</w:t>
       </w:r>
       <w:r>
         <w:t>a</w:t>
@@ -6127,7 +6385,25 @@
         <w:t xml:space="preserve"> per la modalità di vittoria della sessione scelta.</w:t>
       </w:r>
       <w:r>
-        <w:t xml:space="preserve"> Per fare questo si invoca il metodo condizioneVoto della classe astratta SessioneDiVoto, passando come parametri il numero totale di voti espressi per la sessione e i voti dell’opzione/opzioni vincitrici. Se le condizioni non sono soddisfatte, allora non verrà decretato un vincitore e verrà memorizzato un valore nullo. Se le condizioni invece sono soddisfatte e non siamo in una condizione di pareggio allora viene decretato il vincitore e viene memorizzato. Nel caso in cui</w:t>
+        <w:t xml:space="preserve"> Per fare questo si invoca il metodo </w:t>
+      </w:r>
+      <w:proofErr w:type="spellStart"/>
+      <w:proofErr w:type="gramStart"/>
+      <w:r>
+        <w:t>condizioneVoto</w:t>
+      </w:r>
+      <w:proofErr w:type="spellEnd"/>
+      <w:proofErr w:type="gramEnd"/>
+      <w:r>
+        <w:t xml:space="preserve"> della classe astratta </w:t>
+      </w:r>
+      <w:proofErr w:type="spellStart"/>
+      <w:r>
+        <w:t>SessioneDiVoto</w:t>
+      </w:r>
+      <w:proofErr w:type="spellEnd"/>
+      <w:r>
+        <w:t>, passando come parametri il numero totale di voti espressi per la sessione e i voti dell’opzione/opzioni vincitrici. Se le condizioni non sono soddisfatte, allora non verrà decretato un vincitore e verrà memorizzato un valore nullo. Se le condizioni invece sono soddisfatte e non siamo in una condizione di pareggio allora viene decretato il vincitore e viene memorizzato. Nel caso in cui</w:t>
       </w:r>
       <w:r>
         <w:t>,</w:t>
@@ -6180,10 +6456,28 @@
     <w:p>
       <w:r>
         <w:lastRenderedPageBreak/>
-        <w:t xml:space="preserve">Se la modalità di voto invece fosse di tipo referendum allora il procedimento risulta simile a quello esposto sopra ma considerando il numero di voti ottenuti per le due opzioni disponibili, quindi favorevole e contrario. Viene invocato il metodo condizioneVoto passando come parametri il numero totale degli elettori e il numero di voti totali che ha ottenuto la sessione. Se le condizioni di voto, previste dalla modalità di vittoria scelta, sono soddisfatte, allora si procede a ottenere dal database il numero di voti ottenuti per le due opzioni di voto e viene calcolato il vincitore. Se le condizioni di voto non sono soddisfatte o ci </w:t>
-      </w:r>
-      <w:r>
-        <w:t xml:space="preserve">fossimo in una condizione di pareggio, allora non viene decretato un vincitore e viene salvato nel database un valore null, altrimenti viene decretato il vincitore e memorizzato. </w:t>
+        <w:t xml:space="preserve">Se la modalità di voto invece fosse di tipo referendum allora il procedimento risulta simile a quello esposto sopra ma considerando il numero di voti ottenuti per le due opzioni disponibili, quindi favorevole e contrario. Viene invocato il metodo </w:t>
+      </w:r>
+      <w:proofErr w:type="spellStart"/>
+      <w:proofErr w:type="gramStart"/>
+      <w:r>
+        <w:t>condizioneVoto</w:t>
+      </w:r>
+      <w:proofErr w:type="spellEnd"/>
+      <w:proofErr w:type="gramEnd"/>
+      <w:r>
+        <w:t xml:space="preserve"> passando come parametri il numero totale degli elettori e il numero di voti totali che ha ottenuto la sessione. Se le condizioni di voto, previste dalla modalità di vittoria scelta, sono soddisfatte, allora si procede a ottenere dal database il numero di voti ottenuti per le due opzioni di voto e viene calcolato il vincitore. Se le condizioni di voto non sono soddisfatte o ci </w:t>
+      </w:r>
+      <w:r>
+        <w:t xml:space="preserve">fossimo in una condizione di pareggio, allora non viene decretato un vincitore e viene salvato nel database un valore </w:t>
+      </w:r>
+      <w:proofErr w:type="spellStart"/>
+      <w:r>
+        <w:t>null</w:t>
+      </w:r>
+      <w:proofErr w:type="spellEnd"/>
+      <w:r>
+        <w:t xml:space="preserve">, altrimenti viene decretato il vincitore e memorizzato. </w:t>
       </w:r>
     </w:p>
     <w:p>
@@ -6264,12 +6558,21 @@
       <w:r>
         <w:t>[</w:t>
       </w:r>
-      <w:r>
-        <w:rPr>
-          <w:b/>
-          <w:bCs/>
-        </w:rPr>
-        <w:t>SeqDiagram Autenticazione</w:t>
+      <w:proofErr w:type="spellStart"/>
+      <w:r>
+        <w:rPr>
+          <w:b/>
+          <w:bCs/>
+        </w:rPr>
+        <w:t>SeqDiagram</w:t>
+      </w:r>
+      <w:proofErr w:type="spellEnd"/>
+      <w:r>
+        <w:rPr>
+          <w:b/>
+          <w:bCs/>
+        </w:rPr>
+        <w:t xml:space="preserve"> Autenticazione</w:t>
       </w:r>
       <w:r>
         <w:t>]</w:t>
@@ -6355,12 +6658,21 @@
       <w:r>
         <w:t>[</w:t>
       </w:r>
-      <w:r>
-        <w:rPr>
-          <w:b/>
-          <w:bCs/>
-        </w:rPr>
-        <w:t>SeqDiagram Autenticazione</w:t>
+      <w:proofErr w:type="spellStart"/>
+      <w:r>
+        <w:rPr>
+          <w:b/>
+          <w:bCs/>
+        </w:rPr>
+        <w:t>SeqDiagram</w:t>
+      </w:r>
+      <w:proofErr w:type="spellEnd"/>
+      <w:r>
+        <w:rPr>
+          <w:b/>
+          <w:bCs/>
+        </w:rPr>
+        <w:t xml:space="preserve"> Autenticazione</w:t>
       </w:r>
       <w:r>
         <w:t>]</w:t>
@@ -6381,10 +6693,26 @@
         </w:rPr>
       </w:pPr>
       <w:r>
-        <w:t xml:space="preserve">L’elettore può esprimere la propria preferenza di voto selezionando i partiti e candidati da votare, secondo la modalità di voto prevista dalla sessione stessa. Potrebbe anche non esprimere nessuna preferenza e lasciare così “scheda bianca”. Successivamente l’elettore clicca sul pulsante VotaButton per proseguire e il sistema mostra una nuova schermata con il riepilogo delle preferenze appena espresse. L’elettore può revisionare il proprio voto e quindi può decidere di tornare indietro per modificarlo, oppure può confermarlo, cliccando sul pulsante Conferma Voto. </w:t>
-      </w:r>
-      <w:r>
-        <w:t xml:space="preserve">Confermato il voto, il sistema memorizza il voto espresso, scheda bianca nel caso in cui l’elettore non abbia espresso preferenza, oppure il voto per i partiti e eventualmente candidati selezionati. Infine, registra che l’elettore ha espresso il voto per quella specifica sessione in modo da non poter votare nuovamente per la medesima sessione. </w:t>
+        <w:t xml:space="preserve">L’elettore può esprimere la propria preferenza di voto selezionando i partiti e candidati da votare, secondo la modalità di voto prevista dalla sessione stessa. Potrebbe anche non esprimere nessuna preferenza e lasciare così “scheda bianca”. Successivamente l’elettore clicca sul pulsante </w:t>
+      </w:r>
+      <w:proofErr w:type="spellStart"/>
+      <w:r>
+        <w:t>VotaButton</w:t>
+      </w:r>
+      <w:proofErr w:type="spellEnd"/>
+      <w:r>
+        <w:t xml:space="preserve"> per proseguire e il sistema mostra una nuova schermata con il riepilogo delle preferenze appena espresse. L’elettore può revisionare il proprio voto e quindi può decidere di tornare indietro per modificarlo, oppure può confermarlo, cliccando sul pulsante Conferma Voto. </w:t>
+      </w:r>
+      <w:r>
+        <w:t xml:space="preserve">Confermato il voto, il sistema memorizza il voto espresso, scheda bianca nel caso in cui l’elettore non abbia espresso preferenza, oppure il voto per i partiti </w:t>
+      </w:r>
+      <w:proofErr w:type="gramStart"/>
+      <w:r>
+        <w:t>e</w:t>
+      </w:r>
+      <w:proofErr w:type="gramEnd"/>
+      <w:r>
+        <w:t xml:space="preserve"> eventualmente candidati selezionati. Infine, registra che l’elettore ha espresso il voto per quella specifica sessione in modo da non poter votare nuovamente per la medesima sessione. </w:t>
       </w:r>
     </w:p>
     <w:p>
@@ -6537,11 +6865,264 @@
         <w:pStyle w:val="Titolo3"/>
       </w:pPr>
       <w:r>
-        <w:t>Gestione partiti – aggiunta nuovo partito</w:t>
-      </w:r>
-    </w:p>
+        <w:drawing>
+          <wp:anchor distT="0" distB="0" distL="114300" distR="114300" simplePos="0" relativeHeight="251658240" behindDoc="1" locked="0" layoutInCell="1" allowOverlap="1" wp14:anchorId="1168CACA" wp14:editId="20BC62D9">
+            <wp:simplePos x="0" y="0"/>
+            <wp:positionH relativeFrom="column">
+              <wp:posOffset>1270</wp:posOffset>
+            </wp:positionH>
+            <wp:positionV relativeFrom="page">
+              <wp:posOffset>1326515</wp:posOffset>
+            </wp:positionV>
+            <wp:extent cx="3602990" cy="3567430"/>
+            <wp:effectExtent l="0" t="0" r="0" b="0"/>
+            <wp:wrapTopAndBottom/>
+            <wp:docPr id="2" name="Immagine 2"/>
+            <wp:cNvGraphicFramePr>
+              <a:graphicFrameLocks xmlns:a="http://schemas.openxmlformats.org/drawingml/2006/main" noChangeAspect="1"/>
+            </wp:cNvGraphicFramePr>
+            <a:graphic xmlns:a="http://schemas.openxmlformats.org/drawingml/2006/main">
+              <a:graphicData uri="http://schemas.openxmlformats.org/drawingml/2006/picture">
+                <pic:pic xmlns:pic="http://schemas.openxmlformats.org/drawingml/2006/picture">
+                  <pic:nvPicPr>
+                    <pic:cNvPr id="2" name="Immagine 2"/>
+                    <pic:cNvPicPr/>
+                  </pic:nvPicPr>
+                  <pic:blipFill>
+                    <a:blip r:embed="rId18" cstate="print">
+                      <a:extLst>
+                        <a:ext uri="{28A0092B-C50C-407E-A947-70E740481C1C}">
+                          <a14:useLocalDpi xmlns:a14="http://schemas.microsoft.com/office/drawing/2010/main" val="0"/>
+                        </a:ext>
+                      </a:extLst>
+                    </a:blip>
+                    <a:stretch>
+                      <a:fillRect/>
+                    </a:stretch>
+                  </pic:blipFill>
+                  <pic:spPr>
+                    <a:xfrm>
+                      <a:off x="0" y="0"/>
+                      <a:ext cx="3602990" cy="3567430"/>
+                    </a:xfrm>
+                    <a:prstGeom prst="rect">
+                      <a:avLst/>
+                    </a:prstGeom>
+                  </pic:spPr>
+                </pic:pic>
+              </a:graphicData>
+            </a:graphic>
+            <wp14:sizeRelH relativeFrom="margin">
+              <wp14:pctWidth>0</wp14:pctWidth>
+            </wp14:sizeRelH>
+            <wp14:sizeRelV relativeFrom="margin">
+              <wp14:pctHeight>0</wp14:pctHeight>
+            </wp14:sizeRelV>
+          </wp:anchor>
+        </w:drawing>
+      </w:r>
+      <w:r>
+        <w:t>Gestione</w:t>
+      </w:r>
+      <w:r>
+        <w:t xml:space="preserve"> partiti – aggiunta nuovo partito</w:t>
+      </w:r>
+    </w:p>
+    <w:p>
+      <w:r>
+        <w:t>[</w:t>
+      </w:r>
+      <w:proofErr w:type="spellStart"/>
+      <w:r>
+        <w:rPr>
+          <w:b/>
+          <w:bCs/>
+        </w:rPr>
+        <w:t>ActivityDiagram</w:t>
+      </w:r>
+      <w:proofErr w:type="spellEnd"/>
+      <w:r>
+        <w:rPr>
+          <w:b/>
+          <w:bCs/>
+        </w:rPr>
+        <w:t xml:space="preserve"> Autenticazione</w:t>
+      </w:r>
+      <w:r>
+        <w:t>]</w:t>
+      </w:r>
+    </w:p>
+    <w:p>
+      <w:r>
+        <w:t>Il seguente diagramma di attività illustra i passi che vengono eseguiti durante la creazione di un nuovo partito. Inserito il nome del nuovo partito da creare</w:t>
+      </w:r>
+      <w:r>
+        <w:t>,</w:t>
+      </w:r>
+      <w:r>
+        <w:t xml:space="preserve"> </w:t>
+      </w:r>
+      <w:r>
+        <w:t xml:space="preserve">e se non ci sono dati mancanti, viene creato il nuovo partito e memorizzato nel database. </w:t>
+      </w:r>
+    </w:p>
+    <w:p/>
+    <w:p>
+      <w:pPr>
+        <w:pStyle w:val="Titolo3"/>
+      </w:pPr>
+      <w:r>
+        <w:t>Gestione sessioni – aggiunta nuova sessione</w:t>
+      </w:r>
+    </w:p>
+    <w:p>
+      <w:pPr>
+        <w:rPr>
+          <w:noProof/>
+        </w:rPr>
+      </w:pPr>
+      <w:r>
+        <w:rPr>
+          <w:noProof/>
+        </w:rPr>
+        <w:drawing>
+          <wp:inline distT="0" distB="0" distL="0" distR="0" wp14:anchorId="7AB1346F" wp14:editId="480EA514">
+            <wp:extent cx="4847573" cy="3878359"/>
+            <wp:effectExtent l="0" t="0" r="0" b="8255"/>
+            <wp:docPr id="9" name="Immagine 9"/>
+            <wp:cNvGraphicFramePr>
+              <a:graphicFrameLocks xmlns:a="http://schemas.openxmlformats.org/drawingml/2006/main" noChangeAspect="1"/>
+            </wp:cNvGraphicFramePr>
+            <a:graphic xmlns:a="http://schemas.openxmlformats.org/drawingml/2006/main">
+              <a:graphicData uri="http://schemas.openxmlformats.org/drawingml/2006/picture">
+                <pic:pic xmlns:pic="http://schemas.openxmlformats.org/drawingml/2006/picture">
+                  <pic:nvPicPr>
+                    <pic:cNvPr id="9" name="Immagine 9"/>
+                    <pic:cNvPicPr/>
+                  </pic:nvPicPr>
+                  <pic:blipFill>
+                    <a:blip r:embed="rId19" cstate="print">
+                      <a:extLst>
+                        <a:ext uri="{28A0092B-C50C-407E-A947-70E740481C1C}">
+                          <a14:useLocalDpi xmlns:a14="http://schemas.microsoft.com/office/drawing/2010/main" val="0"/>
+                        </a:ext>
+                      </a:extLst>
+                    </a:blip>
+                    <a:stretch>
+                      <a:fillRect/>
+                    </a:stretch>
+                  </pic:blipFill>
+                  <pic:spPr>
+                    <a:xfrm>
+                      <a:off x="0" y="0"/>
+                      <a:ext cx="4860396" cy="3888618"/>
+                    </a:xfrm>
+                    <a:prstGeom prst="rect">
+                      <a:avLst/>
+                    </a:prstGeom>
+                  </pic:spPr>
+                </pic:pic>
+              </a:graphicData>
+            </a:graphic>
+          </wp:inline>
+        </w:drawing>
+      </w:r>
+    </w:p>
+    <w:p/>
+    <w:p/>
+    <w:p>
+      <w:r>
+        <w:t>[</w:t>
+      </w:r>
+      <w:proofErr w:type="spellStart"/>
+      <w:r>
+        <w:rPr>
+          <w:b/>
+          <w:bCs/>
+        </w:rPr>
+        <w:t>ActivityDiagram</w:t>
+      </w:r>
+      <w:proofErr w:type="spellEnd"/>
+      <w:r>
+        <w:rPr>
+          <w:b/>
+          <w:bCs/>
+        </w:rPr>
+        <w:t xml:space="preserve"> </w:t>
+      </w:r>
+      <w:proofErr w:type="spellStart"/>
+      <w:r>
+        <w:rPr>
+          <w:b/>
+          <w:bCs/>
+          <w:u w:val="single"/>
+        </w:rPr>
+        <w:t>AggiungiSessione</w:t>
+      </w:r>
+      <w:proofErr w:type="spellEnd"/>
+      <w:r>
+        <w:t>]</w:t>
+      </w:r>
+    </w:p>
+    <w:p>
+      <w:r>
+        <w:t>Il seguente diagramma di attività illustra i passi che vengono eseguiti durante la creazione di un</w:t>
+      </w:r>
+      <w:r>
+        <w:t>a</w:t>
+      </w:r>
+      <w:r>
+        <w:t xml:space="preserve"> nuov</w:t>
+      </w:r>
+      <w:r>
+        <w:t>a sessione di voto</w:t>
+      </w:r>
+      <w:r>
+        <w:t>.</w:t>
+      </w:r>
+      <w:r>
+        <w:t xml:space="preserve"> Dopo aver inserito i dati della nuova sessione da creare, con eventualmente partiti e candidati in caso di sessione non referendum, si prosegue alla creazione e salvataggio della sessione. Se non ci sono dati mancanti, viene creata la nuova sessione e viene memorizzata nel database. Successivamente vengon</w:t>
+      </w:r>
+      <w:r>
+        <w:t xml:space="preserve">o aggiunte nel database le informazioni per gestire la sessione appena creata, come gestione dei voti astenuti, gestione di partiti e candidati se presenti, e per gestire le opzioni di voto in caso di sessione di tipo referendum. </w:t>
+      </w:r>
+    </w:p>
+    <w:p/>
+    <w:p>
+      <w:pPr>
+        <w:rPr>
+          <w:u w:val="single"/>
+        </w:rPr>
+      </w:pPr>
+    </w:p>
+    <w:p/>
+    <w:p/>
+    <w:p/>
+    <w:p/>
+    <w:p>
+      <w:pPr>
+        <w:rPr>
+          <w:noProof/>
+        </w:rPr>
+      </w:pPr>
+    </w:p>
+    <w:p>
+      <w:pPr>
+        <w:rPr>
+          <w:noProof/>
+        </w:rPr>
+      </w:pPr>
+    </w:p>
+    <w:p>
+      <w:pPr>
+        <w:rPr>
+          <w:noProof/>
+        </w:rPr>
+      </w:pPr>
+    </w:p>
+    <w:p/>
     <w:sectPr>
-      <w:footerReference w:type="default" r:id="rId18"/>
+      <w:footerReference w:type="default" r:id="rId20"/>
       <w:pgSz w:w="11906" w:h="16838"/>
       <w:pgMar w:top="1417" w:right="1134" w:bottom="1134" w:left="1134" w:header="708" w:footer="708" w:gutter="0"/>
       <w:cols w:space="708"/>
@@ -10995,7 +11576,6 @@
   <w:style w:type="character" w:default="1" w:styleId="Carpredefinitoparagrafo">
     <w:name w:val="Default Paragraph Font"/>
     <w:uiPriority w:val="1"/>
-    <w:semiHidden/>
     <w:unhideWhenUsed/>
   </w:style>
   <w:style w:type="table" w:default="1" w:styleId="Tabellanormale">

</xml_diff>

<commit_message>
Aggiunti diagrammi di attività con descrizione. Aggiunto State Diagram
</commit_message>
<xml_diff>
--- a/docs/Relazione.docx
+++ b/docs/Relazione.docx
@@ -11,6 +11,8 @@
           <w:bCs/>
         </w:rPr>
       </w:pPr>
+      <w:bookmarkStart w:id="0" w:name="_Hlk103679461"/>
+      <w:bookmarkEnd w:id="0"/>
       <w:r>
         <w:rPr>
           <w:b/>
@@ -96,11 +98,11 @@
         <w:pStyle w:val="Titolo1"/>
         <w:spacing w:before="0"/>
       </w:pPr>
-      <w:bookmarkStart w:id="0" w:name="_Toc85558034"/>
+      <w:bookmarkStart w:id="1" w:name="_Toc85558034"/>
       <w:r>
         <w:t>Introduzione</w:t>
       </w:r>
-      <w:bookmarkEnd w:id="0"/>
+      <w:bookmarkEnd w:id="1"/>
     </w:p>
     <w:p/>
     <w:p>
@@ -108,11 +110,11 @@
         <w:pStyle w:val="Titolo2"/>
         <w:spacing w:before="0"/>
       </w:pPr>
-      <w:bookmarkStart w:id="1" w:name="_Toc85558035"/>
+      <w:bookmarkStart w:id="2" w:name="_Toc85558035"/>
       <w:r>
         <w:t>Obiettivi</w:t>
       </w:r>
-      <w:bookmarkEnd w:id="1"/>
+      <w:bookmarkEnd w:id="2"/>
     </w:p>
     <w:p>
       <w:r>
@@ -248,11 +250,11 @@
       <w:pPr>
         <w:pStyle w:val="Titolo2"/>
       </w:pPr>
-      <w:bookmarkStart w:id="2" w:name="_Toc85558036"/>
+      <w:bookmarkStart w:id="3" w:name="_Toc85558036"/>
       <w:r>
         <w:t>Destinatari</w:t>
       </w:r>
-      <w:bookmarkEnd w:id="2"/>
+      <w:bookmarkEnd w:id="3"/>
     </w:p>
     <w:p>
       <w:r>
@@ -404,11 +406,11 @@
       <w:pPr>
         <w:pStyle w:val="Titolo2"/>
       </w:pPr>
-      <w:bookmarkStart w:id="3" w:name="_Toc85558037"/>
+      <w:bookmarkStart w:id="4" w:name="_Toc85558037"/>
       <w:r>
         <w:t>Scopo del sistema</w:t>
       </w:r>
-      <w:bookmarkEnd w:id="3"/>
+      <w:bookmarkEnd w:id="4"/>
     </w:p>
     <w:p>
       <w:r>
@@ -586,11 +588,11 @@
       <w:pPr>
         <w:pStyle w:val="Titolo2"/>
       </w:pPr>
-      <w:bookmarkStart w:id="4" w:name="_Toc85558038"/>
+      <w:bookmarkStart w:id="5" w:name="_Toc85558038"/>
       <w:r>
         <w:t>Glossario</w:t>
       </w:r>
-      <w:bookmarkEnd w:id="4"/>
+      <w:bookmarkEnd w:id="5"/>
     </w:p>
     <w:p>
       <w:r>
@@ -839,15 +841,7 @@
         </w:numPr>
       </w:pPr>
       <w:r>
-        <w:t xml:space="preserve">Voto disgiunto: possibilità di esprimere </w:t>
-      </w:r>
-      <w:proofErr w:type="gramStart"/>
-      <w:r>
-        <w:t>2</w:t>
-      </w:r>
-      <w:proofErr w:type="gramEnd"/>
-      <w:r>
-        <w:t xml:space="preserve"> voti, uno per la scelta del partito e l’altro per la scelta del candidato</w:t>
+        <w:t>Voto disgiunto: possibilità di esprimere 2 voti, uno per la scelta del partito e l’altro per la scelta del candidato</w:t>
       </w:r>
       <w:r>
         <w:t xml:space="preserve">. L’elettore può esprimere la preferenza anche per un candidato di un partito diverso da quello scelto. </w:t>
@@ -1010,11 +1004,11 @@
       <w:pPr>
         <w:pStyle w:val="Titolo1"/>
       </w:pPr>
-      <w:bookmarkStart w:id="5" w:name="_Toc85558039"/>
+      <w:bookmarkStart w:id="6" w:name="_Toc85558039"/>
       <w:r>
         <w:t>Descrizione generale</w:t>
       </w:r>
-      <w:bookmarkEnd w:id="5"/>
+      <w:bookmarkEnd w:id="6"/>
       <w:r>
         <w:t xml:space="preserve"> </w:t>
       </w:r>
@@ -1024,11 +1018,11 @@
       <w:pPr>
         <w:pStyle w:val="Titolo2"/>
       </w:pPr>
-      <w:bookmarkStart w:id="6" w:name="_Toc85558040"/>
+      <w:bookmarkStart w:id="7" w:name="_Toc85558040"/>
       <w:r>
         <w:t>Caratteristiche del prodotto</w:t>
       </w:r>
-      <w:bookmarkEnd w:id="6"/>
+      <w:bookmarkEnd w:id="7"/>
     </w:p>
     <w:p/>
     <w:p>
@@ -1079,7 +1073,7 @@
       <w:r>
         <w:t xml:space="preserve"> gestori, previa autorizzazione da parte dell’organo competente, possono </w:t>
       </w:r>
-      <w:bookmarkStart w:id="7" w:name="_Toc85558041"/>
+      <w:bookmarkStart w:id="8" w:name="_Toc85558041"/>
       <w:r>
         <w:t>accedere.</w:t>
       </w:r>
@@ -1169,7 +1163,7 @@
       <w:r>
         <w:t>Ambiente operativo</w:t>
       </w:r>
-      <w:bookmarkEnd w:id="7"/>
+      <w:bookmarkEnd w:id="8"/>
       <w:r>
         <w:t xml:space="preserve"> </w:t>
       </w:r>
@@ -1199,12 +1193,12 @@
       <w:pPr>
         <w:pStyle w:val="Titolo2"/>
       </w:pPr>
-      <w:bookmarkStart w:id="8" w:name="_Toc85558042"/>
+      <w:bookmarkStart w:id="9" w:name="_Toc85558042"/>
       <w:r>
         <w:lastRenderedPageBreak/>
         <w:t>Documentazione per l’utente</w:t>
       </w:r>
-      <w:bookmarkEnd w:id="8"/>
+      <w:bookmarkEnd w:id="9"/>
     </w:p>
     <w:p/>
     <w:p>
@@ -1769,11 +1763,11 @@
       <w:pPr>
         <w:pStyle w:val="Titolo2"/>
       </w:pPr>
-      <w:bookmarkStart w:id="9" w:name="_Toc85558043"/>
+      <w:bookmarkStart w:id="10" w:name="_Toc85558043"/>
       <w:r>
         <w:t>Assunzioni, vincoli e dipendenze</w:t>
       </w:r>
-      <w:bookmarkEnd w:id="9"/>
+      <w:bookmarkEnd w:id="10"/>
     </w:p>
     <w:p/>
     <w:p>
@@ -1800,15 +1794,7 @@
         </w:rPr>
       </w:pPr>
       <w:r>
-        <w:t xml:space="preserve">L’unico prerequisito necessario a livello software è un’installazione di Java JRE (versione </w:t>
-      </w:r>
-      <w:proofErr w:type="gramStart"/>
-      <w:r>
-        <w:t>11</w:t>
-      </w:r>
-      <w:proofErr w:type="gramEnd"/>
-      <w:r>
-        <w:t xml:space="preserve"> o successiva).</w:t>
+        <w:t>L’unico prerequisito necessario a livello software è un’installazione di Java JRE (versione 11 o successiva).</w:t>
       </w:r>
     </w:p>
     <w:p>
@@ -1827,21 +1813,21 @@
       <w:pPr>
         <w:pStyle w:val="Titolo1"/>
       </w:pPr>
-      <w:bookmarkStart w:id="10" w:name="_Toc85558044"/>
+      <w:bookmarkStart w:id="11" w:name="_Toc85558044"/>
       <w:r>
         <w:t>Specifica dei requisiti</w:t>
       </w:r>
-      <w:bookmarkEnd w:id="10"/>
+      <w:bookmarkEnd w:id="11"/>
     </w:p>
     <w:p>
       <w:pPr>
         <w:pStyle w:val="Titolo2"/>
       </w:pPr>
-      <w:bookmarkStart w:id="11" w:name="_Toc85558045"/>
+      <w:bookmarkStart w:id="12" w:name="_Toc85558045"/>
       <w:r>
         <w:t>Requisiti funzionali</w:t>
       </w:r>
-      <w:bookmarkEnd w:id="11"/>
+      <w:bookmarkEnd w:id="12"/>
     </w:p>
     <w:p/>
     <w:p>
@@ -2355,15 +2341,7 @@
         <w:tab/>
       </w:r>
       <w:r>
-        <w:t xml:space="preserve">il sistema deve fornire un’interfaccia con cui effettuare la scelta della tipologia di utente </w:t>
-      </w:r>
-      <w:proofErr w:type="gramStart"/>
-      <w:r>
-        <w:t>e</w:t>
-      </w:r>
-      <w:proofErr w:type="gramEnd"/>
-      <w:r>
-        <w:t xml:space="preserve"> effettuare l’operazione di autenticazione. </w:t>
+        <w:t xml:space="preserve">il sistema deve fornire un’interfaccia con cui effettuare la scelta della tipologia di utente e effettuare l’operazione di autenticazione. </w:t>
       </w:r>
     </w:p>
     <w:p>
@@ -2574,11 +2552,11 @@
       <w:pPr>
         <w:pStyle w:val="Titolo2"/>
       </w:pPr>
-      <w:bookmarkStart w:id="12" w:name="_Toc85558046"/>
+      <w:bookmarkStart w:id="13" w:name="_Toc85558046"/>
       <w:r>
         <w:t>Requisiti non funzionali</w:t>
       </w:r>
-      <w:bookmarkEnd w:id="12"/>
+      <w:bookmarkEnd w:id="13"/>
       <w:r>
         <w:t xml:space="preserve"> </w:t>
       </w:r>
@@ -3119,15 +3097,7 @@
         <w:t>Gestione Partiti</w:t>
       </w:r>
       <w:r>
-        <w:t xml:space="preserve">: il gestore ha la possibilità di aggiungere nuovi partiti, modificare quelli già esistenti </w:t>
-      </w:r>
-      <w:proofErr w:type="gramStart"/>
-      <w:r>
-        <w:t>e</w:t>
-      </w:r>
-      <w:proofErr w:type="gramEnd"/>
-      <w:r>
-        <w:t xml:space="preserve"> eliminarli. </w:t>
+        <w:t xml:space="preserve">: il gestore ha la possibilità di aggiungere nuovi partiti, modificare quelli già esistenti e eliminarli. </w:t>
       </w:r>
     </w:p>
     <w:p>
@@ -5585,15 +5555,7 @@
         <w:t xml:space="preserve">Si è deciso di riportare un unico diagramma delle classi (quello di programma), </w:t>
       </w:r>
       <w:r>
-        <w:t xml:space="preserve">esposto più avanti nel paragrafo relativo alla descrizione del sistema. Di seguito sono riportati i diagrammi di sequenza e di attività dei casi d’uso: Gestione partiti (aggiunta nuovo partito), Gestione sessione di voto (aggiunta nuova sessione), Fase di scrutinio, Autenticazione, e Votazione. Dunque, all’interno di questi diagrammi sono già presenti le classi che utilizzano di design pattern scelti per la progettazione, i quali verranno giustificati </w:t>
-      </w:r>
-      <w:proofErr w:type="gramStart"/>
-      <w:r>
-        <w:t>e</w:t>
-      </w:r>
-      <w:proofErr w:type="gramEnd"/>
-      <w:r>
-        <w:t xml:space="preserve"> esposti nel paragrafo dedicato.</w:t>
+        <w:t>esposto più avanti nel paragrafo relativo alla descrizione del sistema. Di seguito sono riportati i diagrammi di sequenza e di attività dei casi d’uso: Gestione partiti (aggiunta nuovo partito), Gestione sessione di voto (aggiunta nuova sessione), Fase di scrutinio, Autenticazione, e Votazione. Dunque, all’interno di questi diagrammi sono già presenti le classi che utilizzano di design pattern scelti per la progettazione, i quali verranno giustificati e esposti nel paragrafo dedicato.</w:t>
       </w:r>
     </w:p>
     <w:p>
@@ -5979,12 +5941,10 @@
         <w:t xml:space="preserve">, dove il gestore deve indicare il nome del partito che vuole aggiungere. Una volta inserito il nome confermerà la creazione cliccando sul bottone </w:t>
       </w:r>
       <w:proofErr w:type="spellStart"/>
-      <w:proofErr w:type="gramStart"/>
       <w:r>
         <w:t>SalvaButton</w:t>
       </w:r>
       <w:proofErr w:type="spellEnd"/>
-      <w:proofErr w:type="gramEnd"/>
       <w:r>
         <w:t>, che farà intervenire l’</w:t>
       </w:r>
@@ -6112,12 +6072,10 @@
         <w:t xml:space="preserve">Il gestore, data la schermata di gestione delle sessioni, clicca il bottone relativo per avviare la fase di aggiunta di una nuova sessione di voto. L’esecuzione passa al controller </w:t>
       </w:r>
       <w:proofErr w:type="spellStart"/>
-      <w:proofErr w:type="gramStart"/>
       <w:r>
         <w:t>AggiuntaSessione</w:t>
       </w:r>
       <w:proofErr w:type="spellEnd"/>
-      <w:proofErr w:type="gramEnd"/>
       <w:r>
         <w:t xml:space="preserve">, controller della view dedicata a gestire la creazione, dove il gestore deve inserire i dati relativi alla nuova sessione. Tutti i dati indicati sono obbligatori, a eccezione della descrizione che è un campo opzionale. </w:t>
       </w:r>
@@ -6180,15 +6138,7 @@
       </w:r>
       <w:proofErr w:type="spellEnd"/>
       <w:r>
-        <w:t xml:space="preserve">. In caso di sessione con modalità di voto </w:t>
-      </w:r>
-      <w:proofErr w:type="gramStart"/>
-      <w:r>
-        <w:t>referendum ,</w:t>
-      </w:r>
-      <w:proofErr w:type="gramEnd"/>
-      <w:r>
-        <w:t xml:space="preserve"> oltre alla gestione degli Astenuti, vengono aggiunte invece le informazioni per gestire le </w:t>
+        <w:t xml:space="preserve">. In caso di sessione con modalità di voto referendum , oltre alla gestione degli Astenuti, vengono aggiunte invece le informazioni per gestire le </w:t>
       </w:r>
       <w:r>
         <w:t xml:space="preserve">2 opzioni di voto tramite la classe </w:t>
@@ -6315,12 +6265,10 @@
         <w:t xml:space="preserve">Il gestore, che vuole avviare la fase di scrutinio e quindi calcolo dei voti per determinare il vincitore, clicca sul pulsante </w:t>
       </w:r>
       <w:proofErr w:type="spellStart"/>
-      <w:proofErr w:type="gramStart"/>
       <w:r>
         <w:t>ScrutinioSessioni</w:t>
       </w:r>
       <w:proofErr w:type="spellEnd"/>
-      <w:proofErr w:type="gramEnd"/>
       <w:r>
         <w:t xml:space="preserve"> della pagina dedicata alla gestione delle sessioni </w:t>
       </w:r>
@@ -6348,12 +6296,10 @@
         <w:t xml:space="preserve"> ottenuto. A questo punto si procede con il calcolo del vincitore invocando il metodo </w:t>
       </w:r>
       <w:proofErr w:type="spellStart"/>
-      <w:proofErr w:type="gramStart"/>
       <w:r>
         <w:t>calcolaVincitore</w:t>
       </w:r>
       <w:proofErr w:type="spellEnd"/>
-      <w:proofErr w:type="gramEnd"/>
       <w:r>
         <w:t xml:space="preserve"> dell</w:t>
       </w:r>
@@ -6388,12 +6334,10 @@
         <w:t xml:space="preserve"> Per fare questo si invoca il metodo </w:t>
       </w:r>
       <w:proofErr w:type="spellStart"/>
-      <w:proofErr w:type="gramStart"/>
       <w:r>
         <w:t>condizioneVoto</w:t>
       </w:r>
       <w:proofErr w:type="spellEnd"/>
-      <w:proofErr w:type="gramEnd"/>
       <w:r>
         <w:t xml:space="preserve"> della classe astratta </w:t>
       </w:r>
@@ -6459,12 +6403,10 @@
         <w:t xml:space="preserve">Se la modalità di voto invece fosse di tipo referendum allora il procedimento risulta simile a quello esposto sopra ma considerando il numero di voti ottenuti per le due opzioni disponibili, quindi favorevole e contrario. Viene invocato il metodo </w:t>
       </w:r>
       <w:proofErr w:type="spellStart"/>
-      <w:proofErr w:type="gramStart"/>
       <w:r>
         <w:t>condizioneVoto</w:t>
       </w:r>
       <w:proofErr w:type="spellEnd"/>
-      <w:proofErr w:type="gramEnd"/>
       <w:r>
         <w:t xml:space="preserve"> passando come parametri il numero totale degli elettori e il numero di voti totali che ha ottenuto la sessione. Se le condizioni di voto, previste dalla modalità di vittoria scelta, sono soddisfatte, allora si procede a ottenere dal database il numero di voti ottenuti per le due opzioni di voto e viene calcolato il vincitore. Se le condizioni di voto non sono soddisfatte o ci </w:t>
       </w:r>
@@ -6704,15 +6646,7 @@
         <w:t xml:space="preserve"> per proseguire e il sistema mostra una nuova schermata con il riepilogo delle preferenze appena espresse. L’elettore può revisionare il proprio voto e quindi può decidere di tornare indietro per modificarlo, oppure può confermarlo, cliccando sul pulsante Conferma Voto. </w:t>
       </w:r>
       <w:r>
-        <w:t xml:space="preserve">Confermato il voto, il sistema memorizza il voto espresso, scheda bianca nel caso in cui l’elettore non abbia espresso preferenza, oppure il voto per i partiti </w:t>
-      </w:r>
-      <w:proofErr w:type="gramStart"/>
-      <w:r>
-        <w:t>e</w:t>
-      </w:r>
-      <w:proofErr w:type="gramEnd"/>
-      <w:r>
-        <w:t xml:space="preserve"> eventualmente candidati selezionati. Infine, registra che l’elettore ha espresso il voto per quella specifica sessione in modo da non poter votare nuovamente per la medesima sessione. </w:t>
+        <w:t xml:space="preserve">Confermato il voto, il sistema memorizza il voto espresso, scheda bianca nel caso in cui l’elettore non abbia espresso preferenza, oppure il voto per i partiti e eventualmente candidati selezionati. Infine, registra che l’elettore ha espresso il voto per quella specifica sessione in modo da non poter votare nuovamente per la medesima sessione. </w:t>
       </w:r>
     </w:p>
     <w:p>
@@ -6865,6 +6799,9 @@
         <w:pStyle w:val="Titolo3"/>
       </w:pPr>
       <w:r>
+        <w:rPr>
+          <w:noProof/>
+        </w:rPr>
         <w:drawing>
           <wp:anchor distT="0" distB="0" distL="114300" distR="114300" simplePos="0" relativeHeight="251658240" behindDoc="1" locked="0" layoutInCell="1" allowOverlap="1" wp14:anchorId="1168CACA" wp14:editId="20BC62D9">
             <wp:simplePos x="0" y="0"/>
@@ -7066,34 +7003,410 @@
     </w:p>
     <w:p>
       <w:r>
-        <w:t>Il seguente diagramma di attività illustra i passi che vengono eseguiti durante la creazione di un</w:t>
-      </w:r>
-      <w:r>
-        <w:t>a</w:t>
-      </w:r>
-      <w:r>
-        <w:t xml:space="preserve"> nuov</w:t>
-      </w:r>
-      <w:r>
-        <w:t>a sessione di voto</w:t>
+        <w:t>Il seguente diagramma di attività illustra i passi che vengono eseguiti durante la creazione di una nuova sessione di voto. Dopo aver inserito i dati della nuova sessione da creare, con eventualmente partiti e candidati in caso di sessione non referendum, si prosegue alla creazione e salvataggio della sessione. Se non ci sono dati mancanti, viene creata la nuova sessione e viene memorizzata nel database. Successivamente vengon</w:t>
+      </w:r>
+      <w:r>
+        <w:t xml:space="preserve">o aggiunte nel database le informazioni per gestire la sessione appena creata, come gestione dei voti astenuti, gestione di partiti e candidati se presenti, e per gestire le opzioni di voto in caso di sessione di tipo referendum. </w:t>
+      </w:r>
+    </w:p>
+    <w:p/>
+    <w:p>
+      <w:pPr>
+        <w:pStyle w:val="Titolo3"/>
+      </w:pPr>
+      <w:r>
+        <w:t>Fase di scrutinio</w:t>
+      </w:r>
+    </w:p>
+    <w:p>
+      <w:r>
+        <w:rPr>
+          <w:noProof/>
+        </w:rPr>
+        <w:drawing>
+          <wp:inline distT="0" distB="0" distL="0" distR="0" wp14:anchorId="05F9B861" wp14:editId="6A43CE55">
+            <wp:extent cx="5608502" cy="6793282"/>
+            <wp:effectExtent l="0" t="0" r="0" b="7620"/>
+            <wp:docPr id="7" name="Immagine 7"/>
+            <wp:cNvGraphicFramePr>
+              <a:graphicFrameLocks xmlns:a="http://schemas.openxmlformats.org/drawingml/2006/main" noChangeAspect="1"/>
+            </wp:cNvGraphicFramePr>
+            <a:graphic xmlns:a="http://schemas.openxmlformats.org/drawingml/2006/main">
+              <a:graphicData uri="http://schemas.openxmlformats.org/drawingml/2006/picture">
+                <pic:pic xmlns:pic="http://schemas.openxmlformats.org/drawingml/2006/picture">
+                  <pic:nvPicPr>
+                    <pic:cNvPr id="7" name="Immagine 7"/>
+                    <pic:cNvPicPr/>
+                  </pic:nvPicPr>
+                  <pic:blipFill>
+                    <a:blip r:embed="rId20" cstate="print">
+                      <a:extLst>
+                        <a:ext uri="{28A0092B-C50C-407E-A947-70E740481C1C}">
+                          <a14:useLocalDpi xmlns:a14="http://schemas.microsoft.com/office/drawing/2010/main" val="0"/>
+                        </a:ext>
+                      </a:extLst>
+                    </a:blip>
+                    <a:stretch>
+                      <a:fillRect/>
+                    </a:stretch>
+                  </pic:blipFill>
+                  <pic:spPr>
+                    <a:xfrm>
+                      <a:off x="0" y="0"/>
+                      <a:ext cx="5611743" cy="6797208"/>
+                    </a:xfrm>
+                    <a:prstGeom prst="rect">
+                      <a:avLst/>
+                    </a:prstGeom>
+                  </pic:spPr>
+                </pic:pic>
+              </a:graphicData>
+            </a:graphic>
+          </wp:inline>
+        </w:drawing>
+      </w:r>
+    </w:p>
+    <w:p>
+      <w:pPr>
+        <w:rPr>
+          <w:u w:val="single"/>
+        </w:rPr>
+      </w:pPr>
+      <w:r>
+        <w:rPr>
+          <w:u w:val="single"/>
+        </w:rPr>
+        <w:lastRenderedPageBreak/>
+        <w:t>[</w:t>
+      </w:r>
+      <w:proofErr w:type="spellStart"/>
+      <w:r>
+        <w:rPr>
+          <w:b/>
+          <w:bCs/>
+          <w:u w:val="single"/>
+        </w:rPr>
+        <w:t>ActivityDiagram</w:t>
+      </w:r>
+      <w:proofErr w:type="spellEnd"/>
+      <w:r>
+        <w:rPr>
+          <w:b/>
+          <w:bCs/>
+          <w:u w:val="single"/>
+        </w:rPr>
+        <w:t xml:space="preserve"> </w:t>
+      </w:r>
+      <w:proofErr w:type="spellStart"/>
+      <w:r>
+        <w:rPr>
+          <w:b/>
+          <w:bCs/>
+          <w:u w:val="single"/>
+        </w:rPr>
+        <w:t>FaseScrutinio</w:t>
+      </w:r>
+      <w:proofErr w:type="spellEnd"/>
+      <w:r>
+        <w:rPr>
+          <w:u w:val="single"/>
+        </w:rPr>
+        <w:t>]</w:t>
+      </w:r>
+    </w:p>
+    <w:p>
+      <w:r>
+        <w:t xml:space="preserve">Il sequente diagramma di attività illustra i passi che vengono eseguiti durante la fase di scrutinio di una sessione di voto conclusa. </w:t>
+      </w:r>
+      <w:r>
+        <w:t xml:space="preserve">Avviata la fase di scrutinio questa avviene in modo differente a seconda della modalità di voto della sessione stessa. In caso di sessione non referendum, vengono ottenuti i candidati dal database e viene determinato il vincitore. Se le condizioni previste dalla modalità di vittoria non sono rispettate allora non viene decretato un vincitore, se invece vengono rispettate e c’è solo un vincitore si prosegue alla registrazione del vincitore stesso. Nel caso in cui le condizioni fossero soddisfatte ma ci fosse una condizione di pareggio allora si prosegue con il considerare anche i voti dei partiti dei candidati con numero di voti ottenuti maggiore. Se la condizione di pareggio, anche considerando i voti dei relativi partiti, sussiste, allora non viene decretato un vincitore. </w:t>
+      </w:r>
+    </w:p>
+    <w:p/>
+    <w:p>
+      <w:pPr>
+        <w:pStyle w:val="Titolo3"/>
+      </w:pPr>
+      <w:r>
+        <w:t>Autenticazione</w:t>
+      </w:r>
+    </w:p>
+    <w:p>
+      <w:r>
+        <w:rPr>
+          <w:noProof/>
+        </w:rPr>
+        <w:drawing>
+          <wp:inline distT="0" distB="0" distL="0" distR="0" wp14:anchorId="19D67E36" wp14:editId="788EF4F2">
+            <wp:extent cx="4751540" cy="5279051"/>
+            <wp:effectExtent l="0" t="0" r="0" b="0"/>
+            <wp:docPr id="10" name="Immagine 10"/>
+            <wp:cNvGraphicFramePr>
+              <a:graphicFrameLocks xmlns:a="http://schemas.openxmlformats.org/drawingml/2006/main" noChangeAspect="1"/>
+            </wp:cNvGraphicFramePr>
+            <a:graphic xmlns:a="http://schemas.openxmlformats.org/drawingml/2006/main">
+              <a:graphicData uri="http://schemas.openxmlformats.org/drawingml/2006/picture">
+                <pic:pic xmlns:pic="http://schemas.openxmlformats.org/drawingml/2006/picture">
+                  <pic:nvPicPr>
+                    <pic:cNvPr id="10" name="Immagine 10"/>
+                    <pic:cNvPicPr/>
+                  </pic:nvPicPr>
+                  <pic:blipFill>
+                    <a:blip r:embed="rId21" cstate="print">
+                      <a:extLst>
+                        <a:ext uri="{28A0092B-C50C-407E-A947-70E740481C1C}">
+                          <a14:useLocalDpi xmlns:a14="http://schemas.microsoft.com/office/drawing/2010/main" val="0"/>
+                        </a:ext>
+                      </a:extLst>
+                    </a:blip>
+                    <a:stretch>
+                      <a:fillRect/>
+                    </a:stretch>
+                  </pic:blipFill>
+                  <pic:spPr>
+                    <a:xfrm>
+                      <a:off x="0" y="0"/>
+                      <a:ext cx="4761056" cy="5289623"/>
+                    </a:xfrm>
+                    <a:prstGeom prst="rect">
+                      <a:avLst/>
+                    </a:prstGeom>
+                  </pic:spPr>
+                </pic:pic>
+              </a:graphicData>
+            </a:graphic>
+          </wp:inline>
+        </w:drawing>
+      </w:r>
+    </w:p>
+    <w:p>
+      <w:r>
+        <w:t>[</w:t>
+      </w:r>
+      <w:proofErr w:type="spellStart"/>
+      <w:r>
+        <w:rPr>
+          <w:b/>
+          <w:bCs/>
+        </w:rPr>
+        <w:t>ActivityDiagram</w:t>
+      </w:r>
+      <w:proofErr w:type="spellEnd"/>
+      <w:r>
+        <w:rPr>
+          <w:b/>
+          <w:bCs/>
+        </w:rPr>
+        <w:t xml:space="preserve"> Autenticazione</w:t>
+      </w:r>
+      <w:r>
+        <w:t>]</w:t>
+      </w:r>
+    </w:p>
+    <w:p>
+      <w:r>
+        <w:t xml:space="preserve">Il sequente diagramma di attività illustra i passi che vengono eseguiti durante la fase </w:t>
+      </w:r>
+      <w:r>
+        <w:t xml:space="preserve">di autenticazione. </w:t>
+      </w:r>
+    </w:p>
+    <w:p>
+      <w:r>
+        <w:t xml:space="preserve">Dopo che l’utente ha selezionato la modalità di accesso e ha inserito i propri dati, si prosegue con la fase di verifica delle credenziali. Se tutti i dati richiesti sono stati inseriti allora si verifica l’esistenza di un utente con username indicato e si controlla la correttezza della password. Se esiste un </w:t>
+      </w:r>
+      <w:r>
+        <w:t>utente,</w:t>
+      </w:r>
+      <w:r>
+        <w:t xml:space="preserve"> della tipologia selezionata, con username inserito e la password è corretta allora viene consentito l’accesso al sistema nella modalità selezionata. </w:t>
+      </w:r>
+    </w:p>
+    <w:p>
+      <w:pPr>
+        <w:pStyle w:val="Titolo3"/>
+        <w:numPr>
+          <w:ilvl w:val="0"/>
+          <w:numId w:val="0"/>
+        </w:numPr>
+        <w:ind w:left="720"/>
+      </w:pPr>
+    </w:p>
+    <w:p>
+      <w:pPr>
+        <w:pStyle w:val="Titolo3"/>
+      </w:pPr>
+      <w:r>
+        <w:t>Votazione</w:t>
+      </w:r>
+    </w:p>
+    <w:p>
+      <w:r>
+        <w:rPr>
+          <w:noProof/>
+        </w:rPr>
+        <w:drawing>
+          <wp:inline distT="0" distB="0" distL="0" distR="0" wp14:anchorId="4D595184" wp14:editId="1C7AD0BC">
+            <wp:extent cx="5699342" cy="3579977"/>
+            <wp:effectExtent l="0" t="0" r="0" b="1905"/>
+            <wp:docPr id="13" name="Immagine 13"/>
+            <wp:cNvGraphicFramePr>
+              <a:graphicFrameLocks xmlns:a="http://schemas.openxmlformats.org/drawingml/2006/main" noChangeAspect="1"/>
+            </wp:cNvGraphicFramePr>
+            <a:graphic xmlns:a="http://schemas.openxmlformats.org/drawingml/2006/main">
+              <a:graphicData uri="http://schemas.openxmlformats.org/drawingml/2006/picture">
+                <pic:pic xmlns:pic="http://schemas.openxmlformats.org/drawingml/2006/picture">
+                  <pic:nvPicPr>
+                    <pic:cNvPr id="13" name="Immagine 13"/>
+                    <pic:cNvPicPr/>
+                  </pic:nvPicPr>
+                  <pic:blipFill>
+                    <a:blip r:embed="rId22" cstate="print">
+                      <a:extLst>
+                        <a:ext uri="{28A0092B-C50C-407E-A947-70E740481C1C}">
+                          <a14:useLocalDpi xmlns:a14="http://schemas.microsoft.com/office/drawing/2010/main" val="0"/>
+                        </a:ext>
+                      </a:extLst>
+                    </a:blip>
+                    <a:stretch>
+                      <a:fillRect/>
+                    </a:stretch>
+                  </pic:blipFill>
+                  <pic:spPr>
+                    <a:xfrm>
+                      <a:off x="0" y="0"/>
+                      <a:ext cx="5702383" cy="3581887"/>
+                    </a:xfrm>
+                    <a:prstGeom prst="rect">
+                      <a:avLst/>
+                    </a:prstGeom>
+                  </pic:spPr>
+                </pic:pic>
+              </a:graphicData>
+            </a:graphic>
+          </wp:inline>
+        </w:drawing>
+      </w:r>
+    </w:p>
+    <w:p>
+      <w:r>
+        <w:t>[</w:t>
+      </w:r>
+      <w:proofErr w:type="spellStart"/>
+      <w:r>
+        <w:rPr>
+          <w:b/>
+          <w:bCs/>
+        </w:rPr>
+        <w:t>ActivityDiagram</w:t>
+      </w:r>
+      <w:proofErr w:type="spellEnd"/>
+      <w:r>
+        <w:rPr>
+          <w:b/>
+          <w:bCs/>
+        </w:rPr>
+        <w:t xml:space="preserve"> Votazione</w:t>
+      </w:r>
+      <w:r>
+        <w:t>]</w:t>
+      </w:r>
+    </w:p>
+    <w:p>
+      <w:r>
+        <w:t xml:space="preserve">Il sequente diagramma di attività illustra i passi che vengono eseguiti durante la fase </w:t>
+      </w:r>
+      <w:r>
+        <w:t xml:space="preserve">di </w:t>
+      </w:r>
+      <w:r>
+        <w:t>votazione</w:t>
       </w:r>
       <w:r>
         <w:t>.</w:t>
       </w:r>
-      <w:r>
-        <w:t xml:space="preserve"> Dopo aver inserito i dati della nuova sessione da creare, con eventualmente partiti e candidati in caso di sessione non referendum, si prosegue alla creazione e salvataggio della sessione. Se non ci sono dati mancanti, viene creata la nuova sessione e viene memorizzata nel database. Successivamente vengon</w:t>
-      </w:r>
-      <w:r>
-        <w:t xml:space="preserve">o aggiunte nel database le informazioni per gestire la sessione appena creata, come gestione dei voti astenuti, gestione di partiti e candidati se presenti, e per gestire le opzioni di voto in caso di sessione di tipo referendum. </w:t>
+    </w:p>
+    <w:p>
+      <w:r>
+        <w:t>Dopo che l’elettore ha espresso la propria preferenza di voto il sistema provvede a chiedere conferma prima di registrare la votazione, mostrando a schermo le preferenze scelte dall’elettore. Ottenuta conferma da</w:t>
+      </w:r>
+      <w:r>
+        <w:t xml:space="preserve"> </w:t>
+      </w:r>
+      <w:r>
+        <w:t xml:space="preserve">parte dell’elettore, il sistema provvede a salvare il voto “scheda bianca” nel caso in cui non sono state </w:t>
+      </w:r>
+      <w:r>
+        <w:t>espresse</w:t>
+      </w:r>
+      <w:r>
+        <w:t xml:space="preserve"> preferenze, oppure </w:t>
+      </w:r>
+      <w:r>
+        <w:t>il voto ai partiti e candidati indicati. Infine, viene registrato il fatto che l’elettore ha espresso il proprio voto per la sessione scelta.</w:t>
+      </w:r>
+    </w:p>
+    <w:p>
+      <w:r>
+        <w:t xml:space="preserve">La votazione e la fase di conferma devono avvenire entro un tempo massimo di 15 minuti. Se entro il tempo indicato non viene data conferma il voto viene registrato come “scheda bianca”. </w:t>
       </w:r>
     </w:p>
     <w:p/>
     <w:p>
       <w:pPr>
-        <w:rPr>
-          <w:u w:val="single"/>
-        </w:rPr>
-      </w:pPr>
+        <w:pStyle w:val="Titolo3"/>
+      </w:pPr>
+      <w:r>
+        <w:t>Macchine di Stato</w:t>
+      </w:r>
+    </w:p>
+    <w:p>
+      <w:r>
+        <w:rPr>
+          <w:noProof/>
+        </w:rPr>
+        <w:drawing>
+          <wp:inline distT="0" distB="0" distL="0" distR="0" wp14:anchorId="3F8A19FA" wp14:editId="09244D01">
+            <wp:extent cx="2187575" cy="1933065"/>
+            <wp:effectExtent l="0" t="0" r="3175" b="0"/>
+            <wp:docPr id="14" name="Immagine 14"/>
+            <wp:cNvGraphicFramePr>
+              <a:graphicFrameLocks xmlns:a="http://schemas.openxmlformats.org/drawingml/2006/main" noChangeAspect="1"/>
+            </wp:cNvGraphicFramePr>
+            <a:graphic xmlns:a="http://schemas.openxmlformats.org/drawingml/2006/main">
+              <a:graphicData uri="http://schemas.openxmlformats.org/drawingml/2006/picture">
+                <pic:pic xmlns:pic="http://schemas.openxmlformats.org/drawingml/2006/picture">
+                  <pic:nvPicPr>
+                    <pic:cNvPr id="14" name="Immagine 14"/>
+                    <pic:cNvPicPr/>
+                  </pic:nvPicPr>
+                  <pic:blipFill>
+                    <a:blip r:embed="rId23">
+                      <a:extLst>
+                        <a:ext uri="{28A0092B-C50C-407E-A947-70E740481C1C}">
+                          <a14:useLocalDpi xmlns:a14="http://schemas.microsoft.com/office/drawing/2010/main" val="0"/>
+                        </a:ext>
+                      </a:extLst>
+                    </a:blip>
+                    <a:stretch>
+                      <a:fillRect/>
+                    </a:stretch>
+                  </pic:blipFill>
+                  <pic:spPr>
+                    <a:xfrm>
+                      <a:off x="0" y="0"/>
+                      <a:ext cx="2197486" cy="1941823"/>
+                    </a:xfrm>
+                    <a:prstGeom prst="rect">
+                      <a:avLst/>
+                    </a:prstGeom>
+                  </pic:spPr>
+                </pic:pic>
+              </a:graphicData>
+            </a:graphic>
+          </wp:inline>
+        </w:drawing>
+      </w:r>
     </w:p>
     <w:p/>
     <w:p/>
@@ -7122,7 +7435,7 @@
     </w:p>
     <w:p/>
     <w:sectPr>
-      <w:footerReference w:type="default" r:id="rId20"/>
+      <w:footerReference w:type="default" r:id="rId24"/>
       <w:pgSz w:w="11906" w:h="16838"/>
       <w:pgMar w:top="1417" w:right="1134" w:bottom="1134" w:left="1134" w:header="708" w:footer="708" w:gutter="0"/>
       <w:cols w:space="708"/>
@@ -11338,7 +11651,7 @@
   <w:style w:type="paragraph" w:default="1" w:styleId="Normale">
     <w:name w:val="Normal"/>
     <w:qFormat/>
-    <w:rsid w:val="00A65F69"/>
+    <w:rsid w:val="002C1D75"/>
   </w:style>
   <w:style w:type="paragraph" w:styleId="Titolo1">
     <w:name w:val="heading 1"/>

</xml_diff>

<commit_message>
Aggiunta descrizione design pattern
</commit_message>
<xml_diff>
--- a/docs/Relazione.docx
+++ b/docs/Relazione.docx
@@ -569,7 +569,15 @@
         <w:t xml:space="preserve">, nel rispetto delle linee guide e norme </w:t>
       </w:r>
       <w:r>
-        <w:t>dell’AgID.</w:t>
+        <w:t>dell’</w:t>
+      </w:r>
+      <w:proofErr w:type="spellStart"/>
+      <w:r>
+        <w:t>AgID</w:t>
+      </w:r>
+      <w:proofErr w:type="spellEnd"/>
+      <w:r>
+        <w:t>.</w:t>
       </w:r>
       <w:r>
         <w:t xml:space="preserve"> </w:t>
@@ -599,12 +607,14 @@
           <w:numId w:val="19"/>
         </w:numPr>
       </w:pPr>
+      <w:proofErr w:type="spellStart"/>
       <w:r>
         <w:t>AgI</w:t>
       </w:r>
       <w:r>
         <w:t>D</w:t>
       </w:r>
+      <w:proofErr w:type="spellEnd"/>
       <w:r>
         <w:t xml:space="preserve"> : </w:t>
       </w:r>
@@ -5604,7 +5614,15 @@
           <w:b/>
           <w:bCs/>
         </w:rPr>
-        <w:t xml:space="preserve"> Diagram</w:t>
+        <w:t xml:space="preserve"> </w:t>
+      </w:r>
+      <w:proofErr w:type="spellStart"/>
+      <w:r>
+        <w:rPr>
+          <w:b/>
+          <w:bCs/>
+        </w:rPr>
+        <w:t>Diagram</w:t>
       </w:r>
       <w:r>
         <w:rPr>
@@ -5613,12 +5631,29 @@
         </w:rPr>
         <w:t>s</w:t>
       </w:r>
-      <w:r>
-        <w:rPr>
-          <w:b/>
-          <w:bCs/>
-        </w:rPr>
-        <w:t xml:space="preserve"> all’interno di docs. Sotto ogni diagramma viene riportato il nome del file immagine originale. Inoltre, se anche le immagini sono </w:t>
+      <w:proofErr w:type="spellEnd"/>
+      <w:r>
+        <w:rPr>
+          <w:b/>
+          <w:bCs/>
+        </w:rPr>
+        <w:t xml:space="preserve"> all’interno di </w:t>
+      </w:r>
+      <w:proofErr w:type="spellStart"/>
+      <w:r>
+        <w:rPr>
+          <w:b/>
+          <w:bCs/>
+        </w:rPr>
+        <w:t>docs</w:t>
+      </w:r>
+      <w:proofErr w:type="spellEnd"/>
+      <w:r>
+        <w:rPr>
+          <w:b/>
+          <w:bCs/>
+        </w:rPr>
+        <w:t xml:space="preserve">. Sotto ogni diagramma viene riportato il nome del file immagine originale. Inoltre, se anche le immagini sono </w:t>
       </w:r>
       <w:r>
         <w:rPr>
@@ -5639,8 +5674,33 @@
           <w:b/>
           <w:bCs/>
         </w:rPr>
-        <w:t>i diagrammi originali. Tutti i diagrammi sono stati realizzati con drawio, a eccezione del diagramma di attività Autenticazione, Fase scrutinio e votazione realizzati con starUML</w:t>
-      </w:r>
+        <w:t xml:space="preserve">i diagrammi originali. Tutti i diagrammi sono stati realizzati con </w:t>
+      </w:r>
+      <w:proofErr w:type="spellStart"/>
+      <w:r>
+        <w:rPr>
+          <w:b/>
+          <w:bCs/>
+        </w:rPr>
+        <w:t>drawio</w:t>
+      </w:r>
+      <w:proofErr w:type="spellEnd"/>
+      <w:r>
+        <w:rPr>
+          <w:b/>
+          <w:bCs/>
+        </w:rPr>
+        <w:t xml:space="preserve">, a eccezione del diagramma di attività Autenticazione, Fase scrutinio e votazione realizzati con </w:t>
+      </w:r>
+      <w:proofErr w:type="spellStart"/>
+      <w:r>
+        <w:rPr>
+          <w:b/>
+          <w:bCs/>
+        </w:rPr>
+        <w:t>starUML</w:t>
+      </w:r>
+      <w:proofErr w:type="spellEnd"/>
     </w:p>
     <w:p>
       <w:pPr>
@@ -5844,13 +5904,31 @@
       <w:r>
         <w:t>[</w:t>
       </w:r>
-      <w:r>
-        <w:rPr>
-          <w:b/>
-          <w:bCs/>
-        </w:rPr>
-        <w:t>SeqDiagram AggiuntiPartito</w:t>
-      </w:r>
+      <w:proofErr w:type="spellStart"/>
+      <w:r>
+        <w:rPr>
+          <w:b/>
+          <w:bCs/>
+        </w:rPr>
+        <w:t>SeqDiagram</w:t>
+      </w:r>
+      <w:proofErr w:type="spellEnd"/>
+      <w:r>
+        <w:rPr>
+          <w:b/>
+          <w:bCs/>
+        </w:rPr>
+        <w:t xml:space="preserve"> </w:t>
+      </w:r>
+      <w:proofErr w:type="spellStart"/>
+      <w:r>
+        <w:rPr>
+          <w:b/>
+          <w:bCs/>
+        </w:rPr>
+        <w:t>AggiuntiPartito</w:t>
+      </w:r>
+      <w:proofErr w:type="spellEnd"/>
       <w:r>
         <w:t>]</w:t>
       </w:r>
@@ -5860,13 +5938,34 @@
         <w:t>Il diagramma rappresenta il caso d’uso gestione partiti, e in particolare lo scenario relativo alla creazione di un nuovo partito. Cliccando sul bottone Aggiunti Partito, il gestore avvia la fase di aggiunta di un nuovo partito. L’esecuzione passa al controller della view dedicata</w:t>
       </w:r>
       <w:r>
-        <w:t>, dove il gestore deve indicare il nome del partito che vuole aggiungere. Una volta inserito il nome confermerà la creazione cliccando sul bottone SalvaButton, che farà intervenire l’</w:t>
-      </w:r>
+        <w:t xml:space="preserve">, dove il gestore deve indicare il nome del partito che vuole aggiungere. Una volta inserito il nome confermerà la creazione cliccando sul bottone </w:t>
+      </w:r>
+      <w:proofErr w:type="spellStart"/>
+      <w:r>
+        <w:t>SalvaButton</w:t>
+      </w:r>
+      <w:proofErr w:type="spellEnd"/>
+      <w:r>
+        <w:t>, che farà intervenire l’</w:t>
+      </w:r>
+      <w:proofErr w:type="spellStart"/>
       <w:r>
         <w:t>A</w:t>
       </w:r>
       <w:r>
-        <w:t xml:space="preserve">ctionListener per il salvataggio del partito. Innanzitutto, viene verificato se il gestore ha inserito tutti i dati richiesti, e quindi se il nome non è stato inserito viene mostrato a schermo un messaggio di errore segnalando la mancanza di dati. Se invece il gestore ha inserito i dati richiesti si procede alla creazione di un nuovo oggetto di tipo partito, e si prosegue a memorizzare il partito nel database (secondo il pattern DAO) tramite la classe dedicata PartitoDAOImpl. Infine, completata la procedura, </w:t>
+        <w:t>ctionListener</w:t>
+      </w:r>
+      <w:proofErr w:type="spellEnd"/>
+      <w:r>
+        <w:t xml:space="preserve"> per il salvataggio del partito. Innanzitutto, viene verificato se il gestore ha inserito tutti i dati richiesti, e quindi se il nome non è stato inserito viene mostrato a schermo un messaggio di errore segnalando la mancanza di dati. Se invece il gestore ha inserito i dati richiesti si procede alla creazione di un nuovo oggetto di tipo partito, e si prosegue a memorizzare il partito nel database (secondo il pattern DAO) tramite la classe dedicata </w:t>
+      </w:r>
+      <w:proofErr w:type="spellStart"/>
+      <w:r>
+        <w:t>PartitoDAOImpl</w:t>
+      </w:r>
+      <w:proofErr w:type="spellEnd"/>
+      <w:r>
+        <w:t xml:space="preserve">. Infine, completata la procedura, </w:t>
       </w:r>
       <w:r>
         <w:t xml:space="preserve">il gestore viene riportato alla schermata principale di gestore dei partiti e candidati. </w:t>
@@ -5934,13 +6033,31 @@
       <w:r>
         <w:t>[</w:t>
       </w:r>
-      <w:r>
-        <w:rPr>
-          <w:b/>
-          <w:bCs/>
-        </w:rPr>
-        <w:t>SeqDiagram AggiuntaSessione</w:t>
-      </w:r>
+      <w:proofErr w:type="spellStart"/>
+      <w:r>
+        <w:rPr>
+          <w:b/>
+          <w:bCs/>
+        </w:rPr>
+        <w:t>SeqDiagram</w:t>
+      </w:r>
+      <w:proofErr w:type="spellEnd"/>
+      <w:r>
+        <w:rPr>
+          <w:b/>
+          <w:bCs/>
+        </w:rPr>
+        <w:t xml:space="preserve"> </w:t>
+      </w:r>
+      <w:proofErr w:type="spellStart"/>
+      <w:r>
+        <w:rPr>
+          <w:b/>
+          <w:bCs/>
+        </w:rPr>
+        <w:t>AggiuntaSessione</w:t>
+      </w:r>
+      <w:proofErr w:type="spellEnd"/>
       <w:r>
         <w:t>]</w:t>
       </w:r>
@@ -5952,7 +6069,15 @@
     </w:p>
     <w:p>
       <w:r>
-        <w:t xml:space="preserve">Il gestore, data la schermata di gestione delle sessioni, clicca il bottone relativo per avviare la fase di aggiunta di una nuova sessione di voto. L’esecuzione passa al controller AggiuntaSessione, controller della view dedicata a gestire la creazione, dove il gestore deve inserire i dati relativi alla nuova sessione. Tutti i dati indicati sono obbligatori, a eccezione della descrizione che è un campo opzionale. </w:t>
+        <w:t xml:space="preserve">Il gestore, data la schermata di gestione delle sessioni, clicca il bottone relativo per avviare la fase di aggiunta di una nuova sessione di voto. L’esecuzione passa al controller </w:t>
+      </w:r>
+      <w:proofErr w:type="spellStart"/>
+      <w:r>
+        <w:t>AggiuntaSessione</w:t>
+      </w:r>
+      <w:proofErr w:type="spellEnd"/>
+      <w:r>
+        <w:t xml:space="preserve">, controller della view dedicata a gestire la creazione, dove il gestore deve inserire i dati relativi alla nuova sessione. Tutti i dati indicati sono obbligatori, a eccezione della descrizione che è un campo opzionale. </w:t>
       </w:r>
       <w:r>
         <w:t xml:space="preserve">Se la sessione di voto che si vuole creare è di tipo referendum non sarà allora possibile selezionare i partiti e i candidati. </w:t>
@@ -5960,19 +6085,69 @@
     </w:p>
     <w:p>
       <w:r>
-        <w:t xml:space="preserve">Inseriti i dati, il gestore clicca il pulsante Save per proseguire con il salvataggio della sessione. Il pulsante attiva un ActionListener, dove prima di tutto viene fatto un controllo sui dati inseriti e in caso di dati mancanti viene mostrato un messaggio a schermo e non sarà possibile creare la sessione. </w:t>
-      </w:r>
-    </w:p>
-    <w:p>
-      <w:r>
-        <w:t>Se tutti i dati richiesti invece sono stati inseriti allora si prosegue con la creazione di un nuovo oggetto SessioneDiVoto</w:t>
-      </w:r>
-      <w:r>
-        <w:t xml:space="preserve"> che viene passato (secondo il patter DAO) alla classe SessioniDiVotoDAOImpl per essere memorizzato nel database. Successivamente vengono aggiunti nel database i record per la gestione della sessione durante la fase di votazione e di scrutinio. Quindi vengono aggiunte le informazioni per la raccolta dei voti Astenuti, tramite la classe VotiAstenutiDAOImpl, e vengono aggiunti i partiti e candidati tramite le classi VotiPartitiDAOImpl e CandidatiDAOImpl. In caso di sessione con modalità di voto referendum , oltre alla gestione degli Astenuti, vengono aggiunte invece le informazioni per gestire le </w:t>
-      </w:r>
-      <w:r>
-        <w:t>2 opzioni di voto tramite la classe VotiReferendumDAOImpl</w:t>
-      </w:r>
+        <w:t xml:space="preserve">Inseriti i dati, il gestore clicca il pulsante Save per proseguire con il salvataggio della sessione. Il pulsante attiva un </w:t>
+      </w:r>
+      <w:proofErr w:type="spellStart"/>
+      <w:r>
+        <w:t>ActionListener</w:t>
+      </w:r>
+      <w:proofErr w:type="spellEnd"/>
+      <w:r>
+        <w:t xml:space="preserve">, dove prima di tutto viene fatto un controllo sui dati inseriti e in caso di dati mancanti viene mostrato un messaggio a schermo e non sarà possibile creare la sessione. </w:t>
+      </w:r>
+    </w:p>
+    <w:p>
+      <w:r>
+        <w:t xml:space="preserve">Se tutti i dati richiesti invece sono stati inseriti allora si prosegue con la creazione di un nuovo oggetto </w:t>
+      </w:r>
+      <w:proofErr w:type="spellStart"/>
+      <w:r>
+        <w:t>SessioneDiVoto</w:t>
+      </w:r>
+      <w:proofErr w:type="spellEnd"/>
+      <w:r>
+        <w:t xml:space="preserve"> che viene passato (secondo il patter DAO) alla classe </w:t>
+      </w:r>
+      <w:proofErr w:type="spellStart"/>
+      <w:r>
+        <w:t>SessioniDiVotoDAOImpl</w:t>
+      </w:r>
+      <w:proofErr w:type="spellEnd"/>
+      <w:r>
+        <w:t xml:space="preserve"> per essere memorizzato nel database. Successivamente vengono aggiunti nel database i record per la gestione della sessione durante la fase di votazione e di scrutinio. Quindi vengono aggiunte le informazioni per la raccolta dei voti Astenuti, tramite la classe </w:t>
+      </w:r>
+      <w:proofErr w:type="spellStart"/>
+      <w:r>
+        <w:t>VotiAstenutiDAOImpl</w:t>
+      </w:r>
+      <w:proofErr w:type="spellEnd"/>
+      <w:r>
+        <w:t xml:space="preserve">, e vengono aggiunti i partiti e candidati tramite le classi </w:t>
+      </w:r>
+      <w:proofErr w:type="spellStart"/>
+      <w:r>
+        <w:t>VotiPartitiDAOImpl</w:t>
+      </w:r>
+      <w:proofErr w:type="spellEnd"/>
+      <w:r>
+        <w:t xml:space="preserve"> e </w:t>
+      </w:r>
+      <w:proofErr w:type="spellStart"/>
+      <w:r>
+        <w:t>CandidatiDAOImpl</w:t>
+      </w:r>
+      <w:proofErr w:type="spellEnd"/>
+      <w:r>
+        <w:t xml:space="preserve">. In caso di sessione con modalità di voto referendum , oltre alla gestione degli Astenuti, vengono aggiunte invece le informazioni per gestire le </w:t>
+      </w:r>
+      <w:r>
+        <w:t xml:space="preserve">2 opzioni di voto tramite la classe </w:t>
+      </w:r>
+      <w:proofErr w:type="spellStart"/>
+      <w:r>
+        <w:t>VotiReferendumDAOImpl</w:t>
+      </w:r>
+      <w:proofErr w:type="spellEnd"/>
     </w:p>
     <w:p/>
     <w:p/>
@@ -6051,13 +6226,31 @@
       <w:r>
         <w:t>[</w:t>
       </w:r>
-      <w:r>
-        <w:rPr>
-          <w:b/>
-          <w:bCs/>
-        </w:rPr>
-        <w:t>SeqDiagram FaseScrutinio</w:t>
-      </w:r>
+      <w:proofErr w:type="spellStart"/>
+      <w:r>
+        <w:rPr>
+          <w:b/>
+          <w:bCs/>
+        </w:rPr>
+        <w:t>SeqDiagram</w:t>
+      </w:r>
+      <w:proofErr w:type="spellEnd"/>
+      <w:r>
+        <w:rPr>
+          <w:b/>
+          <w:bCs/>
+        </w:rPr>
+        <w:t xml:space="preserve"> </w:t>
+      </w:r>
+      <w:proofErr w:type="spellStart"/>
+      <w:r>
+        <w:rPr>
+          <w:b/>
+          <w:bCs/>
+        </w:rPr>
+        <w:t>FaseScrutinio</w:t>
+      </w:r>
+      <w:proofErr w:type="spellEnd"/>
       <w:r>
         <w:t>]</w:t>
       </w:r>
@@ -6069,7 +6262,15 @@
     </w:p>
     <w:p>
       <w:r>
-        <w:t xml:space="preserve">Il gestore, che vuole avviare la fase di scrutinio e quindi calcolo dei voti per determinare il vincitore, clicca sul pulsante ScrutinioSessioni della pagina dedicata alla gestione delle sessioni </w:t>
+        <w:t xml:space="preserve">Il gestore, che vuole avviare la fase di scrutinio e quindi calcolo dei voti per determinare il vincitore, clicca sul pulsante </w:t>
+      </w:r>
+      <w:proofErr w:type="spellStart"/>
+      <w:r>
+        <w:t>ScrutinioSessioni</w:t>
+      </w:r>
+      <w:proofErr w:type="spellEnd"/>
+      <w:r>
+        <w:t xml:space="preserve"> della pagina dedicata alla gestione delle sessioni </w:t>
       </w:r>
       <w:r>
         <w:t>per avviare il conteggio dei voti.</w:t>
@@ -6092,7 +6293,15 @@
         <w:t>ciascuno di questi ha</w:t>
       </w:r>
       <w:r>
-        <w:t xml:space="preserve"> ottenuto. A questo punto si procede con il calcolo del vincitore invocando il metodo calcolaVincitore dell</w:t>
+        <w:t xml:space="preserve"> ottenuto. A questo punto si procede con il calcolo del vincitore invocando il metodo </w:t>
+      </w:r>
+      <w:proofErr w:type="spellStart"/>
+      <w:r>
+        <w:t>calcolaVincitore</w:t>
+      </w:r>
+      <w:proofErr w:type="spellEnd"/>
+      <w:r>
+        <w:t xml:space="preserve"> dell</w:t>
       </w:r>
       <w:r>
         <w:t>a</w:t>
@@ -6122,7 +6331,23 @@
         <w:t xml:space="preserve"> per la modalità di vittoria della sessione scelta.</w:t>
       </w:r>
       <w:r>
-        <w:t xml:space="preserve"> Per fare questo si invoca il metodo condizioneVoto della classe astratta SessioneDiVoto, passando come parametri il numero totale di voti espressi per la sessione e i voti dell’opzione/opzioni vincitrici. Se le condizioni non sono soddisfatte, allora non verrà decretato un vincitore e verrà memorizzato un valore nullo. Se le condizioni invece sono soddisfatte e non siamo in una condizione di pareggio allora viene decretato il vincitore e viene memorizzato. Nel caso in cui</w:t>
+        <w:t xml:space="preserve"> Per fare questo si invoca il metodo </w:t>
+      </w:r>
+      <w:proofErr w:type="spellStart"/>
+      <w:r>
+        <w:t>condizioneVoto</w:t>
+      </w:r>
+      <w:proofErr w:type="spellEnd"/>
+      <w:r>
+        <w:t xml:space="preserve"> della classe astratta </w:t>
+      </w:r>
+      <w:proofErr w:type="spellStart"/>
+      <w:r>
+        <w:t>SessioneDiVoto</w:t>
+      </w:r>
+      <w:proofErr w:type="spellEnd"/>
+      <w:r>
+        <w:t>, passando come parametri il numero totale di voti espressi per la sessione e i voti dell’opzione/opzioni vincitrici. Se le condizioni non sono soddisfatte, allora non verrà decretato un vincitore e verrà memorizzato un valore nullo. Se le condizioni invece sono soddisfatte e non siamo in una condizione di pareggio allora viene decretato il vincitore e viene memorizzato. Nel caso in cui</w:t>
       </w:r>
       <w:r>
         <w:t>,</w:t>
@@ -6175,10 +6400,26 @@
     <w:p>
       <w:r>
         <w:lastRenderedPageBreak/>
-        <w:t xml:space="preserve">Se la modalità di voto invece fosse di tipo referendum allora il procedimento risulta simile a quello esposto sopra ma considerando il numero di voti ottenuti per le due opzioni disponibili, quindi favorevole e contrario. Viene invocato il metodo condizioneVoto passando come parametri il numero totale degli elettori e il numero di voti totali che ha ottenuto la sessione. Se le condizioni di voto, previste dalla modalità di vittoria scelta, sono soddisfatte, allora si procede a ottenere dal database il numero di voti ottenuti per le due opzioni di voto e viene calcolato il vincitore. Se le condizioni di voto non sono soddisfatte o ci </w:t>
-      </w:r>
-      <w:r>
-        <w:t xml:space="preserve">fossimo in una condizione di pareggio, allora non viene decretato un vincitore e viene salvato nel database un valore null, altrimenti viene decretato il vincitore e memorizzato. </w:t>
+        <w:t xml:space="preserve">Se la modalità di voto invece fosse di tipo referendum allora il procedimento risulta simile a quello esposto sopra ma considerando il numero di voti ottenuti per le due opzioni disponibili, quindi favorevole e contrario. Viene invocato il metodo </w:t>
+      </w:r>
+      <w:proofErr w:type="spellStart"/>
+      <w:r>
+        <w:t>condizioneVoto</w:t>
+      </w:r>
+      <w:proofErr w:type="spellEnd"/>
+      <w:r>
+        <w:t xml:space="preserve"> passando come parametri il numero totale degli elettori e il numero di voti totali che ha ottenuto la sessione. Se le condizioni di voto, previste dalla modalità di vittoria scelta, sono soddisfatte, allora si procede a ottenere dal database il numero di voti ottenuti per le due opzioni di voto e viene calcolato il vincitore. Se le condizioni di voto non sono soddisfatte o ci </w:t>
+      </w:r>
+      <w:r>
+        <w:t xml:space="preserve">fossimo in una condizione di pareggio, allora non viene decretato un vincitore e viene salvato nel database un valore </w:t>
+      </w:r>
+      <w:proofErr w:type="spellStart"/>
+      <w:r>
+        <w:t>null</w:t>
+      </w:r>
+      <w:proofErr w:type="spellEnd"/>
+      <w:r>
+        <w:t xml:space="preserve">, altrimenti viene decretato il vincitore e memorizzato. </w:t>
       </w:r>
     </w:p>
     <w:p>
@@ -6259,12 +6500,21 @@
       <w:r>
         <w:t>[</w:t>
       </w:r>
-      <w:r>
-        <w:rPr>
-          <w:b/>
-          <w:bCs/>
-        </w:rPr>
-        <w:t>SeqDiagram Autenticazione</w:t>
+      <w:proofErr w:type="spellStart"/>
+      <w:r>
+        <w:rPr>
+          <w:b/>
+          <w:bCs/>
+        </w:rPr>
+        <w:t>SeqDiagram</w:t>
+      </w:r>
+      <w:proofErr w:type="spellEnd"/>
+      <w:r>
+        <w:rPr>
+          <w:b/>
+          <w:bCs/>
+        </w:rPr>
+        <w:t xml:space="preserve"> Autenticazione</w:t>
       </w:r>
       <w:r>
         <w:t>]</w:t>
@@ -6350,12 +6600,21 @@
       <w:r>
         <w:t>[</w:t>
       </w:r>
-      <w:r>
-        <w:rPr>
-          <w:b/>
-          <w:bCs/>
-        </w:rPr>
-        <w:t>SeqDiagram Autenticazione</w:t>
+      <w:proofErr w:type="spellStart"/>
+      <w:r>
+        <w:rPr>
+          <w:b/>
+          <w:bCs/>
+        </w:rPr>
+        <w:t>SeqDiagram</w:t>
+      </w:r>
+      <w:proofErr w:type="spellEnd"/>
+      <w:r>
+        <w:rPr>
+          <w:b/>
+          <w:bCs/>
+        </w:rPr>
+        <w:t xml:space="preserve"> Autenticazione</w:t>
       </w:r>
       <w:r>
         <w:t>]</w:t>
@@ -6376,7 +6635,15 @@
         </w:rPr>
       </w:pPr>
       <w:r>
-        <w:t xml:space="preserve">L’elettore può esprimere la propria preferenza di voto selezionando i partiti e candidati da votare, secondo la modalità di voto prevista dalla sessione stessa. Potrebbe anche non esprimere nessuna preferenza e lasciare così “scheda bianca”. Successivamente l’elettore clicca sul pulsante VotaButton per proseguire e il sistema mostra una nuova schermata con il riepilogo delle preferenze appena espresse. L’elettore può revisionare il proprio voto e quindi può decidere di tornare indietro per modificarlo, oppure può confermarlo, cliccando sul pulsante Conferma Voto. </w:t>
+        <w:t xml:space="preserve">L’elettore può esprimere la propria preferenza di voto selezionando i partiti e candidati da votare, secondo la modalità di voto prevista dalla sessione stessa. Potrebbe anche non esprimere nessuna preferenza e lasciare così “scheda bianca”. Successivamente l’elettore clicca sul pulsante </w:t>
+      </w:r>
+      <w:proofErr w:type="spellStart"/>
+      <w:r>
+        <w:t>VotaButton</w:t>
+      </w:r>
+      <w:proofErr w:type="spellEnd"/>
+      <w:r>
+        <w:t xml:space="preserve"> per proseguire e il sistema mostra una nuova schermata con il riepilogo delle preferenze appena espresse. L’elettore può revisionare il proprio voto e quindi può decidere di tornare indietro per modificarlo, oppure può confermarlo, cliccando sul pulsante Conferma Voto. </w:t>
       </w:r>
       <w:r>
         <w:t xml:space="preserve">Confermato il voto, il sistema memorizza il voto espresso, scheda bianca nel caso in cui l’elettore non abbia espresso preferenza, oppure il voto per i partiti e eventualmente candidati selezionati. Infine, registra che l’elettore ha espresso il voto per quella specifica sessione in modo da non poter votare nuovamente per la medesima sessione. </w:t>
@@ -6602,12 +6869,21 @@
       <w:r>
         <w:t>[</w:t>
       </w:r>
-      <w:r>
-        <w:rPr>
-          <w:b/>
-          <w:bCs/>
-        </w:rPr>
-        <w:t>ActivityDiagram Autenticazione</w:t>
+      <w:proofErr w:type="spellStart"/>
+      <w:r>
+        <w:rPr>
+          <w:b/>
+          <w:bCs/>
+        </w:rPr>
+        <w:t>ActivityDiagram</w:t>
+      </w:r>
+      <w:proofErr w:type="spellEnd"/>
+      <w:r>
+        <w:rPr>
+          <w:b/>
+          <w:bCs/>
+        </w:rPr>
+        <w:t xml:space="preserve"> Autenticazione</w:t>
       </w:r>
       <w:r>
         <w:t>]</w:t>
@@ -6695,13 +6971,23 @@
       <w:r>
         <w:t>[</w:t>
       </w:r>
-      <w:r>
-        <w:rPr>
-          <w:b/>
-          <w:bCs/>
-        </w:rPr>
-        <w:t xml:space="preserve">ActivityDiagram </w:t>
-      </w:r>
+      <w:proofErr w:type="spellStart"/>
+      <w:r>
+        <w:rPr>
+          <w:b/>
+          <w:bCs/>
+        </w:rPr>
+        <w:t>ActivityDiagram</w:t>
+      </w:r>
+      <w:proofErr w:type="spellEnd"/>
+      <w:r>
+        <w:rPr>
+          <w:b/>
+          <w:bCs/>
+        </w:rPr>
+        <w:t xml:space="preserve"> </w:t>
+      </w:r>
+      <w:proofErr w:type="spellStart"/>
       <w:r>
         <w:rPr>
           <w:b/>
@@ -6710,6 +6996,7 @@
         </w:rPr>
         <w:t>AggiungiSessione</w:t>
       </w:r>
+      <w:proofErr w:type="spellEnd"/>
       <w:r>
         <w:t>]</w:t>
       </w:r>
@@ -6792,14 +7079,34 @@
         <w:lastRenderedPageBreak/>
         <w:t>[</w:t>
       </w:r>
+      <w:proofErr w:type="spellStart"/>
       <w:r>
         <w:rPr>
           <w:b/>
           <w:bCs/>
           <w:u w:val="single"/>
         </w:rPr>
-        <w:t>ActivityDiagram FaseScrutinio</w:t>
-      </w:r>
+        <w:t>ActivityDiagram</w:t>
+      </w:r>
+      <w:proofErr w:type="spellEnd"/>
+      <w:r>
+        <w:rPr>
+          <w:b/>
+          <w:bCs/>
+          <w:u w:val="single"/>
+        </w:rPr>
+        <w:t xml:space="preserve"> </w:t>
+      </w:r>
+      <w:proofErr w:type="spellStart"/>
+      <w:r>
+        <w:rPr>
+          <w:b/>
+          <w:bCs/>
+          <w:u w:val="single"/>
+        </w:rPr>
+        <w:t>FaseScrutinio</w:t>
+      </w:r>
+      <w:proofErr w:type="spellEnd"/>
       <w:r>
         <w:rPr>
           <w:u w:val="single"/>
@@ -6876,12 +7183,21 @@
       <w:r>
         <w:t>[</w:t>
       </w:r>
-      <w:r>
-        <w:rPr>
-          <w:b/>
-          <w:bCs/>
-        </w:rPr>
-        <w:t>ActivityDiagram Autenticazione</w:t>
+      <w:proofErr w:type="spellStart"/>
+      <w:r>
+        <w:rPr>
+          <w:b/>
+          <w:bCs/>
+        </w:rPr>
+        <w:t>ActivityDiagram</w:t>
+      </w:r>
+      <w:proofErr w:type="spellEnd"/>
+      <w:r>
+        <w:rPr>
+          <w:b/>
+          <w:bCs/>
+        </w:rPr>
+        <w:t xml:space="preserve"> Autenticazione</w:t>
       </w:r>
       <w:r>
         <w:t>]</w:t>
@@ -6976,12 +7292,21 @@
       <w:r>
         <w:t>[</w:t>
       </w:r>
-      <w:r>
-        <w:rPr>
-          <w:b/>
-          <w:bCs/>
-        </w:rPr>
-        <w:t>ActivityDiagram Votazione</w:t>
+      <w:proofErr w:type="spellStart"/>
+      <w:r>
+        <w:rPr>
+          <w:b/>
+          <w:bCs/>
+        </w:rPr>
+        <w:t>ActivityDiagram</w:t>
+      </w:r>
+      <w:proofErr w:type="spellEnd"/>
+      <w:r>
+        <w:rPr>
+          <w:b/>
+          <w:bCs/>
+        </w:rPr>
+        <w:t xml:space="preserve"> Votazione</w:t>
       </w:r>
       <w:r>
         <w:t>]</w:t>
@@ -7081,12 +7406,21 @@
       <w:r>
         <w:t>[</w:t>
       </w:r>
-      <w:r>
-        <w:rPr>
-          <w:b/>
-          <w:bCs/>
-        </w:rPr>
-        <w:t>StateDiagram Sessione Di Voto</w:t>
+      <w:proofErr w:type="spellStart"/>
+      <w:r>
+        <w:rPr>
+          <w:b/>
+          <w:bCs/>
+        </w:rPr>
+        <w:t>StateDiagram</w:t>
+      </w:r>
+      <w:proofErr w:type="spellEnd"/>
+      <w:r>
+        <w:rPr>
+          <w:b/>
+          <w:bCs/>
+        </w:rPr>
+        <w:t xml:space="preserve"> Sessione Di Voto</w:t>
       </w:r>
       <w:r>
         <w:t>]</w:t>
@@ -7190,6 +7524,7 @@
       <w:r>
         <w:t>[</w:t>
       </w:r>
+      <w:proofErr w:type="spellStart"/>
       <w:r>
         <w:rPr>
           <w:b/>
@@ -7197,6 +7532,7 @@
         </w:rPr>
         <w:t>ComponentDiagram</w:t>
       </w:r>
+      <w:proofErr w:type="spellEnd"/>
       <w:r>
         <w:t>]</w:t>
       </w:r>
@@ -7209,7 +7545,23 @@
         <w:t>dei</w:t>
       </w:r>
       <w:r>
-        <w:t xml:space="preserve"> componenti del sistema. È possibile vedere come la macro-componente models sia costituita al suo interno da 3 componenti principali quali, gestore, utente, e sessione di voto. Model interagisce con altre due macro componenti che sono Data access e Presentation Layer. La prima permette di accedere ai dati salvati in modo persistente, la seconda per gestire tutta la parte di grafica e gestione degli eventi dati dall’interazione con l’utente. All’interno del presentation layer, infatti, troviamo la user interface, la gestione delle view e i controller</w:t>
+        <w:t xml:space="preserve"> componenti del sistema. È possibile vedere come la macro-componente models sia costituita al suo interno da 3 componenti principali quali, gestore, utente, e sessione di voto. Model interagisce con altre due macro componenti che sono Data access e Presentation Layer. La prima permette di accedere ai dati salvati in modo persistente, la seconda per gestire tutta la parte di grafica e gestione degli eventi dati dall’interazione con l’utente. All’interno del </w:t>
+      </w:r>
+      <w:proofErr w:type="spellStart"/>
+      <w:r>
+        <w:t>presentation</w:t>
+      </w:r>
+      <w:proofErr w:type="spellEnd"/>
+      <w:r>
+        <w:t xml:space="preserve"> layer, infatti, troviamo la user </w:t>
+      </w:r>
+      <w:proofErr w:type="spellStart"/>
+      <w:r>
+        <w:t>interface</w:t>
+      </w:r>
+      <w:proofErr w:type="spellEnd"/>
+      <w:r>
+        <w:t>, la gestione delle view e i controller</w:t>
       </w:r>
       <w:r>
         <w:t xml:space="preserve"> per gestire l’interazione tra utente e view</w:t>
@@ -7221,6 +7573,13 @@
     <w:p/>
     <w:p>
       <w:pPr>
+        <w:rPr>
+          <w:u w:val="single"/>
+        </w:rPr>
+      </w:pPr>
+    </w:p>
+    <w:p>
+      <w:pPr>
         <w:pStyle w:val="Titolo2"/>
       </w:pPr>
       <w:r>
@@ -7235,15 +7594,16 @@
         <w:t>Diagramma delle classi (modello di programma)</w:t>
       </w:r>
     </w:p>
+    <w:p/>
     <w:p>
       <w:r>
         <w:rPr>
           <w:noProof/>
         </w:rPr>
         <w:drawing>
-          <wp:inline distT="0" distB="0" distL="0" distR="0" wp14:anchorId="721E6EB5" wp14:editId="3B7B7BD6">
-            <wp:extent cx="6278888" cy="2755727"/>
-            <wp:effectExtent l="0" t="0" r="7620" b="6985"/>
+          <wp:inline distT="0" distB="0" distL="0" distR="0" wp14:anchorId="721E6EB5" wp14:editId="1714DD26">
+            <wp:extent cx="6450129" cy="2830883"/>
+            <wp:effectExtent l="0" t="0" r="8255" b="7620"/>
             <wp:docPr id="14" name="Immagine 14"/>
             <wp:cNvGraphicFramePr>
               <a:graphicFrameLocks xmlns:a="http://schemas.openxmlformats.org/drawingml/2006/main" noChangeAspect="1"/>
@@ -7270,7 +7630,7 @@
                   <pic:spPr>
                     <a:xfrm>
                       <a:off x="0" y="0"/>
-                      <a:ext cx="6286825" cy="2759211"/>
+                      <a:ext cx="6481465" cy="2844636"/>
                     </a:xfrm>
                     <a:prstGeom prst="rect">
                       <a:avLst/>
@@ -7284,11 +7644,211 @@
       </w:r>
     </w:p>
     <w:p>
+      <w:r>
+        <w:t>[</w:t>
+      </w:r>
+      <w:proofErr w:type="spellStart"/>
+      <w:r>
+        <w:rPr>
+          <w:b/>
+          <w:bCs/>
+        </w:rPr>
+        <w:t>ClassDiagram</w:t>
+      </w:r>
+      <w:proofErr w:type="spellEnd"/>
+      <w:r>
+        <w:t>]</w:t>
+      </w:r>
+    </w:p>
+    <w:p/>
+    <w:p/>
+    <w:p>
       <w:pPr>
         <w:pStyle w:val="Titolo3"/>
       </w:pPr>
       <w:r>
+        <w:lastRenderedPageBreak/>
         <w:t>Discussione dei Design Pattern utilizzati</w:t>
+      </w:r>
+    </w:p>
+    <w:p/>
+    <w:p>
+      <w:r>
+        <w:t>Design pattern usati: MVC, DAO, Singleton, Observer, Factory.</w:t>
+      </w:r>
+    </w:p>
+    <w:p>
+      <w:r>
+        <w:rPr>
+          <w:b/>
+          <w:bCs/>
+        </w:rPr>
+        <w:t>MVC</w:t>
+      </w:r>
+      <w:r>
+        <w:t xml:space="preserve">: tutti il progetto è stato realizzato basandosi su questo design pattern, per separare </w:t>
+      </w:r>
+      <w:r>
+        <w:t xml:space="preserve">l’interfaccia utente dalla parte funzionale del sistema. L’applicazione è stata infatti divisa in 3 package </w:t>
+      </w:r>
+      <w:r>
+        <w:t>principali:</w:t>
+      </w:r>
+      <w:r>
+        <w:t xml:space="preserve"> il package dei modelli, che contiene i dati e la loro logica, il package controller, che contiene tutti i controller per gestire le interazioni con l’utente, e infine la view che contiene tutti i file FXML interpretati da </w:t>
+      </w:r>
+      <w:proofErr w:type="spellStart"/>
+      <w:r>
+        <w:t>JavaFx</w:t>
+      </w:r>
+      <w:proofErr w:type="spellEnd"/>
+      <w:r>
+        <w:t xml:space="preserve"> per visualizzare </w:t>
+      </w:r>
+      <w:r>
+        <w:t xml:space="preserve">l’interfaccia dell’applicazione. </w:t>
+      </w:r>
+      <w:r>
+        <w:t xml:space="preserve"> </w:t>
+      </w:r>
+    </w:p>
+    <w:p>
+      <w:r>
+        <w:rPr>
+          <w:b/>
+          <w:bCs/>
+        </w:rPr>
+        <w:t>DAO</w:t>
+      </w:r>
+      <w:r>
+        <w:t>:</w:t>
+      </w:r>
+      <w:r>
+        <w:t xml:space="preserve"> il secondo pattern principale usato è il pattern DAO per astrarre l’interazione e gestione del database dal resto dell’applicazione. Tutte le interfacce e le classi DAO per la gestione del database sono raccolte all’interno del package data access, dove viene messa a disposizione una classe specifica per ogni tabella presente nel database per massimizzare la </w:t>
+      </w:r>
+      <w:proofErr w:type="spellStart"/>
+      <w:r>
+        <w:t>modularizzazione</w:t>
+      </w:r>
+      <w:proofErr w:type="spellEnd"/>
+      <w:r>
+        <w:t xml:space="preserve"> dell’applicazione.</w:t>
+      </w:r>
+    </w:p>
+    <w:p>
+      <w:pPr>
+        <w:rPr>
+          <w:u w:val="single"/>
+        </w:rPr>
+      </w:pPr>
+      <w:r>
+        <w:rPr>
+          <w:b/>
+          <w:bCs/>
+        </w:rPr>
+        <w:t>Singleton</w:t>
+      </w:r>
+      <w:r>
+        <w:t>:</w:t>
+      </w:r>
+      <w:r>
+        <w:t xml:space="preserve"> un altro pattern utilizzato è il pattern singleton. Questo pattern viene usato nella class</w:t>
+      </w:r>
+      <w:r>
+        <w:t xml:space="preserve">e </w:t>
+      </w:r>
+      <w:proofErr w:type="spellStart"/>
+      <w:r>
+        <w:t>DBConnection</w:t>
+      </w:r>
+      <w:proofErr w:type="spellEnd"/>
+      <w:r>
+        <w:t xml:space="preserve">, presente nel package data access, </w:t>
+      </w:r>
+      <w:r>
+        <w:t xml:space="preserve">che si occupa di creare la connessione con il database. L’utilizzo del pattern singleton garantisce di non avere istanze multiple per la connessione al database, questo per questioni di efficienza e per evitare situazioni dannose nel caso il database non supporti multiple connessioni concorrenti. </w:t>
+      </w:r>
+    </w:p>
+    <w:p>
+      <w:r>
+        <w:rPr>
+          <w:b/>
+          <w:bCs/>
+        </w:rPr>
+        <w:t>Observer</w:t>
+      </w:r>
+      <w:r>
+        <w:t>:</w:t>
+      </w:r>
+      <w:r>
+        <w:t xml:space="preserve"> viene usato il pattern </w:t>
+      </w:r>
+      <w:proofErr w:type="spellStart"/>
+      <w:r>
+        <w:t>observer</w:t>
+      </w:r>
+      <w:proofErr w:type="spellEnd"/>
+      <w:r>
+        <w:t xml:space="preserve"> per gestire l’aggiornamento del timer indicante il tempo rimanente per completare il voto durante la votazione. </w:t>
+      </w:r>
+    </w:p>
+    <w:p>
+      <w:r>
+        <w:rPr>
+          <w:b/>
+          <w:bCs/>
+        </w:rPr>
+        <w:t>Factory</w:t>
+      </w:r>
+      <w:r>
+        <w:t>:</w:t>
+      </w:r>
+      <w:r>
+        <w:t xml:space="preserve"> viene usato il pattern factory per gestire la creazione della sessione di voto per separare la logica di creazione per una coesione maggiore. </w:t>
+      </w:r>
+      <w:r>
+        <w:t xml:space="preserve">Il pattern viene implementato nella classe </w:t>
+      </w:r>
+      <w:proofErr w:type="spellStart"/>
+      <w:r>
+        <w:t>GetSessioneFactory</w:t>
+      </w:r>
+      <w:proofErr w:type="spellEnd"/>
+      <w:r>
+        <w:t xml:space="preserve">, che a seconda della modalità di voto specificata crea un istanza del sottotipo di Sessione di Voto corrispondente. </w:t>
+      </w:r>
+    </w:p>
+    <w:p/>
+    <w:p>
+      <w:pPr>
+        <w:pStyle w:val="Titolo3"/>
+      </w:pPr>
+      <w:r>
+        <w:t>Gestione dati persistenti</w:t>
+      </w:r>
+    </w:p>
+    <w:p>
+      <w:pPr>
+        <w:pStyle w:val="Titolo3"/>
+      </w:pPr>
+      <w:r>
+        <w:t>Descrizione dell’interfaccia grafica</w:t>
+      </w:r>
+    </w:p>
+    <w:p>
+      <w:pPr>
+        <w:pStyle w:val="Titolo4"/>
+        <w:rPr>
+          <w:i w:val="0"/>
+          <w:iCs w:val="0"/>
+        </w:rPr>
+      </w:pPr>
+      <w:r>
+        <w:rPr>
+          <w:i w:val="0"/>
+          <w:iCs w:val="0"/>
+        </w:rPr>
+        <w:t>Navigation Map</w:t>
       </w:r>
     </w:p>
     <w:p>

</xml_diff>

<commit_message>
Aggiunta descrizione database, descrizione e immagini interfaccia grafica, diagramma di deployment
</commit_message>
<xml_diff>
--- a/docs/Relazione.docx
+++ b/docs/Relazione.docx
@@ -1007,220 +1007,219 @@
         <w:tab/>
       </w:r>
     </w:p>
+    <w:p>
+      <w:pPr>
+        <w:pStyle w:val="Titolo1"/>
+      </w:pPr>
+      <w:bookmarkStart w:id="6" w:name="_Toc85558039"/>
+      <w:r>
+        <w:t>Descrizione generale</w:t>
+      </w:r>
+      <w:bookmarkEnd w:id="6"/>
+      <w:r>
+        <w:t xml:space="preserve"> </w:t>
+      </w:r>
+    </w:p>
     <w:p/>
     <w:p>
       <w:pPr>
-        <w:pStyle w:val="Titolo1"/>
-      </w:pPr>
-      <w:bookmarkStart w:id="6" w:name="_Toc85558039"/>
-      <w:r>
-        <w:t>Descrizione generale</w:t>
-      </w:r>
-      <w:bookmarkEnd w:id="6"/>
+        <w:pStyle w:val="Titolo2"/>
+      </w:pPr>
+      <w:bookmarkStart w:id="7" w:name="_Toc85558040"/>
+      <w:r>
+        <w:t>Caratteristiche del prodotto</w:t>
+      </w:r>
+      <w:bookmarkEnd w:id="7"/>
+    </w:p>
+    <w:p/>
+    <w:p>
+      <w:r>
+        <w:t>Il seguente software di votazione e scrutinio elettronico consente di gestire una sessione di voto in tutte le sue fasi, partendo dalla creazione di partiti e candidati, fino alla consultazione dei risultati della sessione di voto scrutinata</w:t>
+      </w:r>
+      <w:r>
+        <w:t xml:space="preserve">, e supporta la votazione sia in caso di voto in presenza e sia voto a distanza. </w:t>
+      </w:r>
+    </w:p>
+    <w:p/>
+    <w:p>
+      <w:r>
+        <w:t xml:space="preserve">I risultati delle votazioni, come previsto dalla normativa vigente, sono pubblici, e quindi tutti i cittadini hanno diritto di consultare i risultati di una sessione di voto scrutinata anche se non hanno </w:t>
+      </w:r>
+      <w:r>
+        <w:t xml:space="preserve">potere di voto o non </w:t>
+      </w:r>
+      <w:r>
+        <w:t>partecipato attivamente al voto</w:t>
+      </w:r>
+      <w:r>
+        <w:t xml:space="preserve">. Non è quindi richiesta un’autenticazione per accedere ai risultati delle sessioni di voto. </w:t>
+      </w:r>
+    </w:p>
+    <w:p>
+      <w:r>
+        <w:t xml:space="preserve">Il software </w:t>
+      </w:r>
+      <w:r>
+        <w:t>prevede invece</w:t>
+      </w:r>
+      <w:r>
+        <w:t xml:space="preserve"> una fase iniziale di </w:t>
+      </w:r>
+      <w:r>
+        <w:t>login</w:t>
+      </w:r>
+      <w:r>
+        <w:t xml:space="preserve"> per accedere alle altre funzionalità,</w:t>
+      </w:r>
+      <w:r>
+        <w:t xml:space="preserve"> dove solo gli elettori</w:t>
+      </w:r>
+      <w:r>
+        <w:t xml:space="preserve"> o</w:t>
+      </w:r>
+      <w:r>
+        <w:t xml:space="preserve"> gestori, previa autorizzazione da parte dell’organo competente, possono </w:t>
+      </w:r>
+      <w:bookmarkStart w:id="8" w:name="_Toc85558041"/>
+      <w:r>
+        <w:t>accedere.</w:t>
+      </w:r>
+    </w:p>
+    <w:p/>
+    <w:p>
+      <w:r>
+        <w:t xml:space="preserve">Il gestore ha la possibilità di gestire le liste elettorali, quindi partiti e candidati. Ha la possibilità di aggiungere nuovi partiti o candidati, di modificarli, o eliminarli dal sistema. </w:t>
+      </w:r>
+    </w:p>
+    <w:p>
+      <w:r>
+        <w:t>H</w:t>
+      </w:r>
+      <w:r>
+        <w:t>a la possibilità di gestire le sessioni di voto, e quindi creare una nuova sessione</w:t>
+      </w:r>
+      <w:r>
+        <w:t xml:space="preserve">, indicando i parametri di configurazione. </w:t>
+      </w:r>
+      <w:r>
+        <w:t>Una volta cre</w:t>
+      </w:r>
+      <w:r>
+        <w:t>ata la sessione può modificare la sessione stessa</w:t>
+      </w:r>
+      <w:r>
+        <w:t xml:space="preserve"> ed </w:t>
+      </w:r>
+      <w:r>
+        <w:t>eliminarla</w:t>
+      </w:r>
+      <w:r>
+        <w:t xml:space="preserve">. Una volta creata la sessione il gestore </w:t>
+      </w:r>
+      <w:r>
+        <w:t xml:space="preserve">può avviare la fase di votazione, durante la quale gli elettori potranno esprimere il proprio voto. </w:t>
+      </w:r>
+      <w:r>
+        <w:t>Alla fine,</w:t>
+      </w:r>
+      <w:r>
+        <w:t xml:space="preserve"> il</w:t>
+      </w:r>
       <w:r>
         <w:t xml:space="preserve"> </w:t>
       </w:r>
+      <w:r>
+        <w:t xml:space="preserve">gestore può concludere la fase di voto, impedendo quindi ad ulteriori elettori di esprimere la propria preferenza e avviare la fase di scrutinio, quindi di calcolo dei risultati della sessione. Come l’utente, anche il gestore può visualizzare tutte le sessioni scrutinate, e inoltre può visualizzate tutte le sessioni </w:t>
+      </w:r>
+      <w:r>
+        <w:t xml:space="preserve">create ma non avviante, quindi nello stato chiuso, ma anche le sessioni con stato in corso e conclusa. </w:t>
+      </w:r>
     </w:p>
     <w:p/>
     <w:p>
+      <w:r>
+        <w:t>L’elettore ha la possibilità</w:t>
+      </w:r>
+      <w:r>
+        <w:t xml:space="preserve"> di consultare le sessioni scrutinate e quelle aperte per il </w:t>
+      </w:r>
+      <w:r>
+        <w:t>vot</w:t>
+      </w:r>
+      <w:r>
+        <w:t>o per cui l’elettore non ha ancora espresso una sua preferenza</w:t>
+      </w:r>
+      <w:r>
+        <w:t>. Una volta selezionata la sessione interessata, l’</w:t>
+      </w:r>
+      <w:r>
+        <w:t>elettore</w:t>
+      </w:r>
+      <w:r>
+        <w:t xml:space="preserve"> può esprimere il proprio voto </w:t>
+      </w:r>
+      <w:r>
+        <w:t xml:space="preserve">e confermare la propria scelta. </w:t>
+      </w:r>
+    </w:p>
+    <w:p/>
+    <w:p>
       <w:pPr>
         <w:pStyle w:val="Titolo2"/>
       </w:pPr>
-      <w:bookmarkStart w:id="7" w:name="_Toc85558040"/>
-      <w:r>
-        <w:t>Caratteristiche del prodotto</w:t>
-      </w:r>
-      <w:bookmarkEnd w:id="7"/>
+      <w:r>
+        <w:t>Ambiente operativo</w:t>
+      </w:r>
+      <w:bookmarkEnd w:id="8"/>
+      <w:r>
+        <w:t xml:space="preserve"> </w:t>
+      </w:r>
     </w:p>
     <w:p/>
     <w:p>
-      <w:r>
-        <w:t>Il seguente software di votazione e scrutinio elettronico consente di gestire una sessione di voto in tutte le sue fasi, partendo dalla creazione di partiti e candidati, fino alla consultazione dei risultati della sessione di voto scrutinata</w:t>
-      </w:r>
-      <w:r>
-        <w:t xml:space="preserve">, e supporta la votazione sia in caso di voto in presenza e sia voto a distanza. </w:t>
+      <w:pPr>
+        <w:rPr>
+          <w:u w:val="single"/>
+        </w:rPr>
+      </w:pPr>
+      <w:r>
+        <w:t xml:space="preserve">L’ambiente utilizzato consiste in un </w:t>
+      </w:r>
+      <w:r>
+        <w:t xml:space="preserve">solo </w:t>
+      </w:r>
+      <w:r>
+        <w:t xml:space="preserve">software applicativo da installare su un calcolatore, quale computer desktop o portatile. </w:t>
+      </w:r>
+      <w:r>
+        <w:t xml:space="preserve">Il software è pensato per poter essere installato su un dispositivo personale in caso, ad esempio, di votazione a distanza per l’elettore, o configurazione delle sessioni da parte del gestore, sia su calcolatori messi a disposizioni nel seggio per consentire il voto in presenza. </w:t>
       </w:r>
     </w:p>
     <w:p/>
     <w:p>
-      <w:r>
-        <w:t xml:space="preserve">I risultati delle votazioni, come previsto dalla normativa vigente, sono pubblici, e quindi tutti i cittadini hanno diritto di consultare i risultati di una sessione di voto scrutinata anche se non hanno </w:t>
-      </w:r>
-      <w:r>
-        <w:t xml:space="preserve">potere di voto o non </w:t>
-      </w:r>
-      <w:r>
-        <w:t>partecipato attivamente al voto</w:t>
-      </w:r>
-      <w:r>
-        <w:t xml:space="preserve">. Non è quindi richiesta un’autenticazione per accedere ai risultati delle sessioni di voto. </w:t>
-      </w:r>
-    </w:p>
-    <w:p>
-      <w:r>
-        <w:t xml:space="preserve">Il software </w:t>
-      </w:r>
-      <w:r>
-        <w:t>prevede invece</w:t>
-      </w:r>
-      <w:r>
-        <w:t xml:space="preserve"> una fase iniziale di </w:t>
-      </w:r>
-      <w:r>
-        <w:t>login</w:t>
-      </w:r>
-      <w:r>
-        <w:t xml:space="preserve"> per accedere alle altre funzionalità,</w:t>
-      </w:r>
-      <w:r>
-        <w:t xml:space="preserve"> dove solo gli elettori</w:t>
-      </w:r>
-      <w:r>
-        <w:t xml:space="preserve"> o</w:t>
-      </w:r>
-      <w:r>
-        <w:t xml:space="preserve"> gestori, previa autorizzazione da parte dell’organo competente, possono </w:t>
-      </w:r>
-      <w:bookmarkStart w:id="8" w:name="_Toc85558041"/>
-      <w:r>
-        <w:t>accedere.</w:t>
-      </w:r>
+      <w:pPr>
+        <w:pStyle w:val="Titolo2"/>
+      </w:pPr>
+      <w:bookmarkStart w:id="9" w:name="_Toc85558042"/>
+      <w:r>
+        <w:t>Documentazione per l’utente</w:t>
+      </w:r>
+      <w:bookmarkEnd w:id="9"/>
     </w:p>
     <w:p/>
     <w:p>
-      <w:r>
-        <w:t xml:space="preserve">Il gestore ha la possibilità di gestire le liste elettorali, quindi partiti e candidati. Ha la possibilità di aggiungere nuovi partiti o candidati, di modificarli, o eliminarli dal sistema. </w:t>
-      </w:r>
-    </w:p>
-    <w:p>
-      <w:r>
-        <w:t>H</w:t>
-      </w:r>
-      <w:r>
-        <w:t>a la possibilità di gestire le sessioni di voto, e quindi creare una nuova sessione</w:t>
-      </w:r>
-      <w:r>
-        <w:t xml:space="preserve">, indicando i parametri di configurazione. </w:t>
-      </w:r>
-      <w:r>
-        <w:t>Una volta cre</w:t>
-      </w:r>
-      <w:r>
-        <w:t>ata la sessione può modificare la sessione stessa</w:t>
-      </w:r>
-      <w:r>
-        <w:t xml:space="preserve"> ed </w:t>
-      </w:r>
-      <w:r>
-        <w:t>eliminarla</w:t>
-      </w:r>
-      <w:r>
-        <w:t xml:space="preserve">. Una volta creata la sessione il gestore </w:t>
-      </w:r>
-      <w:r>
-        <w:t xml:space="preserve">può avviare la fase di votazione, durante la quale gli elettori potranno esprimere il proprio voto. </w:t>
-      </w:r>
-      <w:r>
-        <w:t>Alla fine,</w:t>
-      </w:r>
-      <w:r>
-        <w:t xml:space="preserve"> il</w:t>
-      </w:r>
-      <w:r>
-        <w:t xml:space="preserve"> </w:t>
-      </w:r>
-      <w:r>
-        <w:t xml:space="preserve">gestore può concludere la fase di voto, impedendo quindi ad ulteriori elettori di esprimere la propria preferenza e avviare la fase di scrutinio, quindi di calcolo dei risultati della sessione. Come l’utente, anche il gestore può visualizzare tutte le sessioni scrutinate, e inoltre può visualizzate tutte le sessioni </w:t>
-      </w:r>
-      <w:r>
-        <w:t xml:space="preserve">create ma non avviante, quindi nello stato chiuso, ma anche le sessioni con stato in corso e conclusa. </w:t>
-      </w:r>
-    </w:p>
-    <w:p/>
-    <w:p>
-      <w:r>
-        <w:t>L’elettore ha la possibilità</w:t>
-      </w:r>
-      <w:r>
-        <w:t xml:space="preserve"> di consultare le sessioni scrutinate e quelle aperte per il </w:t>
-      </w:r>
-      <w:r>
-        <w:t>vot</w:t>
-      </w:r>
-      <w:r>
-        <w:t>o per cui l’elettore non ha ancora espresso una sua preferenza</w:t>
-      </w:r>
-      <w:r>
-        <w:t>. Una volta selezionata la sessione interessata, l’</w:t>
-      </w:r>
-      <w:r>
-        <w:t>elettore</w:t>
-      </w:r>
-      <w:r>
-        <w:t xml:space="preserve"> può esprimere il proprio voto </w:t>
-      </w:r>
-      <w:r>
-        <w:t xml:space="preserve">e confermare la propria scelta. </w:t>
-      </w:r>
-    </w:p>
-    <w:p/>
-    <w:p>
-      <w:pPr>
-        <w:pStyle w:val="Titolo2"/>
-      </w:pPr>
-      <w:r>
-        <w:t>Ambiente operativo</w:t>
-      </w:r>
-      <w:bookmarkEnd w:id="8"/>
-      <w:r>
-        <w:t xml:space="preserve"> </w:t>
-      </w:r>
-    </w:p>
-    <w:p/>
-    <w:p>
-      <w:pPr>
-        <w:rPr>
-          <w:u w:val="single"/>
-        </w:rPr>
-      </w:pPr>
-      <w:r>
-        <w:t xml:space="preserve">L’ambiente utilizzato consiste in un </w:t>
-      </w:r>
-      <w:r>
-        <w:t xml:space="preserve">solo </w:t>
-      </w:r>
-      <w:r>
-        <w:t xml:space="preserve">software applicativo da installare su un calcolatore, quale computer desktop o portatile. </w:t>
-      </w:r>
-      <w:r>
-        <w:t xml:space="preserve">Il software è pensato per poter essere installato su un dispositivo personale in caso, ad esempio, di votazione a distanza per l’elettore, o configurazione delle sessioni da parte del gestore, sia su calcolatori messi a disposizioni nel seggio per consentire il voto in presenza. </w:t>
-      </w:r>
-    </w:p>
-    <w:p/>
-    <w:p>
-      <w:pPr>
-        <w:pStyle w:val="Titolo2"/>
-      </w:pPr>
-      <w:bookmarkStart w:id="9" w:name="_Toc85558042"/>
-      <w:r>
+      <w:pPr>
+        <w:rPr>
+          <w:b/>
+          <w:bCs/>
+        </w:rPr>
+      </w:pPr>
+      <w:r>
+        <w:rPr>
+          <w:b/>
+          <w:bCs/>
+        </w:rPr>
         <w:lastRenderedPageBreak/>
-        <w:t>Documentazione per l’utente</w:t>
-      </w:r>
-      <w:bookmarkEnd w:id="9"/>
-    </w:p>
-    <w:p/>
-    <w:p>
-      <w:pPr>
-        <w:rPr>
-          <w:b/>
-          <w:bCs/>
-        </w:rPr>
-      </w:pPr>
-      <w:r>
-        <w:rPr>
-          <w:b/>
-          <w:bCs/>
-        </w:rPr>
         <w:t>Login</w:t>
       </w:r>
     </w:p>
@@ -1552,11 +1551,11 @@
         </w:numPr>
       </w:pPr>
       <w:r>
-        <w:t xml:space="preserve">Se le condizioni sono rispettate si calcola il vincitore della sessione. Se è presente un unico vincitore la fase di scrutinio termina. Nel caso in cui non ci fosse un unico vincitore, a causa di una situazione </w:t>
+        <w:t xml:space="preserve">Se le condizioni sono rispettate si calcola il vincitore della sessione. Se è presente un unico vincitore la fase di scrutinio termina. Nel caso in cui non ci fosse un unico vincitore, a causa di una situazione di parità, vengono considerati anche i voti dei partiti. Ai candidati con numero maggiore di voti </w:t>
       </w:r>
       <w:r>
         <w:lastRenderedPageBreak/>
-        <w:t xml:space="preserve">di parità, vengono considerati anche i voti dei partiti. Ai candidati con numero maggiore di voti ottenuti (e in condizione di pareggio) si aggiungono i voti del relativo partito e si procede nuovamente al calcolo del vincitore. </w:t>
+        <w:t xml:space="preserve">ottenuti (e in condizione di pareggio) si aggiungono i voti del relativo partito e si procede nuovamente al calcolo del vincitore. </w:t>
       </w:r>
     </w:p>
     <w:p>
@@ -7939,6 +7938,406 @@
       </w:r>
     </w:p>
     <w:p>
+      <w:r>
+        <w:t>Di seguito è riportata una descrizione delle tabelle che compongono il database.</w:t>
+      </w:r>
+    </w:p>
+    <w:p>
+      <w:pPr>
+        <w:pStyle w:val="Paragrafoelenco"/>
+        <w:numPr>
+          <w:ilvl w:val="0"/>
+          <w:numId w:val="36"/>
+        </w:numPr>
+        <w:spacing w:line="259" w:lineRule="auto"/>
+      </w:pPr>
+      <w:r>
+        <w:rPr>
+          <w:b/>
+          <w:bCs/>
+        </w:rPr>
+        <w:t>Candidati</w:t>
+      </w:r>
+      <w:r>
+        <w:t>: memorizza i candidati. Ogni candidato fa parte di un unico partito politico e può prendere parte ad una o più sessioni di voto</w:t>
+      </w:r>
+      <w:r>
+        <w:t>.</w:t>
+      </w:r>
+      <w:r>
+        <w:t xml:space="preserve"> </w:t>
+      </w:r>
+    </w:p>
+    <w:p>
+      <w:pPr>
+        <w:pStyle w:val="Paragrafoelenco"/>
+        <w:numPr>
+          <w:ilvl w:val="0"/>
+          <w:numId w:val="36"/>
+        </w:numPr>
+        <w:spacing w:line="259" w:lineRule="auto"/>
+      </w:pPr>
+      <w:r>
+        <w:rPr>
+          <w:b/>
+          <w:bCs/>
+        </w:rPr>
+        <w:t>Partiti</w:t>
+      </w:r>
+      <w:r>
+        <w:t xml:space="preserve">: memorizza i partiti politici. Ogni partito può prendere parte a una o più sessioni di voto. </w:t>
+      </w:r>
+    </w:p>
+    <w:p>
+      <w:pPr>
+        <w:pStyle w:val="Paragrafoelenco"/>
+        <w:numPr>
+          <w:ilvl w:val="0"/>
+          <w:numId w:val="36"/>
+        </w:numPr>
+        <w:spacing w:line="259" w:lineRule="auto"/>
+      </w:pPr>
+      <w:r>
+        <w:rPr>
+          <w:b/>
+          <w:bCs/>
+        </w:rPr>
+        <w:t>Sessioni</w:t>
+      </w:r>
+      <w:r>
+        <w:t xml:space="preserve">: memorizza le varie sessioni di voto. </w:t>
+      </w:r>
+    </w:p>
+    <w:p>
+      <w:pPr>
+        <w:pStyle w:val="Paragrafoelenco"/>
+        <w:numPr>
+          <w:ilvl w:val="0"/>
+          <w:numId w:val="36"/>
+        </w:numPr>
+        <w:spacing w:line="259" w:lineRule="auto"/>
+      </w:pPr>
+      <w:proofErr w:type="spellStart"/>
+      <w:r>
+        <w:rPr>
+          <w:b/>
+          <w:bCs/>
+        </w:rPr>
+        <w:t>Voticandidati</w:t>
+      </w:r>
+      <w:proofErr w:type="spellEnd"/>
+      <w:r>
+        <w:t xml:space="preserve">: memorizza i candidati alle varie sessioni di voto. per ciascuna sessione di voto associa i candidati che si sono proposti, e per ciascuno di questi memorizza il numero di voti totali che hanno ricevuto. Il numero di voti inizialmente, quando viene creata la sessione e quindi inseriti i record con sessione – candidato, sarà </w:t>
+      </w:r>
+      <w:r>
+        <w:t>0</w:t>
+      </w:r>
+      <w:r>
+        <w:t xml:space="preserve">, e </w:t>
+      </w:r>
+      <w:r>
+        <w:t>viene aggiornato man mano che il voto degli elettori viene registrato</w:t>
+      </w:r>
+      <w:r>
+        <w:t xml:space="preserve">  </w:t>
+      </w:r>
+    </w:p>
+    <w:p>
+      <w:pPr>
+        <w:pStyle w:val="Paragrafoelenco"/>
+        <w:numPr>
+          <w:ilvl w:val="0"/>
+          <w:numId w:val="36"/>
+        </w:numPr>
+        <w:spacing w:line="259" w:lineRule="auto"/>
+      </w:pPr>
+      <w:proofErr w:type="spellStart"/>
+      <w:r>
+        <w:rPr>
+          <w:b/>
+          <w:bCs/>
+        </w:rPr>
+        <w:t>Votipartiti</w:t>
+      </w:r>
+      <w:proofErr w:type="spellEnd"/>
+      <w:r>
+        <w:t xml:space="preserve">: memorizza i partiti che prendono parte a una sessione di voto. </w:t>
+      </w:r>
+      <w:r>
+        <w:t>P</w:t>
+      </w:r>
+      <w:r>
+        <w:t xml:space="preserve">er ciascuna sessione di voto associa i partiti che si sono proposti, e per ciascuno di questi memorizza il numero totale di voti che quel partito ha ricevuto. </w:t>
+      </w:r>
+      <w:r>
+        <w:t>S</w:t>
+      </w:r>
+      <w:r>
+        <w:t xml:space="preserve">eparando la tabella </w:t>
+      </w:r>
+      <w:proofErr w:type="spellStart"/>
+      <w:r>
+        <w:t>votipartiti</w:t>
+      </w:r>
+      <w:proofErr w:type="spellEnd"/>
+      <w:r>
+        <w:t xml:space="preserve"> da quella </w:t>
+      </w:r>
+      <w:proofErr w:type="spellStart"/>
+      <w:r>
+        <w:t>voticandidati</w:t>
+      </w:r>
+      <w:proofErr w:type="spellEnd"/>
+      <w:r>
+        <w:t xml:space="preserve"> (e quindi non ricavare il numero totale di voti di un partito come la somma dei voti dei suoi candidati) permette di considerare anche i voti dove gli elettori hanno espresso solo la preferenza per il partito, senza indicare il candidato. Il campo </w:t>
+      </w:r>
+      <w:proofErr w:type="spellStart"/>
+      <w:r>
+        <w:t>nvoti</w:t>
+      </w:r>
+      <w:proofErr w:type="spellEnd"/>
+      <w:r>
+        <w:t xml:space="preserve"> inizialmente sarà </w:t>
+      </w:r>
+      <w:r>
+        <w:t>0</w:t>
+      </w:r>
+      <w:r>
+        <w:t xml:space="preserve"> e verrà </w:t>
+      </w:r>
+      <w:r>
+        <w:t xml:space="preserve">aggiornato durante la registrazione dei voti degli elettori. </w:t>
+      </w:r>
+    </w:p>
+    <w:p>
+      <w:pPr>
+        <w:pStyle w:val="Paragrafoelenco"/>
+        <w:numPr>
+          <w:ilvl w:val="0"/>
+          <w:numId w:val="36"/>
+        </w:numPr>
+        <w:spacing w:line="259" w:lineRule="auto"/>
+      </w:pPr>
+      <w:r>
+        <w:rPr>
+          <w:b/>
+          <w:bCs/>
+        </w:rPr>
+        <w:t>Vincitori</w:t>
+      </w:r>
+      <w:r>
+        <w:t>:</w:t>
+      </w:r>
+      <w:r>
+        <w:t xml:space="preserve"> memorizza i vincitori delle varie sessioni di voto nel caso in cui la modalità di voto sia differente da referendum. La coppia sessione – candidato vincitore viene inserita nella tabella al termine del calcolo della fase di scrutinio. </w:t>
+      </w:r>
+    </w:p>
+    <w:p>
+      <w:pPr>
+        <w:pStyle w:val="Paragrafoelenco"/>
+        <w:numPr>
+          <w:ilvl w:val="0"/>
+          <w:numId w:val="36"/>
+        </w:numPr>
+        <w:spacing w:line="259" w:lineRule="auto"/>
+      </w:pPr>
+      <w:r>
+        <w:rPr>
+          <w:b/>
+          <w:bCs/>
+        </w:rPr>
+        <w:t>Elettori</w:t>
+      </w:r>
+      <w:r>
+        <w:t>:</w:t>
+      </w:r>
+      <w:r>
+        <w:t xml:space="preserve"> memorizza le informazioni riguardanti le persone che hanno diritto di voto. </w:t>
+      </w:r>
+    </w:p>
+    <w:p>
+      <w:pPr>
+        <w:pStyle w:val="Paragrafoelenco"/>
+        <w:numPr>
+          <w:ilvl w:val="0"/>
+          <w:numId w:val="36"/>
+        </w:numPr>
+        <w:spacing w:line="259" w:lineRule="auto"/>
+      </w:pPr>
+      <w:r>
+        <w:rPr>
+          <w:b/>
+          <w:bCs/>
+        </w:rPr>
+        <w:t>Gestori</w:t>
+      </w:r>
+      <w:r>
+        <w:t>:</w:t>
+      </w:r>
+      <w:r>
+        <w:t xml:space="preserve"> memorizza le informazioni riguardanti agli amministratori del sistema. </w:t>
+      </w:r>
+    </w:p>
+    <w:p>
+      <w:pPr>
+        <w:pStyle w:val="Paragrafoelenco"/>
+        <w:numPr>
+          <w:ilvl w:val="0"/>
+          <w:numId w:val="36"/>
+        </w:numPr>
+        <w:spacing w:line="259" w:lineRule="auto"/>
+      </w:pPr>
+      <w:proofErr w:type="spellStart"/>
+      <w:r>
+        <w:rPr>
+          <w:b/>
+          <w:bCs/>
+        </w:rPr>
+        <w:t>Passwordelettori</w:t>
+      </w:r>
+      <w:proofErr w:type="spellEnd"/>
+      <w:r>
+        <w:t xml:space="preserve">: memorizza gli hash delle password degli elettori, con il relativo </w:t>
+      </w:r>
+      <w:proofErr w:type="spellStart"/>
+      <w:r>
+        <w:t>salt</w:t>
+      </w:r>
+      <w:proofErr w:type="spellEnd"/>
+      <w:r>
+        <w:t xml:space="preserve">. </w:t>
+      </w:r>
+    </w:p>
+    <w:p>
+      <w:pPr>
+        <w:pStyle w:val="Paragrafoelenco"/>
+        <w:numPr>
+          <w:ilvl w:val="0"/>
+          <w:numId w:val="36"/>
+        </w:numPr>
+        <w:spacing w:line="259" w:lineRule="auto"/>
+      </w:pPr>
+      <w:proofErr w:type="spellStart"/>
+      <w:r>
+        <w:rPr>
+          <w:b/>
+          <w:bCs/>
+        </w:rPr>
+        <w:t>Passwordgestori</w:t>
+      </w:r>
+      <w:proofErr w:type="spellEnd"/>
+      <w:r>
+        <w:t>:</w:t>
+      </w:r>
+      <w:r>
+        <w:t xml:space="preserve"> memorizza gli hash delle password dei gestori, con il relativo </w:t>
+      </w:r>
+      <w:proofErr w:type="spellStart"/>
+      <w:r>
+        <w:t>salt</w:t>
+      </w:r>
+      <w:proofErr w:type="spellEnd"/>
+      <w:r>
+        <w:t xml:space="preserve">. </w:t>
+      </w:r>
+    </w:p>
+    <w:p>
+      <w:pPr>
+        <w:pStyle w:val="Paragrafoelenco"/>
+        <w:numPr>
+          <w:ilvl w:val="0"/>
+          <w:numId w:val="36"/>
+        </w:numPr>
+        <w:spacing w:line="259" w:lineRule="auto"/>
+      </w:pPr>
+      <w:proofErr w:type="spellStart"/>
+      <w:r>
+        <w:rPr>
+          <w:b/>
+          <w:bCs/>
+        </w:rPr>
+        <w:lastRenderedPageBreak/>
+        <w:t>V</w:t>
+      </w:r>
+      <w:r>
+        <w:rPr>
+          <w:b/>
+          <w:bCs/>
+        </w:rPr>
+        <w:t>otireferendum</w:t>
+      </w:r>
+      <w:proofErr w:type="spellEnd"/>
+      <w:r>
+        <w:t>:</w:t>
+      </w:r>
+      <w:r>
+        <w:t xml:space="preserve"> date le sessioni di voto con </w:t>
+      </w:r>
+      <w:proofErr w:type="spellStart"/>
+      <w:r>
+        <w:t>modvoto</w:t>
+      </w:r>
+      <w:proofErr w:type="spellEnd"/>
+      <w:r>
+        <w:t xml:space="preserve"> = referendum memorizza il numero di voti totale per ciascuna opzione, favorevole o contrario, e l’opzione vincitrice. Inizialmente </w:t>
+      </w:r>
+      <w:r>
+        <w:t xml:space="preserve">il numero di voti per le 2 opzioni sarà uguale a 0 e verrà aggiornato durante la registrazione del voto degli elettori. </w:t>
+      </w:r>
+    </w:p>
+    <w:p>
+      <w:pPr>
+        <w:pStyle w:val="Paragrafoelenco"/>
+        <w:numPr>
+          <w:ilvl w:val="0"/>
+          <w:numId w:val="36"/>
+        </w:numPr>
+        <w:spacing w:line="259" w:lineRule="auto"/>
+      </w:pPr>
+      <w:proofErr w:type="spellStart"/>
+      <w:r>
+        <w:rPr>
+          <w:b/>
+          <w:bCs/>
+        </w:rPr>
+        <w:t>Votiastenuti</w:t>
+      </w:r>
+      <w:proofErr w:type="spellEnd"/>
+      <w:r>
+        <w:t>:</w:t>
+      </w:r>
+      <w:r>
+        <w:t xml:space="preserve"> memorizza il numero di voti “scheda bianca” per ciascuna sessione di voto. quando la sessione viene creata viene aggiunto il record corrispondente alla nuova sessione con valore 0, e questo verrà aggiornato durante la registrazione dei voti degli elettori. </w:t>
+      </w:r>
+    </w:p>
+    <w:p>
+      <w:pPr>
+        <w:pStyle w:val="Paragrafoelenco"/>
+        <w:numPr>
+          <w:ilvl w:val="0"/>
+          <w:numId w:val="36"/>
+        </w:numPr>
+        <w:spacing w:line="259" w:lineRule="auto"/>
+      </w:pPr>
+      <w:proofErr w:type="spellStart"/>
+      <w:r>
+        <w:rPr>
+          <w:b/>
+          <w:bCs/>
+        </w:rPr>
+        <w:t>Votiespressi</w:t>
+      </w:r>
+      <w:proofErr w:type="spellEnd"/>
+      <w:r>
+        <w:t>:</w:t>
+      </w:r>
+      <w:r>
+        <w:t xml:space="preserve"> memorizza gli elettori che hanno già espresso il voto per le sessioni di voto. quando un elettore esprime il voto per una sessione viene aggiunto il record sessione-elettore, in modo che l’elettore non possa votare nuovamente per la medesima sessione.</w:t>
+      </w:r>
+    </w:p>
+    <w:p/>
+    <w:p/>
+    <w:p>
       <w:pPr>
         <w:rPr>
           <w:u w:val="single"/>
@@ -8026,8 +8425,8 @@
         </w:rPr>
         <w:lastRenderedPageBreak/>
         <w:drawing>
-          <wp:inline distT="0" distB="0" distL="0" distR="0" wp14:anchorId="38F3AEC3" wp14:editId="7F9E1372">
-            <wp:extent cx="4877356" cy="5411244"/>
+          <wp:inline distT="0" distB="0" distL="0" distR="0" wp14:anchorId="38F3AEC3" wp14:editId="30B72B4D">
+            <wp:extent cx="4275551" cy="4743563"/>
             <wp:effectExtent l="0" t="0" r="0" b="0"/>
             <wp:docPr id="16" name="Immagine 16"/>
             <wp:cNvGraphicFramePr>
@@ -8055,7 +8454,7 @@
                   <pic:spPr>
                     <a:xfrm>
                       <a:off x="0" y="0"/>
-                      <a:ext cx="4884181" cy="5418816"/>
+                      <a:ext cx="4291328" cy="4761067"/>
                     </a:xfrm>
                     <a:prstGeom prst="rect">
                       <a:avLst/>
@@ -8092,12 +8491,202 @@
         <w:t>]</w:t>
       </w:r>
     </w:p>
+    <w:p/>
     <w:p>
       <w:pPr>
         <w:pStyle w:val="Titolo3"/>
       </w:pPr>
       <w:r>
         <w:t>Descrizione dell’interfaccia grafica</w:t>
+      </w:r>
+    </w:p>
+    <w:p>
+      <w:pPr>
+        <w:rPr>
+          <w:u w:val="single"/>
+        </w:rPr>
+      </w:pPr>
+      <w:r>
+        <w:t xml:space="preserve">La navigation map e le immagini sequenti sono disponibili nella sessione </w:t>
+      </w:r>
+      <w:proofErr w:type="spellStart"/>
+      <w:r>
+        <w:t>docs</w:t>
+      </w:r>
+      <w:proofErr w:type="spellEnd"/>
+      <w:r>
+        <w:t xml:space="preserve"> -&gt; images </w:t>
+      </w:r>
+      <w:proofErr w:type="spellStart"/>
+      <w:r>
+        <w:t>Diagrams</w:t>
+      </w:r>
+      <w:proofErr w:type="spellEnd"/>
+    </w:p>
+    <w:p/>
+    <w:p>
+      <w:r>
+        <w:t xml:space="preserve">l’applicazione è dotata di </w:t>
+      </w:r>
+      <w:r>
+        <w:t>un’interfaccia</w:t>
+      </w:r>
+      <w:r>
+        <w:t xml:space="preserve"> grafica realizzata con </w:t>
+      </w:r>
+      <w:proofErr w:type="spellStart"/>
+      <w:r>
+        <w:t>JavaFx</w:t>
+      </w:r>
+      <w:proofErr w:type="spellEnd"/>
+      <w:r>
+        <w:t xml:space="preserve">. L’interfaccia è composta </w:t>
+      </w:r>
+      <w:r>
+        <w:t xml:space="preserve">da diverse pagine all’interno di una singola finestra, e da una serie di nuove finestre di dimensione ridotte usate per i messaggi di conferma. </w:t>
+      </w:r>
+    </w:p>
+    <w:p>
+      <w:r>
+        <w:t xml:space="preserve">La navigazione è stata implementata attraverso un metodo Navigate nella classe astratta Controller, che permette di passare a una nuova schermata nella medesima finestra, specificando il nome della schermata </w:t>
+      </w:r>
+      <w:proofErr w:type="gramStart"/>
+      <w:r>
+        <w:t>e</w:t>
+      </w:r>
+      <w:proofErr w:type="gramEnd"/>
+      <w:r>
+        <w:t xml:space="preserve"> eventuali parametri da passare. Per gestire invece la creazione e la chiusura della nuova finestra per i messaggi di conferma sono stati usati i metodi </w:t>
+      </w:r>
+      <w:proofErr w:type="spellStart"/>
+      <w:r>
+        <w:t>newStage</w:t>
+      </w:r>
+      <w:proofErr w:type="spellEnd"/>
+      <w:r>
+        <w:t xml:space="preserve"> e </w:t>
+      </w:r>
+      <w:proofErr w:type="spellStart"/>
+      <w:r>
+        <w:t>closeStage</w:t>
+      </w:r>
+      <w:proofErr w:type="spellEnd"/>
+      <w:r>
+        <w:t xml:space="preserve"> della classe astratta Controller.</w:t>
+      </w:r>
+    </w:p>
+    <w:p>
+      <w:r>
+        <w:t xml:space="preserve">Quando una pagina viene creata viene richiamato il metodo </w:t>
+      </w:r>
+      <w:proofErr w:type="spellStart"/>
+      <w:r>
+        <w:t>onNavigateFrom</w:t>
+      </w:r>
+      <w:proofErr w:type="spellEnd"/>
+      <w:r>
+        <w:t xml:space="preserve"> per poter ottenere i passati. </w:t>
+      </w:r>
+    </w:p>
+    <w:p/>
+    <w:p>
+      <w:r>
+        <w:t xml:space="preserve">L’applicazione prevede un sistema di controllo dei campi di input. In caso di dati inseriti mancanti o incorretti viene mostrato un messaggio di alert a schermo. </w:t>
+      </w:r>
+    </w:p>
+    <w:p/>
+    <w:p>
+      <w:r>
+        <w:t xml:space="preserve">La navigazione è descritta dalla Navigation Map seguente. </w:t>
+      </w:r>
+    </w:p>
+    <w:p/>
+    <w:p>
+      <w:pPr>
+        <w:rPr>
+          <w:noProof/>
+        </w:rPr>
+      </w:pPr>
+    </w:p>
+    <w:p>
+      <w:r>
+        <w:rPr>
+          <w:noProof/>
+        </w:rPr>
+        <w:lastRenderedPageBreak/>
+        <w:drawing>
+          <wp:inline distT="0" distB="0" distL="0" distR="0" wp14:anchorId="0B085DB3" wp14:editId="7065BF17">
+            <wp:extent cx="6120130" cy="2823210"/>
+            <wp:effectExtent l="0" t="0" r="0" b="0"/>
+            <wp:docPr id="17" name="Immagine 17"/>
+            <wp:cNvGraphicFramePr>
+              <a:graphicFrameLocks xmlns:a="http://schemas.openxmlformats.org/drawingml/2006/main" noChangeAspect="1"/>
+            </wp:cNvGraphicFramePr>
+            <a:graphic xmlns:a="http://schemas.openxmlformats.org/drawingml/2006/main">
+              <a:graphicData uri="http://schemas.openxmlformats.org/drawingml/2006/picture">
+                <pic:pic xmlns:pic="http://schemas.openxmlformats.org/drawingml/2006/picture">
+                  <pic:nvPicPr>
+                    <pic:cNvPr id="17" name="Immagine 17"/>
+                    <pic:cNvPicPr/>
+                  </pic:nvPicPr>
+                  <pic:blipFill>
+                    <a:blip r:embed="rId28" cstate="print">
+                      <a:extLst>
+                        <a:ext uri="{28A0092B-C50C-407E-A947-70E740481C1C}">
+                          <a14:useLocalDpi xmlns:a14="http://schemas.microsoft.com/office/drawing/2010/main" val="0"/>
+                        </a:ext>
+                      </a:extLst>
+                    </a:blip>
+                    <a:stretch>
+                      <a:fillRect/>
+                    </a:stretch>
+                  </pic:blipFill>
+                  <pic:spPr>
+                    <a:xfrm>
+                      <a:off x="0" y="0"/>
+                      <a:ext cx="6120130" cy="2823210"/>
+                    </a:xfrm>
+                    <a:prstGeom prst="rect">
+                      <a:avLst/>
+                    </a:prstGeom>
+                  </pic:spPr>
+                </pic:pic>
+              </a:graphicData>
+            </a:graphic>
+          </wp:inline>
+        </w:drawing>
+      </w:r>
+    </w:p>
+    <w:p>
+      <w:r>
+        <w:t>[</w:t>
+      </w:r>
+      <w:proofErr w:type="spellStart"/>
+      <w:r>
+        <w:rPr>
+          <w:b/>
+          <w:bCs/>
+        </w:rPr>
+        <w:t>NavigationMap</w:t>
+      </w:r>
+      <w:proofErr w:type="spellEnd"/>
+      <w:r>
+        <w:t>]</w:t>
+      </w:r>
+    </w:p>
+    <w:p/>
+    <w:p>
+      <w:r>
+        <w:t>Di seguito sono riportate alcune schermate dell’applicazione</w:t>
+      </w:r>
+    </w:p>
+    <w:p/>
+    <w:p>
+      <w:pPr>
+        <w:pStyle w:val="Titolo3"/>
+      </w:pPr>
+      <w:r>
+        <w:t>Diagramma di deployment</w:t>
       </w:r>
     </w:p>
     <w:p>
@@ -8113,26 +8702,448 @@
           <w:i w:val="0"/>
           <w:iCs w:val="0"/>
         </w:rPr>
-        <w:t>Navigation Map</w:t>
+        <w:t>Autenticazione</w:t>
+      </w:r>
+    </w:p>
+    <w:p>
+      <w:r>
+        <w:t>La pagina di autenticazione richiede la selezione della tipologia di utente, l’inserimento dell’username e della password. In caso di autenticazione avvenuta con successo la navigazione proseguirà con la pagina specifica in base alla tipologia di utente selezionata. In caso di dati mancanti o errati verrà mostrato un alert di colore rosso</w:t>
+      </w:r>
+      <w:r>
+        <w:t>.</w:t>
+      </w:r>
+    </w:p>
+    <w:p>
+      <w:r>
+        <w:drawing>
+          <wp:inline distT="0" distB="0" distL="0" distR="0" wp14:anchorId="290C1BED" wp14:editId="183D5920">
+            <wp:extent cx="5189606" cy="4334005"/>
+            <wp:effectExtent l="0" t="0" r="0" b="0"/>
+            <wp:docPr id="18" name="Immagine 18"/>
+            <wp:cNvGraphicFramePr>
+              <a:graphicFrameLocks xmlns:a="http://schemas.openxmlformats.org/drawingml/2006/main" noChangeAspect="1"/>
+            </wp:cNvGraphicFramePr>
+            <a:graphic xmlns:a="http://schemas.openxmlformats.org/drawingml/2006/main">
+              <a:graphicData uri="http://schemas.openxmlformats.org/drawingml/2006/picture">
+                <pic:pic xmlns:pic="http://schemas.openxmlformats.org/drawingml/2006/picture">
+                  <pic:nvPicPr>
+                    <pic:cNvPr id="1" name=""/>
+                    <pic:cNvPicPr/>
+                  </pic:nvPicPr>
+                  <pic:blipFill>
+                    <a:blip r:embed="rId29"/>
+                    <a:stretch>
+                      <a:fillRect/>
+                    </a:stretch>
+                  </pic:blipFill>
+                  <pic:spPr>
+                    <a:xfrm>
+                      <a:off x="0" y="0"/>
+                      <a:ext cx="5198442" cy="4341384"/>
+                    </a:xfrm>
+                    <a:prstGeom prst="rect">
+                      <a:avLst/>
+                    </a:prstGeom>
+                  </pic:spPr>
+                </pic:pic>
+              </a:graphicData>
+            </a:graphic>
+          </wp:inline>
+        </w:drawing>
+      </w:r>
+    </w:p>
+    <w:p>
+      <w:pPr>
+        <w:pStyle w:val="Titolo4"/>
+        <w:rPr>
+          <w:i w:val="0"/>
+          <w:iCs w:val="0"/>
+        </w:rPr>
+      </w:pPr>
+      <w:proofErr w:type="spellStart"/>
+      <w:r>
+        <w:rPr>
+          <w:i w:val="0"/>
+          <w:iCs w:val="0"/>
+        </w:rPr>
+        <w:lastRenderedPageBreak/>
+        <w:t>GestoreSessioni</w:t>
+      </w:r>
+      <w:proofErr w:type="spellEnd"/>
+    </w:p>
+    <w:p>
+      <w:r>
+        <w:drawing>
+          <wp:anchor distT="0" distB="0" distL="114300" distR="114300" simplePos="0" relativeHeight="251659264" behindDoc="0" locked="0" layoutInCell="1" allowOverlap="1" wp14:anchorId="49EBC507" wp14:editId="6433A0BC">
+            <wp:simplePos x="0" y="0"/>
+            <wp:positionH relativeFrom="column">
+              <wp:posOffset>-2540</wp:posOffset>
+            </wp:positionH>
+            <wp:positionV relativeFrom="paragraph">
+              <wp:posOffset>1221123</wp:posOffset>
+            </wp:positionV>
+            <wp:extent cx="5219065" cy="4308475"/>
+            <wp:effectExtent l="0" t="0" r="635" b="0"/>
+            <wp:wrapTopAndBottom/>
+            <wp:docPr id="19" name="Immagine 19" descr="Immagine che contiene testo&#10;&#10;Descrizione generata automaticamente"/>
+            <wp:cNvGraphicFramePr>
+              <a:graphicFrameLocks xmlns:a="http://schemas.openxmlformats.org/drawingml/2006/main" noChangeAspect="1"/>
+            </wp:cNvGraphicFramePr>
+            <a:graphic xmlns:a="http://schemas.openxmlformats.org/drawingml/2006/main">
+              <a:graphicData uri="http://schemas.openxmlformats.org/drawingml/2006/picture">
+                <pic:pic xmlns:pic="http://schemas.openxmlformats.org/drawingml/2006/picture">
+                  <pic:nvPicPr>
+                    <pic:cNvPr id="19" name="Immagine 19" descr="Immagine che contiene testo&#10;&#10;Descrizione generata automaticamente"/>
+                    <pic:cNvPicPr/>
+                  </pic:nvPicPr>
+                  <pic:blipFill>
+                    <a:blip r:embed="rId30" cstate="print">
+                      <a:extLst>
+                        <a:ext uri="{28A0092B-C50C-407E-A947-70E740481C1C}">
+                          <a14:useLocalDpi xmlns:a14="http://schemas.microsoft.com/office/drawing/2010/main" val="0"/>
+                        </a:ext>
+                      </a:extLst>
+                    </a:blip>
+                    <a:stretch>
+                      <a:fillRect/>
+                    </a:stretch>
+                  </pic:blipFill>
+                  <pic:spPr>
+                    <a:xfrm>
+                      <a:off x="0" y="0"/>
+                      <a:ext cx="5219065" cy="4308475"/>
+                    </a:xfrm>
+                    <a:prstGeom prst="rect">
+                      <a:avLst/>
+                    </a:prstGeom>
+                  </pic:spPr>
+                </pic:pic>
+              </a:graphicData>
+            </a:graphic>
+          </wp:anchor>
+        </w:drawing>
+      </w:r>
+      <w:r>
+        <w:t xml:space="preserve">Questa schermata permette al gestore di gestire le sessioni di voto. il gestore può visionare tutte le sessioni, creare una nuova sessione, modificare o eliminare una sessione (solo se in stato di chiuso). Per aiutare il gestore viene messa a disposizione una funzione di ricerca delle sessioni. Per riportare la visualizzazione alla situazione iniziale dopo una ricerca effettuata è sufficiente eseguire una ricerca con campo di input vuoto. Ogni sessione, a seconda del proprio stato, metterà a disposizione delle diverse </w:t>
+      </w:r>
+      <w:r>
+        <w:t>opzioni,</w:t>
+      </w:r>
+      <w:r>
+        <w:t xml:space="preserve"> ad esempio in caso di sessione chiusa sarà possibile avviare la fase di votazione, avviare la fase di scrutinio in occasione di una sessione conclusa, oppure visualizzare i risultati in caso di sessione scrutinata.</w:t>
+      </w:r>
+    </w:p>
+    <w:p/>
+    <w:p>
+      <w:pPr>
+        <w:pStyle w:val="Titolo4"/>
+        <w:rPr>
+          <w:i w:val="0"/>
+          <w:iCs w:val="0"/>
+        </w:rPr>
+      </w:pPr>
+      <w:proofErr w:type="spellStart"/>
+      <w:r>
+        <w:rPr>
+          <w:i w:val="0"/>
+          <w:iCs w:val="0"/>
+        </w:rPr>
+        <w:t>AggiuntaSessione</w:t>
+      </w:r>
+      <w:proofErr w:type="spellEnd"/>
+    </w:p>
+    <w:p>
+      <w:r>
+        <w:t xml:space="preserve">Questa schermata permette di creare una nuova sessione di voto. il gestore deve inserire i dati della sessione, quali nome, data, modalità di voto, modalità di vittoria. Il campo descrizione è opzionale. In caso di modalità di voto referendum non sarà possibile selezionare partiti e candidati. Le opzioni disponibili per la modalità di vittoria sono differenti in base alla modalità di voto scelta. </w:t>
+      </w:r>
+    </w:p>
+    <w:p>
+      <w:r>
+        <w:lastRenderedPageBreak/>
+        <w:drawing>
+          <wp:inline distT="0" distB="0" distL="0" distR="0" wp14:anchorId="57A80108" wp14:editId="56C7D135">
+            <wp:extent cx="4463441" cy="3678008"/>
+            <wp:effectExtent l="0" t="0" r="0" b="0"/>
+            <wp:docPr id="20" name="Immagine 20"/>
+            <wp:cNvGraphicFramePr>
+              <a:graphicFrameLocks xmlns:a="http://schemas.openxmlformats.org/drawingml/2006/main" noChangeAspect="1"/>
+            </wp:cNvGraphicFramePr>
+            <a:graphic xmlns:a="http://schemas.openxmlformats.org/drawingml/2006/main">
+              <a:graphicData uri="http://schemas.openxmlformats.org/drawingml/2006/picture">
+                <pic:pic xmlns:pic="http://schemas.openxmlformats.org/drawingml/2006/picture">
+                  <pic:nvPicPr>
+                    <pic:cNvPr id="1" name=""/>
+                    <pic:cNvPicPr/>
+                  </pic:nvPicPr>
+                  <pic:blipFill>
+                    <a:blip r:embed="rId31"/>
+                    <a:stretch>
+                      <a:fillRect/>
+                    </a:stretch>
+                  </pic:blipFill>
+                  <pic:spPr>
+                    <a:xfrm>
+                      <a:off x="0" y="0"/>
+                      <a:ext cx="4482813" cy="3693971"/>
+                    </a:xfrm>
+                    <a:prstGeom prst="rect">
+                      <a:avLst/>
+                    </a:prstGeom>
+                  </pic:spPr>
+                </pic:pic>
+              </a:graphicData>
+            </a:graphic>
+          </wp:inline>
+        </w:drawing>
+      </w:r>
+    </w:p>
+    <w:p/>
+    <w:p>
+      <w:pPr>
+        <w:pStyle w:val="Titolo4"/>
+        <w:rPr>
+          <w:i w:val="0"/>
+          <w:iCs w:val="0"/>
+        </w:rPr>
+      </w:pPr>
+      <w:proofErr w:type="spellStart"/>
+      <w:r>
+        <w:rPr>
+          <w:i w:val="0"/>
+          <w:iCs w:val="0"/>
+        </w:rPr>
+        <w:t>GestioneListe</w:t>
+      </w:r>
+      <w:proofErr w:type="spellEnd"/>
+    </w:p>
+    <w:p>
+      <w:r>
+        <w:t>Questa schermata permette di gestire i partiti e i candidati. Il gestore può visualizzare i partiti e, selezionando sul pulsante &gt;&gt;, visualizzare i candidati relativi a uno specifico partito. Può inoltre aggiungere un nuovo partito e candidato, modificare o eliminare partito e candidati già esistenti. Viene anche fornite una funzione di ricerca per ricercare un partito o candidato, specificando il tipo di ricerca che si vuole effettuare. Per riportare la ricerca allo stato iniziale è sufficiente eseguire una ricerca con campo di input vuoto</w:t>
+      </w:r>
+    </w:p>
+    <w:p>
+      <w:r>
+        <w:drawing>
+          <wp:inline distT="0" distB="0" distL="0" distR="0" wp14:anchorId="17CC7277" wp14:editId="5F91FEB8">
+            <wp:extent cx="4580351" cy="3769594"/>
+            <wp:effectExtent l="0" t="0" r="0" b="2540"/>
+            <wp:docPr id="21" name="Immagine 21"/>
+            <wp:cNvGraphicFramePr>
+              <a:graphicFrameLocks xmlns:a="http://schemas.openxmlformats.org/drawingml/2006/main" noChangeAspect="1"/>
+            </wp:cNvGraphicFramePr>
+            <a:graphic xmlns:a="http://schemas.openxmlformats.org/drawingml/2006/main">
+              <a:graphicData uri="http://schemas.openxmlformats.org/drawingml/2006/picture">
+                <pic:pic xmlns:pic="http://schemas.openxmlformats.org/drawingml/2006/picture">
+                  <pic:nvPicPr>
+                    <pic:cNvPr id="1" name=""/>
+                    <pic:cNvPicPr/>
+                  </pic:nvPicPr>
+                  <pic:blipFill>
+                    <a:blip r:embed="rId32"/>
+                    <a:stretch>
+                      <a:fillRect/>
+                    </a:stretch>
+                  </pic:blipFill>
+                  <pic:spPr>
+                    <a:xfrm>
+                      <a:off x="0" y="0"/>
+                      <a:ext cx="4593291" cy="3780244"/>
+                    </a:xfrm>
+                    <a:prstGeom prst="rect">
+                      <a:avLst/>
+                    </a:prstGeom>
+                  </pic:spPr>
+                </pic:pic>
+              </a:graphicData>
+            </a:graphic>
+          </wp:inline>
+        </w:drawing>
+      </w:r>
+    </w:p>
+    <w:p>
+      <w:pPr>
+        <w:pStyle w:val="Titolo4"/>
+        <w:rPr>
+          <w:i w:val="0"/>
+          <w:iCs w:val="0"/>
+        </w:rPr>
+      </w:pPr>
+      <w:r>
+        <w:rPr>
+          <w:i w:val="0"/>
+          <w:iCs w:val="0"/>
+        </w:rPr>
+        <w:lastRenderedPageBreak/>
+        <w:t>V</w:t>
+      </w:r>
+      <w:r>
+        <w:rPr>
+          <w:i w:val="0"/>
+          <w:iCs w:val="0"/>
+        </w:rPr>
+        <w:t>otazione</w:t>
+      </w:r>
+    </w:p>
+    <w:p>
+      <w:r>
+        <w:t>In questa scherma l’elettore può espriemere la propria preferenza di voto. In questo caso viene presentato un esempio di votazione con modalità di voto categorico. L’elettore può selezionare il partito desiderato, e nella sezione a destra dello schermo, verrano mostrati i candidati del partito cui è possibile votare. In alto a destra viene mostrato il tempo rimanente a disposizione per completare la votazione. Per annullare la selezione e quindi ritornare a uno stato di “scheda bianca” è necessario premere il bottone in basso a sinistra.</w:t>
+      </w:r>
+    </w:p>
+    <w:p>
+      <w:r>
+        <w:drawing>
+          <wp:inline distT="0" distB="0" distL="0" distR="0" wp14:anchorId="6A30807E" wp14:editId="5F145F31">
+            <wp:extent cx="4764375" cy="3974926"/>
+            <wp:effectExtent l="0" t="0" r="0" b="6985"/>
+            <wp:docPr id="22" name="Immagine 22" descr="&#10;"/>
+            <wp:cNvGraphicFramePr>
+              <a:graphicFrameLocks xmlns:a="http://schemas.openxmlformats.org/drawingml/2006/main" noChangeAspect="1"/>
+            </wp:cNvGraphicFramePr>
+            <a:graphic xmlns:a="http://schemas.openxmlformats.org/drawingml/2006/main">
+              <a:graphicData uri="http://schemas.openxmlformats.org/drawingml/2006/picture">
+                <pic:pic xmlns:pic="http://schemas.openxmlformats.org/drawingml/2006/picture">
+                  <pic:nvPicPr>
+                    <pic:cNvPr id="22" name="Immagine 22" descr="&#10;"/>
+                    <pic:cNvPicPr/>
+                  </pic:nvPicPr>
+                  <pic:blipFill>
+                    <a:blip r:embed="rId33"/>
+                    <a:stretch>
+                      <a:fillRect/>
+                    </a:stretch>
+                  </pic:blipFill>
+                  <pic:spPr>
+                    <a:xfrm>
+                      <a:off x="0" y="0"/>
+                      <a:ext cx="4769506" cy="3979207"/>
+                    </a:xfrm>
+                    <a:prstGeom prst="rect">
+                      <a:avLst/>
+                    </a:prstGeom>
+                  </pic:spPr>
+                </pic:pic>
+              </a:graphicData>
+            </a:graphic>
+          </wp:inline>
+        </w:drawing>
       </w:r>
     </w:p>
     <w:p>
       <w:pPr>
         <w:pStyle w:val="Titolo3"/>
-      </w:pPr>
-      <w:r>
-        <w:t>Diagramma di deployment</w:t>
-      </w:r>
+        <w:numPr>
+          <w:ilvl w:val="0"/>
+          <w:numId w:val="0"/>
+        </w:numPr>
+        <w:ind w:left="720"/>
+      </w:pPr>
     </w:p>
     <w:p>
       <w:pPr>
         <w:pStyle w:val="Titolo3"/>
       </w:pPr>
       <w:r>
+        <w:t>Diagramma di Deployment</w:t>
+      </w:r>
+    </w:p>
+    <w:p>
+      <w:pPr>
+        <w:rPr>
+          <w:u w:val="single"/>
+        </w:rPr>
+      </w:pPr>
+      <w:r>
+        <w:t xml:space="preserve">Il diagramma di deployment del sistema è composto da solo </w:t>
+      </w:r>
+      <w:proofErr w:type="gramStart"/>
+      <w:r>
+        <w:t>2</w:t>
+      </w:r>
+      <w:proofErr w:type="gramEnd"/>
+      <w:r>
+        <w:t xml:space="preserve"> componenti: l’applicazione di voto elettronico e il servizio di database di </w:t>
+      </w:r>
+      <w:proofErr w:type="spellStart"/>
+      <w:r>
+        <w:t>beckend</w:t>
+      </w:r>
+      <w:proofErr w:type="spellEnd"/>
+      <w:r>
+        <w:t>. La connessione tra applicazione e database avviene tramite driver JDBC</w:t>
+      </w:r>
+    </w:p>
+    <w:p/>
+    <w:p>
+      <w:r>
+        <w:rPr>
+          <w:noProof/>
+        </w:rPr>
+        <w:drawing>
+          <wp:inline distT="0" distB="0" distL="0" distR="0" wp14:anchorId="6A3CC3F7" wp14:editId="0A1B2273">
+            <wp:extent cx="4083485" cy="2467970"/>
+            <wp:effectExtent l="0" t="0" r="0" b="8890"/>
+            <wp:docPr id="23" name="Immagine 23"/>
+            <wp:cNvGraphicFramePr>
+              <a:graphicFrameLocks xmlns:a="http://schemas.openxmlformats.org/drawingml/2006/main" noChangeAspect="1"/>
+            </wp:cNvGraphicFramePr>
+            <a:graphic xmlns:a="http://schemas.openxmlformats.org/drawingml/2006/main">
+              <a:graphicData uri="http://schemas.openxmlformats.org/drawingml/2006/picture">
+                <pic:pic xmlns:pic="http://schemas.openxmlformats.org/drawingml/2006/picture">
+                  <pic:nvPicPr>
+                    <pic:cNvPr id="23" name="Immagine 23"/>
+                    <pic:cNvPicPr/>
+                  </pic:nvPicPr>
+                  <pic:blipFill>
+                    <a:blip r:embed="rId34">
+                      <a:extLst>
+                        <a:ext uri="{28A0092B-C50C-407E-A947-70E740481C1C}">
+                          <a14:useLocalDpi xmlns:a14="http://schemas.microsoft.com/office/drawing/2010/main" val="0"/>
+                        </a:ext>
+                      </a:extLst>
+                    </a:blip>
+                    <a:stretch>
+                      <a:fillRect/>
+                    </a:stretch>
+                  </pic:blipFill>
+                  <pic:spPr>
+                    <a:xfrm>
+                      <a:off x="0" y="0"/>
+                      <a:ext cx="4098410" cy="2476990"/>
+                    </a:xfrm>
+                    <a:prstGeom prst="rect">
+                      <a:avLst/>
+                    </a:prstGeom>
+                  </pic:spPr>
+                </pic:pic>
+              </a:graphicData>
+            </a:graphic>
+          </wp:inline>
+        </w:drawing>
+      </w:r>
+    </w:p>
+    <w:p>
+      <w:pPr>
+        <w:pStyle w:val="Titolo3"/>
+        <w:numPr>
+          <w:ilvl w:val="0"/>
+          <w:numId w:val="0"/>
+        </w:numPr>
+        <w:ind w:left="720"/>
+      </w:pPr>
+    </w:p>
+    <w:p>
+      <w:pPr>
+        <w:pStyle w:val="Titolo3"/>
+      </w:pPr>
+      <w:r>
         <w:t xml:space="preserve">Specifica dei vincoli </w:t>
       </w:r>
     </w:p>
-    <w:p/>
+    <w:p>
+      <w:r>
+        <w:t xml:space="preserve">Di seguito sono riportati i vincoli OCL di alcune funzioni. </w:t>
+      </w:r>
+    </w:p>
     <w:p>
       <w:pPr>
         <w:rPr>
@@ -8236,11 +9247,6 @@
         <w:t>}</w:t>
       </w:r>
     </w:p>
-    <w:p/>
-    <w:p/>
-    <w:p/>
-    <w:p/>
-    <w:p/>
     <w:p>
       <w:pPr>
         <w:rPr>
@@ -8260,7 +9266,6 @@
           <w:b/>
           <w:bCs/>
         </w:rPr>
-        <w:lastRenderedPageBreak/>
         <w:t>Sessione di voto</w:t>
       </w:r>
     </w:p>
@@ -8467,10 +9472,7 @@
       <w:proofErr w:type="spellStart"/>
       <w:proofErr w:type="gramStart"/>
       <w:r>
-        <w:t>username</w:t>
-      </w:r>
-      <w:r>
-        <w:t>.isUnique</w:t>
+        <w:t>username.isUnique</w:t>
       </w:r>
       <w:proofErr w:type="spellEnd"/>
       <w:proofErr w:type="gramEnd"/>
@@ -8538,6 +9540,13 @@
       <w:r>
         <w:t>Descrizione del testing</w:t>
       </w:r>
+    </w:p>
+    <w:p>
+      <w:pPr>
+        <w:rPr>
+          <w:u w:val="single"/>
+        </w:rPr>
+      </w:pPr>
     </w:p>
     <w:p>
       <w:pPr>
@@ -8559,7 +9568,7 @@
     <w:p/>
     <w:p/>
     <w:sectPr>
-      <w:footerReference w:type="default" r:id="rId28"/>
+      <w:footerReference w:type="default" r:id="rId35"/>
       <w:pgSz w:w="11906" w:h="16838"/>
       <w:pgMar w:top="1417" w:right="1134" w:bottom="1134" w:left="1134" w:header="708" w:footer="708" w:gutter="0"/>
       <w:cols w:space="708"/>
@@ -12133,6 +13142,118 @@
     </w:lvl>
   </w:abstractNum>
   <w:abstractNum w:abstractNumId="33" w15:restartNumberingAfterBreak="0">
+    <w:nsid w:val="794D4B19"/>
+    <w:multiLevelType w:val="hybridMultilevel"/>
+    <w:tmpl w:val="6F00B946"/>
+    <w:lvl w:ilvl="0" w:tplc="9F203A92">
+      <w:numFmt w:val="bullet"/>
+      <w:lvlText w:val="-"/>
+      <w:lvlJc w:val="left"/>
+      <w:pPr>
+        <w:ind w:left="720" w:hanging="360"/>
+      </w:pPr>
+      <w:rPr>
+        <w:rFonts w:ascii="Calibri" w:eastAsiaTheme="minorHAnsi" w:hAnsi="Calibri" w:cs="Calibri" w:hint="default"/>
+      </w:rPr>
+    </w:lvl>
+    <w:lvl w:ilvl="1" w:tplc="04100003" w:tentative="1">
+      <w:start w:val="1"/>
+      <w:numFmt w:val="bullet"/>
+      <w:lvlText w:val="o"/>
+      <w:lvlJc w:val="left"/>
+      <w:pPr>
+        <w:ind w:left="1440" w:hanging="360"/>
+      </w:pPr>
+      <w:rPr>
+        <w:rFonts w:ascii="Courier New" w:hAnsi="Courier New" w:cs="Courier New" w:hint="default"/>
+      </w:rPr>
+    </w:lvl>
+    <w:lvl w:ilvl="2" w:tplc="04100005" w:tentative="1">
+      <w:start w:val="1"/>
+      <w:numFmt w:val="bullet"/>
+      <w:lvlText w:val=""/>
+      <w:lvlJc w:val="left"/>
+      <w:pPr>
+        <w:ind w:left="2160" w:hanging="360"/>
+      </w:pPr>
+      <w:rPr>
+        <w:rFonts w:ascii="Wingdings" w:hAnsi="Wingdings" w:hint="default"/>
+      </w:rPr>
+    </w:lvl>
+    <w:lvl w:ilvl="3" w:tplc="04100001" w:tentative="1">
+      <w:start w:val="1"/>
+      <w:numFmt w:val="bullet"/>
+      <w:lvlText w:val=""/>
+      <w:lvlJc w:val="left"/>
+      <w:pPr>
+        <w:ind w:left="2880" w:hanging="360"/>
+      </w:pPr>
+      <w:rPr>
+        <w:rFonts w:ascii="Symbol" w:hAnsi="Symbol" w:hint="default"/>
+      </w:rPr>
+    </w:lvl>
+    <w:lvl w:ilvl="4" w:tplc="04100003" w:tentative="1">
+      <w:start w:val="1"/>
+      <w:numFmt w:val="bullet"/>
+      <w:lvlText w:val="o"/>
+      <w:lvlJc w:val="left"/>
+      <w:pPr>
+        <w:ind w:left="3600" w:hanging="360"/>
+      </w:pPr>
+      <w:rPr>
+        <w:rFonts w:ascii="Courier New" w:hAnsi="Courier New" w:cs="Courier New" w:hint="default"/>
+      </w:rPr>
+    </w:lvl>
+    <w:lvl w:ilvl="5" w:tplc="04100005" w:tentative="1">
+      <w:start w:val="1"/>
+      <w:numFmt w:val="bullet"/>
+      <w:lvlText w:val=""/>
+      <w:lvlJc w:val="left"/>
+      <w:pPr>
+        <w:ind w:left="4320" w:hanging="360"/>
+      </w:pPr>
+      <w:rPr>
+        <w:rFonts w:ascii="Wingdings" w:hAnsi="Wingdings" w:hint="default"/>
+      </w:rPr>
+    </w:lvl>
+    <w:lvl w:ilvl="6" w:tplc="04100001" w:tentative="1">
+      <w:start w:val="1"/>
+      <w:numFmt w:val="bullet"/>
+      <w:lvlText w:val=""/>
+      <w:lvlJc w:val="left"/>
+      <w:pPr>
+        <w:ind w:left="5040" w:hanging="360"/>
+      </w:pPr>
+      <w:rPr>
+        <w:rFonts w:ascii="Symbol" w:hAnsi="Symbol" w:hint="default"/>
+      </w:rPr>
+    </w:lvl>
+    <w:lvl w:ilvl="7" w:tplc="04100003" w:tentative="1">
+      <w:start w:val="1"/>
+      <w:numFmt w:val="bullet"/>
+      <w:lvlText w:val="o"/>
+      <w:lvlJc w:val="left"/>
+      <w:pPr>
+        <w:ind w:left="5760" w:hanging="360"/>
+      </w:pPr>
+      <w:rPr>
+        <w:rFonts w:ascii="Courier New" w:hAnsi="Courier New" w:cs="Courier New" w:hint="default"/>
+      </w:rPr>
+    </w:lvl>
+    <w:lvl w:ilvl="8" w:tplc="04100005" w:tentative="1">
+      <w:start w:val="1"/>
+      <w:numFmt w:val="bullet"/>
+      <w:lvlText w:val=""/>
+      <w:lvlJc w:val="left"/>
+      <w:pPr>
+        <w:ind w:left="6480" w:hanging="360"/>
+      </w:pPr>
+      <w:rPr>
+        <w:rFonts w:ascii="Wingdings" w:hAnsi="Wingdings" w:hint="default"/>
+      </w:rPr>
+    </w:lvl>
+  </w:abstractNum>
+  <w:abstractNum w:abstractNumId="34" w15:restartNumberingAfterBreak="0">
     <w:nsid w:val="7FEC548D"/>
     <w:multiLevelType w:val="hybridMultilevel"/>
     <w:tmpl w:val="DEBA481A"/>
@@ -12273,7 +13394,7 @@
     <w:abstractNumId w:val="13"/>
   </w:num>
   <w:num w:numId="10" w16cid:durableId="256717017">
-    <w:abstractNumId w:val="33"/>
+    <w:abstractNumId w:val="34"/>
   </w:num>
   <w:num w:numId="11" w16cid:durableId="819150214">
     <w:abstractNumId w:val="12"/>
@@ -12376,6 +13497,9 @@
   </w:num>
   <w:num w:numId="35" w16cid:durableId="701907674">
     <w:abstractNumId w:val="25"/>
+  </w:num>
+  <w:num w:numId="36" w16cid:durableId="320549289">
+    <w:abstractNumId w:val="33"/>
   </w:num>
   <w:numIdMacAtCleanup w:val="11"/>
 </w:numbering>

</xml_diff>